<commit_message>
filling out most of obective details
</commit_message>
<xml_diff>
--- a/Appraisal2016.docx
+++ b/Appraisal2016.docx
@@ -657,18 +657,13 @@
             <w:pPr>
               <w:pStyle w:val="Normal"/>
               <w:spacing w:lineRule="auto" w:line="240" w:before="0" w:after="0"/>
-              <w:rPr>
-                <w:sz w:val="24"/>
+            </w:pPr>
+            <w:r>
+              <w:rPr>
                 <w:sz w:val="24"/>
                 <w:szCs w:val="24"/>
               </w:rPr>
-            </w:pPr>
-            <w:r>
-              <w:rPr>
-                <w:sz w:val="24"/>
-                <w:szCs w:val="24"/>
-              </w:rPr>
-              <w:t>Eleanor Blyth?? Colin Jones??</w:t>
+              <w:t>Eleanor Blyth ??Colin Jones??</w:t>
             </w:r>
             <w:r/>
           </w:p>
@@ -886,7 +881,7 @@
       </w:tblGrid>
       <w:tr>
         <w:trPr>
-          <w:trHeight w:val="530" w:hRule="atLeast"/>
+          <w:trHeight w:val="568" w:hRule="atLeast"/>
         </w:trPr>
         <w:tc>
           <w:tcPr>
@@ -1623,16 +1618,18 @@
                 <w:numId w:val="3"/>
               </w:numPr>
               <w:spacing w:lineRule="auto" w:line="240" w:before="0" w:after="0"/>
-              <w:rPr>
-                <w:sz w:val="22"/>
-                <w:sz w:val="22"/>
-                <w:szCs w:val="22"/>
-                <w:lang w:eastAsia="en-US"/>
-              </w:rPr>
             </w:pPr>
             <w:r>
               <w:rPr/>
-              <w:t xml:space="preserve">liaise with modellers at the Met Office in Exeter to ensure any new model-code works within the larger framework of the Unified </w:t>
+              <w:t>L</w:t>
+            </w:r>
+            <w:r>
+              <w:rPr/>
+              <w:t xml:space="preserve">iaise with modellers at the Met Office in Exeter to ensure any new model-code works within the larger framework of the Unified </w:t>
+            </w:r>
+            <w:r>
+              <w:rPr/>
+              <w:t>Model.</w:t>
             </w:r>
             <w:r/>
           </w:p>
@@ -1644,16 +1641,14 @@
                 <w:numId w:val="3"/>
               </w:numPr>
               <w:spacing w:lineRule="auto" w:line="240" w:before="0" w:after="0"/>
-              <w:rPr>
-                <w:sz w:val="22"/>
-                <w:sz w:val="22"/>
-                <w:szCs w:val="22"/>
-                <w:lang w:eastAsia="en-US"/>
-              </w:rPr>
             </w:pPr>
             <w:r>
               <w:rPr/>
-              <w:t>ensuring different model configurations work on a range of spatial and temporal grids,</w:t>
+              <w:t>??E</w:t>
+            </w:r>
+            <w:r>
+              <w:rPr/>
+              <w:t>nsuring different model configurations work on a range of spatial and temporal grids.??</w:t>
             </w:r>
             <w:r/>
           </w:p>
@@ -1665,16 +1660,14 @@
                 <w:numId w:val="3"/>
               </w:numPr>
               <w:spacing w:lineRule="auto" w:line="240" w:before="0" w:after="0"/>
-              <w:rPr>
-                <w:sz w:val="22"/>
-                <w:sz w:val="22"/>
-                <w:szCs w:val="22"/>
-                <w:lang w:eastAsia="en-US"/>
-              </w:rPr>
             </w:pPr>
             <w:r>
               <w:rPr/>
-              <w:t>work with the team at CEH to trial and evaluate new model developments.</w:t>
+              <w:t>W</w:t>
+            </w:r>
+            <w:r>
+              <w:rPr/>
+              <w:t>ork with the team at CEH to trial and evaluate new model developments.</w:t>
             </w:r>
             <w:r/>
           </w:p>
@@ -1687,13 +1680,49 @@
               </w:numPr>
               <w:spacing w:lineRule="auto" w:line="240" w:before="0" w:after="0"/>
               <w:rPr>
-                <w:b/>
-                <w:b/>
+                <w:sz w:val="22"/>
+                <w:sz w:val="22"/>
+                <w:szCs w:val="22"/>
+                <w:lang w:eastAsia="en-US"/>
               </w:rPr>
             </w:pPr>
             <w:r>
               <w:rPr/>
-              <w:t>Model evaluation and analysis, paper writing and presentation of results at international scientific meetings</w:t>
+              <w:t>Model evaluation and analysis/</w:t>
+            </w:r>
+            <w:r/>
+          </w:p>
+          <w:p>
+            <w:pPr>
+              <w:pStyle w:val="ListParagraph"/>
+              <w:numPr>
+                <w:ilvl w:val="0"/>
+                <w:numId w:val="3"/>
+              </w:numPr>
+              <w:spacing w:lineRule="auto" w:line="240" w:before="0" w:after="0"/>
+            </w:pPr>
+            <w:r>
+              <w:rPr/>
+              <w:t>Applying UKESM to answer stuff</w:t>
+            </w:r>
+            <w:r/>
+          </w:p>
+          <w:p>
+            <w:pPr>
+              <w:pStyle w:val="ListParagraph"/>
+              <w:numPr>
+                <w:ilvl w:val="0"/>
+                <w:numId w:val="3"/>
+              </w:numPr>
+              <w:spacing w:lineRule="auto" w:line="240" w:before="0" w:after="0"/>
+            </w:pPr>
+            <w:r>
+              <w:rPr/>
+              <w:t>P</w:t>
+            </w:r>
+            <w:r>
+              <w:rPr/>
+              <w:t>aper writing and presentation of results at international scientific meetings</w:t>
             </w:r>
             <w:r/>
           </w:p>
@@ -2142,19 +2171,45 @@
               <w:pStyle w:val="ListParagraph"/>
               <w:numPr>
                 <w:ilvl w:val="0"/>
-                <w:numId w:val="7"/>
+                <w:numId w:val="0"/>
               </w:numPr>
               <w:spacing w:lineRule="auto" w:line="240" w:before="0" w:after="0"/>
-              <w:rPr>
-                <w:b/>
-                <w:b/>
-              </w:rPr>
-            </w:pPr>
-            <w:r>
-              <w:rPr>
-                <w:b/>
-              </w:rPr>
-              <w:t>The final version 1 of the model due soon</w:t>
+              <w:ind w:hanging="0"/>
+            </w:pPr>
+            <w:r>
+              <w:rPr>
+                <w:b w:val="false"/>
+                <w:bCs w:val="false"/>
+              </w:rPr>
+              <w:t xml:space="preserve">Version 1 of UKESM is due for completion, so the first stage for development support is to work with the UKEMS core team to assess and fix outstanding issues with </w:t>
+            </w:r>
+            <w:r>
+              <w:rPr>
+                <w:b w:val="false"/>
+                <w:bCs w:val="false"/>
+              </w:rPr>
+              <w:t xml:space="preserve">the </w:t>
+            </w:r>
+            <w:r>
+              <w:rPr>
+                <w:b w:val="false"/>
+                <w:bCs w:val="false"/>
+              </w:rPr>
+              <w:t xml:space="preserve">coupling </w:t>
+            </w:r>
+            <w:r>
+              <w:rPr>
+                <w:b w:val="false"/>
+                <w:bCs w:val="false"/>
+              </w:rPr>
+              <w:t>of</w:t>
+            </w:r>
+            <w:r>
+              <w:rPr>
+                <w:b w:val="false"/>
+                <w:bCs w:val="false"/>
+              </w:rPr>
+              <w:t xml:space="preserve"> the land surface component. This includes:</w:t>
             </w:r>
             <w:r/>
           </w:p>
@@ -2163,19 +2218,16 @@
               <w:pStyle w:val="ListParagraph"/>
               <w:numPr>
                 <w:ilvl w:val="0"/>
-                <w:numId w:val="7"/>
+                <w:numId w:val="9"/>
               </w:numPr>
               <w:spacing w:lineRule="auto" w:line="240" w:before="0" w:after="0"/>
-              <w:rPr>
-                <w:b/>
-                <w:b/>
-              </w:rPr>
-            </w:pPr>
-            <w:r>
-              <w:rPr>
-                <w:b/>
-              </w:rPr>
-              <w:t>Support of CIMP6 and associated MIP runs</w:t>
+            </w:pPr>
+            <w:r>
+              <w:rPr>
+                <w:b w:val="false"/>
+                <w:bCs w:val="false"/>
+              </w:rPr>
+              <w:t>Assessing the stability of vegetation respiration when switching between dynamic and prescribed vegetation.</w:t>
             </w:r>
             <w:r/>
           </w:p>
@@ -2184,38 +2236,279 @@
               <w:pStyle w:val="ListParagraph"/>
               <w:numPr>
                 <w:ilvl w:val="0"/>
-                <w:numId w:val="7"/>
+                <w:numId w:val="9"/>
               </w:numPr>
               <w:spacing w:lineRule="auto" w:line="240" w:before="0" w:after="0"/>
-              <w:rPr>
-                <w:b/>
-                <w:b/>
-              </w:rPr>
-            </w:pPr>
-            <w:r>
-              <w:rPr>
-                <w:b/>
-              </w:rPr>
-              <w:t>Continual development of Land Process and Land Atomphere coupling after version 1 is complete.</w:t>
-            </w:r>
-            <w:r/>
-          </w:p>
-          <w:p>
-            <w:pPr>
-              <w:pStyle w:val="Normal"/>
-              <w:spacing w:lineRule="auto" w:line="240" w:before="0" w:after="0"/>
-              <w:rPr>
-                <w:sz w:val="22"/>
-                <w:b/>
-                <w:sz w:val="22"/>
-                <w:b/>
+            </w:pPr>
+            <w:r>
+              <w:rPr>
+                <w:b w:val="false"/>
+                <w:bCs w:val="false"/>
+              </w:rPr>
+              <w:t xml:space="preserve">Checking re-distribution and response time of PFT growth when </w:t>
+            </w:r>
+            <w:r>
+              <w:rPr>
+                <w:b w:val="false"/>
+                <w:bCs w:val="false"/>
+              </w:rPr>
+              <w:t>switching</w:t>
+            </w:r>
+            <w:r>
+              <w:rPr>
+                <w:b w:val="false"/>
+                <w:bCs w:val="false"/>
+              </w:rPr>
+              <w:t xml:space="preserve"> between 8 and 13 tiles.</w:t>
+            </w:r>
+            <w:r/>
+          </w:p>
+          <w:p>
+            <w:pPr>
+              <w:pStyle w:val="ListParagraph"/>
+              <w:numPr>
+                <w:ilvl w:val="0"/>
+                <w:numId w:val="9"/>
+              </w:numPr>
+              <w:spacing w:lineRule="auto" w:line="240" w:before="0" w:after="0"/>
+            </w:pPr>
+            <w:r>
+              <w:rPr>
+                <w:b w:val="false"/>
+                <w:bCs w:val="false"/>
+              </w:rPr>
+              <w:t>A</w:t>
+            </w:r>
+            <w:r>
+              <w:rPr>
+                <w:b w:val="false"/>
+                <w:bCs w:val="false"/>
+              </w:rPr>
+              <w:t>n</w:t>
+            </w:r>
+            <w:r>
+              <w:rPr>
+                <w:b w:val="false"/>
+                <w:bCs w:val="false"/>
+              </w:rPr>
+              <w:t>y other outstanding issues that become apparent to the core team</w:t>
+            </w:r>
+            <w:r/>
+          </w:p>
+          <w:p>
+            <w:pPr>
+              <w:pStyle w:val="ListParagraph"/>
+              <w:spacing w:lineRule="auto" w:line="240" w:before="0" w:after="0"/>
+              <w:rPr>
+                <w:sz w:val="22"/>
+                <w:b w:val="false"/>
+                <w:sz w:val="22"/>
+                <w:b w:val="false"/>
                 <w:szCs w:val="22"/>
+                <w:bCs w:val="false"/>
                 <w:lang w:eastAsia="en-US"/>
               </w:rPr>
             </w:pPr>
             <w:r>
               <w:rPr>
-                <w:b/>
+                <w:b w:val="false"/>
+                <w:bCs w:val="false"/>
+              </w:rPr>
+            </w:r>
+            <w:r/>
+          </w:p>
+          <w:p>
+            <w:pPr>
+              <w:pStyle w:val="ListParagraph"/>
+              <w:spacing w:lineRule="auto" w:line="240" w:before="0" w:after="0"/>
+              <w:ind w:hanging="0"/>
+              <w:rPr>
+                <w:sz w:val="22"/>
+                <w:b w:val="false"/>
+                <w:sz w:val="22"/>
+                <w:b w:val="false"/>
+                <w:szCs w:val="22"/>
+                <w:bCs w:val="false"/>
+                <w:lang w:eastAsia="en-US"/>
+              </w:rPr>
+            </w:pPr>
+            <w:r>
+              <w:rPr>
+                <w:b w:val="false"/>
+                <w:bCs w:val="false"/>
+              </w:rPr>
+              <w:t>Once this has been completed, I will be providing support for CMIP6 (and associated MIP) simulations:</w:t>
+            </w:r>
+            <w:r/>
+          </w:p>
+          <w:p>
+            <w:pPr>
+              <w:pStyle w:val="ListParagraph"/>
+              <w:numPr>
+                <w:ilvl w:val="0"/>
+                <w:numId w:val="8"/>
+              </w:numPr>
+              <w:spacing w:lineRule="auto" w:line="240" w:before="0" w:after="0"/>
+              <w:rPr>
+                <w:sz w:val="22"/>
+                <w:b w:val="false"/>
+                <w:sz w:val="22"/>
+                <w:b w:val="false"/>
+                <w:szCs w:val="22"/>
+                <w:bCs w:val="false"/>
+                <w:lang w:eastAsia="en-US"/>
+              </w:rPr>
+            </w:pPr>
+            <w:r>
+              <w:rPr>
+                <w:b w:val="false"/>
+                <w:bCs w:val="false"/>
+              </w:rPr>
+              <w:t>AMIP runs</w:t>
+            </w:r>
+            <w:r/>
+          </w:p>
+          <w:p>
+            <w:pPr>
+              <w:pStyle w:val="ListParagraph"/>
+              <w:numPr>
+                <w:ilvl w:val="0"/>
+                <w:numId w:val="8"/>
+              </w:numPr>
+              <w:spacing w:lineRule="auto" w:line="240" w:before="0" w:after="0"/>
+              <w:rPr>
+                <w:sz w:val="22"/>
+                <w:b w:val="false"/>
+                <w:sz w:val="22"/>
+                <w:b w:val="false"/>
+                <w:szCs w:val="22"/>
+                <w:bCs w:val="false"/>
+                <w:lang w:eastAsia="en-US"/>
+              </w:rPr>
+            </w:pPr>
+            <w:r>
+              <w:rPr>
+                <w:b w:val="false"/>
+                <w:bCs w:val="false"/>
+              </w:rPr>
+              <w:t>Others?</w:t>
+            </w:r>
+            <w:r/>
+          </w:p>
+          <w:p>
+            <w:pPr>
+              <w:pStyle w:val="ListParagraph"/>
+              <w:spacing w:lineRule="auto" w:line="240" w:before="0" w:after="0"/>
+              <w:ind w:hanging="0"/>
+              <w:rPr>
+                <w:sz w:val="22"/>
+                <w:b w:val="false"/>
+                <w:sz w:val="22"/>
+                <w:b w:val="false"/>
+                <w:szCs w:val="22"/>
+                <w:bCs w:val="false"/>
+                <w:lang w:eastAsia="en-US"/>
+              </w:rPr>
+            </w:pPr>
+            <w:r>
+              <w:rPr>
+                <w:b w:val="false"/>
+                <w:bCs w:val="false"/>
+              </w:rPr>
+            </w:r>
+            <w:r/>
+          </w:p>
+          <w:p>
+            <w:pPr>
+              <w:pStyle w:val="ListParagraph"/>
+              <w:numPr>
+                <w:ilvl w:val="0"/>
+                <w:numId w:val="0"/>
+              </w:numPr>
+              <w:spacing w:lineRule="auto" w:line="240" w:before="0" w:after="0"/>
+              <w:ind w:hanging="0"/>
+            </w:pPr>
+            <w:r>
+              <w:rPr>
+                <w:b w:val="false"/>
+                <w:bCs w:val="false"/>
+              </w:rPr>
+              <w:t>I will then be contributing to the development of UKEMS version 2. Exact areas for development will depend largely on the needs of the core team, outstanding development areas from version 1, and model evaluation (see objective 2), but may well include:</w:t>
+            </w:r>
+            <w:r/>
+          </w:p>
+          <w:p>
+            <w:pPr>
+              <w:pStyle w:val="ListParagraph"/>
+              <w:numPr>
+                <w:ilvl w:val="0"/>
+                <w:numId w:val="10"/>
+              </w:numPr>
+              <w:spacing w:lineRule="auto" w:line="240" w:before="0" w:after="0"/>
+              <w:rPr>
+                <w:sz w:val="22"/>
+                <w:b w:val="false"/>
+                <w:sz w:val="22"/>
+                <w:b w:val="false"/>
+                <w:szCs w:val="22"/>
+                <w:bCs w:val="false"/>
+                <w:lang w:eastAsia="en-US"/>
+              </w:rPr>
+            </w:pPr>
+            <w:r>
+              <w:rPr>
+                <w:b w:val="false"/>
+                <w:bCs w:val="false"/>
+              </w:rPr>
+              <w:t>Fire-atmosphere coupling (e.g., GHG/aerosols/VOC emissions and albedo -see objective 3)</w:t>
+            </w:r>
+            <w:r/>
+          </w:p>
+          <w:p>
+            <w:pPr>
+              <w:pStyle w:val="ListParagraph"/>
+              <w:numPr>
+                <w:ilvl w:val="0"/>
+                <w:numId w:val="10"/>
+              </w:numPr>
+              <w:spacing w:lineRule="auto" w:line="240" w:before="0" w:after="0"/>
+              <w:rPr>
+                <w:sz w:val="22"/>
+                <w:b w:val="false"/>
+                <w:sz w:val="22"/>
+                <w:b w:val="false"/>
+                <w:szCs w:val="22"/>
+                <w:bCs w:val="false"/>
+                <w:lang w:eastAsia="en-US"/>
+              </w:rPr>
+            </w:pPr>
+            <w:r>
+              <w:rPr>
+                <w:b w:val="false"/>
+                <w:bCs w:val="false"/>
+              </w:rPr>
+              <w:t>Vegetation establishment time.</w:t>
+            </w:r>
+            <w:r/>
+          </w:p>
+          <w:p>
+            <w:pPr>
+              <w:pStyle w:val="Normal"/>
+              <w:spacing w:lineRule="auto" w:line="240" w:before="0" w:after="0"/>
+              <w:rPr>
+                <w:sz w:val="22"/>
+                <w:b w:val="false"/>
+                <w:sz w:val="22"/>
+                <w:b w:val="false"/>
+                <w:szCs w:val="22"/>
+                <w:bCs w:val="false"/>
+                <w:lang w:eastAsia="en-US"/>
+              </w:rPr>
+            </w:pPr>
+            <w:r>
+              <w:rPr>
+                <w:b w:val="false"/>
+                <w:bCs w:val="false"/>
               </w:rPr>
             </w:r>
             <w:r/>
@@ -2280,16 +2573,14 @@
             <w:pPr>
               <w:pStyle w:val="Normal"/>
               <w:spacing w:lineRule="auto" w:line="240" w:before="0" w:after="0"/>
-              <w:rPr>
-                <w:sz w:val="22"/>
-                <w:sz w:val="22"/>
-                <w:szCs w:val="22"/>
-                <w:lang w:eastAsia="en-US"/>
-              </w:rPr>
             </w:pPr>
             <w:r>
               <w:rPr/>
               <w:t xml:space="preserve">UKESMv1 </w:t>
+            </w:r>
+            <w:r>
+              <w:rPr/>
+              <w:t>(xxx)</w:t>
             </w:r>
             <w:r/>
           </w:p>
@@ -2532,6 +2823,21 @@
             <w:r>
               <w:rPr/>
               <w:t>Successful implementation of UKESM version 1</w:t>
+            </w:r>
+            <w:r/>
+          </w:p>
+          <w:p>
+            <w:pPr>
+              <w:pStyle w:val="Normal"/>
+              <w:spacing w:lineRule="auto" w:line="240" w:before="0" w:after="0"/>
+            </w:pPr>
+            <w:r>
+              <w:rPr/>
+              <w:t>Initial plan for the</w:t>
+            </w:r>
+            <w:r>
+              <w:rPr/>
+              <w:t xml:space="preserve"> next stage of development (early 2017)</w:t>
             </w:r>
             <w:r/>
           </w:p>
@@ -3180,39 +3486,6 @@
           <w:p>
             <w:pPr>
               <w:pStyle w:val="Normal"/>
-            </w:pPr>
-            <w:r>
-              <w:rPr/>
-            </w:r>
-            <w:r/>
-          </w:p>
-          <w:p>
-            <w:pPr>
-              <w:pStyle w:val="Normal"/>
-            </w:pPr>
-            <w:r>
-              <w:rPr/>
-              <w:t>There have been many land and earth system model evaluation tools developed recently that could be used to assess JULES within UKESM.</w:t>
-            </w:r>
-            <w:r/>
-          </w:p>
-          <w:p>
-            <w:pPr>
-              <w:pStyle w:val="Normal"/>
-            </w:pPr>
-            <w:r>
-              <w:rPr/>
-              <w:t>Establish relevant evaluation tools:</w:t>
-            </w:r>
-            <w:r/>
-          </w:p>
-          <w:p>
-            <w:pPr>
-              <w:pStyle w:val="ListParagraph"/>
-              <w:numPr>
-                <w:ilvl w:val="0"/>
-                <w:numId w:val="6"/>
-              </w:numPr>
               <w:rPr>
                 <w:sz w:val="22"/>
                 <w:sz w:val="22"/>
@@ -3222,17 +3495,45 @@
             </w:pPr>
             <w:r>
               <w:rPr/>
-              <w:t>iLAMB</w:t>
-            </w:r>
-            <w:r/>
-          </w:p>
-          <w:p>
-            <w:pPr>
-              <w:pStyle w:val="ListParagraph"/>
-              <w:numPr>
-                <w:ilvl w:val="0"/>
-                <w:numId w:val="6"/>
-              </w:numPr>
+              <w:t xml:space="preserve">UKESM will need an assessment protocol to evaluate model performance against observations. This will help justify model use, quantify uncertainties when applying the model (see Objective 3) and help target development for UKESM2 (objective 1). </w:t>
+            </w:r>
+            <w:r/>
+          </w:p>
+          <w:p>
+            <w:pPr>
+              <w:pStyle w:val="Normal"/>
+            </w:pPr>
+            <w:r>
+              <w:rPr/>
+              <w:t>Evaluation system will probably combine iLAMB, the land-surface benchmarking system, and ESMValTool, an evaluation tool for Earth System Models, to assess land surface and land-atmosphere feedbacks within the ESM. There is the possibility of combining these systems with observations from the Obs4MIPS project, and site based  observations from e.g. fluxnet.</w:t>
+            </w:r>
+            <w:r/>
+          </w:p>
+          <w:p>
+            <w:pPr>
+              <w:pStyle w:val="Normal"/>
+            </w:pPr>
+            <w:r>
+              <w:rPr/>
+              <w:t>The protocol will p</w:t>
+            </w:r>
+            <w:r>
+              <w:rPr/>
+              <w:t>rioritise datasets that (a) are closely linked to a model process (b) contain more “real information” (</w:t>
+            </w:r>
+            <w:r>
+              <w:rPr/>
+              <w:t xml:space="preserve">i.e. minimal </w:t>
+            </w:r>
+            <w:r>
+              <w:rPr/>
+              <w:t>model input). e.g. albedo, LST (suitably analysed to relate to processes.</w:t>
+            </w:r>
+            <w:r/>
+          </w:p>
+          <w:p>
+            <w:pPr>
+              <w:pStyle w:val="Normal"/>
               <w:rPr>
                 <w:sz w:val="22"/>
                 <w:sz w:val="22"/>
@@ -3242,103 +3543,14 @@
             </w:pPr>
             <w:r>
               <w:rPr/>
-              <w:t>ESMValTool</w:t>
-            </w:r>
-            <w:r/>
-          </w:p>
-          <w:p>
-            <w:pPr>
-              <w:pStyle w:val="ListParagraph"/>
-              <w:numPr>
-                <w:ilvl w:val="0"/>
-                <w:numId w:val="6"/>
-              </w:numPr>
-              <w:rPr>
-                <w:sz w:val="22"/>
-                <w:sz w:val="22"/>
-                <w:szCs w:val="22"/>
-                <w:lang w:eastAsia="en-US"/>
-              </w:rPr>
-            </w:pPr>
-            <w:r>
-              <w:rPr/>
-              <w:t>Combine</w:t>
-            </w:r>
-            <w:r/>
-          </w:p>
-          <w:p>
-            <w:pPr>
-              <w:pStyle w:val="Normal"/>
-            </w:pPr>
-            <w:r>
-              <w:rPr/>
-            </w:r>
-            <w:r/>
-          </w:p>
-          <w:p>
-            <w:pPr>
-              <w:pStyle w:val="Normal"/>
-            </w:pPr>
-            <w:r>
-              <w:rPr/>
-              <w:t>Evaluation software/tools – several possibilities including iLAMB, ESMValTool, AutoAssess and LVT (NASA/LIS), each with pros and cons. There has been core group effort into combining some of these (e.g. iLAMB and ESMValTool?). There is a need to consolidate effort – make progress with one (or two) rather than keeping all options open. Based on experience round the table, it was felt that iLAMB and ESMValTool should be used (AutoAssess will anyway continue within the MetO for a while, and LVT will likely be used for other activities). Note that we need tools that work for both coupled and land-only runs.</w:t>
-            </w:r>
-            <w:r/>
-          </w:p>
-          <w:p>
-            <w:pPr>
-              <w:pStyle w:val="Normal"/>
-              <w:spacing w:before="0" w:after="0"/>
-              <w:rPr>
-                <w:sz w:val="22"/>
-                <w:sz w:val="22"/>
-                <w:szCs w:val="22"/>
-                <w:lang w:eastAsia="en-US"/>
-              </w:rPr>
-            </w:pPr>
-            <w:r>
-              <w:rPr/>
-              <w:t>Observation-based datasets – Obs4MIPS is “an activity to make observational products more accessible for climate model intercomparisons”. Currently dominated by datasets that are more relevant to atmospheric models, but is evolving. Site-based evaluation is still important where spatial datasets of a particular quantity do not exist.</w:t>
-            </w:r>
-            <w:r/>
-          </w:p>
-          <w:p>
-            <w:pPr>
-              <w:pStyle w:val="Normal"/>
-            </w:pPr>
-            <w:r>
-              <w:rPr/>
-            </w:r>
-            <w:r/>
-          </w:p>
-          <w:p>
-            <w:pPr>
-              <w:pStyle w:val="Normal"/>
-            </w:pPr>
-            <w:r>
-              <w:rPr/>
-              <w:t>Prioritise datasets that (a) are closely linked to a model process (b) contain more “real information” (less model input). e.g. albedo, LST (suitably analysed to relate to processes). Datasets that require a lot of model input (e.g. MODIS GPP) should be treated with more caution.</w:t>
-            </w:r>
-            <w:r/>
-          </w:p>
-          <w:p>
-            <w:pPr>
-              <w:pStyle w:val="Normal"/>
-            </w:pPr>
-            <w:r>
-              <w:rPr/>
-              <w:t>Land-only runs were thought to be a major resource (advantages include being free of biases in driving fields from atmospheric model, easy to run sensitivity experiments), but coupled runs also important.</w:t>
-            </w:r>
-            <w:r/>
-          </w:p>
-          <w:p>
-            <w:pPr>
-              <w:pStyle w:val="ListParagraph"/>
-              <w:numPr>
-                <w:ilvl w:val="0"/>
-                <w:numId w:val="5"/>
-              </w:numPr>
-              <w:spacing w:lineRule="auto" w:line="240" w:before="0" w:after="0"/>
+              <w:t>Process evaluation of land-surface processes will initially involve assessment of “land-only” runs (i.e offline Jules) to control for uncertainty associated with other components of UKESM. It may also involve decoupling individual JULES components. This will allow also allow us to perform computational less expensive runs that will allow for extra output and examination of parameter space etc. This will also help attribute errors in model performance when evaluating coupled runs.</w:t>
+            </w:r>
+            <w:r/>
+          </w:p>
+          <w:p>
+            <w:pPr>
+              <w:pStyle w:val="Normal"/>
+              <w:spacing w:before="0" w:after="200"/>
               <w:rPr>
                 <w:sz w:val="22"/>
                 <w:b/>
@@ -3657,6 +3869,49 @@
               <w:rPr>
                 <w:b/>
               </w:rPr>
+              <w:t>Design of Evaslutation system</w:t>
+            </w:r>
+            <w:r/>
+          </w:p>
+          <w:p>
+            <w:pPr>
+              <w:pStyle w:val="Normal"/>
+              <w:spacing w:lineRule="auto" w:line="240" w:before="0" w:after="0"/>
+              <w:rPr>
+                <w:sz w:val="22"/>
+                <w:b/>
+                <w:sz w:val="22"/>
+                <w:b/>
+                <w:szCs w:val="22"/>
+                <w:lang w:eastAsia="en-US"/>
+              </w:rPr>
+            </w:pPr>
+            <w:r>
+              <w:rPr>
+                <w:b/>
+              </w:rPr>
+              <w:t>Collection of datasets</w:t>
+            </w:r>
+            <w:r/>
+          </w:p>
+          <w:p>
+            <w:pPr>
+              <w:pStyle w:val="Normal"/>
+              <w:spacing w:lineRule="auto" w:line="240" w:before="0" w:after="0"/>
+              <w:rPr>
+                <w:sz w:val="22"/>
+                <w:b/>
+                <w:sz w:val="22"/>
+                <w:b/>
+                <w:szCs w:val="22"/>
+                <w:lang w:eastAsia="en-US"/>
+              </w:rPr>
+            </w:pPr>
+            <w:r>
+              <w:rPr>
+                <w:b/>
+              </w:rPr>
+              <w:t>????</w:t>
             </w:r>
             <w:r/>
           </w:p>
@@ -4306,6 +4561,41 @@
             <w:pPr>
               <w:pStyle w:val="Normal"/>
               <w:spacing w:lineRule="auto" w:line="240" w:before="0" w:after="0"/>
+            </w:pPr>
+            <w:r>
+              <w:rPr/>
+              <w:t xml:space="preserve">Fire has a number of feedback in the Earth System.  GHS and aerosols emissions, and changes in surface albedo, directly affect radiative forcing, </w:t>
+            </w:r>
+            <w:r>
+              <w:rPr/>
+              <w:t>whilst v</w:t>
+            </w:r>
+            <w:r>
+              <w:rPr/>
+              <w:t xml:space="preserve">egetation responses to fire also affect the ability of the land surface re-absorb lost carbon, </w:t>
+            </w:r>
+            <w:r>
+              <w:rPr/>
+              <w:t>and impact on heat and water fluxes</w:t>
+            </w:r>
+            <w:r>
+              <w:rPr/>
+              <w:t xml:space="preserve">. In many parts of the world, a better understanding of potential changes to fire regimes is essential at assessing localised impact of climate change on ecosystem composition, </w:t>
+            </w:r>
+            <w:r>
+              <w:rPr/>
+              <w:t>services</w:t>
+            </w:r>
+            <w:r>
+              <w:rPr/>
+              <w:t xml:space="preserve"> and human health. Diagnostic fire has been included in JULES, but is missing many key anthropogenic effects on fire, does not include vegetation impacts and has not been couple to the UKESM.</w:t>
+            </w:r>
+            <w:r/>
+          </w:p>
+          <w:p>
+            <w:pPr>
+              <w:pStyle w:val="Normal"/>
+              <w:spacing w:lineRule="auto" w:line="240" w:before="0" w:after="0"/>
               <w:rPr>
                 <w:sz w:val="22"/>
                 <w:sz w:val="22"/>
@@ -4315,40 +4605,48 @@
             </w:pPr>
             <w:r>
               <w:rPr/>
-              <w:t>Fire has a number of feedback in the Earth System. Its GHS and aerosols emissions, and changes in surface albedo directly affect radiative forcing. Vegetation responses to fire also affect the ability of the land surface re-absorb lost carbon. In many parts of the world, a better understanding of potential changes to fire regimes is essential at assessing localised impact of climate change on ecosystem composition and &lt;&lt;&gt;&gt; human health. Diagnostic fire has been included in JULES, but is missing many key anthropogenic effects on fire, does not include vegetation impacts and has not been couple to the UKESM.</w:t>
-            </w:r>
-            <w:r/>
-          </w:p>
-          <w:p>
-            <w:pPr>
-              <w:pStyle w:val="Normal"/>
-              <w:spacing w:lineRule="auto" w:line="240" w:before="0" w:after="0"/>
-              <w:rPr>
-                <w:sz w:val="22"/>
-                <w:sz w:val="22"/>
+            </w:r>
+            <w:r/>
+          </w:p>
+          <w:p>
+            <w:pPr>
+              <w:pStyle w:val="Normal"/>
+              <w:spacing w:lineRule="auto" w:line="240" w:before="0" w:after="0"/>
+              <w:rPr>
+                <w:sz w:val="22"/>
+                <w:b/>
+                <w:sz w:val="22"/>
+                <w:b/>
                 <w:szCs w:val="22"/>
+                <w:bCs/>
                 <w:lang w:eastAsia="en-US"/>
               </w:rPr>
             </w:pPr>
             <w:r>
+              <w:rPr>
+                <w:b/>
+                <w:bCs/>
+              </w:rPr>
+              <w:t>Using LimFIRE to paramertise anthropgenic supression and vegetation mortality</w:t>
+            </w:r>
+            <w:r/>
+          </w:p>
+          <w:p>
+            <w:pPr>
+              <w:pStyle w:val="Normal"/>
+              <w:spacing w:lineRule="auto" w:line="240" w:before="0" w:after="0"/>
+            </w:pPr>
+            <w:r>
               <w:rPr/>
-            </w:r>
-            <w:r/>
-          </w:p>
-          <w:p>
-            <w:pPr>
-              <w:pStyle w:val="Normal"/>
-              <w:spacing w:lineRule="auto" w:line="240" w:before="0" w:after="0"/>
-              <w:rPr>
-                <w:sz w:val="22"/>
-                <w:sz w:val="22"/>
-                <w:szCs w:val="22"/>
-                <w:lang w:eastAsia="en-US"/>
-              </w:rPr>
-            </w:pPr>
+              <w:t xml:space="preserve">I have already began work on a simple framework which uses remote sensed observations to assess natural and anthropogenic controls on fire (LimFIRE) which will be expanded to aid development of fire impacts within JULES and </w:t>
+            </w:r>
             <w:r>
               <w:rPr/>
-              <w:t>I have already began work on a simple framework which uses remote sensed observations to assess natural and anthropogenic controls on fire (LimFIRE) which will be expanded to aid development of fire impacts within JULES and coupling to UKESM. Further work on LimFIRE is likely to include collaborators within CEH, with UKESM science team members and other external collaborators:</w:t>
+              <w:t>parametrization of feedbacks fir</w:t>
+            </w:r>
+            <w:r>
+              <w:rPr/>
+              <w:t xml:space="preserve"> UKESM. Further work on LimFIRE is likely to include collaborators within CEH, with UKESM science team members and other external collaborators:</w:t>
             </w:r>
             <w:r/>
           </w:p>
@@ -4853,7 +5151,52 @@
             </w:pPr>
             <w:r>
               <w:rPr/>
-              <w:t>constrain the simulation of fire, assess anthropogenic impacts on fire, derive parameterization of vegetation responses to fire, and determine fire emission important to the Earth system.</w:t>
+            </w:r>
+            <w:r/>
+          </w:p>
+          <w:p>
+            <w:pPr>
+              <w:pStyle w:val="Normal"/>
+              <w:spacing w:lineRule="auto" w:line="240" w:before="0" w:after="0"/>
+              <w:rPr>
+                <w:sz w:val="22"/>
+                <w:b/>
+                <w:sz w:val="22"/>
+                <w:b/>
+                <w:szCs w:val="22"/>
+                <w:bCs/>
+                <w:lang w:eastAsia="en-US"/>
+              </w:rPr>
+            </w:pPr>
+            <w:r>
+              <w:rPr>
+                <w:b/>
+                <w:bCs/>
+              </w:rPr>
+              <w:t>Fire in UKESM</w:t>
+            </w:r>
+            <w:r/>
+          </w:p>
+          <w:p>
+            <w:pPr>
+              <w:pStyle w:val="Normal"/>
+              <w:spacing w:lineRule="auto" w:line="240" w:before="0" w:after="0"/>
+              <w:rPr>
+                <w:sz w:val="22"/>
+                <w:b w:val="false"/>
+                <w:sz w:val="22"/>
+                <w:b w:val="false"/>
+                <w:szCs w:val="22"/>
+                <w:bCs w:val="false"/>
+                <w:lang w:eastAsia="en-US"/>
+              </w:rPr>
+            </w:pPr>
+            <w:r>
+              <w:rPr>
+                <w:b w:val="false"/>
+                <w:bCs w:val="false"/>
+              </w:rPr>
+              <w:t>As fire emission are already incorporated in JULES, coupling to the atmosphere can already start?</w:t>
             </w:r>
             <w:r/>
           </w:p>
@@ -4964,7 +5307,8 @@
             </w:pPr>
             <w:r>
               <w:rPr>
-                <w:b/>
+                <w:b w:val="false"/>
+                <w:bCs w:val="false"/>
               </w:rPr>
               <w:t>LimFIRE burnt area completed by early 2017.</w:t>
             </w:r>
@@ -5757,18 +6101,20 @@
             <w:pPr>
               <w:pStyle w:val="Normal"/>
               <w:spacing w:lineRule="auto" w:line="240" w:before="0" w:after="0"/>
-              <w:rPr>
-                <w:b/>
+            </w:pPr>
+            <w:r>
+              <w:rPr>
                 <w:b/>
                 <w:color w:val="0070C0"/>
               </w:rPr>
-            </w:pPr>
+              <w:t>Applying UKESM to …??</w:t>
+            </w:r>
             <w:r>
               <w:rPr>
                 <w:b/>
                 <w:color w:val="0070C0"/>
               </w:rPr>
-              <w:t>Science Questions</w:t>
+              <w:t>Science Questions??</w:t>
             </w:r>
             <w:r/>
           </w:p>
@@ -5850,7 +6196,6 @@
             </w:pPr>
             <w:r>
               <w:rPr/>
-              <w:t>Using full model, land only, land-atmosphere, or CMIP6 ensembles.</w:t>
             </w:r>
             <w:r/>
           </w:p>
@@ -5883,7 +6228,42 @@
             </w:pPr>
             <w:r>
               <w:rPr/>
-              <w:t>Some suggestions:</w:t>
+              <w:t>Using full model, land only, land-atmosphere, or CMIP6 ensembles.</w:t>
+            </w:r>
+            <w:r/>
+          </w:p>
+          <w:p>
+            <w:pPr>
+              <w:pStyle w:val="Normal"/>
+              <w:spacing w:lineRule="auto" w:line="240" w:before="0" w:after="0"/>
+              <w:rPr>
+                <w:sz w:val="22"/>
+                <w:sz w:val="22"/>
+                <w:szCs w:val="22"/>
+                <w:lang w:eastAsia="en-US"/>
+              </w:rPr>
+            </w:pPr>
+            <w:r>
+              <w:rPr/>
+            </w:r>
+            <w:r/>
+          </w:p>
+          <w:p>
+            <w:pPr>
+              <w:pStyle w:val="Normal"/>
+              <w:spacing w:lineRule="auto" w:line="240" w:before="0" w:after="0"/>
+            </w:pPr>
+            <w:r>
+              <w:rPr/>
+              <w:t xml:space="preserve">Some </w:t>
+            </w:r>
+            <w:r>
+              <w:rPr/>
+              <w:t>ideas</w:t>
+            </w:r>
+            <w:r>
+              <w:rPr/>
+              <w:t>:</w:t>
             </w:r>
             <w:r/>
           </w:p>
@@ -5895,16 +6275,18 @@
                 <w:numId w:val="5"/>
               </w:numPr>
               <w:spacing w:lineRule="auto" w:line="240" w:before="0" w:after="0"/>
-              <w:rPr>
-                <w:sz w:val="22"/>
-                <w:sz w:val="22"/>
-                <w:szCs w:val="22"/>
-                <w:lang w:eastAsia="en-US"/>
-              </w:rPr>
             </w:pPr>
             <w:r>
               <w:rPr/>
-              <w:t>Amazon Tipping points (Chantelle Burton/Gerd Folberth)</w:t>
+              <w:t xml:space="preserve">Amazon Tipping points (Chantelle Burton/Gerd Folberth. </w:t>
+            </w:r>
+            <w:r>
+              <w:rPr/>
+              <w:t>Possibly post-fire and UKESM2</w:t>
+            </w:r>
+            <w:r>
+              <w:rPr/>
+              <w:t>)</w:t>
             </w:r>
             <w:r/>
           </w:p>
@@ -5916,16 +6298,18 @@
                 <w:numId w:val="5"/>
               </w:numPr>
               <w:spacing w:lineRule="auto" w:line="240" w:before="0" w:after="0"/>
-              <w:rPr>
-                <w:sz w:val="22"/>
-                <w:sz w:val="22"/>
-                <w:szCs w:val="22"/>
-                <w:lang w:eastAsia="en-US"/>
-              </w:rPr>
             </w:pPr>
             <w:r>
               <w:rPr/>
-              <w:t>Emergent constraints (LS UKESM group)</w:t>
+              <w:t>Emergent constraints (</w:t>
+            </w:r>
+            <w:r>
+              <w:rPr/>
+              <w:t>Terrestrial</w:t>
+            </w:r>
+            <w:r>
+              <w:rPr/>
+              <w:t xml:space="preserve"> UKESM group)</w:t>
             </w:r>
             <w:r/>
           </w:p>
@@ -5937,16 +6321,18 @@
                 <w:numId w:val="5"/>
               </w:numPr>
               <w:spacing w:lineRule="auto" w:line="240" w:before="0" w:after="0"/>
-              <w:rPr>
-                <w:sz w:val="22"/>
-                <w:sz w:val="22"/>
-                <w:szCs w:val="22"/>
-                <w:lang w:eastAsia="en-US"/>
-              </w:rPr>
             </w:pPr>
             <w:r>
               <w:rPr/>
-              <w:t>Analysis of extremes (LS UKESM group)</w:t>
+              <w:t xml:space="preserve">Analysis of extremes ( </w:t>
+            </w:r>
+            <w:r>
+              <w:rPr/>
+              <w:t>Terrestrial</w:t>
+            </w:r>
+            <w:r>
+              <w:rPr/>
+              <w:t xml:space="preserve"> UKESM group)</w:t>
             </w:r>
             <w:r/>
           </w:p>
@@ -5967,7 +6353,7 @@
             </w:pPr>
             <w:r>
               <w:rPr/>
-              <w:t>State-space trajectories (Toby)</w:t>
+              <w:t xml:space="preserve">State-space trajectories (Toby) </w:t>
             </w:r>
             <w:r/>
           </w:p>
@@ -7019,16 +7405,18 @@
             <w:pPr>
               <w:pStyle w:val="Normal"/>
               <w:spacing w:lineRule="auto" w:line="240" w:before="0" w:after="0"/>
-              <w:rPr>
-                <w:sz w:val="22"/>
-                <w:sz w:val="22"/>
-                <w:szCs w:val="22"/>
-                <w:lang w:eastAsia="en-US"/>
-              </w:rPr>
             </w:pPr>
             <w:r>
               <w:rPr/>
-              <w:t>There are external collaborations on continuing projects that would provide useful to the group.</w:t>
+              <w:t xml:space="preserve">There are external collaborations on continuing projects, </w:t>
+            </w:r>
+            <w:r>
+              <w:rPr/>
+              <w:t>some of which</w:t>
+            </w:r>
+            <w:r>
+              <w:rPr/>
+              <w:t xml:space="preserve"> would provide useful to the group.</w:t>
             </w:r>
             <w:r/>
           </w:p>
@@ -7040,10 +7428,6 @@
                 <w:numId w:val="4"/>
               </w:numPr>
               <w:spacing w:lineRule="auto" w:line="240" w:before="0" w:after="0"/>
-              <w:rPr>
-                <w:b/>
-                <w:b/>
-              </w:rPr>
             </w:pPr>
             <w:r>
               <w:rPr>
@@ -7057,11 +7441,35 @@
               <w:rPr>
                 <w:b/>
               </w:rPr>
-              <w:t xml:space="preserve">ulum: </w:t>
-            </w:r>
-            <w:r>
-              <w:rPr/>
-              <w:t>An ecosystem level model that describes grass phenology from a</w:t>
+              <w:t>ulum:</w:t>
+            </w:r>
+            <w:r>
+              <w:rPr>
+                <w:b w:val="false"/>
+                <w:bCs w:val="false"/>
+              </w:rPr>
+              <w:t xml:space="preserve"> A first principles model of describing </w:t>
+            </w:r>
+            <w:r>
+              <w:rPr>
+                <w:b w:val="false"/>
+                <w:bCs w:val="false"/>
+              </w:rPr>
+              <w:t>grassland</w:t>
+            </w:r>
+            <w:r>
+              <w:rPr>
+                <w:b w:val="false"/>
+                <w:bCs w:val="false"/>
+              </w:rPr>
+              <w:t xml:space="preserve"> phenology. </w:t>
+            </w:r>
+            <w:r>
+              <w:rPr>
+                <w:b w:val="false"/>
+                <w:bCs w:val="false"/>
+              </w:rPr>
+              <w:t>At the moment, this is designed for drought-driven phenology, but plans are to include light and temperature driven phenelogical signals to be used to aid diagnosing changes in grassland production at &lt;&lt;UK sites&gt;&gt;</w:t>
             </w:r>
             <w:r/>
           </w:p>
@@ -7073,16 +7481,68 @@
                 <w:numId w:val="4"/>
               </w:numPr>
               <w:spacing w:lineRule="auto" w:line="240" w:before="0" w:after="0"/>
-              <w:rPr>
-                <w:b/>
-                <w:b/>
-              </w:rPr>
-            </w:pPr>
-            <w:r>
-              <w:rPr>
-                <w:b/>
-              </w:rPr>
-              <w:t>Impact of future changes in ET on Hydrology</w:t>
+            </w:pPr>
+            <w:r>
+              <w:rPr>
+                <w:b/>
+              </w:rPr>
+              <w:t xml:space="preserve">Impact of future changes in ET on Hydrology: </w:t>
+            </w:r>
+            <w:r>
+              <w:rPr>
+                <w:b w:val="false"/>
+                <w:bCs w:val="false"/>
+              </w:rPr>
+              <w:t xml:space="preserve">A </w:t>
+            </w:r>
+            <w:r>
+              <w:rPr>
+                <w:b w:val="false"/>
+                <w:bCs w:val="false"/>
+              </w:rPr>
+              <w:t>project</w:t>
+            </w:r>
+            <w:r>
+              <w:rPr>
+                <w:b w:val="false"/>
+                <w:bCs w:val="false"/>
+              </w:rPr>
+              <w:t xml:space="preserve"> exploring the </w:t>
+            </w:r>
+            <w:r>
+              <w:rPr>
+                <w:b w:val="false"/>
+                <w:bCs w:val="false"/>
+              </w:rPr>
+              <w:t>potential</w:t>
+            </w:r>
+            <w:r>
+              <w:rPr>
+                <w:b w:val="false"/>
+                <w:bCs w:val="false"/>
+              </w:rPr>
+              <w:t xml:space="preserve"> impact of CO2 </w:t>
+            </w:r>
+            <w:r>
+              <w:rPr>
+                <w:b w:val="false"/>
+                <w:bCs w:val="false"/>
+              </w:rPr>
+              <w:t>fertilization</w:t>
+            </w:r>
+            <w:r>
+              <w:rPr>
+                <w:b w:val="false"/>
+                <w:bCs w:val="false"/>
+              </w:rPr>
+              <w:t xml:space="preserve"> on ET-driven changes in runoff for agricultural areas of Australia. </w:t>
+            </w:r>
+            <w:r>
+              <w:rPr>
+                <w:b w:val="false"/>
+                <w:bCs w:val="false"/>
+              </w:rPr>
+              <w:t>This is almost complete with a a paper in review.</w:t>
             </w:r>
             <w:r/>
           </w:p>
@@ -7094,16 +7554,59 @@
                 <w:numId w:val="4"/>
               </w:numPr>
               <w:spacing w:lineRule="auto" w:line="240" w:before="0" w:after="0"/>
-              <w:rPr>
-                <w:b/>
-                <w:b/>
-              </w:rPr>
-            </w:pPr>
-            <w:r>
-              <w:rPr>
-                <w:b/>
-              </w:rPr>
-              <w:t>Modelling Australian Fire regimes</w:t>
+            </w:pPr>
+            <w:r>
+              <w:rPr>
+                <w:b/>
+              </w:rPr>
+              <w:t xml:space="preserve">Modelling Australian Fire regimes: </w:t>
+            </w:r>
+            <w:r>
+              <w:rPr>
+                <w:b w:val="false"/>
+                <w:bCs w:val="false"/>
+              </w:rPr>
+              <w:t>Exploring drivers of potential changes in Australian fire regimes over the 21</w:t>
+            </w:r>
+            <w:r>
+              <w:rPr>
+                <w:b w:val="false"/>
+                <w:bCs w:val="false"/>
+                <w:vertAlign w:val="superscript"/>
+              </w:rPr>
+              <w:t>st</w:t>
+            </w:r>
+            <w:r>
+              <w:rPr>
+                <w:b w:val="false"/>
+                <w:bCs w:val="false"/>
+              </w:rPr>
+              <w:t xml:space="preserve"> century. This is almost complete with a a paper in review.</w:t>
+            </w:r>
+            <w:r/>
+          </w:p>
+          <w:p>
+            <w:pPr>
+              <w:pStyle w:val="ListParagraph"/>
+              <w:numPr>
+                <w:ilvl w:val="0"/>
+                <w:numId w:val="4"/>
+              </w:numPr>
+              <w:spacing w:lineRule="auto" w:line="240" w:before="0" w:after="0"/>
+            </w:pPr>
+            <w:r>
+              <w:rPr>
+                <w:b/>
+                <w:bCs/>
+              </w:rPr>
+              <w:t xml:space="preserve">FireMIP benchmarking: </w:t>
+            </w:r>
+            <w:r>
+              <w:rPr>
+                <w:b w:val="false"/>
+                <w:bCs w:val="false"/>
+              </w:rPr>
+              <w:t>I am performing benchmarking for 9 fire-vegetetion models as parrt of the fireMIP project. Involement in this project may prove useful for work on UKESM model evaluation (obective 2) and fire development (objective 3)</w:t>
             </w:r>
             <w:r/>
           </w:p>
@@ -7410,7 +7913,7 @@
               <w:pStyle w:val="ListParagraph"/>
               <w:numPr>
                 <w:ilvl w:val="0"/>
-                <w:numId w:val="8"/>
+                <w:numId w:val="7"/>
               </w:numPr>
               <w:spacing w:lineRule="auto" w:line="240" w:before="0" w:after="0"/>
               <w:rPr>
@@ -7431,7 +7934,7 @@
               <w:pStyle w:val="ListParagraph"/>
               <w:numPr>
                 <w:ilvl w:val="0"/>
-                <w:numId w:val="8"/>
+                <w:numId w:val="7"/>
               </w:numPr>
               <w:spacing w:lineRule="auto" w:line="240" w:before="0" w:after="0"/>
               <w:rPr>
@@ -7461,6 +7964,69 @@
             <w:r>
               <w:rPr/>
               <w:t>ET and fire: Publication of papers for each (Dec 2016)</w:t>
+            </w:r>
+            <w:r/>
+          </w:p>
+          <w:p>
+            <w:pPr>
+              <w:pStyle w:val="Normal"/>
+              <w:spacing w:lineRule="auto" w:line="240" w:before="0" w:after="0"/>
+              <w:rPr>
+                <w:sz w:val="22"/>
+                <w:sz w:val="22"/>
+                <w:szCs w:val="22"/>
+                <w:lang w:eastAsia="en-US"/>
+              </w:rPr>
+            </w:pPr>
+            <w:r>
+              <w:rPr/>
+              <w:t>FireMIP:</w:t>
+            </w:r>
+            <w:r/>
+          </w:p>
+          <w:p>
+            <w:pPr>
+              <w:pStyle w:val="Normal"/>
+              <w:numPr>
+                <w:ilvl w:val="0"/>
+                <w:numId w:val="11"/>
+              </w:numPr>
+              <w:spacing w:lineRule="auto" w:line="240" w:before="0" w:after="0"/>
+            </w:pPr>
+            <w:r>
+              <w:rPr/>
+              <w:t>Completed Benchmark comparisons (initial for fireMIP meeting 20</w:t>
+            </w:r>
+            <w:r>
+              <w:rPr>
+                <w:vertAlign w:val="superscript"/>
+              </w:rPr>
+              <w:t>th</w:t>
+            </w:r>
+            <w:r>
+              <w:rPr/>
+              <w:t xml:space="preserve"> September; Completed benchmarking Jan 2017)</w:t>
+            </w:r>
+            <w:r/>
+          </w:p>
+          <w:p>
+            <w:pPr>
+              <w:pStyle w:val="Normal"/>
+              <w:numPr>
+                <w:ilvl w:val="0"/>
+                <w:numId w:val="11"/>
+              </w:numPr>
+              <w:spacing w:lineRule="auto" w:line="240" w:before="0" w:after="0"/>
+              <w:rPr>
+                <w:sz w:val="22"/>
+                <w:sz w:val="22"/>
+                <w:szCs w:val="22"/>
+                <w:lang w:eastAsia="en-US"/>
+              </w:rPr>
+            </w:pPr>
+            <w:r>
+              <w:rPr/>
+              <w:t>Model inter-comparison paper: Sep 2017.</w:t>
             </w:r>
             <w:r/>
           </w:p>
@@ -9200,15 +9766,12 @@
             <w:pPr>
               <w:pStyle w:val="Normal"/>
               <w:spacing w:lineRule="auto" w:line="240" w:before="0" w:after="0"/>
-              <w:rPr>
-                <w:sz w:val="22"/>
-                <w:sz w:val="22"/>
-                <w:szCs w:val="22"/>
-                <w:lang w:eastAsia="en-US"/>
-              </w:rPr>
-            </w:pPr>
-            <w:r>
-              <w:rPr/>
+            </w:pPr>
+            <w:r>
+              <w:rPr>
+                <w:b/>
+              </w:rPr>
+              <w:t xml:space="preserve">Project Management Skills </w:t>
             </w:r>
             <w:r/>
           </w:p>
@@ -9269,143 +9832,6 @@
               <w:left w:w="108" w:type="dxa"/>
             </w:tcMar>
           </w:tcPr>
-          <w:p>
-            <w:pPr>
-              <w:pStyle w:val="Normal"/>
-              <w:spacing w:lineRule="auto" w:line="240" w:before="0" w:after="0"/>
-              <w:rPr>
-                <w:sz w:val="22"/>
-                <w:b/>
-                <w:sz w:val="22"/>
-                <w:b/>
-                <w:szCs w:val="22"/>
-                <w:lang w:eastAsia="en-US"/>
-              </w:rPr>
-            </w:pPr>
-            <w:r>
-              <w:rPr>
-                <w:b/>
-              </w:rPr>
-            </w:r>
-            <w:r/>
-          </w:p>
-        </w:tc>
-      </w:tr>
-      <w:tr>
-        <w:trPr>
-          <w:trHeight w:val="218" w:hRule="atLeast"/>
-        </w:trPr>
-        <w:tc>
-          <w:tcPr>
-            <w:tcW w:w="9025" w:type="dxa"/>
-            <w:gridSpan w:val="4"/>
-            <w:tcBorders>
-              <w:top w:val="single" w:sz="4" w:space="0" w:color="000001"/>
-              <w:left w:val="single" w:sz="4" w:space="0" w:color="000001"/>
-              <w:bottom w:val="single" w:sz="4" w:space="0" w:color="000001"/>
-              <w:right w:val="single" w:sz="4" w:space="0" w:color="000001"/>
-              <w:insideH w:val="single" w:sz="4" w:space="0" w:color="000001"/>
-              <w:insideV w:val="single" w:sz="4" w:space="0" w:color="000001"/>
-            </w:tcBorders>
-            <w:shd w:color="auto" w:fill="D9D9D9" w:val="clear"/>
-            <w:tcMar>
-              <w:left w:w="108" w:type="dxa"/>
-            </w:tcMar>
-          </w:tcPr>
-          <w:p>
-            <w:pPr>
-              <w:pStyle w:val="Normal"/>
-              <w:spacing w:lineRule="auto" w:line="240" w:before="0" w:after="0"/>
-              <w:rPr>
-                <w:b/>
-                <w:b/>
-              </w:rPr>
-            </w:pPr>
-            <w:r>
-              <w:rPr>
-                <w:b/>
-              </w:rPr>
-              <w:t>How will this support a project, team or CEH objective?</w:t>
-            </w:r>
-            <w:r/>
-          </w:p>
-        </w:tc>
-      </w:tr>
-      <w:tr>
-        <w:trPr>
-          <w:trHeight w:val="1560" w:hRule="atLeast"/>
-        </w:trPr>
-        <w:tc>
-          <w:tcPr>
-            <w:tcW w:w="9025" w:type="dxa"/>
-            <w:gridSpan w:val="4"/>
-            <w:tcBorders>
-              <w:top w:val="single" w:sz="4" w:space="0" w:color="000001"/>
-              <w:left w:val="single" w:sz="4" w:space="0" w:color="000001"/>
-              <w:bottom w:val="single" w:sz="4" w:space="0" w:color="000001"/>
-              <w:right w:val="single" w:sz="4" w:space="0" w:color="000001"/>
-              <w:insideH w:val="single" w:sz="4" w:space="0" w:color="000001"/>
-              <w:insideV w:val="single" w:sz="4" w:space="0" w:color="000001"/>
-            </w:tcBorders>
-            <w:shd w:color="auto" w:fill="D9D9D9" w:val="clear"/>
-            <w:tcMar>
-              <w:left w:w="108" w:type="dxa"/>
-            </w:tcMar>
-          </w:tcPr>
-          <w:p>
-            <w:pPr>
-              <w:pStyle w:val="Normal"/>
-              <w:spacing w:lineRule="auto" w:line="240" w:before="0" w:after="0"/>
-              <w:rPr>
-                <w:sz w:val="22"/>
-                <w:b/>
-                <w:sz w:val="22"/>
-                <w:b/>
-                <w:szCs w:val="22"/>
-                <w:lang w:eastAsia="en-US"/>
-              </w:rPr>
-            </w:pPr>
-            <w:r>
-              <w:rPr>
-                <w:b/>
-              </w:rPr>
-            </w:r>
-            <w:r/>
-          </w:p>
-          <w:p>
-            <w:pPr>
-              <w:pStyle w:val="Normal"/>
-              <w:spacing w:lineRule="auto" w:line="240" w:before="0" w:after="0"/>
-              <w:rPr>
-                <w:b/>
-                <w:b/>
-              </w:rPr>
-            </w:pPr>
-            <w:r>
-              <w:rPr>
-                <w:b/>
-              </w:rPr>
-              <w:t>Rose Training</w:t>
-            </w:r>
-            <w:r/>
-          </w:p>
-          <w:p>
-            <w:pPr>
-              <w:pStyle w:val="Normal"/>
-              <w:spacing w:lineRule="auto" w:line="240" w:before="0" w:after="0"/>
-              <w:rPr>
-                <w:b/>
-                <w:b/>
-              </w:rPr>
-            </w:pPr>
-            <w:r>
-              <w:rPr>
-                <w:b/>
-              </w:rPr>
-              <w:t>IRIS courses</w:t>
-            </w:r>
-            <w:r/>
-          </w:p>
           <w:p>
             <w:pPr>
               <w:pStyle w:val="Normal"/>
@@ -9427,203 +9853,110 @@
                 <w:szCs w:val="24"/>
                 <w:lang w:val="en-US" w:eastAsia="en-GB"/>
               </w:rPr>
-            </w:r>
-            <w:r/>
-          </w:p>
-          <w:tbl>
-            <w:tblPr>
-              <w:tblW w:w="2074" w:type="dxa"/>
-              <w:jc w:val="left"/>
-              <w:tblInd w:w="0" w:type="dxa"/>
-              <w:tblBorders/>
-              <w:tblCellMar>
-                <w:top w:w="0" w:type="dxa"/>
-                <w:left w:w="108" w:type="dxa"/>
-                <w:bottom w:w="0" w:type="dxa"/>
-                <w:right w:w="108" w:type="dxa"/>
-              </w:tblCellMar>
-            </w:tblPr>
-            <w:tblGrid>
-              <w:gridCol w:w="2074"/>
-            </w:tblGrid>
-            <w:tr>
-              <w:trPr>
-                <w:trHeight w:val="123" w:hRule="atLeast"/>
-              </w:trPr>
-              <w:tc>
-                <w:tcPr>
-                  <w:tcW w:w="2074" w:type="dxa"/>
-                  <w:tcBorders/>
-                  <w:shd w:fill="auto" w:val="clear"/>
-                </w:tcPr>
-                <w:p>
-                  <w:pPr>
-                    <w:pStyle w:val="Normal"/>
-                    <w:spacing w:lineRule="auto" w:line="240" w:before="0" w:after="0"/>
-                    <w:rPr>
-                      <w:sz w:val="19"/>
-                      <w:sz w:val="19"/>
-                      <w:szCs w:val="19"/>
-                      <w:rFonts w:cs="Calibri"/>
-                      <w:color w:val="000000"/>
-                      <w:lang w:val="en-US" w:eastAsia="en-GB"/>
-                    </w:rPr>
-                  </w:pPr>
-                  <w:r>
-                    <w:rPr>
-                      <w:rFonts w:cs="Calibri"/>
-                      <w:color w:val="000000"/>
-                      <w:sz w:val="24"/>
-                      <w:szCs w:val="24"/>
-                      <w:lang w:val="en-US" w:eastAsia="en-GB"/>
-                    </w:rPr>
-                    <w:t xml:space="preserve"> </w:t>
-                  </w:r>
-                  <w:r>
-                    <w:rPr>
-                      <w:rFonts w:cs="Calibri"/>
-                      <w:color w:val="000000"/>
-                      <w:sz w:val="19"/>
-                      <w:szCs w:val="19"/>
-                      <w:lang w:val="en-US" w:eastAsia="en-GB"/>
-                    </w:rPr>
-                    <w:t>Making Meetings Work</w:t>
-                  </w:r>
-                  <w:r/>
-                </w:p>
-              </w:tc>
-            </w:tr>
-          </w:tbl>
-          <w:p>
-            <w:pPr>
-              <w:pStyle w:val="Default"/>
-            </w:pPr>
-            <w:r>
-              <w:rPr>
-                <w:b/>
-              </w:rPr>
-              <w:t>(</w:t>
-            </w:r>
-            <w:r/>
-          </w:p>
-          <w:tbl>
-            <w:tblPr>
-              <w:tblW w:w="1188" w:type="dxa"/>
-              <w:jc w:val="left"/>
-              <w:tblInd w:w="0" w:type="dxa"/>
-              <w:tblBorders/>
-              <w:tblCellMar>
-                <w:top w:w="0" w:type="dxa"/>
-                <w:left w:w="108" w:type="dxa"/>
-                <w:bottom w:w="0" w:type="dxa"/>
-                <w:right w:w="108" w:type="dxa"/>
-              </w:tblCellMar>
-            </w:tblPr>
-            <w:tblGrid>
-              <w:gridCol w:w="1188"/>
-            </w:tblGrid>
-            <w:tr>
-              <w:trPr>
-                <w:trHeight w:val="123" w:hRule="atLeast"/>
-              </w:trPr>
-              <w:tc>
-                <w:tcPr>
-                  <w:tcW w:w="1188" w:type="dxa"/>
-                  <w:tcBorders/>
-                  <w:shd w:fill="auto" w:val="clear"/>
-                </w:tcPr>
-                <w:p>
-                  <w:pPr>
-                    <w:pStyle w:val="Normal"/>
-                    <w:spacing w:lineRule="auto" w:line="240" w:before="0" w:after="0"/>
-                    <w:rPr>
-                      <w:sz w:val="19"/>
-                      <w:sz w:val="19"/>
-                      <w:szCs w:val="19"/>
-                      <w:rFonts w:cs="Calibri"/>
-                      <w:color w:val="000000"/>
-                      <w:lang w:val="en-US" w:eastAsia="en-GB"/>
-                    </w:rPr>
-                  </w:pPr>
-                  <w:r>
-                    <w:rPr>
-                      <w:rFonts w:cs="Calibri"/>
-                      <w:color w:val="000000"/>
-                      <w:sz w:val="24"/>
-                      <w:szCs w:val="24"/>
-                      <w:lang w:val="en-US" w:eastAsia="en-GB"/>
-                    </w:rPr>
-                    <w:t xml:space="preserve"> </w:t>
-                  </w:r>
-                  <w:r>
-                    <w:rPr>
-                      <w:rFonts w:cs="Calibri"/>
-                      <w:color w:val="000000"/>
-                      <w:sz w:val="19"/>
-                      <w:szCs w:val="19"/>
-                      <w:lang w:val="en-US" w:eastAsia="en-GB"/>
-                    </w:rPr>
-                    <w:t>06/10/2016</w:t>
-                  </w:r>
-                  <w:r/>
-                </w:p>
-              </w:tc>
-            </w:tr>
-          </w:tbl>
-          <w:p>
-            <w:pPr>
-              <w:pStyle w:val="Normal"/>
-              <w:spacing w:lineRule="auto" w:line="240" w:before="0" w:after="0"/>
-              <w:rPr>
-                <w:b/>
-                <w:b/>
-              </w:rPr>
-            </w:pPr>
-            <w:r>
-              <w:rPr>
-                <w:b/>
-              </w:rPr>
-              <w:t>)</w:t>
-            </w:r>
-            <w:r/>
-          </w:p>
-          <w:p>
-            <w:pPr>
-              <w:pStyle w:val="Normal"/>
-              <w:spacing w:lineRule="auto" w:line="240" w:before="0" w:after="0"/>
-              <w:rPr>
-                <w:b/>
-                <w:b/>
-              </w:rPr>
-            </w:pPr>
-            <w:r>
-              <w:rPr>
-                <w:b/>
-              </w:rPr>
-              <w:t>Media stuff</w:t>
-            </w:r>
-            <w:r/>
-          </w:p>
-          <w:p>
-            <w:pPr>
-              <w:pStyle w:val="Normal"/>
-              <w:spacing w:lineRule="auto" w:line="240" w:before="0" w:after="0"/>
-              <w:rPr>
-                <w:sz w:val="22"/>
-                <w:b/>
-                <w:sz w:val="22"/>
-                <w:b/>
-                <w:szCs w:val="22"/>
-                <w:lang w:eastAsia="en-US"/>
-              </w:rPr>
-            </w:pPr>
-            <w:r>
-              <w:rPr>
-                <w:b/>
-              </w:rPr>
-            </w:r>
-            <w:r/>
-          </w:p>
+              <w:t>Project Managment training?</w:t>
+            </w:r>
+            <w:r/>
+          </w:p>
+          <w:p>
+            <w:pPr>
+              <w:pStyle w:val="Normal"/>
+              <w:spacing w:lineRule="auto" w:line="240" w:before="0" w:after="0"/>
+            </w:pPr>
+            <w:r>
+              <w:rPr>
+                <w:rFonts w:cs="Calibri"/>
+                <w:color w:val="000000"/>
+                <w:sz w:val="24"/>
+                <w:szCs w:val="24"/>
+                <w:lang w:val="en-US" w:eastAsia="en-GB"/>
+              </w:rPr>
+              <w:t xml:space="preserve"> </w:t>
+            </w:r>
+            <w:r>
+              <w:rPr>
+                <w:rFonts w:cs="Calibri"/>
+                <w:color w:val="000000"/>
+                <w:sz w:val="19"/>
+                <w:szCs w:val="19"/>
+                <w:lang w:val="en-US" w:eastAsia="en-GB"/>
+              </w:rPr>
+              <w:t>Making Meetings Work –</w:t>
+            </w:r>
+            <w:r>
+              <w:rPr>
+                <w:rFonts w:cs="Calibri"/>
+                <w:color w:val="000000"/>
+                <w:sz w:val="19"/>
+                <w:szCs w:val="19"/>
+                <w:lang w:val="en-US" w:eastAsia="en-GB"/>
+              </w:rPr>
+              <w:t xml:space="preserve"> 06/10/2016</w:t>
+            </w:r>
+            <w:r/>
+          </w:p>
+        </w:tc>
+      </w:tr>
+      <w:tr>
+        <w:trPr>
+          <w:trHeight w:val="218" w:hRule="atLeast"/>
+        </w:trPr>
+        <w:tc>
+          <w:tcPr>
+            <w:tcW w:w="9025" w:type="dxa"/>
+            <w:gridSpan w:val="4"/>
+            <w:tcBorders>
+              <w:top w:val="single" w:sz="4" w:space="0" w:color="000001"/>
+              <w:left w:val="single" w:sz="4" w:space="0" w:color="000001"/>
+              <w:bottom w:val="single" w:sz="4" w:space="0" w:color="000001"/>
+              <w:right w:val="single" w:sz="4" w:space="0" w:color="000001"/>
+              <w:insideH w:val="single" w:sz="4" w:space="0" w:color="000001"/>
+              <w:insideV w:val="single" w:sz="4" w:space="0" w:color="000001"/>
+            </w:tcBorders>
+            <w:shd w:color="auto" w:fill="D9D9D9" w:val="clear"/>
+            <w:tcMar>
+              <w:left w:w="108" w:type="dxa"/>
+            </w:tcMar>
+          </w:tcPr>
+          <w:p>
+            <w:pPr>
+              <w:pStyle w:val="Normal"/>
+              <w:spacing w:lineRule="auto" w:line="240" w:before="0" w:after="0"/>
+              <w:rPr>
+                <w:b/>
+                <w:b/>
+              </w:rPr>
+            </w:pPr>
+            <w:r>
+              <w:rPr>
+                <w:b/>
+              </w:rPr>
+              <w:t>How will this support a project, team or CEH objective?</w:t>
+            </w:r>
+            <w:r/>
+          </w:p>
+        </w:tc>
+      </w:tr>
+      <w:tr>
+        <w:trPr>
+          <w:trHeight w:val="1560" w:hRule="atLeast"/>
+        </w:trPr>
+        <w:tc>
+          <w:tcPr>
+            <w:tcW w:w="9025" w:type="dxa"/>
+            <w:gridSpan w:val="4"/>
+            <w:tcBorders>
+              <w:top w:val="single" w:sz="4" w:space="0" w:color="000001"/>
+              <w:left w:val="single" w:sz="4" w:space="0" w:color="000001"/>
+              <w:bottom w:val="single" w:sz="4" w:space="0" w:color="000001"/>
+              <w:right w:val="single" w:sz="4" w:space="0" w:color="000001"/>
+              <w:insideH w:val="single" w:sz="4" w:space="0" w:color="000001"/>
+              <w:insideV w:val="single" w:sz="4" w:space="0" w:color="000001"/>
+            </w:tcBorders>
+            <w:shd w:color="auto" w:fill="D9D9D9" w:val="clear"/>
+            <w:tcMar>
+              <w:left w:w="108" w:type="dxa"/>
+            </w:tcMar>
+          </w:tcPr>
           <w:p>
             <w:pPr>
               <w:pStyle w:val="Normal"/>
@@ -10921,6 +11254,19 @@
             <w:pPr>
               <w:pStyle w:val="Normal"/>
               <w:spacing w:lineRule="auto" w:line="240" w:before="0" w:after="0"/>
+            </w:pPr>
+            <w:r>
+              <w:rPr>
+                <w:b/>
+              </w:rPr>
+              <w:t>Rose Training</w:t>
+            </w:r>
+            <w:r/>
+          </w:p>
+          <w:p>
+            <w:pPr>
+              <w:pStyle w:val="Normal"/>
+              <w:spacing w:lineRule="auto" w:line="240" w:before="0" w:after="0"/>
               <w:rPr>
                 <w:sz w:val="22"/>
                 <w:b/>
@@ -10934,6 +11280,7 @@
               <w:rPr>
                 <w:b/>
               </w:rPr>
+              <w:t>IRIS courses</w:t>
             </w:r>
             <w:r/>
           </w:p>
@@ -11025,32 +11372,8 @@
               <w:pStyle w:val="Normal"/>
               <w:spacing w:lineRule="auto" w:line="240" w:before="0" w:after="0"/>
               <w:rPr>
-                <w:sz w:val="22"/>
-                <w:b/>
-                <w:sz w:val="22"/>
-                <w:b/>
-                <w:szCs w:val="22"/>
-                <w:lang w:eastAsia="en-US"/>
-              </w:rPr>
-            </w:pPr>
-            <w:r>
-              <w:rPr>
-                <w:b/>
-              </w:rPr>
-            </w:r>
-            <w:r/>
-          </w:p>
-          <w:p>
-            <w:pPr>
-              <w:pStyle w:val="Normal"/>
-              <w:spacing w:lineRule="auto" w:line="240" w:before="0" w:after="0"/>
-              <w:rPr>
-                <w:sz w:val="22"/>
-                <w:b/>
-                <w:sz w:val="22"/>
-                <w:b/>
-                <w:szCs w:val="22"/>
-                <w:lang w:eastAsia="en-US"/>
+                <w:b/>
+                <w:b/>
               </w:rPr>
             </w:pPr>
             <w:r>
@@ -14375,6 +14698,9 @@
       <w:lvlText w:val=""/>
       <w:lvlJc w:val="left"/>
       <w:pPr>
+        <w:tabs>
+          <w:tab w:val="num" w:pos="720"/>
+        </w:tabs>
         <w:ind w:left="720" w:hanging="360"/>
       </w:pPr>
       <w:rPr>
@@ -14384,25 +14710,31 @@
     <w:lvl w:ilvl="1">
       <w:start w:val="1"/>
       <w:numFmt w:val="bullet"/>
-      <w:lvlText w:val="o"/>
+      <w:lvlText w:val="◦"/>
       <w:lvlJc w:val="left"/>
       <w:pPr>
-        <w:ind w:left="1440" w:hanging="360"/>
+        <w:tabs>
+          <w:tab w:val="num" w:pos="1080"/>
+        </w:tabs>
+        <w:ind w:left="1080" w:hanging="360"/>
       </w:pPr>
       <w:rPr>
-        <w:rFonts w:ascii="Courier New" w:hAnsi="Courier New" w:cs="Courier New" w:hint="default"/>
+        <w:rFonts w:ascii="OpenSymbol" w:hAnsi="OpenSymbol" w:cs="OpenSymbol" w:hint="default"/>
       </w:rPr>
     </w:lvl>
     <w:lvl w:ilvl="2">
       <w:start w:val="1"/>
       <w:numFmt w:val="bullet"/>
-      <w:lvlText w:val=""/>
+      <w:lvlText w:val="▪"/>
       <w:lvlJc w:val="left"/>
       <w:pPr>
-        <w:ind w:left="2160" w:hanging="360"/>
+        <w:tabs>
+          <w:tab w:val="num" w:pos="1440"/>
+        </w:tabs>
+        <w:ind w:left="1440" w:hanging="360"/>
       </w:pPr>
       <w:rPr>
-        <w:rFonts w:ascii="Wingdings" w:hAnsi="Wingdings" w:cs="Wingdings" w:hint="default"/>
+        <w:rFonts w:ascii="OpenSymbol" w:hAnsi="OpenSymbol" w:cs="OpenSymbol" w:hint="default"/>
       </w:rPr>
     </w:lvl>
     <w:lvl w:ilvl="3">
@@ -14411,7 +14743,10 @@
       <w:lvlText w:val=""/>
       <w:lvlJc w:val="left"/>
       <w:pPr>
-        <w:ind w:left="2880" w:hanging="360"/>
+        <w:tabs>
+          <w:tab w:val="num" w:pos="1800"/>
+        </w:tabs>
+        <w:ind w:left="1800" w:hanging="360"/>
       </w:pPr>
       <w:rPr>
         <w:rFonts w:ascii="Symbol" w:hAnsi="Symbol" w:cs="Symbol" w:hint="default"/>
@@ -14420,25 +14755,31 @@
     <w:lvl w:ilvl="4">
       <w:start w:val="1"/>
       <w:numFmt w:val="bullet"/>
-      <w:lvlText w:val="o"/>
+      <w:lvlText w:val="◦"/>
       <w:lvlJc w:val="left"/>
       <w:pPr>
-        <w:ind w:left="3600" w:hanging="360"/>
+        <w:tabs>
+          <w:tab w:val="num" w:pos="2160"/>
+        </w:tabs>
+        <w:ind w:left="2160" w:hanging="360"/>
       </w:pPr>
       <w:rPr>
-        <w:rFonts w:ascii="Courier New" w:hAnsi="Courier New" w:cs="Courier New" w:hint="default"/>
+        <w:rFonts w:ascii="OpenSymbol" w:hAnsi="OpenSymbol" w:cs="OpenSymbol" w:hint="default"/>
       </w:rPr>
     </w:lvl>
     <w:lvl w:ilvl="5">
       <w:start w:val="1"/>
       <w:numFmt w:val="bullet"/>
-      <w:lvlText w:val=""/>
+      <w:lvlText w:val="▪"/>
       <w:lvlJc w:val="left"/>
       <w:pPr>
-        <w:ind w:left="4320" w:hanging="360"/>
+        <w:tabs>
+          <w:tab w:val="num" w:pos="2520"/>
+        </w:tabs>
+        <w:ind w:left="2520" w:hanging="360"/>
       </w:pPr>
       <w:rPr>
-        <w:rFonts w:ascii="Wingdings" w:hAnsi="Wingdings" w:cs="Wingdings" w:hint="default"/>
+        <w:rFonts w:ascii="OpenSymbol" w:hAnsi="OpenSymbol" w:cs="OpenSymbol" w:hint="default"/>
       </w:rPr>
     </w:lvl>
     <w:lvl w:ilvl="6">
@@ -14447,7 +14788,10 @@
       <w:lvlText w:val=""/>
       <w:lvlJc w:val="left"/>
       <w:pPr>
-        <w:ind w:left="5040" w:hanging="360"/>
+        <w:tabs>
+          <w:tab w:val="num" w:pos="2880"/>
+        </w:tabs>
+        <w:ind w:left="2880" w:hanging="360"/>
       </w:pPr>
       <w:rPr>
         <w:rFonts w:ascii="Symbol" w:hAnsi="Symbol" w:cs="Symbol" w:hint="default"/>
@@ -14456,29 +14800,446 @@
     <w:lvl w:ilvl="7">
       <w:start w:val="1"/>
       <w:numFmt w:val="bullet"/>
-      <w:lvlText w:val="o"/>
+      <w:lvlText w:val="◦"/>
       <w:lvlJc w:val="left"/>
       <w:pPr>
-        <w:ind w:left="5760" w:hanging="360"/>
+        <w:tabs>
+          <w:tab w:val="num" w:pos="3240"/>
+        </w:tabs>
+        <w:ind w:left="3240" w:hanging="360"/>
       </w:pPr>
       <w:rPr>
-        <w:rFonts w:ascii="Courier New" w:hAnsi="Courier New" w:cs="Courier New" w:hint="default"/>
+        <w:rFonts w:ascii="OpenSymbol" w:hAnsi="OpenSymbol" w:cs="OpenSymbol" w:hint="default"/>
       </w:rPr>
     </w:lvl>
     <w:lvl w:ilvl="8">
       <w:start w:val="1"/>
       <w:numFmt w:val="bullet"/>
-      <w:lvlText w:val=""/>
+      <w:lvlText w:val="▪"/>
       <w:lvlJc w:val="left"/>
       <w:pPr>
-        <w:ind w:left="6480" w:hanging="360"/>
+        <w:tabs>
+          <w:tab w:val="num" w:pos="3600"/>
+        </w:tabs>
+        <w:ind w:left="3600" w:hanging="360"/>
       </w:pPr>
       <w:rPr>
-        <w:rFonts w:ascii="Wingdings" w:hAnsi="Wingdings" w:cs="Wingdings" w:hint="default"/>
+        <w:rFonts w:ascii="OpenSymbol" w:hAnsi="OpenSymbol" w:cs="OpenSymbol" w:hint="default"/>
       </w:rPr>
     </w:lvl>
   </w:abstractNum>
   <w:abstractNum w:abstractNumId="9">
+    <w:lvl w:ilvl="0">
+      <w:start w:val="1"/>
+      <w:numFmt w:val="bullet"/>
+      <w:lvlText w:val=""/>
+      <w:lvlJc w:val="left"/>
+      <w:pPr>
+        <w:tabs>
+          <w:tab w:val="num" w:pos="720"/>
+        </w:tabs>
+        <w:ind w:left="720" w:hanging="360"/>
+      </w:pPr>
+      <w:rPr>
+        <w:rFonts w:ascii="Symbol" w:hAnsi="Symbol" w:cs="Symbol" w:hint="default"/>
+      </w:rPr>
+    </w:lvl>
+    <w:lvl w:ilvl="1">
+      <w:start w:val="1"/>
+      <w:numFmt w:val="bullet"/>
+      <w:lvlText w:val="◦"/>
+      <w:lvlJc w:val="left"/>
+      <w:pPr>
+        <w:tabs>
+          <w:tab w:val="num" w:pos="1080"/>
+        </w:tabs>
+        <w:ind w:left="1080" w:hanging="360"/>
+      </w:pPr>
+      <w:rPr>
+        <w:rFonts w:ascii="OpenSymbol" w:hAnsi="OpenSymbol" w:cs="OpenSymbol" w:hint="default"/>
+      </w:rPr>
+    </w:lvl>
+    <w:lvl w:ilvl="2">
+      <w:start w:val="1"/>
+      <w:numFmt w:val="bullet"/>
+      <w:lvlText w:val="▪"/>
+      <w:lvlJc w:val="left"/>
+      <w:pPr>
+        <w:tabs>
+          <w:tab w:val="num" w:pos="1440"/>
+        </w:tabs>
+        <w:ind w:left="1440" w:hanging="360"/>
+      </w:pPr>
+      <w:rPr>
+        <w:rFonts w:ascii="OpenSymbol" w:hAnsi="OpenSymbol" w:cs="OpenSymbol" w:hint="default"/>
+      </w:rPr>
+    </w:lvl>
+    <w:lvl w:ilvl="3">
+      <w:start w:val="1"/>
+      <w:numFmt w:val="bullet"/>
+      <w:lvlText w:val=""/>
+      <w:lvlJc w:val="left"/>
+      <w:pPr>
+        <w:tabs>
+          <w:tab w:val="num" w:pos="1800"/>
+        </w:tabs>
+        <w:ind w:left="1800" w:hanging="360"/>
+      </w:pPr>
+      <w:rPr>
+        <w:rFonts w:ascii="Symbol" w:hAnsi="Symbol" w:cs="Symbol" w:hint="default"/>
+      </w:rPr>
+    </w:lvl>
+    <w:lvl w:ilvl="4">
+      <w:start w:val="1"/>
+      <w:numFmt w:val="bullet"/>
+      <w:lvlText w:val="◦"/>
+      <w:lvlJc w:val="left"/>
+      <w:pPr>
+        <w:tabs>
+          <w:tab w:val="num" w:pos="2160"/>
+        </w:tabs>
+        <w:ind w:left="2160" w:hanging="360"/>
+      </w:pPr>
+      <w:rPr>
+        <w:rFonts w:ascii="OpenSymbol" w:hAnsi="OpenSymbol" w:cs="OpenSymbol" w:hint="default"/>
+      </w:rPr>
+    </w:lvl>
+    <w:lvl w:ilvl="5">
+      <w:start w:val="1"/>
+      <w:numFmt w:val="bullet"/>
+      <w:lvlText w:val="▪"/>
+      <w:lvlJc w:val="left"/>
+      <w:pPr>
+        <w:tabs>
+          <w:tab w:val="num" w:pos="2520"/>
+        </w:tabs>
+        <w:ind w:left="2520" w:hanging="360"/>
+      </w:pPr>
+      <w:rPr>
+        <w:rFonts w:ascii="OpenSymbol" w:hAnsi="OpenSymbol" w:cs="OpenSymbol" w:hint="default"/>
+      </w:rPr>
+    </w:lvl>
+    <w:lvl w:ilvl="6">
+      <w:start w:val="1"/>
+      <w:numFmt w:val="bullet"/>
+      <w:lvlText w:val=""/>
+      <w:lvlJc w:val="left"/>
+      <w:pPr>
+        <w:tabs>
+          <w:tab w:val="num" w:pos="2880"/>
+        </w:tabs>
+        <w:ind w:left="2880" w:hanging="360"/>
+      </w:pPr>
+      <w:rPr>
+        <w:rFonts w:ascii="Symbol" w:hAnsi="Symbol" w:cs="Symbol" w:hint="default"/>
+      </w:rPr>
+    </w:lvl>
+    <w:lvl w:ilvl="7">
+      <w:start w:val="1"/>
+      <w:numFmt w:val="bullet"/>
+      <w:lvlText w:val="◦"/>
+      <w:lvlJc w:val="left"/>
+      <w:pPr>
+        <w:tabs>
+          <w:tab w:val="num" w:pos="3240"/>
+        </w:tabs>
+        <w:ind w:left="3240" w:hanging="360"/>
+      </w:pPr>
+      <w:rPr>
+        <w:rFonts w:ascii="OpenSymbol" w:hAnsi="OpenSymbol" w:cs="OpenSymbol" w:hint="default"/>
+      </w:rPr>
+    </w:lvl>
+    <w:lvl w:ilvl="8">
+      <w:start w:val="1"/>
+      <w:numFmt w:val="bullet"/>
+      <w:lvlText w:val="▪"/>
+      <w:lvlJc w:val="left"/>
+      <w:pPr>
+        <w:tabs>
+          <w:tab w:val="num" w:pos="3600"/>
+        </w:tabs>
+        <w:ind w:left="3600" w:hanging="360"/>
+      </w:pPr>
+      <w:rPr>
+        <w:rFonts w:ascii="OpenSymbol" w:hAnsi="OpenSymbol" w:cs="OpenSymbol" w:hint="default"/>
+      </w:rPr>
+    </w:lvl>
+  </w:abstractNum>
+  <w:abstractNum w:abstractNumId="10">
+    <w:lvl w:ilvl="0">
+      <w:start w:val="1"/>
+      <w:numFmt w:val="bullet"/>
+      <w:lvlText w:val=""/>
+      <w:lvlJc w:val="left"/>
+      <w:pPr>
+        <w:tabs>
+          <w:tab w:val="num" w:pos="720"/>
+        </w:tabs>
+        <w:ind w:left="720" w:hanging="360"/>
+      </w:pPr>
+      <w:rPr>
+        <w:rFonts w:ascii="Symbol" w:hAnsi="Symbol" w:cs="Symbol" w:hint="default"/>
+      </w:rPr>
+    </w:lvl>
+    <w:lvl w:ilvl="1">
+      <w:start w:val="1"/>
+      <w:numFmt w:val="bullet"/>
+      <w:lvlText w:val="◦"/>
+      <w:lvlJc w:val="left"/>
+      <w:pPr>
+        <w:tabs>
+          <w:tab w:val="num" w:pos="1080"/>
+        </w:tabs>
+        <w:ind w:left="1080" w:hanging="360"/>
+      </w:pPr>
+      <w:rPr>
+        <w:rFonts w:ascii="OpenSymbol" w:hAnsi="OpenSymbol" w:cs="OpenSymbol" w:hint="default"/>
+      </w:rPr>
+    </w:lvl>
+    <w:lvl w:ilvl="2">
+      <w:start w:val="1"/>
+      <w:numFmt w:val="bullet"/>
+      <w:lvlText w:val="▪"/>
+      <w:lvlJc w:val="left"/>
+      <w:pPr>
+        <w:tabs>
+          <w:tab w:val="num" w:pos="1440"/>
+        </w:tabs>
+        <w:ind w:left="1440" w:hanging="360"/>
+      </w:pPr>
+      <w:rPr>
+        <w:rFonts w:ascii="OpenSymbol" w:hAnsi="OpenSymbol" w:cs="OpenSymbol" w:hint="default"/>
+      </w:rPr>
+    </w:lvl>
+    <w:lvl w:ilvl="3">
+      <w:start w:val="1"/>
+      <w:numFmt w:val="bullet"/>
+      <w:lvlText w:val=""/>
+      <w:lvlJc w:val="left"/>
+      <w:pPr>
+        <w:tabs>
+          <w:tab w:val="num" w:pos="1800"/>
+        </w:tabs>
+        <w:ind w:left="1800" w:hanging="360"/>
+      </w:pPr>
+      <w:rPr>
+        <w:rFonts w:ascii="Symbol" w:hAnsi="Symbol" w:cs="Symbol" w:hint="default"/>
+      </w:rPr>
+    </w:lvl>
+    <w:lvl w:ilvl="4">
+      <w:start w:val="1"/>
+      <w:numFmt w:val="bullet"/>
+      <w:lvlText w:val="◦"/>
+      <w:lvlJc w:val="left"/>
+      <w:pPr>
+        <w:tabs>
+          <w:tab w:val="num" w:pos="2160"/>
+        </w:tabs>
+        <w:ind w:left="2160" w:hanging="360"/>
+      </w:pPr>
+      <w:rPr>
+        <w:rFonts w:ascii="OpenSymbol" w:hAnsi="OpenSymbol" w:cs="OpenSymbol" w:hint="default"/>
+      </w:rPr>
+    </w:lvl>
+    <w:lvl w:ilvl="5">
+      <w:start w:val="1"/>
+      <w:numFmt w:val="bullet"/>
+      <w:lvlText w:val="▪"/>
+      <w:lvlJc w:val="left"/>
+      <w:pPr>
+        <w:tabs>
+          <w:tab w:val="num" w:pos="2520"/>
+        </w:tabs>
+        <w:ind w:left="2520" w:hanging="360"/>
+      </w:pPr>
+      <w:rPr>
+        <w:rFonts w:ascii="OpenSymbol" w:hAnsi="OpenSymbol" w:cs="OpenSymbol" w:hint="default"/>
+      </w:rPr>
+    </w:lvl>
+    <w:lvl w:ilvl="6">
+      <w:start w:val="1"/>
+      <w:numFmt w:val="bullet"/>
+      <w:lvlText w:val=""/>
+      <w:lvlJc w:val="left"/>
+      <w:pPr>
+        <w:tabs>
+          <w:tab w:val="num" w:pos="2880"/>
+        </w:tabs>
+        <w:ind w:left="2880" w:hanging="360"/>
+      </w:pPr>
+      <w:rPr>
+        <w:rFonts w:ascii="Symbol" w:hAnsi="Symbol" w:cs="Symbol" w:hint="default"/>
+      </w:rPr>
+    </w:lvl>
+    <w:lvl w:ilvl="7">
+      <w:start w:val="1"/>
+      <w:numFmt w:val="bullet"/>
+      <w:lvlText w:val="◦"/>
+      <w:lvlJc w:val="left"/>
+      <w:pPr>
+        <w:tabs>
+          <w:tab w:val="num" w:pos="3240"/>
+        </w:tabs>
+        <w:ind w:left="3240" w:hanging="360"/>
+      </w:pPr>
+      <w:rPr>
+        <w:rFonts w:ascii="OpenSymbol" w:hAnsi="OpenSymbol" w:cs="OpenSymbol" w:hint="default"/>
+      </w:rPr>
+    </w:lvl>
+    <w:lvl w:ilvl="8">
+      <w:start w:val="1"/>
+      <w:numFmt w:val="bullet"/>
+      <w:lvlText w:val="▪"/>
+      <w:lvlJc w:val="left"/>
+      <w:pPr>
+        <w:tabs>
+          <w:tab w:val="num" w:pos="3600"/>
+        </w:tabs>
+        <w:ind w:left="3600" w:hanging="360"/>
+      </w:pPr>
+      <w:rPr>
+        <w:rFonts w:ascii="OpenSymbol" w:hAnsi="OpenSymbol" w:cs="OpenSymbol" w:hint="default"/>
+      </w:rPr>
+    </w:lvl>
+  </w:abstractNum>
+  <w:abstractNum w:abstractNumId="11">
+    <w:lvl w:ilvl="0">
+      <w:start w:val="1"/>
+      <w:numFmt w:val="bullet"/>
+      <w:lvlText w:val=""/>
+      <w:lvlJc w:val="left"/>
+      <w:pPr>
+        <w:tabs>
+          <w:tab w:val="num" w:pos="720"/>
+        </w:tabs>
+        <w:ind w:left="720" w:hanging="360"/>
+      </w:pPr>
+      <w:rPr>
+        <w:rFonts w:ascii="Symbol" w:hAnsi="Symbol" w:cs="Symbol" w:hint="default"/>
+      </w:rPr>
+    </w:lvl>
+    <w:lvl w:ilvl="1">
+      <w:start w:val="1"/>
+      <w:numFmt w:val="bullet"/>
+      <w:lvlText w:val="◦"/>
+      <w:lvlJc w:val="left"/>
+      <w:pPr>
+        <w:tabs>
+          <w:tab w:val="num" w:pos="1080"/>
+        </w:tabs>
+        <w:ind w:left="1080" w:hanging="360"/>
+      </w:pPr>
+      <w:rPr>
+        <w:rFonts w:ascii="OpenSymbol" w:hAnsi="OpenSymbol" w:cs="OpenSymbol" w:hint="default"/>
+      </w:rPr>
+    </w:lvl>
+    <w:lvl w:ilvl="2">
+      <w:start w:val="1"/>
+      <w:numFmt w:val="bullet"/>
+      <w:lvlText w:val="▪"/>
+      <w:lvlJc w:val="left"/>
+      <w:pPr>
+        <w:tabs>
+          <w:tab w:val="num" w:pos="1440"/>
+        </w:tabs>
+        <w:ind w:left="1440" w:hanging="360"/>
+      </w:pPr>
+      <w:rPr>
+        <w:rFonts w:ascii="OpenSymbol" w:hAnsi="OpenSymbol" w:cs="OpenSymbol" w:hint="default"/>
+      </w:rPr>
+    </w:lvl>
+    <w:lvl w:ilvl="3">
+      <w:start w:val="1"/>
+      <w:numFmt w:val="bullet"/>
+      <w:lvlText w:val=""/>
+      <w:lvlJc w:val="left"/>
+      <w:pPr>
+        <w:tabs>
+          <w:tab w:val="num" w:pos="1800"/>
+        </w:tabs>
+        <w:ind w:left="1800" w:hanging="360"/>
+      </w:pPr>
+      <w:rPr>
+        <w:rFonts w:ascii="Symbol" w:hAnsi="Symbol" w:cs="Symbol" w:hint="default"/>
+      </w:rPr>
+    </w:lvl>
+    <w:lvl w:ilvl="4">
+      <w:start w:val="1"/>
+      <w:numFmt w:val="bullet"/>
+      <w:lvlText w:val="◦"/>
+      <w:lvlJc w:val="left"/>
+      <w:pPr>
+        <w:tabs>
+          <w:tab w:val="num" w:pos="2160"/>
+        </w:tabs>
+        <w:ind w:left="2160" w:hanging="360"/>
+      </w:pPr>
+      <w:rPr>
+        <w:rFonts w:ascii="OpenSymbol" w:hAnsi="OpenSymbol" w:cs="OpenSymbol" w:hint="default"/>
+      </w:rPr>
+    </w:lvl>
+    <w:lvl w:ilvl="5">
+      <w:start w:val="1"/>
+      <w:numFmt w:val="bullet"/>
+      <w:lvlText w:val="▪"/>
+      <w:lvlJc w:val="left"/>
+      <w:pPr>
+        <w:tabs>
+          <w:tab w:val="num" w:pos="2520"/>
+        </w:tabs>
+        <w:ind w:left="2520" w:hanging="360"/>
+      </w:pPr>
+      <w:rPr>
+        <w:rFonts w:ascii="OpenSymbol" w:hAnsi="OpenSymbol" w:cs="OpenSymbol" w:hint="default"/>
+      </w:rPr>
+    </w:lvl>
+    <w:lvl w:ilvl="6">
+      <w:start w:val="1"/>
+      <w:numFmt w:val="bullet"/>
+      <w:lvlText w:val=""/>
+      <w:lvlJc w:val="left"/>
+      <w:pPr>
+        <w:tabs>
+          <w:tab w:val="num" w:pos="2880"/>
+        </w:tabs>
+        <w:ind w:left="2880" w:hanging="360"/>
+      </w:pPr>
+      <w:rPr>
+        <w:rFonts w:ascii="Symbol" w:hAnsi="Symbol" w:cs="Symbol" w:hint="default"/>
+      </w:rPr>
+    </w:lvl>
+    <w:lvl w:ilvl="7">
+      <w:start w:val="1"/>
+      <w:numFmt w:val="bullet"/>
+      <w:lvlText w:val="◦"/>
+      <w:lvlJc w:val="left"/>
+      <w:pPr>
+        <w:tabs>
+          <w:tab w:val="num" w:pos="3240"/>
+        </w:tabs>
+        <w:ind w:left="3240" w:hanging="360"/>
+      </w:pPr>
+      <w:rPr>
+        <w:rFonts w:ascii="OpenSymbol" w:hAnsi="OpenSymbol" w:cs="OpenSymbol" w:hint="default"/>
+      </w:rPr>
+    </w:lvl>
+    <w:lvl w:ilvl="8">
+      <w:start w:val="1"/>
+      <w:numFmt w:val="bullet"/>
+      <w:lvlText w:val="▪"/>
+      <w:lvlJc w:val="left"/>
+      <w:pPr>
+        <w:tabs>
+          <w:tab w:val="num" w:pos="3600"/>
+        </w:tabs>
+        <w:ind w:left="3600" w:hanging="360"/>
+      </w:pPr>
+      <w:rPr>
+        <w:rFonts w:ascii="OpenSymbol" w:hAnsi="OpenSymbol" w:cs="OpenSymbol" w:hint="default"/>
+      </w:rPr>
+    </w:lvl>
+  </w:abstractNum>
+  <w:abstractNum w:abstractNumId="12">
     <w:lvl w:ilvl="0">
       <w:start w:val="1"/>
       <w:numFmt w:val="none"/>
@@ -14623,6 +15384,15 @@
   </w:num>
   <w:num w:numId="9">
     <w:abstractNumId w:val="9"/>
+  </w:num>
+  <w:num w:numId="10">
+    <w:abstractNumId w:val="10"/>
+  </w:num>
+  <w:num w:numId="11">
+    <w:abstractNumId w:val="11"/>
+  </w:num>
+  <w:num w:numId="12">
+    <w:abstractNumId w:val="12"/>
   </w:num>
 </w:numbering>
 </file>
@@ -15194,6 +15964,12 @@
       <w:rFonts w:cs="Times New Roman"/>
     </w:rPr>
   </w:style>
+  <w:style w:type="character" w:styleId="Bullets">
+    <w:name w:val="Bullets"/>
+    <w:rPr>
+      <w:rFonts w:ascii="OpenSymbol" w:hAnsi="OpenSymbol" w:eastAsia="OpenSymbol" w:cs="OpenSymbol"/>
+    </w:rPr>
+  </w:style>
   <w:style w:type="paragraph" w:styleId="Heading">
     <w:name w:val="Heading"/>
     <w:basedOn w:val="Normal"/>

</xml_diff>

<commit_message>
little bit of retyping
</commit_message>
<xml_diff>
--- a/Appraisal2016.docx
+++ b/Appraisal2016.docx
@@ -1700,10 +1700,16 @@
                 <w:numId w:val="3"/>
               </w:numPr>
               <w:spacing w:lineRule="auto" w:line="240" w:before="0" w:after="0"/>
+              <w:rPr>
+                <w:sz w:val="22"/>
+                <w:sz w:val="22"/>
+                <w:szCs w:val="22"/>
+                <w:lang w:eastAsia="en-US"/>
+              </w:rPr>
             </w:pPr>
             <w:r>
               <w:rPr/>
-              <w:t>Applying UKESM to answer stuff</w:t>
+              <w:t xml:space="preserve">Design and implement applications of UKESM </w:t>
             </w:r>
             <w:r/>
           </w:p>
@@ -2086,18 +2092,13 @@
             <w:pPr>
               <w:pStyle w:val="Normal"/>
               <w:spacing w:lineRule="auto" w:line="240" w:before="0" w:after="0"/>
-              <w:rPr>
-                <w:b/>
+            </w:pPr>
+            <w:r>
+              <w:rPr>
                 <w:b/>
                 <w:color w:val="0070C0"/>
               </w:rPr>
-            </w:pPr>
-            <w:r>
-              <w:rPr>
-                <w:b/>
-                <w:color w:val="0070C0"/>
-              </w:rPr>
-              <w:t>Provide Development support for modelling land surface processes in the UKESM</w:t>
+              <w:t>Development support for modelling land surface processes in the UKESM</w:t>
             </w:r>
             <w:r/>
           </w:p>
@@ -2218,7 +2219,7 @@
               <w:pStyle w:val="ListParagraph"/>
               <w:numPr>
                 <w:ilvl w:val="0"/>
-                <w:numId w:val="9"/>
+                <w:numId w:val="8"/>
               </w:numPr>
               <w:spacing w:lineRule="auto" w:line="240" w:before="0" w:after="0"/>
             </w:pPr>
@@ -2228,6 +2229,158 @@
                 <w:bCs w:val="false"/>
               </w:rPr>
               <w:t>Assessing the stability of vegetation respiration when switching between dynamic and prescribed vegetation.</w:t>
+            </w:r>
+            <w:r/>
+          </w:p>
+          <w:p>
+            <w:pPr>
+              <w:pStyle w:val="ListParagraph"/>
+              <w:numPr>
+                <w:ilvl w:val="0"/>
+                <w:numId w:val="8"/>
+              </w:numPr>
+              <w:spacing w:lineRule="auto" w:line="240" w:before="0" w:after="0"/>
+            </w:pPr>
+            <w:r>
+              <w:rPr>
+                <w:b w:val="false"/>
+                <w:bCs w:val="false"/>
+              </w:rPr>
+              <w:t xml:space="preserve">Checking re-distribution and response time of PFT growth when </w:t>
+            </w:r>
+            <w:r>
+              <w:rPr>
+                <w:b w:val="false"/>
+                <w:bCs w:val="false"/>
+              </w:rPr>
+              <w:t>switching</w:t>
+            </w:r>
+            <w:r>
+              <w:rPr>
+                <w:b w:val="false"/>
+                <w:bCs w:val="false"/>
+              </w:rPr>
+              <w:t xml:space="preserve"> between 8 and 13 tiles.</w:t>
+            </w:r>
+            <w:r/>
+          </w:p>
+          <w:p>
+            <w:pPr>
+              <w:pStyle w:val="ListParagraph"/>
+              <w:numPr>
+                <w:ilvl w:val="0"/>
+                <w:numId w:val="8"/>
+              </w:numPr>
+              <w:spacing w:lineRule="auto" w:line="240" w:before="0" w:after="0"/>
+            </w:pPr>
+            <w:r>
+              <w:rPr>
+                <w:b w:val="false"/>
+                <w:bCs w:val="false"/>
+              </w:rPr>
+              <w:t>A</w:t>
+            </w:r>
+            <w:r>
+              <w:rPr>
+                <w:b w:val="false"/>
+                <w:bCs w:val="false"/>
+              </w:rPr>
+              <w:t>n</w:t>
+            </w:r>
+            <w:r>
+              <w:rPr>
+                <w:b w:val="false"/>
+                <w:bCs w:val="false"/>
+              </w:rPr>
+              <w:t>y other outstanding issues that become apparent to the core team</w:t>
+            </w:r>
+            <w:r/>
+          </w:p>
+          <w:p>
+            <w:pPr>
+              <w:pStyle w:val="ListParagraph"/>
+              <w:spacing w:lineRule="auto" w:line="240" w:before="0" w:after="0"/>
+              <w:rPr>
+                <w:sz w:val="22"/>
+                <w:b w:val="false"/>
+                <w:sz w:val="22"/>
+                <w:b w:val="false"/>
+                <w:szCs w:val="22"/>
+                <w:bCs w:val="false"/>
+                <w:lang w:eastAsia="en-US"/>
+              </w:rPr>
+            </w:pPr>
+            <w:r>
+              <w:rPr>
+                <w:b w:val="false"/>
+                <w:bCs w:val="false"/>
+              </w:rPr>
+            </w:r>
+            <w:r/>
+          </w:p>
+          <w:p>
+            <w:pPr>
+              <w:pStyle w:val="ListParagraph"/>
+              <w:spacing w:lineRule="auto" w:line="240" w:before="0" w:after="0"/>
+              <w:ind w:hanging="0"/>
+              <w:rPr>
+                <w:sz w:val="22"/>
+                <w:b w:val="false"/>
+                <w:sz w:val="22"/>
+                <w:b w:val="false"/>
+                <w:szCs w:val="22"/>
+                <w:bCs w:val="false"/>
+                <w:lang w:eastAsia="en-US"/>
+              </w:rPr>
+            </w:pPr>
+            <w:r>
+              <w:rPr>
+                <w:b w:val="false"/>
+                <w:bCs w:val="false"/>
+              </w:rPr>
+              <w:t>Once this has been completed, I will be providing support for CMIP6 (and associated MIP) simulations.</w:t>
+            </w:r>
+            <w:r/>
+          </w:p>
+          <w:p>
+            <w:pPr>
+              <w:pStyle w:val="ListParagraph"/>
+              <w:spacing w:lineRule="auto" w:line="240" w:before="0" w:after="0"/>
+              <w:ind w:hanging="0"/>
+              <w:rPr>
+                <w:sz w:val="22"/>
+                <w:b w:val="false"/>
+                <w:sz w:val="22"/>
+                <w:b w:val="false"/>
+                <w:szCs w:val="22"/>
+                <w:bCs w:val="false"/>
+                <w:lang w:eastAsia="en-US"/>
+              </w:rPr>
+            </w:pPr>
+            <w:r>
+              <w:rPr>
+                <w:b w:val="false"/>
+                <w:bCs w:val="false"/>
+              </w:rPr>
+            </w:r>
+            <w:r/>
+          </w:p>
+          <w:p>
+            <w:pPr>
+              <w:pStyle w:val="ListParagraph"/>
+              <w:numPr>
+                <w:ilvl w:val="0"/>
+                <w:numId w:val="0"/>
+              </w:numPr>
+              <w:spacing w:lineRule="auto" w:line="240" w:before="0" w:after="0"/>
+              <w:ind w:hanging="0"/>
+            </w:pPr>
+            <w:r>
+              <w:rPr>
+                <w:b w:val="false"/>
+                <w:bCs w:val="false"/>
+              </w:rPr>
+              <w:t>I will then be contributing to the development of UKEMS version 2. Exact areas for development will depend largely on the needs of the core team, outstanding development areas from version 1, and model evaluation (see objective 2), but may well include:</w:t>
             </w:r>
             <w:r/>
           </w:p>
@@ -2239,27 +2392,22 @@
                 <w:numId w:val="9"/>
               </w:numPr>
               <w:spacing w:lineRule="auto" w:line="240" w:before="0" w:after="0"/>
+              <w:rPr>
+                <w:sz w:val="22"/>
+                <w:b w:val="false"/>
+                <w:sz w:val="22"/>
+                <w:b w:val="false"/>
+                <w:szCs w:val="22"/>
+                <w:bCs w:val="false"/>
+                <w:lang w:eastAsia="en-US"/>
+              </w:rPr>
             </w:pPr>
             <w:r>
               <w:rPr>
                 <w:b w:val="false"/>
                 <w:bCs w:val="false"/>
               </w:rPr>
-              <w:t xml:space="preserve">Checking re-distribution and response time of PFT growth when </w:t>
-            </w:r>
-            <w:r>
-              <w:rPr>
-                <w:b w:val="false"/>
-                <w:bCs w:val="false"/>
-              </w:rPr>
-              <w:t>switching</w:t>
-            </w:r>
-            <w:r>
-              <w:rPr>
-                <w:b w:val="false"/>
-                <w:bCs w:val="false"/>
-              </w:rPr>
-              <w:t xml:space="preserve"> between 8 and 13 tiles.</w:t>
+              <w:t>Fire-atmosphere coupling (e.g., GHG/aerosols/VOC emissions and albedo -see objective 3)</w:t>
             </w:r>
             <w:r/>
           </w:p>
@@ -2269,207 +2417,6 @@
               <w:numPr>
                 <w:ilvl w:val="0"/>
                 <w:numId w:val="9"/>
-              </w:numPr>
-              <w:spacing w:lineRule="auto" w:line="240" w:before="0" w:after="0"/>
-            </w:pPr>
-            <w:r>
-              <w:rPr>
-                <w:b w:val="false"/>
-                <w:bCs w:val="false"/>
-              </w:rPr>
-              <w:t>A</w:t>
-            </w:r>
-            <w:r>
-              <w:rPr>
-                <w:b w:val="false"/>
-                <w:bCs w:val="false"/>
-              </w:rPr>
-              <w:t>n</w:t>
-            </w:r>
-            <w:r>
-              <w:rPr>
-                <w:b w:val="false"/>
-                <w:bCs w:val="false"/>
-              </w:rPr>
-              <w:t>y other outstanding issues that become apparent to the core team</w:t>
-            </w:r>
-            <w:r/>
-          </w:p>
-          <w:p>
-            <w:pPr>
-              <w:pStyle w:val="ListParagraph"/>
-              <w:spacing w:lineRule="auto" w:line="240" w:before="0" w:after="0"/>
-              <w:rPr>
-                <w:sz w:val="22"/>
-                <w:b w:val="false"/>
-                <w:sz w:val="22"/>
-                <w:b w:val="false"/>
-                <w:szCs w:val="22"/>
-                <w:bCs w:val="false"/>
-                <w:lang w:eastAsia="en-US"/>
-              </w:rPr>
-            </w:pPr>
-            <w:r>
-              <w:rPr>
-                <w:b w:val="false"/>
-                <w:bCs w:val="false"/>
-              </w:rPr>
-            </w:r>
-            <w:r/>
-          </w:p>
-          <w:p>
-            <w:pPr>
-              <w:pStyle w:val="ListParagraph"/>
-              <w:spacing w:lineRule="auto" w:line="240" w:before="0" w:after="0"/>
-              <w:ind w:hanging="0"/>
-              <w:rPr>
-                <w:sz w:val="22"/>
-                <w:b w:val="false"/>
-                <w:sz w:val="22"/>
-                <w:b w:val="false"/>
-                <w:szCs w:val="22"/>
-                <w:bCs w:val="false"/>
-                <w:lang w:eastAsia="en-US"/>
-              </w:rPr>
-            </w:pPr>
-            <w:r>
-              <w:rPr>
-                <w:b w:val="false"/>
-                <w:bCs w:val="false"/>
-              </w:rPr>
-              <w:t>Once this has been completed, I will be providing support for CMIP6 (and associated MIP) simulations:</w:t>
-            </w:r>
-            <w:r/>
-          </w:p>
-          <w:p>
-            <w:pPr>
-              <w:pStyle w:val="ListParagraph"/>
-              <w:numPr>
-                <w:ilvl w:val="0"/>
-                <w:numId w:val="8"/>
-              </w:numPr>
-              <w:spacing w:lineRule="auto" w:line="240" w:before="0" w:after="0"/>
-              <w:rPr>
-                <w:sz w:val="22"/>
-                <w:b w:val="false"/>
-                <w:sz w:val="22"/>
-                <w:b w:val="false"/>
-                <w:szCs w:val="22"/>
-                <w:bCs w:val="false"/>
-                <w:lang w:eastAsia="en-US"/>
-              </w:rPr>
-            </w:pPr>
-            <w:r>
-              <w:rPr>
-                <w:b w:val="false"/>
-                <w:bCs w:val="false"/>
-              </w:rPr>
-              <w:t>AMIP runs</w:t>
-            </w:r>
-            <w:r/>
-          </w:p>
-          <w:p>
-            <w:pPr>
-              <w:pStyle w:val="ListParagraph"/>
-              <w:numPr>
-                <w:ilvl w:val="0"/>
-                <w:numId w:val="8"/>
-              </w:numPr>
-              <w:spacing w:lineRule="auto" w:line="240" w:before="0" w:after="0"/>
-              <w:rPr>
-                <w:sz w:val="22"/>
-                <w:b w:val="false"/>
-                <w:sz w:val="22"/>
-                <w:b w:val="false"/>
-                <w:szCs w:val="22"/>
-                <w:bCs w:val="false"/>
-                <w:lang w:eastAsia="en-US"/>
-              </w:rPr>
-            </w:pPr>
-            <w:r>
-              <w:rPr>
-                <w:b w:val="false"/>
-                <w:bCs w:val="false"/>
-              </w:rPr>
-              <w:t>Others?</w:t>
-            </w:r>
-            <w:r/>
-          </w:p>
-          <w:p>
-            <w:pPr>
-              <w:pStyle w:val="ListParagraph"/>
-              <w:spacing w:lineRule="auto" w:line="240" w:before="0" w:after="0"/>
-              <w:ind w:hanging="0"/>
-              <w:rPr>
-                <w:sz w:val="22"/>
-                <w:b w:val="false"/>
-                <w:sz w:val="22"/>
-                <w:b w:val="false"/>
-                <w:szCs w:val="22"/>
-                <w:bCs w:val="false"/>
-                <w:lang w:eastAsia="en-US"/>
-              </w:rPr>
-            </w:pPr>
-            <w:r>
-              <w:rPr>
-                <w:b w:val="false"/>
-                <w:bCs w:val="false"/>
-              </w:rPr>
-            </w:r>
-            <w:r/>
-          </w:p>
-          <w:p>
-            <w:pPr>
-              <w:pStyle w:val="ListParagraph"/>
-              <w:numPr>
-                <w:ilvl w:val="0"/>
-                <w:numId w:val="0"/>
-              </w:numPr>
-              <w:spacing w:lineRule="auto" w:line="240" w:before="0" w:after="0"/>
-              <w:ind w:hanging="0"/>
-            </w:pPr>
-            <w:r>
-              <w:rPr>
-                <w:b w:val="false"/>
-                <w:bCs w:val="false"/>
-              </w:rPr>
-              <w:t>I will then be contributing to the development of UKEMS version 2. Exact areas for development will depend largely on the needs of the core team, outstanding development areas from version 1, and model evaluation (see objective 2), but may well include:</w:t>
-            </w:r>
-            <w:r/>
-          </w:p>
-          <w:p>
-            <w:pPr>
-              <w:pStyle w:val="ListParagraph"/>
-              <w:numPr>
-                <w:ilvl w:val="0"/>
-                <w:numId w:val="10"/>
-              </w:numPr>
-              <w:spacing w:lineRule="auto" w:line="240" w:before="0" w:after="0"/>
-              <w:rPr>
-                <w:sz w:val="22"/>
-                <w:b w:val="false"/>
-                <w:sz w:val="22"/>
-                <w:b w:val="false"/>
-                <w:szCs w:val="22"/>
-                <w:bCs w:val="false"/>
-                <w:lang w:eastAsia="en-US"/>
-              </w:rPr>
-            </w:pPr>
-            <w:r>
-              <w:rPr>
-                <w:b w:val="false"/>
-                <w:bCs w:val="false"/>
-              </w:rPr>
-              <w:t>Fire-atmosphere coupling (e.g., GHG/aerosols/VOC emissions and albedo -see objective 3)</w:t>
-            </w:r>
-            <w:r/>
-          </w:p>
-          <w:p>
-            <w:pPr>
-              <w:pStyle w:val="ListParagraph"/>
-              <w:numPr>
-                <w:ilvl w:val="0"/>
-                <w:numId w:val="10"/>
               </w:numPr>
               <w:spacing w:lineRule="auto" w:line="240" w:before="0" w:after="0"/>
               <w:rPr>
@@ -3464,7 +3411,7 @@
       </w:tr>
       <w:tr>
         <w:trPr>
-          <w:trHeight w:val="540" w:hRule="atLeast"/>
+          <w:trHeight w:val="5027" w:hRule="atLeast"/>
         </w:trPr>
         <w:tc>
           <w:tcPr>
@@ -3505,7 +3452,7 @@
             </w:pPr>
             <w:r>
               <w:rPr/>
-              <w:t>Evaluation system will probably combine iLAMB, the land-surface benchmarking system, and ESMValTool, an evaluation tool for Earth System Models, to assess land surface and land-atmosphere feedbacks within the ESM. There is the possibility of combining these systems with observations from the Obs4MIPS project, and site based  observations from e.g. fluxnet.</w:t>
+              <w:t>Evaluation system for the land surface component and land-atmosphere feedback will probably combine iLAMB, the land-surface benchmarking system, and ESMValTool, an evaluation tool for Earth System Models. There is the possibility of combining these systems with observations from the Obs4MIPS project, and site based  observations from e.g. fluxnet.</w:t>
             </w:r>
             <w:r/>
           </w:p>
@@ -3515,11 +3462,19 @@
             </w:pPr>
             <w:r>
               <w:rPr/>
-              <w:t>The protocol will p</w:t>
+              <w:t>The protocol should p</w:t>
             </w:r>
             <w:r>
               <w:rPr/>
-              <w:t>rioritise datasets that (a) are closely linked to a model process (b) contain more “real information” (</w:t>
+              <w:t xml:space="preserve">rioritise datasets that are closely linked to a model process </w:t>
+            </w:r>
+            <w:r>
+              <w:rPr/>
+              <w:t>and</w:t>
+            </w:r>
+            <w:r>
+              <w:rPr/>
+              <w:t xml:space="preserve"> contain more “real information” (</w:t>
             </w:r>
             <w:r>
               <w:rPr/>
@@ -3527,43 +3482,18 @@
             </w:r>
             <w:r>
               <w:rPr/>
-              <w:t>model input). e.g. albedo, LST (suitably analysed to relate to processes.</w:t>
-            </w:r>
-            <w:r/>
-          </w:p>
-          <w:p>
-            <w:pPr>
-              <w:pStyle w:val="Normal"/>
-              <w:rPr>
-                <w:sz w:val="22"/>
-                <w:sz w:val="22"/>
-                <w:szCs w:val="22"/>
-                <w:lang w:eastAsia="en-US"/>
-              </w:rPr>
+              <w:t>model input).</w:t>
+            </w:r>
+            <w:r/>
+          </w:p>
+          <w:p>
+            <w:pPr>
+              <w:pStyle w:val="Normal"/>
+              <w:spacing w:before="0" w:after="200"/>
             </w:pPr>
             <w:r>
               <w:rPr/>
               <w:t>Process evaluation of land-surface processes will initially involve assessment of “land-only” runs (i.e offline Jules) to control for uncertainty associated with other components of UKESM. It may also involve decoupling individual JULES components. This will allow also allow us to perform computational less expensive runs that will allow for extra output and examination of parameter space etc. This will also help attribute errors in model performance when evaluating coupled runs.</w:t>
-            </w:r>
-            <w:r/>
-          </w:p>
-          <w:p>
-            <w:pPr>
-              <w:pStyle w:val="Normal"/>
-              <w:spacing w:before="0" w:after="200"/>
-              <w:rPr>
-                <w:sz w:val="22"/>
-                <w:b/>
-                <w:sz w:val="22"/>
-                <w:b/>
-                <w:szCs w:val="22"/>
-                <w:lang w:eastAsia="en-US"/>
-              </w:rPr>
-            </w:pPr>
-            <w:r>
-              <w:rPr>
-                <w:b/>
-              </w:rPr>
             </w:r>
             <w:r/>
           </w:p>
@@ -3856,6 +3786,31 @@
             <w:pPr>
               <w:pStyle w:val="Normal"/>
               <w:spacing w:lineRule="auto" w:line="240" w:before="0" w:after="0"/>
+            </w:pPr>
+            <w:r>
+              <w:rPr>
+                <w:b/>
+              </w:rPr>
+              <w:t xml:space="preserve">Design of </w:t>
+            </w:r>
+            <w:r>
+              <w:rPr>
+                <w:b/>
+              </w:rPr>
+              <w:t>Evaluation</w:t>
+            </w:r>
+            <w:r>
+              <w:rPr>
+                <w:b/>
+              </w:rPr>
+              <w:t xml:space="preserve"> system</w:t>
+            </w:r>
+            <w:r/>
+          </w:p>
+          <w:p>
+            <w:pPr>
+              <w:pStyle w:val="Normal"/>
+              <w:spacing w:lineRule="auto" w:line="240" w:before="0" w:after="0"/>
               <w:rPr>
                 <w:sz w:val="22"/>
                 <w:b/>
@@ -3869,49 +3824,7 @@
               <w:rPr>
                 <w:b/>
               </w:rPr>
-              <w:t>Design of Evaslutation system</w:t>
-            </w:r>
-            <w:r/>
-          </w:p>
-          <w:p>
-            <w:pPr>
-              <w:pStyle w:val="Normal"/>
-              <w:spacing w:lineRule="auto" w:line="240" w:before="0" w:after="0"/>
-              <w:rPr>
-                <w:sz w:val="22"/>
-                <w:b/>
-                <w:sz w:val="22"/>
-                <w:b/>
-                <w:szCs w:val="22"/>
-                <w:lang w:eastAsia="en-US"/>
-              </w:rPr>
-            </w:pPr>
-            <w:r>
-              <w:rPr>
-                <w:b/>
-              </w:rPr>
               <w:t>Collection of datasets</w:t>
-            </w:r>
-            <w:r/>
-          </w:p>
-          <w:p>
-            <w:pPr>
-              <w:pStyle w:val="Normal"/>
-              <w:spacing w:lineRule="auto" w:line="240" w:before="0" w:after="0"/>
-              <w:rPr>
-                <w:sz w:val="22"/>
-                <w:b/>
-                <w:sz w:val="22"/>
-                <w:b/>
-                <w:szCs w:val="22"/>
-                <w:lang w:eastAsia="en-US"/>
-              </w:rPr>
-            </w:pPr>
-            <w:r>
-              <w:rPr>
-                <w:b/>
-              </w:rPr>
-              <w:t>????</w:t>
             </w:r>
             <w:r/>
           </w:p>
@@ -4352,30 +4265,6 @@
           <w:b/>
           <w:sz w:val="24"/>
           <w:szCs w:val="24"/>
-        </w:rPr>
-      </w:r>
-      <w:r/>
-    </w:p>
-    <w:p>
-      <w:pPr>
-        <w:pStyle w:val="Normal"/>
-        <w:spacing w:lineRule="exact" w:line="240"/>
-        <w:rPr>
-          <w:sz w:val="20"/>
-          <w:b/>
-          <w:sz w:val="20"/>
-          <w:b/>
-          <w:szCs w:val="20"/>
-          <w:color w:val="0070C0"/>
-          <w:lang w:eastAsia="en-US"/>
-        </w:rPr>
-      </w:pPr>
-      <w:r>
-        <w:rPr>
-          <w:b/>
-          <w:color w:val="0070C0"/>
-          <w:sz w:val="20"/>
-          <w:szCs w:val="20"/>
         </w:rPr>
       </w:r>
       <w:r>
@@ -4435,11 +4324,6 @@
               <w:pStyle w:val="Normal"/>
               <w:pageBreakBefore/>
               <w:spacing w:lineRule="auto" w:line="240" w:before="0" w:after="0"/>
-              <w:rPr>
-                <w:b/>
-                <w:b/>
-                <w:color w:val="B8CCE4"/>
-              </w:rPr>
             </w:pPr>
             <w:r>
               <w:rPr>
@@ -5526,16 +5410,96 @@
             <w:pPr>
               <w:pStyle w:val="Normal"/>
               <w:spacing w:lineRule="auto" w:line="240" w:before="0" w:after="0"/>
-              <w:rPr>
-                <w:b/>
-                <w:b/>
-              </w:rPr>
             </w:pPr>
             <w:r>
               <w:rPr>
                 <w:b/>
               </w:rPr>
               <w:t>Submission for publication.</w:t>
+            </w:r>
+            <w:r/>
+          </w:p>
+          <w:p>
+            <w:pPr>
+              <w:pStyle w:val="Normal"/>
+              <w:spacing w:lineRule="auto" w:line="240" w:before="0" w:after="0"/>
+              <w:rPr>
+                <w:b/>
+                <w:b/>
+              </w:rPr>
+            </w:pPr>
+            <w:r>
+              <w:rPr/>
+            </w:r>
+            <w:r/>
+          </w:p>
+          <w:p>
+            <w:pPr>
+              <w:pStyle w:val="Normal"/>
+              <w:spacing w:lineRule="auto" w:line="240" w:before="0" w:after="0"/>
+              <w:rPr>
+                <w:b/>
+                <w:b/>
+              </w:rPr>
+            </w:pPr>
+            <w:r>
+              <w:rPr/>
+            </w:r>
+            <w:r/>
+          </w:p>
+          <w:p>
+            <w:pPr>
+              <w:pStyle w:val="Normal"/>
+              <w:spacing w:lineRule="auto" w:line="240" w:before="0" w:after="0"/>
+              <w:rPr>
+                <w:b/>
+                <w:b/>
+              </w:rPr>
+            </w:pPr>
+            <w:r>
+              <w:rPr/>
+            </w:r>
+            <w:r/>
+          </w:p>
+          <w:p>
+            <w:pPr>
+              <w:pStyle w:val="Normal"/>
+              <w:spacing w:lineRule="auto" w:line="240" w:before="0" w:after="0"/>
+              <w:rPr>
+                <w:b/>
+                <w:b/>
+              </w:rPr>
+            </w:pPr>
+            <w:r>
+              <w:rPr/>
+            </w:r>
+            <w:r/>
+          </w:p>
+          <w:p>
+            <w:pPr>
+              <w:pStyle w:val="Normal"/>
+              <w:spacing w:lineRule="auto" w:line="240" w:before="0" w:after="0"/>
+              <w:rPr>
+                <w:b/>
+                <w:b/>
+              </w:rPr>
+            </w:pPr>
+            <w:r>
+              <w:rPr/>
+            </w:r>
+            <w:r/>
+          </w:p>
+          <w:p>
+            <w:pPr>
+              <w:pStyle w:val="Normal"/>
+              <w:spacing w:lineRule="auto" w:line="240" w:before="0" w:after="0"/>
+              <w:rPr>
+                <w:b/>
+                <w:b/>
+              </w:rPr>
+            </w:pPr>
+            <w:r>
+              <w:rPr/>
             </w:r>
             <w:r/>
           </w:p>
@@ -6035,7 +5999,7 @@
       </w:tblGrid>
       <w:tr>
         <w:trPr>
-          <w:trHeight w:val="287" w:hRule="atLeast"/>
+          <w:trHeight w:val="225" w:hRule="atLeast"/>
         </w:trPr>
         <w:tc>
           <w:tcPr>
@@ -6107,14 +6071,7 @@
                 <w:b/>
                 <w:color w:val="0070C0"/>
               </w:rPr>
-              <w:t>Applying UKESM to …??</w:t>
-            </w:r>
-            <w:r>
-              <w:rPr>
-                <w:b/>
-                <w:color w:val="0070C0"/>
-              </w:rPr>
-              <w:t>Science Questions??</w:t>
+              <w:t>Applications of UKESM</w:t>
             </w:r>
             <w:r/>
           </w:p>
@@ -6212,22 +6169,6 @@
             </w:pPr>
             <w:r>
               <w:rPr/>
-            </w:r>
-            <w:r/>
-          </w:p>
-          <w:p>
-            <w:pPr>
-              <w:pStyle w:val="Normal"/>
-              <w:spacing w:lineRule="auto" w:line="240" w:before="0" w:after="0"/>
-              <w:rPr>
-                <w:sz w:val="22"/>
-                <w:sz w:val="22"/>
-                <w:szCs w:val="22"/>
-                <w:lang w:eastAsia="en-US"/>
-              </w:rPr>
-            </w:pPr>
-            <w:r>
-              <w:rPr/>
               <w:t>Using full model, land only, land-atmosphere, or CMIP6 ensembles.</w:t>
             </w:r>
             <w:r/>
@@ -6411,50 +6352,14 @@
           <w:p>
             <w:pPr>
               <w:pStyle w:val="Normal"/>
+              <w:widowControl/>
+              <w:bidi w:val="0"/>
+              <w:spacing w:lineRule="auto" w:line="276" w:before="0" w:after="200"/>
+              <w:jc w:val="left"/>
             </w:pPr>
             <w:r>
               <w:rPr/>
               <w:t>In separate discussions there was mention of analysis of extremes.</w:t>
-            </w:r>
-            <w:r/>
-          </w:p>
-          <w:p>
-            <w:pPr>
-              <w:pStyle w:val="Normal"/>
-              <w:spacing w:lineRule="auto" w:line="240" w:before="0" w:after="0"/>
-              <w:rPr>
-                <w:sz w:val="22"/>
-                <w:b/>
-                <w:sz w:val="22"/>
-                <w:b/>
-                <w:szCs w:val="22"/>
-                <w:lang w:eastAsia="en-US"/>
-              </w:rPr>
-            </w:pPr>
-            <w:r>
-              <w:rPr>
-                <w:b/>
-              </w:rPr>
-            </w:r>
-            <w:r/>
-          </w:p>
-          <w:p>
-            <w:pPr>
-              <w:pStyle w:val="Normal"/>
-              <w:spacing w:lineRule="auto" w:line="240" w:before="0" w:after="0"/>
-              <w:rPr>
-                <w:sz w:val="22"/>
-                <w:b/>
-                <w:sz w:val="22"/>
-                <w:b/>
-                <w:szCs w:val="22"/>
-                <w:lang w:eastAsia="en-US"/>
-              </w:rPr>
-            </w:pPr>
-            <w:r>
-              <w:rPr>
-                <w:b/>
-              </w:rPr>
             </w:r>
             <w:r/>
           </w:p>
@@ -7989,7 +7894,7 @@
               <w:pStyle w:val="Normal"/>
               <w:numPr>
                 <w:ilvl w:val="0"/>
-                <w:numId w:val="11"/>
+                <w:numId w:val="10"/>
               </w:numPr>
               <w:spacing w:lineRule="auto" w:line="240" w:before="0" w:after="0"/>
             </w:pPr>
@@ -8014,7 +7919,7 @@
               <w:pStyle w:val="Normal"/>
               <w:numPr>
                 <w:ilvl w:val="0"/>
-                <w:numId w:val="11"/>
+                <w:numId w:val="10"/>
               </w:numPr>
               <w:spacing w:lineRule="auto" w:line="240" w:before="0" w:after="0"/>
               <w:rPr>
@@ -15105,143 +15010,6 @@
   <w:abstractNum w:abstractNumId="11">
     <w:lvl w:ilvl="0">
       <w:start w:val="1"/>
-      <w:numFmt w:val="bullet"/>
-      <w:lvlText w:val=""/>
-      <w:lvlJc w:val="left"/>
-      <w:pPr>
-        <w:tabs>
-          <w:tab w:val="num" w:pos="720"/>
-        </w:tabs>
-        <w:ind w:left="720" w:hanging="360"/>
-      </w:pPr>
-      <w:rPr>
-        <w:rFonts w:ascii="Symbol" w:hAnsi="Symbol" w:cs="Symbol" w:hint="default"/>
-      </w:rPr>
-    </w:lvl>
-    <w:lvl w:ilvl="1">
-      <w:start w:val="1"/>
-      <w:numFmt w:val="bullet"/>
-      <w:lvlText w:val="◦"/>
-      <w:lvlJc w:val="left"/>
-      <w:pPr>
-        <w:tabs>
-          <w:tab w:val="num" w:pos="1080"/>
-        </w:tabs>
-        <w:ind w:left="1080" w:hanging="360"/>
-      </w:pPr>
-      <w:rPr>
-        <w:rFonts w:ascii="OpenSymbol" w:hAnsi="OpenSymbol" w:cs="OpenSymbol" w:hint="default"/>
-      </w:rPr>
-    </w:lvl>
-    <w:lvl w:ilvl="2">
-      <w:start w:val="1"/>
-      <w:numFmt w:val="bullet"/>
-      <w:lvlText w:val="▪"/>
-      <w:lvlJc w:val="left"/>
-      <w:pPr>
-        <w:tabs>
-          <w:tab w:val="num" w:pos="1440"/>
-        </w:tabs>
-        <w:ind w:left="1440" w:hanging="360"/>
-      </w:pPr>
-      <w:rPr>
-        <w:rFonts w:ascii="OpenSymbol" w:hAnsi="OpenSymbol" w:cs="OpenSymbol" w:hint="default"/>
-      </w:rPr>
-    </w:lvl>
-    <w:lvl w:ilvl="3">
-      <w:start w:val="1"/>
-      <w:numFmt w:val="bullet"/>
-      <w:lvlText w:val=""/>
-      <w:lvlJc w:val="left"/>
-      <w:pPr>
-        <w:tabs>
-          <w:tab w:val="num" w:pos="1800"/>
-        </w:tabs>
-        <w:ind w:left="1800" w:hanging="360"/>
-      </w:pPr>
-      <w:rPr>
-        <w:rFonts w:ascii="Symbol" w:hAnsi="Symbol" w:cs="Symbol" w:hint="default"/>
-      </w:rPr>
-    </w:lvl>
-    <w:lvl w:ilvl="4">
-      <w:start w:val="1"/>
-      <w:numFmt w:val="bullet"/>
-      <w:lvlText w:val="◦"/>
-      <w:lvlJc w:val="left"/>
-      <w:pPr>
-        <w:tabs>
-          <w:tab w:val="num" w:pos="2160"/>
-        </w:tabs>
-        <w:ind w:left="2160" w:hanging="360"/>
-      </w:pPr>
-      <w:rPr>
-        <w:rFonts w:ascii="OpenSymbol" w:hAnsi="OpenSymbol" w:cs="OpenSymbol" w:hint="default"/>
-      </w:rPr>
-    </w:lvl>
-    <w:lvl w:ilvl="5">
-      <w:start w:val="1"/>
-      <w:numFmt w:val="bullet"/>
-      <w:lvlText w:val="▪"/>
-      <w:lvlJc w:val="left"/>
-      <w:pPr>
-        <w:tabs>
-          <w:tab w:val="num" w:pos="2520"/>
-        </w:tabs>
-        <w:ind w:left="2520" w:hanging="360"/>
-      </w:pPr>
-      <w:rPr>
-        <w:rFonts w:ascii="OpenSymbol" w:hAnsi="OpenSymbol" w:cs="OpenSymbol" w:hint="default"/>
-      </w:rPr>
-    </w:lvl>
-    <w:lvl w:ilvl="6">
-      <w:start w:val="1"/>
-      <w:numFmt w:val="bullet"/>
-      <w:lvlText w:val=""/>
-      <w:lvlJc w:val="left"/>
-      <w:pPr>
-        <w:tabs>
-          <w:tab w:val="num" w:pos="2880"/>
-        </w:tabs>
-        <w:ind w:left="2880" w:hanging="360"/>
-      </w:pPr>
-      <w:rPr>
-        <w:rFonts w:ascii="Symbol" w:hAnsi="Symbol" w:cs="Symbol" w:hint="default"/>
-      </w:rPr>
-    </w:lvl>
-    <w:lvl w:ilvl="7">
-      <w:start w:val="1"/>
-      <w:numFmt w:val="bullet"/>
-      <w:lvlText w:val="◦"/>
-      <w:lvlJc w:val="left"/>
-      <w:pPr>
-        <w:tabs>
-          <w:tab w:val="num" w:pos="3240"/>
-        </w:tabs>
-        <w:ind w:left="3240" w:hanging="360"/>
-      </w:pPr>
-      <w:rPr>
-        <w:rFonts w:ascii="OpenSymbol" w:hAnsi="OpenSymbol" w:cs="OpenSymbol" w:hint="default"/>
-      </w:rPr>
-    </w:lvl>
-    <w:lvl w:ilvl="8">
-      <w:start w:val="1"/>
-      <w:numFmt w:val="bullet"/>
-      <w:lvlText w:val="▪"/>
-      <w:lvlJc w:val="left"/>
-      <w:pPr>
-        <w:tabs>
-          <w:tab w:val="num" w:pos="3600"/>
-        </w:tabs>
-        <w:ind w:left="3600" w:hanging="360"/>
-      </w:pPr>
-      <w:rPr>
-        <w:rFonts w:ascii="OpenSymbol" w:hAnsi="OpenSymbol" w:cs="OpenSymbol" w:hint="default"/>
-      </w:rPr>
-    </w:lvl>
-  </w:abstractNum>
-  <w:abstractNum w:abstractNumId="12">
-    <w:lvl w:ilvl="0">
-      <w:start w:val="1"/>
       <w:numFmt w:val="none"/>
       <w:suff w:val="nothing"/>
       <w:lvlText w:val=""/>
@@ -15390,9 +15158,6 @@
   </w:num>
   <w:num w:numId="11">
     <w:abstractNumId w:val="11"/>
-  </w:num>
-  <w:num w:numId="12">
-    <w:abstractNumId w:val="12"/>
   </w:num>
 </w:numbering>
 </file>

</xml_diff>

<commit_message>
gettinbg Apprisal to match timeline a bit better
</commit_message>
<xml_diff>
--- a/Appraisal2016.docx
+++ b/Appraisal2016.docx
@@ -2226,7 +2226,7 @@
               <w:pStyle w:val="ListParagraph"/>
               <w:numPr>
                 <w:ilvl w:val="0"/>
-                <w:numId w:val="7"/>
+                <w:numId w:val="6"/>
               </w:numPr>
               <w:spacing w:lineRule="auto" w:line="240" w:before="0" w:after="0"/>
             </w:pPr>
@@ -2236,6 +2236,88 @@
                 <w:bCs w:val="false"/>
               </w:rPr>
               <w:t>Assessing the stability of vegetation respiration when switching between dynamic and prescribed vegetation.</w:t>
+            </w:r>
+            <w:r/>
+          </w:p>
+          <w:p>
+            <w:pPr>
+              <w:pStyle w:val="ListParagraph"/>
+              <w:numPr>
+                <w:ilvl w:val="0"/>
+                <w:numId w:val="6"/>
+              </w:numPr>
+              <w:spacing w:lineRule="auto" w:line="240" w:before="0" w:after="0"/>
+            </w:pPr>
+            <w:r>
+              <w:rPr>
+                <w:b w:val="false"/>
+                <w:bCs w:val="false"/>
+              </w:rPr>
+              <w:t>Checking re-distribution and response time of PFT growth when switching between 8 and 13 tiles.</w:t>
+            </w:r>
+            <w:r/>
+          </w:p>
+          <w:p>
+            <w:pPr>
+              <w:pStyle w:val="ListParagraph"/>
+              <w:numPr>
+                <w:ilvl w:val="0"/>
+                <w:numId w:val="6"/>
+              </w:numPr>
+              <w:spacing w:lineRule="auto" w:line="240" w:before="0" w:after="0"/>
+            </w:pPr>
+            <w:r>
+              <w:rPr>
+                <w:b w:val="false"/>
+                <w:bCs w:val="false"/>
+              </w:rPr>
+              <w:t>Any other outstanding issues that become apparent to the core team</w:t>
+            </w:r>
+            <w:r/>
+          </w:p>
+          <w:p>
+            <w:pPr>
+              <w:pStyle w:val="ListParagraph"/>
+              <w:spacing w:lineRule="auto" w:line="240" w:before="0" w:after="0"/>
+              <w:ind w:hanging="0"/>
+            </w:pPr>
+            <w:r>
+              <w:rPr>
+                <w:b w:val="false"/>
+                <w:bCs w:val="false"/>
+              </w:rPr>
+              <w:t>Once this has been completed, I will be providing support for CMIP6 (and associated MIP) simulations.</w:t>
+            </w:r>
+            <w:r/>
+          </w:p>
+          <w:p>
+            <w:pPr>
+              <w:pStyle w:val="ListParagraph"/>
+              <w:spacing w:lineRule="auto" w:line="240" w:before="0" w:after="0"/>
+              <w:ind w:hanging="0"/>
+              <w:rPr>
+                <w:b w:val="false"/>
+                <w:b w:val="false"/>
+                <w:bCs w:val="false"/>
+              </w:rPr>
+            </w:pPr>
+            <w:r>
+              <w:rPr/>
+            </w:r>
+            <w:r/>
+          </w:p>
+          <w:p>
+            <w:pPr>
+              <w:pStyle w:val="ListParagraph"/>
+              <w:spacing w:lineRule="auto" w:line="240" w:before="0" w:after="0"/>
+              <w:ind w:hanging="0"/>
+            </w:pPr>
+            <w:r>
+              <w:rPr>
+                <w:b w:val="false"/>
+                <w:bCs w:val="false"/>
+              </w:rPr>
+              <w:t>I will then be contributing to the development of UKEMS version 2. Exact areas for development will depend largely on the needs of the core team, outstanding development areas from version 1, and model evaluation (see objective 2), but may well include:</w:t>
             </w:r>
             <w:r/>
           </w:p>
@@ -2247,13 +2329,22 @@
                 <w:numId w:val="7"/>
               </w:numPr>
               <w:spacing w:lineRule="auto" w:line="240" w:before="0" w:after="0"/>
+              <w:rPr>
+                <w:sz w:val="22"/>
+                <w:b w:val="false"/>
+                <w:sz w:val="22"/>
+                <w:b w:val="false"/>
+                <w:szCs w:val="22"/>
+                <w:bCs w:val="false"/>
+                <w:lang w:eastAsia="en-US"/>
+              </w:rPr>
             </w:pPr>
             <w:r>
               <w:rPr>
                 <w:b w:val="false"/>
                 <w:bCs w:val="false"/>
               </w:rPr>
-              <w:t>Checking re-distribution and response time of PFT growth when switching between 8 and 13 tiles.</w:t>
+              <w:t>Fire-atmosphere coupling (e.g., GHG/aerosols/VOC emissions and albedo - see objective 3)</w:t>
             </w:r>
             <w:r/>
           </w:p>
@@ -2265,140 +2356,6 @@
                 <w:numId w:val="7"/>
               </w:numPr>
               <w:spacing w:lineRule="auto" w:line="240" w:before="0" w:after="0"/>
-            </w:pPr>
-            <w:r>
-              <w:rPr>
-                <w:b w:val="false"/>
-                <w:bCs w:val="false"/>
-              </w:rPr>
-              <w:t>Any other outstanding issues that become apparent to the core team</w:t>
-            </w:r>
-            <w:r/>
-          </w:p>
-          <w:p>
-            <w:pPr>
-              <w:pStyle w:val="ListParagraph"/>
-              <w:spacing w:lineRule="auto" w:line="240" w:before="0" w:after="0"/>
-              <w:rPr>
-                <w:sz w:val="22"/>
-                <w:b w:val="false"/>
-                <w:sz w:val="22"/>
-                <w:b w:val="false"/>
-                <w:szCs w:val="22"/>
-                <w:bCs w:val="false"/>
-                <w:rFonts w:ascii="Calibri" w:hAnsi="Calibri" w:eastAsia="Calibri" w:cs="Times New Roman"/>
-                <w:color w:val="00000A"/>
-                <w:lang w:val="en-GB" w:eastAsia="en-US" w:bidi="ar-SA"/>
-              </w:rPr>
-            </w:pPr>
-            <w:r>
-              <w:rPr>
-                <w:b w:val="false"/>
-                <w:bCs w:val="false"/>
-                <w:sz w:val="22"/>
-                <w:szCs w:val="22"/>
-                <w:lang w:eastAsia="en-US"/>
-              </w:rPr>
-            </w:r>
-            <w:r/>
-          </w:p>
-          <w:p>
-            <w:pPr>
-              <w:pStyle w:val="ListParagraph"/>
-              <w:spacing w:lineRule="auto" w:line="240" w:before="0" w:after="0"/>
-              <w:ind w:hanging="0"/>
-            </w:pPr>
-            <w:r>
-              <w:rPr>
-                <w:b w:val="false"/>
-                <w:bCs w:val="false"/>
-              </w:rPr>
-              <w:t>Once this has been completed, I will be providing support for CMIP6 (and associated MIP) simulations.</w:t>
-            </w:r>
-            <w:r/>
-          </w:p>
-          <w:p>
-            <w:pPr>
-              <w:pStyle w:val="ListParagraph"/>
-              <w:spacing w:lineRule="auto" w:line="240" w:before="0" w:after="0"/>
-              <w:ind w:left="720" w:hanging="0"/>
-              <w:rPr>
-                <w:sz w:val="22"/>
-                <w:b w:val="false"/>
-                <w:sz w:val="22"/>
-                <w:b w:val="false"/>
-                <w:szCs w:val="22"/>
-                <w:bCs w:val="false"/>
-                <w:rFonts w:ascii="Calibri" w:hAnsi="Calibri" w:eastAsia="Calibri" w:cs="Times New Roman"/>
-                <w:color w:val="00000A"/>
-                <w:lang w:val="en-GB" w:eastAsia="en-US" w:bidi="ar-SA"/>
-              </w:rPr>
-            </w:pPr>
-            <w:r>
-              <w:rPr>
-                <w:b w:val="false"/>
-                <w:bCs w:val="false"/>
-                <w:sz w:val="22"/>
-                <w:szCs w:val="22"/>
-                <w:lang w:eastAsia="en-US"/>
-              </w:rPr>
-            </w:r>
-            <w:r/>
-          </w:p>
-          <w:p>
-            <w:pPr>
-              <w:pStyle w:val="ListParagraph"/>
-              <w:numPr>
-                <w:ilvl w:val="0"/>
-                <w:numId w:val="0"/>
-              </w:numPr>
-              <w:spacing w:lineRule="auto" w:line="240" w:before="0" w:after="0"/>
-              <w:ind w:hanging="0"/>
-            </w:pPr>
-            <w:r>
-              <w:rPr>
-                <w:b w:val="false"/>
-                <w:bCs w:val="false"/>
-              </w:rPr>
-              <w:t>I will then be contributing to the development of UKEMS version 2. Exact areas for development will depend largely on the needs of the core team, outstanding development areas from version 1, and model evaluation (see objective 2), but may well include:</w:t>
-            </w:r>
-            <w:r/>
-          </w:p>
-          <w:p>
-            <w:pPr>
-              <w:pStyle w:val="ListParagraph"/>
-              <w:numPr>
-                <w:ilvl w:val="0"/>
-                <w:numId w:val="8"/>
-              </w:numPr>
-              <w:spacing w:lineRule="auto" w:line="240" w:before="0" w:after="0"/>
-              <w:rPr>
-                <w:sz w:val="22"/>
-                <w:b w:val="false"/>
-                <w:sz w:val="22"/>
-                <w:b w:val="false"/>
-                <w:szCs w:val="22"/>
-                <w:bCs w:val="false"/>
-                <w:lang w:eastAsia="en-US"/>
-              </w:rPr>
-            </w:pPr>
-            <w:r>
-              <w:rPr>
-                <w:b w:val="false"/>
-                <w:bCs w:val="false"/>
-              </w:rPr>
-              <w:t>Fire-atmosphere coupling (e.g., GHG/aerosols/VOC emissions and albedo -see objective 3)</w:t>
-            </w:r>
-            <w:r/>
-          </w:p>
-          <w:p>
-            <w:pPr>
-              <w:pStyle w:val="ListParagraph"/>
-              <w:numPr>
-                <w:ilvl w:val="0"/>
-                <w:numId w:val="8"/>
-              </w:numPr>
-              <w:spacing w:lineRule="auto" w:line="240" w:before="0" w:after="0"/>
               <w:rPr>
                 <w:sz w:val="22"/>
                 <w:b w:val="false"/>
@@ -2505,6 +2462,21 @@
             <w:pPr>
               <w:pStyle w:val="Normal"/>
               <w:spacing w:lineRule="auto" w:line="240" w:before="0" w:after="0"/>
+            </w:pPr>
+            <w:r>
+              <w:rPr/>
+              <w:t xml:space="preserve">UKESMv1: </w:t>
+            </w:r>
+            <w:r>
+              <w:rPr/>
+              <w:t>Dec 2016</w:t>
+            </w:r>
+            <w:r/>
+          </w:p>
+          <w:p>
+            <w:pPr>
+              <w:pStyle w:val="Normal"/>
+              <w:spacing w:lineRule="auto" w:line="240" w:before="0" w:after="0"/>
               <w:rPr>
                 <w:sz w:val="22"/>
                 <w:sz w:val="22"/>
@@ -2516,24 +2488,6 @@
             </w:pPr>
             <w:r>
               <w:rPr/>
-              <w:t>UKESMv1 (xxx)</w:t>
-            </w:r>
-            <w:r/>
-          </w:p>
-          <w:p>
-            <w:pPr>
-              <w:pStyle w:val="Normal"/>
-              <w:spacing w:lineRule="auto" w:line="240" w:before="0" w:after="0"/>
-              <w:rPr>
-                <w:sz w:val="22"/>
-                <w:sz w:val="22"/>
-                <w:szCs w:val="22"/>
-                <w:lang w:eastAsia="en-US"/>
-              </w:rPr>
-            </w:pPr>
-            <w:r>
-              <w:rPr/>
-              <w:t>Continual development thereafter</w:t>
             </w:r>
             <w:r/>
           </w:p>
@@ -2782,7 +2736,7 @@
             </w:pPr>
             <w:r>
               <w:rPr/>
-              <w:t>Initial plan for the next stage of development (early 2017)</w:t>
+              <w:t>Initial plan for the next stage of development</w:t>
             </w:r>
             <w:r/>
           </w:p>
@@ -3498,6 +3452,52 @@
             <w:pPr>
               <w:pStyle w:val="Normal"/>
               <w:spacing w:before="0" w:after="200"/>
+            </w:pPr>
+            <w:r>
+              <w:rPr/>
+              <w:t>E</w:t>
+            </w:r>
+            <w:r>
+              <w:rPr/>
+              <w:t xml:space="preserve">valuation of land-surface processes </w:t>
+            </w:r>
+            <w:r>
+              <w:rPr/>
+              <w:t>could be performed in 3 stages:</w:t>
+            </w:r>
+            <w:r/>
+          </w:p>
+          <w:p>
+            <w:pPr>
+              <w:pStyle w:val="Normal"/>
+              <w:numPr>
+                <w:ilvl w:val="0"/>
+                <w:numId w:val="9"/>
+              </w:numPr>
+              <w:spacing w:before="0" w:after="200"/>
+            </w:pPr>
+            <w:r>
+              <w:rPr/>
+              <w:t>“</w:t>
+            </w:r>
+            <w:r>
+              <w:rPr/>
+              <w:t xml:space="preserve">land-only” runs (i.e offline Jules) to control for uncertainty associated with other components of UKESM. It may also involve decoupling individual JULES components. This will allow also allow us to perform computational less expensive runs that will allow for extra output and examination of parameter space etc. This will also help attribute errors in model performance when evaluating coupled runs. </w:t>
+            </w:r>
+            <w:r>
+              <w:rPr/>
+              <w:t>Land only runs could also be conducted with inputs form different sources to test uncertainty associated with observations of climate/land/soil properties etc.</w:t>
+            </w:r>
+            <w:r/>
+          </w:p>
+          <w:p>
+            <w:pPr>
+              <w:pStyle w:val="Normal"/>
+              <w:numPr>
+                <w:ilvl w:val="0"/>
+                <w:numId w:val="9"/>
+              </w:numPr>
+              <w:spacing w:before="0" w:after="200"/>
               <w:rPr>
                 <w:sz w:val="22"/>
                 <w:sz w:val="22"/>
@@ -3509,7 +3509,30 @@
             </w:pPr>
             <w:r>
               <w:rPr/>
-              <w:t>Process evaluation of land-surface processes will initially involve assessment of “land-only” runs (i.e offline Jules) to control for uncertainty associated with other components of UKESM. It may also involve decoupling individual JULES components. This will allow also allow us to perform computational less expensive runs that will allow for extra output and examination of parameter space etc. This will also help attribute errors in model performance when evaluating coupled runs.</w:t>
+              <w:t>HadGEM climatology</w:t>
+            </w:r>
+            <w:r/>
+          </w:p>
+          <w:p>
+            <w:pPr>
+              <w:pStyle w:val="Normal"/>
+              <w:numPr>
+                <w:ilvl w:val="0"/>
+                <w:numId w:val="9"/>
+              </w:numPr>
+              <w:spacing w:before="0" w:after="200"/>
+              <w:rPr>
+                <w:sz w:val="22"/>
+                <w:sz w:val="22"/>
+                <w:szCs w:val="22"/>
+                <w:rFonts w:ascii="Calibri" w:hAnsi="Calibri" w:eastAsia="Calibri" w:cs="Times New Roman"/>
+                <w:color w:val="00000A"/>
+                <w:lang w:val="en-GB" w:eastAsia="en-US" w:bidi="ar-SA"/>
+              </w:rPr>
+            </w:pPr>
+            <w:r>
+              <w:rPr/>
+              <w:t>Coupled</w:t>
             </w:r>
             <w:r/>
           </w:p>
@@ -3539,10 +3562,6 @@
             <w:pPr>
               <w:pStyle w:val="Normal"/>
               <w:spacing w:lineRule="auto" w:line="240" w:before="0" w:after="0"/>
-              <w:rPr>
-                <w:b/>
-                <w:b/>
-              </w:rPr>
             </w:pPr>
             <w:r>
               <w:rPr>
@@ -3569,6 +3588,242 @@
               <w:left w:w="103" w:type="dxa"/>
             </w:tcMar>
           </w:tcPr>
+          <w:tbl>
+            <w:tblPr>
+              <w:tblW w:w="2714" w:type="dxa"/>
+              <w:jc w:val="left"/>
+              <w:tblInd w:w="0" w:type="dxa"/>
+              <w:tblBorders>
+                <w:top w:val="single" w:sz="2" w:space="0" w:color="000000"/>
+                <w:left w:val="single" w:sz="2" w:space="0" w:color="000000"/>
+                <w:bottom w:val="single" w:sz="2" w:space="0" w:color="000000"/>
+                <w:insideH w:val="single" w:sz="2" w:space="0" w:color="000000"/>
+              </w:tblBorders>
+              <w:tblCellMar>
+                <w:top w:w="55" w:type="dxa"/>
+                <w:left w:w="54" w:type="dxa"/>
+                <w:bottom w:w="55" w:type="dxa"/>
+                <w:right w:w="55" w:type="dxa"/>
+              </w:tblCellMar>
+            </w:tblPr>
+            <w:tblGrid>
+              <w:gridCol w:w="2100"/>
+              <w:gridCol w:w="614"/>
+            </w:tblGrid>
+            <w:tr>
+              <w:trPr/>
+              <w:tc>
+                <w:tcPr>
+                  <w:tcW w:w="2100" w:type="dxa"/>
+                  <w:tcBorders>
+                    <w:top w:val="single" w:sz="2" w:space="0" w:color="000000"/>
+                    <w:left w:val="single" w:sz="2" w:space="0" w:color="000000"/>
+                    <w:bottom w:val="single" w:sz="2" w:space="0" w:color="000000"/>
+                    <w:insideH w:val="single" w:sz="2" w:space="0" w:color="000000"/>
+                  </w:tcBorders>
+                  <w:shd w:fill="auto" w:val="clear"/>
+                  <w:tcMar>
+                    <w:left w:w="54" w:type="dxa"/>
+                  </w:tcMar>
+                </w:tcPr>
+                <w:p>
+                  <w:pPr>
+                    <w:pStyle w:val="TableContents"/>
+                    <w:spacing w:before="0" w:after="0"/>
+                    <w:rPr>
+                      <w:sz w:val="22"/>
+                      <w:sz w:val="22"/>
+                      <w:szCs w:val="22"/>
+                      <w:rFonts w:ascii="Calibri" w:hAnsi="Calibri" w:eastAsia="Calibri" w:cs="Times New Roman"/>
+                      <w:color w:val="00000A"/>
+                      <w:lang w:val="en-GB" w:eastAsia="en-US" w:bidi="ar-SA"/>
+                    </w:rPr>
+                  </w:pPr>
+                  <w:r>
+                    <w:rPr/>
+                    <w:t>Identify processes/datasets</w:t>
+                  </w:r>
+                  <w:r/>
+                </w:p>
+              </w:tc>
+              <w:tc>
+                <w:tcPr>
+                  <w:tcW w:w="614" w:type="dxa"/>
+                  <w:tcBorders>
+                    <w:top w:val="single" w:sz="2" w:space="0" w:color="000000"/>
+                    <w:left w:val="single" w:sz="2" w:space="0" w:color="000000"/>
+                    <w:bottom w:val="single" w:sz="2" w:space="0" w:color="000000"/>
+                    <w:right w:val="single" w:sz="2" w:space="0" w:color="000000"/>
+                    <w:insideH w:val="single" w:sz="2" w:space="0" w:color="000000"/>
+                    <w:insideV w:val="single" w:sz="2" w:space="0" w:color="000000"/>
+                  </w:tcBorders>
+                  <w:shd w:fill="auto" w:val="clear"/>
+                  <w:tcMar>
+                    <w:left w:w="54" w:type="dxa"/>
+                  </w:tcMar>
+                </w:tcPr>
+                <w:p>
+                  <w:pPr>
+                    <w:pStyle w:val="TableContents"/>
+                    <w:spacing w:before="0" w:after="0"/>
+                    <w:rPr>
+                      <w:sz w:val="22"/>
+                      <w:sz w:val="22"/>
+                      <w:szCs w:val="22"/>
+                      <w:rFonts w:ascii="Calibri" w:hAnsi="Calibri" w:eastAsia="Calibri" w:cs="Times New Roman"/>
+                      <w:color w:val="00000A"/>
+                      <w:lang w:val="en-GB" w:eastAsia="en-US" w:bidi="ar-SA"/>
+                    </w:rPr>
+                  </w:pPr>
+                  <w:r>
+                    <w:rPr/>
+                    <w:t>Feb 2017</w:t>
+                  </w:r>
+                  <w:r/>
+                </w:p>
+              </w:tc>
+            </w:tr>
+            <w:tr>
+              <w:trPr/>
+              <w:tc>
+                <w:tcPr>
+                  <w:tcW w:w="2100" w:type="dxa"/>
+                  <w:tcBorders>
+                    <w:left w:val="single" w:sz="2" w:space="0" w:color="000000"/>
+                    <w:bottom w:val="single" w:sz="2" w:space="0" w:color="000000"/>
+                    <w:insideH w:val="single" w:sz="2" w:space="0" w:color="000000"/>
+                  </w:tcBorders>
+                  <w:shd w:fill="auto" w:val="clear"/>
+                  <w:tcMar>
+                    <w:left w:w="54" w:type="dxa"/>
+                  </w:tcMar>
+                </w:tcPr>
+                <w:p>
+                  <w:pPr>
+                    <w:pStyle w:val="TableContents"/>
+                    <w:spacing w:before="0" w:after="0"/>
+                    <w:rPr>
+                      <w:sz w:val="22"/>
+                      <w:sz w:val="22"/>
+                      <w:szCs w:val="22"/>
+                      <w:rFonts w:ascii="Calibri" w:hAnsi="Calibri" w:eastAsia="Calibri" w:cs="Times New Roman"/>
+                      <w:color w:val="00000A"/>
+                      <w:lang w:val="en-GB" w:eastAsia="en-US" w:bidi="ar-SA"/>
+                    </w:rPr>
+                  </w:pPr>
+                  <w:r>
+                    <w:rPr/>
+                    <w:t>Choose &amp; obtain/code metrics</w:t>
+                  </w:r>
+                  <w:r/>
+                </w:p>
+              </w:tc>
+              <w:tc>
+                <w:tcPr>
+                  <w:tcW w:w="614" w:type="dxa"/>
+                  <w:tcBorders>
+                    <w:left w:val="single" w:sz="2" w:space="0" w:color="000000"/>
+                    <w:bottom w:val="single" w:sz="2" w:space="0" w:color="000000"/>
+                    <w:right w:val="single" w:sz="2" w:space="0" w:color="000000"/>
+                    <w:insideH w:val="single" w:sz="2" w:space="0" w:color="000000"/>
+                    <w:insideV w:val="single" w:sz="2" w:space="0" w:color="000000"/>
+                  </w:tcBorders>
+                  <w:shd w:fill="auto" w:val="clear"/>
+                  <w:tcMar>
+                    <w:left w:w="54" w:type="dxa"/>
+                  </w:tcMar>
+                </w:tcPr>
+                <w:p>
+                  <w:pPr>
+                    <w:pStyle w:val="TableContents"/>
+                    <w:spacing w:before="0" w:after="0"/>
+                    <w:rPr>
+                      <w:sz w:val="22"/>
+                      <w:sz w:val="22"/>
+                      <w:szCs w:val="22"/>
+                      <w:rFonts w:ascii="Calibri" w:hAnsi="Calibri" w:eastAsia="Calibri" w:cs="Times New Roman"/>
+                      <w:color w:val="00000A"/>
+                      <w:lang w:val="en-GB" w:eastAsia="en-US" w:bidi="ar-SA"/>
+                    </w:rPr>
+                  </w:pPr>
+                  <w:r>
+                    <w:rPr/>
+                  </w:r>
+                  <w:r/>
+                </w:p>
+              </w:tc>
+            </w:tr>
+            <w:tr>
+              <w:trPr/>
+              <w:tc>
+                <w:tcPr>
+                  <w:tcW w:w="2100" w:type="dxa"/>
+                  <w:tcBorders>
+                    <w:left w:val="single" w:sz="2" w:space="0" w:color="000000"/>
+                    <w:bottom w:val="single" w:sz="2" w:space="0" w:color="000000"/>
+                    <w:insideH w:val="single" w:sz="2" w:space="0" w:color="000000"/>
+                  </w:tcBorders>
+                  <w:shd w:fill="auto" w:val="clear"/>
+                  <w:tcMar>
+                    <w:left w:w="54" w:type="dxa"/>
+                  </w:tcMar>
+                </w:tcPr>
+                <w:p>
+                  <w:pPr>
+                    <w:pStyle w:val="TableContents"/>
+                    <w:spacing w:before="0" w:after="0"/>
+                    <w:rPr>
+                      <w:sz w:val="22"/>
+                      <w:sz w:val="22"/>
+                      <w:szCs w:val="22"/>
+                      <w:rFonts w:ascii="Calibri" w:hAnsi="Calibri" w:eastAsia="Calibri" w:cs="Times New Roman"/>
+                      <w:color w:val="00000A"/>
+                      <w:lang w:val="en-GB" w:eastAsia="en-US" w:bidi="ar-SA"/>
+                    </w:rPr>
+                  </w:pPr>
+                  <w:r>
+                    <w:rPr/>
+                    <w:t>Model experiment design</w:t>
+                  </w:r>
+                  <w:r/>
+                </w:p>
+              </w:tc>
+              <w:tc>
+                <w:tcPr>
+                  <w:tcW w:w="614" w:type="dxa"/>
+                  <w:tcBorders>
+                    <w:left w:val="single" w:sz="2" w:space="0" w:color="000000"/>
+                    <w:bottom w:val="single" w:sz="2" w:space="0" w:color="000000"/>
+                    <w:right w:val="single" w:sz="2" w:space="0" w:color="000000"/>
+                    <w:insideH w:val="single" w:sz="2" w:space="0" w:color="000000"/>
+                    <w:insideV w:val="single" w:sz="2" w:space="0" w:color="000000"/>
+                  </w:tcBorders>
+                  <w:shd w:fill="auto" w:val="clear"/>
+                  <w:tcMar>
+                    <w:left w:w="54" w:type="dxa"/>
+                  </w:tcMar>
+                </w:tcPr>
+                <w:p>
+                  <w:pPr>
+                    <w:pStyle w:val="TableContents"/>
+                    <w:spacing w:before="0" w:after="0"/>
+                    <w:rPr>
+                      <w:sz w:val="22"/>
+                      <w:sz w:val="22"/>
+                      <w:szCs w:val="22"/>
+                      <w:rFonts w:ascii="Calibri" w:hAnsi="Calibri" w:eastAsia="Calibri" w:cs="Times New Roman"/>
+                      <w:color w:val="00000A"/>
+                      <w:lang w:val="en-GB" w:eastAsia="en-US" w:bidi="ar-SA"/>
+                    </w:rPr>
+                  </w:pPr>
+                  <w:r>
+                    <w:rPr/>
+                  </w:r>
+                  <w:r/>
+                </w:p>
+              </w:tc>
+            </w:tr>
+          </w:tbl>
           <w:p>
             <w:pPr>
               <w:pStyle w:val="Normal"/>
@@ -3661,7 +3916,8 @@
             </w:pPr>
             <w:r>
               <w:rPr>
-                <w:b/>
+                <w:b w:val="false"/>
+                <w:bCs w:val="false"/>
               </w:rPr>
               <w:t>25</w:t>
             </w:r>
@@ -3812,19 +4068,6 @@
             <w:pPr>
               <w:pStyle w:val="Normal"/>
               <w:spacing w:lineRule="auto" w:line="240" w:before="0" w:after="0"/>
-            </w:pPr>
-            <w:r>
-              <w:rPr>
-                <w:b/>
-              </w:rPr>
-              <w:t>Design of Evaluation system</w:t>
-            </w:r>
-            <w:r/>
-          </w:p>
-          <w:p>
-            <w:pPr>
-              <w:pStyle w:val="Normal"/>
-              <w:spacing w:lineRule="auto" w:line="240" w:before="0" w:after="0"/>
               <w:rPr>
                 <w:sz w:val="22"/>
                 <w:b/>
@@ -3835,10 +4078,7 @@
               </w:rPr>
             </w:pPr>
             <w:r>
-              <w:rPr>
-                <w:b/>
-              </w:rPr>
-              <w:t>Collection of datasets</w:t>
+              <w:rPr/>
             </w:r>
             <w:r/>
           </w:p>
@@ -4487,6 +4727,25 @@
             <w:pPr>
               <w:pStyle w:val="Normal"/>
               <w:spacing w:lineRule="auto" w:line="240" w:before="0" w:after="0"/>
+            </w:pPr>
+            <w:r>
+              <w:rPr/>
+              <w:t>Fire has a number of feedback in the Earth System.  GH</w:t>
+            </w:r>
+            <w:r>
+              <w:rPr/>
+              <w:t>G</w:t>
+            </w:r>
+            <w:r>
+              <w:rPr/>
+              <w:t xml:space="preserve"> and aerosols emissions, and changes in surface albedo, directly affect radiative forcing, whilst vegetation responses to fire also affect the ability of the land surface re-absorb lost carbon, and impact on heat and water fluxes. In many parts of the world, a better understanding of potential changes to fire regimes is essential at assessing localised impact of climate change on ecosystem composition, services and human health. Diagnostic fire has been included in JULES, but is missing many key anthropogenic effects on fire, does not include vegetation impacts and has not been couple to the UKESM.</w:t>
+            </w:r>
+            <w:r/>
+          </w:p>
+          <w:p>
+            <w:pPr>
+              <w:pStyle w:val="Normal"/>
+              <w:spacing w:lineRule="auto" w:line="240" w:before="0" w:after="0"/>
               <w:rPr>
                 <w:sz w:val="22"/>
                 <w:sz w:val="22"/>
@@ -4497,8 +4756,25 @@
               </w:rPr>
             </w:pPr>
             <w:r>
-              <w:rPr/>
-              <w:t>Fire has a number of feedback in the Earth System.  GHS and aerosols emissions, and changes in surface albedo, directly affect radiative forcing, whilst vegetation responses to fire also affect the ability of the land surface re-absorb lost carbon, and impact on heat and water fluxes. In many parts of the world, a better understanding of potential changes to fire regimes is essential at assessing localised impact of climate change on ecosystem composition, services and human health. Diagnostic fire has been included in JULES, but is missing many key anthropogenic effects on fire, does not include vegetation impacts and has not been couple to the UKESM.</w:t>
+              <w:rPr>
+                <w:sz w:val="22"/>
+                <w:szCs w:val="22"/>
+                <w:lang w:eastAsia="en-US"/>
+              </w:rPr>
+            </w:r>
+            <w:r/>
+          </w:p>
+          <w:p>
+            <w:pPr>
+              <w:pStyle w:val="Normal"/>
+              <w:spacing w:lineRule="auto" w:line="240" w:before="0" w:after="0"/>
+            </w:pPr>
+            <w:r>
+              <w:rPr>
+                <w:b/>
+                <w:bCs/>
+              </w:rPr>
+              <w:t>LimFIRE assessment tool</w:t>
             </w:r>
             <w:r/>
           </w:p>
@@ -4516,34 +4792,8 @@
               </w:rPr>
             </w:pPr>
             <w:r>
-              <w:rPr>
-                <w:sz w:val="22"/>
-                <w:szCs w:val="22"/>
-                <w:lang w:eastAsia="en-US"/>
-              </w:rPr>
-            </w:r>
-            <w:r/>
-          </w:p>
-          <w:p>
-            <w:pPr>
-              <w:pStyle w:val="Normal"/>
-              <w:spacing w:lineRule="auto" w:line="240" w:before="0" w:after="0"/>
-              <w:rPr>
-                <w:sz w:val="22"/>
-                <w:b/>
-                <w:sz w:val="22"/>
-                <w:b/>
-                <w:szCs w:val="22"/>
-                <w:bCs/>
-                <w:lang w:eastAsia="en-US"/>
-              </w:rPr>
-            </w:pPr>
-            <w:r>
-              <w:rPr>
-                <w:b/>
-                <w:bCs/>
-              </w:rPr>
-              <w:t>Using LimFIRE to paramertise anthropgenic supression and vegetation mortality</w:t>
+              <w:rPr/>
+              <w:t>I have already began work on a simple framework which uses remote sensed observations to assess natural and anthropogenic controls on fire (LimFIRE) which will be expanded to aid development of fire impacts within JULES and parametrization of feedbacks fir UKESM. Further work on LimFIRE is likely to include collaborators within CEH, with UKESM science team members and other external collaborators:</w:t>
             </w:r>
             <w:r/>
           </w:p>
@@ -4562,7 +4812,110 @@
             </w:pPr>
             <w:r>
               <w:rPr/>
-              <w:t>I have already began work on a simple framework which uses remote sensed observations to assess natural and anthropogenic controls on fire (LimFIRE) which will be expanded to aid development of fire impacts within JULES and parametrization of feedbacks fir UKESM. Further work on LimFIRE is likely to include collaborators within CEH, with UKESM science team members and other external collaborators:</w:t>
+            </w:r>
+            <w:r/>
+          </w:p>
+          <w:p>
+            <w:pPr>
+              <w:pStyle w:val="Normal"/>
+              <w:spacing w:lineRule="auto" w:line="240" w:before="0" w:after="0"/>
+            </w:pPr>
+            <w:r>
+              <w:rPr>
+                <w:b/>
+                <w:bCs/>
+              </w:rPr>
+              <w:t>Fire in UKESM</w:t>
+            </w:r>
+            <w:r/>
+          </w:p>
+          <w:p>
+            <w:pPr>
+              <w:pStyle w:val="Normal"/>
+              <w:spacing w:lineRule="auto" w:line="240" w:before="0" w:after="0"/>
+            </w:pPr>
+            <w:r>
+              <w:rPr>
+                <w:b w:val="false"/>
+                <w:bCs w:val="false"/>
+                <w:sz w:val="22"/>
+                <w:szCs w:val="22"/>
+                <w:lang w:eastAsia="en-US"/>
+              </w:rPr>
+              <w:t xml:space="preserve">Fire impatcs on vegetation in JULES will require incorporation of other aspects of fire </w:t>
+            </w:r>
+            <w:r/>
+          </w:p>
+          <w:p>
+            <w:pPr>
+              <w:pStyle w:val="Normal"/>
+              <w:spacing w:lineRule="auto" w:line="240" w:before="0" w:after="0"/>
+              <w:rPr>
+                <w:sz w:val="22"/>
+                <w:b w:val="false"/>
+                <w:sz w:val="22"/>
+                <w:b w:val="false"/>
+                <w:szCs w:val="22"/>
+                <w:bCs w:val="false"/>
+                <w:lang w:eastAsia="en-US"/>
+              </w:rPr>
+            </w:pPr>
+            <w:r>
+              <w:rPr/>
+            </w:r>
+            <w:r/>
+          </w:p>
+          <w:p>
+            <w:pPr>
+              <w:pStyle w:val="Normal"/>
+              <w:spacing w:lineRule="auto" w:line="240" w:before="0" w:after="0"/>
+              <w:rPr>
+                <w:sz w:val="22"/>
+                <w:sz w:val="22"/>
+                <w:szCs w:val="22"/>
+                <w:rFonts w:ascii="Calibri" w:hAnsi="Calibri" w:eastAsia="Calibri" w:cs="Times New Roman"/>
+                <w:color w:val="00000A"/>
+                <w:lang w:val="en-GB" w:eastAsia="en-US" w:bidi="ar-SA"/>
+              </w:rPr>
+            </w:pPr>
+            <w:r>
+              <w:rPr/>
+              <w:t>LimFIRE co-authors (from met-office, GFED observations team, fireMIP etc)</w:t>
+            </w:r>
+            <w:r/>
+          </w:p>
+          <w:p>
+            <w:pPr>
+              <w:pStyle w:val="Normal"/>
+              <w:spacing w:lineRule="auto" w:line="240" w:before="0" w:after="0"/>
+              <w:rPr>
+                <w:sz w:val="22"/>
+                <w:sz w:val="22"/>
+                <w:szCs w:val="22"/>
+                <w:rFonts w:ascii="Calibri" w:hAnsi="Calibri" w:eastAsia="Calibri" w:cs="Times New Roman"/>
+                <w:color w:val="00000A"/>
+                <w:lang w:val="en-GB" w:eastAsia="en-US" w:bidi="ar-SA"/>
+              </w:rPr>
+            </w:pPr>
+            <w:r>
+              <w:rPr/>
+            </w:r>
+            <w:r/>
+          </w:p>
+          <w:p>
+            <w:pPr>
+              <w:pStyle w:val="Normal"/>
+              <w:spacing w:lineRule="auto" w:line="240" w:before="0" w:after="0"/>
+            </w:pPr>
+            <w:r>
+              <w:rPr>
+                <w:b w:val="false"/>
+                <w:bCs w:val="false"/>
+                <w:sz w:val="22"/>
+                <w:szCs w:val="22"/>
+                <w:lang w:eastAsia="en-US"/>
+              </w:rPr>
+              <w:t>JULES fire impact team (Chantelle Burton, Stacey ????)</w:t>
             </w:r>
             <w:r/>
           </w:p>
@@ -4609,9 +4962,8 @@
               </w:tblCellMar>
             </w:tblPr>
             <w:tblGrid>
-              <w:gridCol w:w="2554"/>
-              <w:gridCol w:w="2554"/>
-              <w:gridCol w:w="2554"/>
+              <w:gridCol w:w="3804"/>
+              <w:gridCol w:w="3858"/>
             </w:tblGrid>
             <w:tr>
               <w:trPr>
@@ -4619,7 +4971,7 @@
               </w:trPr>
               <w:tc>
                 <w:tcPr>
-                  <w:tcW w:w="2554" w:type="dxa"/>
+                  <w:tcW w:w="3804" w:type="dxa"/>
                   <w:tcBorders>
                     <w:top w:val="single" w:sz="4" w:space="0" w:color="00000A"/>
                     <w:left w:val="single" w:sz="4" w:space="0" w:color="00000A"/>
@@ -4637,23 +4989,19 @@
                   <w:pPr>
                     <w:pStyle w:val="Normal"/>
                     <w:spacing w:lineRule="auto" w:line="240" w:before="0" w:after="0"/>
-                    <w:rPr>
-                      <w:b/>
-                      <w:b/>
-                    </w:rPr>
                   </w:pPr>
                   <w:r>
                     <w:rPr>
                       <w:b/>
                     </w:rPr>
-                    <w:t>Task</w:t>
+                    <w:t>LimFIRE</w:t>
                   </w:r>
                   <w:r/>
                 </w:p>
               </w:tc>
               <w:tc>
                 <w:tcPr>
-                  <w:tcW w:w="2554" w:type="dxa"/>
+                  <w:tcW w:w="3858" w:type="dxa"/>
                   <w:tcBorders>
                     <w:top w:val="single" w:sz="4" w:space="0" w:color="00000A"/>
                     <w:left w:val="single" w:sz="4" w:space="0" w:color="00000A"/>
@@ -4671,50 +5019,18 @@
                   <w:pPr>
                     <w:pStyle w:val="Normal"/>
                     <w:spacing w:lineRule="auto" w:line="240" w:before="0" w:after="0"/>
-                    <w:rPr>
-                      <w:b/>
-                      <w:b/>
-                    </w:rPr>
                   </w:pPr>
                   <w:r>
                     <w:rPr>
                       <w:b/>
                     </w:rPr>
-                    <w:t>Use in UKESM</w:t>
+                    <w:t>JULES/</w:t>
                   </w:r>
-                  <w:r/>
-                </w:p>
-              </w:tc>
-              <w:tc>
-                <w:tcPr>
-                  <w:tcW w:w="2554" w:type="dxa"/>
-                  <w:tcBorders>
-                    <w:top w:val="single" w:sz="4" w:space="0" w:color="00000A"/>
-                    <w:left w:val="single" w:sz="4" w:space="0" w:color="00000A"/>
-                    <w:bottom w:val="single" w:sz="4" w:space="0" w:color="00000A"/>
-                    <w:right w:val="single" w:sz="4" w:space="0" w:color="00000A"/>
-                    <w:insideH w:val="single" w:sz="4" w:space="0" w:color="00000A"/>
-                    <w:insideV w:val="single" w:sz="4" w:space="0" w:color="00000A"/>
-                  </w:tcBorders>
-                  <w:shd w:fill="auto" w:val="clear"/>
-                  <w:tcMar>
-                    <w:left w:w="98" w:type="dxa"/>
-                  </w:tcMar>
-                </w:tcPr>
-                <w:p>
-                  <w:pPr>
-                    <w:pStyle w:val="Normal"/>
-                    <w:spacing w:lineRule="auto" w:line="240" w:before="0" w:after="0"/>
-                    <w:rPr>
-                      <w:b/>
-                      <w:b/>
-                    </w:rPr>
-                  </w:pPr>
                   <w:r>
                     <w:rPr>
                       <w:b/>
                     </w:rPr>
-                    <w:t>Collaborators</w:t>
+                    <w:t>UKESM</w:t>
                   </w:r>
                   <w:r/>
                 </w:p>
@@ -4726,7 +5042,7 @@
               </w:trPr>
               <w:tc>
                 <w:tcPr>
-                  <w:tcW w:w="2554" w:type="dxa"/>
+                  <w:tcW w:w="3804" w:type="dxa"/>
                   <w:tcBorders>
                     <w:top w:val="single" w:sz="4" w:space="0" w:color="00000A"/>
                     <w:left w:val="single" w:sz="4" w:space="0" w:color="00000A"/>
@@ -4760,7 +5076,7 @@
               </w:tc>
               <w:tc>
                 <w:tcPr>
-                  <w:tcW w:w="2554" w:type="dxa"/>
+                  <w:tcW w:w="3858" w:type="dxa"/>
                   <w:tcBorders>
                     <w:top w:val="single" w:sz="4" w:space="0" w:color="00000A"/>
                     <w:left w:val="single" w:sz="4" w:space="0" w:color="00000A"/>
@@ -4782,7 +5098,9 @@
                       <w:sz w:val="22"/>
                       <w:sz w:val="22"/>
                       <w:szCs w:val="22"/>
-                      <w:lang w:eastAsia="en-US"/>
+                      <w:rFonts w:ascii="Calibri" w:hAnsi="Calibri" w:eastAsia="Calibri" w:cs="Times New Roman"/>
+                      <w:color w:val="00000A"/>
+                      <w:lang w:val="en-GB" w:eastAsia="en-US" w:bidi="ar-SA"/>
                     </w:rPr>
                   </w:pPr>
                   <w:r>
@@ -4791,23 +5109,6 @@
                   </w:r>
                   <w:r/>
                 </w:p>
-              </w:tc>
-              <w:tc>
-                <w:tcPr>
-                  <w:tcW w:w="2554" w:type="dxa"/>
-                  <w:tcBorders>
-                    <w:top w:val="single" w:sz="4" w:space="0" w:color="00000A"/>
-                    <w:left w:val="single" w:sz="4" w:space="0" w:color="00000A"/>
-                    <w:bottom w:val="single" w:sz="4" w:space="0" w:color="00000A"/>
-                    <w:right w:val="single" w:sz="4" w:space="0" w:color="00000A"/>
-                    <w:insideH w:val="single" w:sz="4" w:space="0" w:color="00000A"/>
-                    <w:insideV w:val="single" w:sz="4" w:space="0" w:color="00000A"/>
-                  </w:tcBorders>
-                  <w:shd w:fill="auto" w:val="clear"/>
-                  <w:tcMar>
-                    <w:left w:w="98" w:type="dxa"/>
-                  </w:tcMar>
-                </w:tcPr>
                 <w:p>
                   <w:pPr>
                     <w:pStyle w:val="Normal"/>
@@ -4821,7 +5122,21 @@
                   </w:pPr>
                   <w:r>
                     <w:rPr/>
-                    <w:t>LimFIRE co-authors (from met-office, GFED observations team, fireMIP etc)</w:t>
+                  </w:r>
+                  <w:r/>
+                </w:p>
+                <w:p>
+                  <w:pPr>
+                    <w:pStyle w:val="Normal"/>
+                    <w:spacing w:lineRule="auto" w:line="240" w:before="0" w:after="0"/>
+                  </w:pPr>
+                  <w:r>
+                    <w:rPr>
+                      <w:sz w:val="22"/>
+                      <w:szCs w:val="22"/>
+                      <w:lang w:eastAsia="en-US"/>
+                    </w:rPr>
+                    <w:t>Incorporation of anthropogenic fire suppression on burnt area</w:t>
                   </w:r>
                   <w:r/>
                 </w:p>
@@ -4833,7 +5148,7 @@
               </w:trPr>
               <w:tc>
                 <w:tcPr>
-                  <w:tcW w:w="2554" w:type="dxa"/>
+                  <w:tcW w:w="3804" w:type="dxa"/>
                   <w:tcBorders>
                     <w:top w:val="single" w:sz="4" w:space="0" w:color="00000A"/>
                     <w:left w:val="single" w:sz="4" w:space="0" w:color="00000A"/>
@@ -4867,7 +5182,7 @@
               </w:tc>
               <w:tc>
                 <w:tcPr>
-                  <w:tcW w:w="2554" w:type="dxa"/>
+                  <w:tcW w:w="3858" w:type="dxa"/>
                   <w:tcBorders>
                     <w:top w:val="single" w:sz="4" w:space="0" w:color="00000A"/>
                     <w:left w:val="single" w:sz="4" w:space="0" w:color="00000A"/>
@@ -4885,6 +5200,21 @@
                   <w:pPr>
                     <w:pStyle w:val="Normal"/>
                     <w:spacing w:lineRule="auto" w:line="240" w:before="0" w:after="0"/>
+                  </w:pPr>
+                  <w:r>
+                    <w:rPr/>
+                    <w:t>Parametrization</w:t>
+                  </w:r>
+                  <w:r>
+                    <w:rPr/>
+                    <w:t xml:space="preserve"> of vegetation mortality and associated carbon fluxes</w:t>
+                  </w:r>
+                  <w:r/>
+                </w:p>
+                <w:p>
+                  <w:pPr>
+                    <w:pStyle w:val="Normal"/>
+                    <w:spacing w:lineRule="auto" w:line="240" w:before="0" w:after="0"/>
                     <w:rPr>
                       <w:sz w:val="22"/>
                       <w:sz w:val="22"/>
@@ -4894,14 +5224,33 @@
                   </w:pPr>
                   <w:r>
                     <w:rPr/>
-                    <w:t>Paramterization of vegetation mortality and associated carbon fluxes</w:t>
+                  </w:r>
+                  <w:r/>
+                </w:p>
+                <w:p>
+                  <w:pPr>
+                    <w:pStyle w:val="Normal"/>
+                    <w:spacing w:lineRule="auto" w:line="240" w:before="0" w:after="0"/>
+                  </w:pPr>
+                  <w:r>
+                    <w:rPr>
+                      <w:sz w:val="22"/>
+                      <w:szCs w:val="22"/>
+                      <w:lang w:eastAsia="en-US"/>
+                    </w:rPr>
+                    <w:t>UKESM coupling</w:t>
                   </w:r>
                   <w:r/>
                 </w:p>
               </w:tc>
+            </w:tr>
+            <w:tr>
+              <w:trPr>
+                <w:trHeight w:val="52" w:hRule="atLeast"/>
+              </w:trPr>
               <w:tc>
                 <w:tcPr>
-                  <w:tcW w:w="2554" w:type="dxa"/>
+                  <w:tcW w:w="3804" w:type="dxa"/>
                   <w:tcBorders>
                     <w:top w:val="single" w:sz="4" w:space="0" w:color="00000A"/>
                     <w:left w:val="single" w:sz="4" w:space="0" w:color="00000A"/>
@@ -4919,14 +5268,6 @@
                   <w:pPr>
                     <w:pStyle w:val="Normal"/>
                     <w:spacing w:lineRule="auto" w:line="240" w:before="0" w:after="0"/>
-                    <w:rPr>
-                      <w:sz w:val="22"/>
-                      <w:sz w:val="22"/>
-                      <w:szCs w:val="22"/>
-                      <w:rFonts w:ascii="Calibri" w:hAnsi="Calibri" w:eastAsia="Calibri" w:cs="Times New Roman"/>
-                      <w:color w:val="00000A"/>
-                      <w:lang w:val="en-GB" w:eastAsia="en-US" w:bidi="ar-SA"/>
-                    </w:rPr>
                   </w:pPr>
                   <w:r>
                     <w:rPr>
@@ -4934,18 +5275,14 @@
                       <w:szCs w:val="22"/>
                       <w:lang w:eastAsia="en-US"/>
                     </w:rPr>
+                    <w:t>Assess the impact of land cover change on fire regime</w:t>
                   </w:r>
                   <w:r/>
                 </w:p>
               </w:tc>
-            </w:tr>
-            <w:tr>
-              <w:trPr>
-                <w:trHeight w:val="52" w:hRule="atLeast"/>
-              </w:trPr>
               <w:tc>
                 <w:tcPr>
-                  <w:tcW w:w="2554" w:type="dxa"/>
+                  <w:tcW w:w="3858" w:type="dxa"/>
                   <w:tcBorders>
                     <w:top w:val="single" w:sz="4" w:space="0" w:color="00000A"/>
                     <w:left w:val="single" w:sz="4" w:space="0" w:color="00000A"/>
@@ -4963,74 +5300,141 @@
                   <w:pPr>
                     <w:pStyle w:val="Normal"/>
                     <w:spacing w:lineRule="auto" w:line="240" w:before="0" w:after="0"/>
+                  </w:pPr>
+                  <w:r>
+                    <w:rPr/>
+                    <w:t xml:space="preserve">Assess impact of </w:t>
+                  </w:r>
+                  <w:r>
+                    <w:rPr/>
+                    <w:t>resultant fire regime change</w:t>
+                  </w:r>
+                  <w:r>
                     <w:rPr>
-                      <w:sz w:val="22"/>
                       <w:sz w:val="22"/>
                       <w:szCs w:val="22"/>
                       <w:lang w:eastAsia="en-US"/>
                     </w:rPr>
-                  </w:pPr>
-                  <w:r>
-                    <w:rPr/>
-                    <w:t>Assess the impact of land use</w:t>
+                    <w:t xml:space="preserve"> on Earth System coupling (</w:t>
                   </w:r>
                   <w:r/>
                 </w:p>
               </w:tc>
+            </w:tr>
+          </w:tbl>
+          <w:p>
+            <w:pPr>
+              <w:pStyle w:val="Normal"/>
+              <w:spacing w:lineRule="auto" w:line="240" w:before="0" w:after="0"/>
+              <w:rPr>
+                <w:sz w:val="22"/>
+                <w:b w:val="false"/>
+                <w:sz w:val="22"/>
+                <w:b w:val="false"/>
+                <w:szCs w:val="22"/>
+                <w:bCs w:val="false"/>
+                <w:lang w:eastAsia="en-US"/>
+              </w:rPr>
+            </w:pPr>
+            <w:r>
+              <w:rPr/>
+            </w:r>
+            <w:r/>
+          </w:p>
+        </w:tc>
+      </w:tr>
+      <w:tr>
+        <w:trPr>
+          <w:trHeight w:val="294" w:hRule="atLeast"/>
+        </w:trPr>
+        <w:tc>
+          <w:tcPr>
+            <w:tcW w:w="1707" w:type="dxa"/>
+            <w:tcBorders>
+              <w:top w:val="single" w:sz="4" w:space="0" w:color="000001"/>
+              <w:left w:val="single" w:sz="4" w:space="0" w:color="000001"/>
+              <w:bottom w:val="single" w:sz="4" w:space="0" w:color="000001"/>
+              <w:right w:val="single" w:sz="4" w:space="0" w:color="000001"/>
+              <w:insideH w:val="single" w:sz="4" w:space="0" w:color="000001"/>
+              <w:insideV w:val="single" w:sz="4" w:space="0" w:color="000001"/>
+            </w:tcBorders>
+            <w:shd w:color="auto" w:fill="D9D9D9" w:val="clear"/>
+            <w:tcMar>
+              <w:left w:w="103" w:type="dxa"/>
+            </w:tcMar>
+          </w:tcPr>
+          <w:p>
+            <w:pPr>
+              <w:pStyle w:val="Normal"/>
+              <w:spacing w:lineRule="auto" w:line="240" w:before="0" w:after="0"/>
+            </w:pPr>
+            <w:r>
+              <w:rPr>
+                <w:b/>
+              </w:rPr>
+              <w:t>Target date:</w:t>
+            </w:r>
+            <w:r/>
+          </w:p>
+        </w:tc>
+        <w:tc>
+          <w:tcPr>
+            <w:tcW w:w="2962" w:type="dxa"/>
+            <w:tcBorders>
+              <w:top w:val="single" w:sz="4" w:space="0" w:color="000001"/>
+              <w:left w:val="single" w:sz="4" w:space="0" w:color="000001"/>
+              <w:bottom w:val="single" w:sz="4" w:space="0" w:color="000001"/>
+              <w:right w:val="single" w:sz="4" w:space="0" w:color="000001"/>
+              <w:insideH w:val="single" w:sz="4" w:space="0" w:color="000001"/>
+              <w:insideV w:val="single" w:sz="4" w:space="0" w:color="000001"/>
+            </w:tcBorders>
+            <w:shd w:color="auto" w:fill="D9D9D9" w:val="clear"/>
+            <w:tcMar>
+              <w:left w:w="103" w:type="dxa"/>
+            </w:tcMar>
+          </w:tcPr>
+          <w:tbl>
+            <w:tblPr>
+              <w:tblW w:w="2746" w:type="dxa"/>
+              <w:jc w:val="left"/>
+              <w:tblInd w:w="0" w:type="dxa"/>
+              <w:tblBorders>
+                <w:top w:val="single" w:sz="2" w:space="0" w:color="000000"/>
+                <w:left w:val="single" w:sz="2" w:space="0" w:color="000000"/>
+                <w:bottom w:val="single" w:sz="2" w:space="0" w:color="000000"/>
+                <w:insideH w:val="single" w:sz="2" w:space="0" w:color="000000"/>
+              </w:tblBorders>
+              <w:tblCellMar>
+                <w:top w:w="55" w:type="dxa"/>
+                <w:left w:w="54" w:type="dxa"/>
+                <w:bottom w:w="55" w:type="dxa"/>
+                <w:right w:w="55" w:type="dxa"/>
+              </w:tblCellMar>
+            </w:tblPr>
+            <w:tblGrid>
+              <w:gridCol w:w="2124"/>
+              <w:gridCol w:w="622"/>
+            </w:tblGrid>
+            <w:tr>
+              <w:trPr/>
               <w:tc>
                 <w:tcPr>
-                  <w:tcW w:w="2554" w:type="dxa"/>
+                  <w:tcW w:w="2124" w:type="dxa"/>
                   <w:tcBorders>
-                    <w:top w:val="single" w:sz="4" w:space="0" w:color="00000A"/>
-                    <w:left w:val="single" w:sz="4" w:space="0" w:color="00000A"/>
-                    <w:bottom w:val="single" w:sz="4" w:space="0" w:color="00000A"/>
-                    <w:right w:val="single" w:sz="4" w:space="0" w:color="00000A"/>
-                    <w:insideH w:val="single" w:sz="4" w:space="0" w:color="00000A"/>
-                    <w:insideV w:val="single" w:sz="4" w:space="0" w:color="00000A"/>
+                    <w:top w:val="single" w:sz="2" w:space="0" w:color="000000"/>
+                    <w:left w:val="single" w:sz="2" w:space="0" w:color="000000"/>
+                    <w:bottom w:val="single" w:sz="2" w:space="0" w:color="000000"/>
+                    <w:insideH w:val="single" w:sz="2" w:space="0" w:color="000000"/>
                   </w:tcBorders>
                   <w:shd w:fill="auto" w:val="clear"/>
                   <w:tcMar>
-                    <w:left w:w="98" w:type="dxa"/>
+                    <w:left w:w="54" w:type="dxa"/>
                   </w:tcMar>
                 </w:tcPr>
                 <w:p>
                   <w:pPr>
-                    <w:pStyle w:val="Normal"/>
-                    <w:spacing w:lineRule="auto" w:line="240" w:before="0" w:after="0"/>
-                    <w:rPr>
-                      <w:sz w:val="22"/>
-                      <w:sz w:val="22"/>
-                      <w:szCs w:val="22"/>
-                      <w:lang w:eastAsia="en-US"/>
-                    </w:rPr>
-                  </w:pPr>
-                  <w:r>
-                    <w:rPr/>
-                    <w:t>Incorporation of anthroagenic fire suppression in JULES and its associated feedbacks in UKESM</w:t>
-                  </w:r>
-                  <w:r/>
-                </w:p>
-              </w:tc>
-              <w:tc>
-                <w:tcPr>
-                  <w:tcW w:w="2554" w:type="dxa"/>
-                  <w:tcBorders>
-                    <w:top w:val="single" w:sz="4" w:space="0" w:color="00000A"/>
-                    <w:left w:val="single" w:sz="4" w:space="0" w:color="00000A"/>
-                    <w:bottom w:val="single" w:sz="4" w:space="0" w:color="00000A"/>
-                    <w:right w:val="single" w:sz="4" w:space="0" w:color="00000A"/>
-                    <w:insideH w:val="single" w:sz="4" w:space="0" w:color="00000A"/>
-                    <w:insideV w:val="single" w:sz="4" w:space="0" w:color="00000A"/>
-                  </w:tcBorders>
-                  <w:shd w:fill="auto" w:val="clear"/>
-                  <w:tcMar>
-                    <w:left w:w="98" w:type="dxa"/>
-                  </w:tcMar>
-                </w:tcPr>
-                <w:p>
-                  <w:pPr>
-                    <w:pStyle w:val="Normal"/>
-                    <w:spacing w:lineRule="auto" w:line="240" w:before="0" w:after="0"/>
+                    <w:pStyle w:val="TableContents"/>
+                    <w:spacing w:before="0" w:after="0"/>
                     <w:rPr>
                       <w:sz w:val="22"/>
                       <w:sz w:val="22"/>
@@ -5041,11 +5445,257 @@
                     </w:rPr>
                   </w:pPr>
                   <w:r>
+                    <w:rPr/>
+                    <w:t>LimFIRE Burnt Area</w:t>
+                  </w:r>
+                  <w:r/>
+                </w:p>
+              </w:tc>
+              <w:tc>
+                <w:tcPr>
+                  <w:tcW w:w="622" w:type="dxa"/>
+                  <w:tcBorders>
+                    <w:top w:val="single" w:sz="2" w:space="0" w:color="000000"/>
+                    <w:left w:val="single" w:sz="2" w:space="0" w:color="000000"/>
+                    <w:bottom w:val="single" w:sz="2" w:space="0" w:color="000000"/>
+                    <w:right w:val="single" w:sz="2" w:space="0" w:color="000000"/>
+                    <w:insideH w:val="single" w:sz="2" w:space="0" w:color="000000"/>
+                    <w:insideV w:val="single" w:sz="2" w:space="0" w:color="000000"/>
+                  </w:tcBorders>
+                  <w:shd w:fill="auto" w:val="clear"/>
+                  <w:tcMar>
+                    <w:left w:w="54" w:type="dxa"/>
+                  </w:tcMar>
+                </w:tcPr>
+                <w:p>
+                  <w:pPr>
+                    <w:pStyle w:val="TableContents"/>
+                    <w:spacing w:before="0" w:after="0"/>
                     <w:rPr>
                       <w:sz w:val="22"/>
+                      <w:sz w:val="22"/>
                       <w:szCs w:val="22"/>
-                      <w:lang w:eastAsia="en-US"/>
+                      <w:rFonts w:ascii="Calibri" w:hAnsi="Calibri" w:eastAsia="Calibri" w:cs="Times New Roman"/>
+                      <w:color w:val="00000A"/>
+                      <w:lang w:val="en-GB" w:eastAsia="en-US" w:bidi="ar-SA"/>
                     </w:rPr>
+                  </w:pPr>
+                  <w:r>
+                    <w:rPr/>
+                    <w:t>Jan 2017</w:t>
+                  </w:r>
+                  <w:r/>
+                </w:p>
+              </w:tc>
+            </w:tr>
+            <w:tr>
+              <w:trPr/>
+              <w:tc>
+                <w:tcPr>
+                  <w:tcW w:w="2124" w:type="dxa"/>
+                  <w:tcBorders>
+                    <w:left w:val="single" w:sz="2" w:space="0" w:color="000000"/>
+                    <w:bottom w:val="single" w:sz="2" w:space="0" w:color="000000"/>
+                    <w:insideH w:val="single" w:sz="2" w:space="0" w:color="000000"/>
+                  </w:tcBorders>
+                  <w:shd w:fill="auto" w:val="clear"/>
+                  <w:tcMar>
+                    <w:left w:w="54" w:type="dxa"/>
+                  </w:tcMar>
+                </w:tcPr>
+                <w:p>
+                  <w:pPr>
+                    <w:pStyle w:val="TableContents"/>
+                    <w:spacing w:before="0" w:after="0"/>
+                    <w:rPr>
+                      <w:sz w:val="22"/>
+                      <w:sz w:val="22"/>
+                      <w:szCs w:val="22"/>
+                      <w:rFonts w:ascii="Calibri" w:hAnsi="Calibri" w:eastAsia="Calibri" w:cs="Times New Roman"/>
+                      <w:color w:val="00000A"/>
+                      <w:lang w:val="en-GB" w:eastAsia="en-US" w:bidi="ar-SA"/>
+                    </w:rPr>
+                  </w:pPr>
+                  <w:r>
+                    <w:rPr/>
+                    <w:t>LimFIRE fire regimes</w:t>
+                  </w:r>
+                  <w:r/>
+                </w:p>
+              </w:tc>
+              <w:tc>
+                <w:tcPr>
+                  <w:tcW w:w="622" w:type="dxa"/>
+                  <w:tcBorders>
+                    <w:left w:val="single" w:sz="2" w:space="0" w:color="000000"/>
+                    <w:bottom w:val="single" w:sz="2" w:space="0" w:color="000000"/>
+                    <w:right w:val="single" w:sz="2" w:space="0" w:color="000000"/>
+                    <w:insideH w:val="single" w:sz="2" w:space="0" w:color="000000"/>
+                    <w:insideV w:val="single" w:sz="2" w:space="0" w:color="000000"/>
+                  </w:tcBorders>
+                  <w:shd w:fill="auto" w:val="clear"/>
+                  <w:tcMar>
+                    <w:left w:w="54" w:type="dxa"/>
+                  </w:tcMar>
+                </w:tcPr>
+                <w:p>
+                  <w:pPr>
+                    <w:pStyle w:val="TableContents"/>
+                    <w:spacing w:before="0" w:after="0"/>
+                    <w:rPr>
+                      <w:sz w:val="22"/>
+                      <w:sz w:val="22"/>
+                      <w:szCs w:val="22"/>
+                      <w:rFonts w:ascii="Calibri" w:hAnsi="Calibri" w:eastAsia="Calibri" w:cs="Times New Roman"/>
+                      <w:color w:val="00000A"/>
+                      <w:lang w:val="en-GB" w:eastAsia="en-US" w:bidi="ar-SA"/>
+                    </w:rPr>
+                  </w:pPr>
+                  <w:r>
+                    <w:rPr/>
+                    <w:t>Jul 2017</w:t>
+                  </w:r>
+                  <w:r/>
+                </w:p>
+              </w:tc>
+            </w:tr>
+            <w:tr>
+              <w:trPr/>
+              <w:tc>
+                <w:tcPr>
+                  <w:tcW w:w="2124" w:type="dxa"/>
+                  <w:tcBorders>
+                    <w:left w:val="single" w:sz="2" w:space="0" w:color="000000"/>
+                    <w:bottom w:val="single" w:sz="2" w:space="0" w:color="000000"/>
+                    <w:insideH w:val="single" w:sz="2" w:space="0" w:color="000000"/>
+                  </w:tcBorders>
+                  <w:shd w:fill="auto" w:val="clear"/>
+                  <w:tcMar>
+                    <w:left w:w="54" w:type="dxa"/>
+                  </w:tcMar>
+                </w:tcPr>
+                <w:p>
+                  <w:pPr>
+                    <w:pStyle w:val="TableContents"/>
+                    <w:spacing w:before="0" w:after="0"/>
+                    <w:rPr>
+                      <w:sz w:val="22"/>
+                      <w:sz w:val="22"/>
+                      <w:szCs w:val="22"/>
+                      <w:rFonts w:ascii="Calibri" w:hAnsi="Calibri" w:eastAsia="Calibri" w:cs="Times New Roman"/>
+                      <w:color w:val="00000A"/>
+                      <w:lang w:val="en-GB" w:eastAsia="en-US" w:bidi="ar-SA"/>
+                    </w:rPr>
+                  </w:pPr>
+                  <w:r>
+                    <w:rPr/>
+                    <w:t>INFERNO anthropogenic supression</w:t>
+                  </w:r>
+                  <w:r/>
+                </w:p>
+              </w:tc>
+              <w:tc>
+                <w:tcPr>
+                  <w:tcW w:w="622" w:type="dxa"/>
+                  <w:tcBorders>
+                    <w:left w:val="single" w:sz="2" w:space="0" w:color="000000"/>
+                    <w:bottom w:val="single" w:sz="2" w:space="0" w:color="000000"/>
+                    <w:right w:val="single" w:sz="2" w:space="0" w:color="000000"/>
+                    <w:insideH w:val="single" w:sz="2" w:space="0" w:color="000000"/>
+                    <w:insideV w:val="single" w:sz="2" w:space="0" w:color="000000"/>
+                  </w:tcBorders>
+                  <w:shd w:fill="auto" w:val="clear"/>
+                  <w:tcMar>
+                    <w:left w:w="54" w:type="dxa"/>
+                  </w:tcMar>
+                </w:tcPr>
+                <w:p>
+                  <w:pPr>
+                    <w:pStyle w:val="TableContents"/>
+                    <w:spacing w:before="0" w:after="0"/>
+                    <w:rPr>
+                      <w:sz w:val="22"/>
+                      <w:sz w:val="22"/>
+                      <w:szCs w:val="22"/>
+                      <w:rFonts w:ascii="Calibri" w:hAnsi="Calibri" w:eastAsia="Calibri" w:cs="Times New Roman"/>
+                      <w:color w:val="00000A"/>
+                      <w:lang w:val="en-GB" w:eastAsia="en-US" w:bidi="ar-SA"/>
+                    </w:rPr>
+                  </w:pPr>
+                  <w:r>
+                    <w:rPr/>
+                    <w:t>Aug 2017</w:t>
+                  </w:r>
+                  <w:r/>
+                </w:p>
+              </w:tc>
+            </w:tr>
+            <w:tr>
+              <w:trPr/>
+              <w:tc>
+                <w:tcPr>
+                  <w:tcW w:w="2124" w:type="dxa"/>
+                  <w:tcBorders>
+                    <w:left w:val="single" w:sz="2" w:space="0" w:color="000000"/>
+                    <w:bottom w:val="single" w:sz="2" w:space="0" w:color="000000"/>
+                    <w:insideH w:val="single" w:sz="2" w:space="0" w:color="000000"/>
+                  </w:tcBorders>
+                  <w:shd w:fill="auto" w:val="clear"/>
+                  <w:tcMar>
+                    <w:left w:w="54" w:type="dxa"/>
+                  </w:tcMar>
+                </w:tcPr>
+                <w:p>
+                  <w:pPr>
+                    <w:pStyle w:val="TableContents"/>
+                    <w:spacing w:before="0" w:after="0"/>
+                    <w:rPr>
+                      <w:sz w:val="22"/>
+                      <w:sz w:val="22"/>
+                      <w:szCs w:val="22"/>
+                      <w:rFonts w:ascii="Calibri" w:hAnsi="Calibri" w:eastAsia="Calibri" w:cs="Times New Roman"/>
+                      <w:color w:val="00000A"/>
+                      <w:lang w:val="en-GB" w:eastAsia="en-US" w:bidi="ar-SA"/>
+                    </w:rPr>
+                  </w:pPr>
+                  <w:r>
+                    <w:rPr/>
+                    <w:t>UKESM coupling</w:t>
+                  </w:r>
+                  <w:r/>
+                </w:p>
+              </w:tc>
+              <w:tc>
+                <w:tcPr>
+                  <w:tcW w:w="622" w:type="dxa"/>
+                  <w:tcBorders>
+                    <w:left w:val="single" w:sz="2" w:space="0" w:color="000000"/>
+                    <w:bottom w:val="single" w:sz="2" w:space="0" w:color="000000"/>
+                    <w:right w:val="single" w:sz="2" w:space="0" w:color="000000"/>
+                    <w:insideH w:val="single" w:sz="2" w:space="0" w:color="000000"/>
+                    <w:insideV w:val="single" w:sz="2" w:space="0" w:color="000000"/>
+                  </w:tcBorders>
+                  <w:shd w:fill="auto" w:val="clear"/>
+                  <w:tcMar>
+                    <w:left w:w="54" w:type="dxa"/>
+                  </w:tcMar>
+                </w:tcPr>
+                <w:p>
+                  <w:pPr>
+                    <w:pStyle w:val="TableContents"/>
+                    <w:spacing w:before="0" w:after="0"/>
+                    <w:rPr>
+                      <w:sz w:val="22"/>
+                      <w:sz w:val="22"/>
+                      <w:szCs w:val="22"/>
+                      <w:rFonts w:ascii="Calibri" w:hAnsi="Calibri" w:eastAsia="Calibri" w:cs="Times New Roman"/>
+                      <w:color w:val="00000A"/>
+                      <w:lang w:val="en-GB" w:eastAsia="en-US" w:bidi="ar-SA"/>
+                    </w:rPr>
+                  </w:pPr>
+                  <w:r>
+                    <w:rPr/>
+                    <w:t>Dec 2017</w:t>
                   </w:r>
                   <w:r/>
                 </w:p>
@@ -5056,6 +5706,7 @@
             <w:pPr>
               <w:pStyle w:val="Normal"/>
               <w:spacing w:lineRule="auto" w:line="240" w:before="0" w:after="0"/>
+              <w:jc w:val="center"/>
               <w:rPr>
                 <w:sz w:val="22"/>
                 <w:b/>
@@ -5077,133 +5728,10 @@
             </w:r>
             <w:r/>
           </w:p>
-          <w:p>
-            <w:pPr>
-              <w:pStyle w:val="Normal"/>
-              <w:spacing w:lineRule="auto" w:line="240" w:before="0" w:after="0"/>
-              <w:rPr>
-                <w:sz w:val="22"/>
-                <w:sz w:val="22"/>
-                <w:szCs w:val="22"/>
-                <w:rFonts w:ascii="Calibri" w:hAnsi="Calibri" w:eastAsia="Calibri" w:cs="Times New Roman"/>
-                <w:color w:val="00000A"/>
-                <w:lang w:val="en-GB" w:eastAsia="en-US" w:bidi="ar-SA"/>
-              </w:rPr>
-            </w:pPr>
-            <w:r>
-              <w:rPr>
-                <w:sz w:val="22"/>
-                <w:szCs w:val="22"/>
-                <w:lang w:eastAsia="en-US"/>
-              </w:rPr>
-            </w:r>
-            <w:r/>
-          </w:p>
-          <w:p>
-            <w:pPr>
-              <w:pStyle w:val="Normal"/>
-              <w:spacing w:lineRule="auto" w:line="240" w:before="0" w:after="0"/>
-              <w:rPr>
-                <w:sz w:val="22"/>
-                <w:b/>
-                <w:sz w:val="22"/>
-                <w:b/>
-                <w:szCs w:val="22"/>
-                <w:bCs/>
-                <w:lang w:eastAsia="en-US"/>
-              </w:rPr>
-            </w:pPr>
-            <w:r>
-              <w:rPr>
-                <w:b/>
-                <w:bCs/>
-              </w:rPr>
-              <w:t>Fire in UKESM</w:t>
-            </w:r>
-            <w:r/>
-          </w:p>
-          <w:p>
-            <w:pPr>
-              <w:pStyle w:val="Normal"/>
-              <w:spacing w:lineRule="auto" w:line="240" w:before="0" w:after="0"/>
-              <w:rPr>
-                <w:sz w:val="22"/>
-                <w:b w:val="false"/>
-                <w:sz w:val="22"/>
-                <w:b w:val="false"/>
-                <w:szCs w:val="22"/>
-                <w:bCs w:val="false"/>
-                <w:lang w:eastAsia="en-US"/>
-              </w:rPr>
-            </w:pPr>
-            <w:r>
-              <w:rPr>
-                <w:b w:val="false"/>
-                <w:bCs w:val="false"/>
-              </w:rPr>
-              <w:t>As fire emission are already incorporated in JULES, coupling to the atmosphere can already start?</w:t>
-            </w:r>
-            <w:r/>
-          </w:p>
-          <w:p>
-            <w:pPr>
-              <w:pStyle w:val="Normal"/>
-              <w:spacing w:lineRule="auto" w:line="240" w:before="0" w:after="0"/>
-              <w:rPr>
-                <w:sz w:val="22"/>
-                <w:b/>
-                <w:sz w:val="22"/>
-                <w:b/>
-                <w:szCs w:val="22"/>
-                <w:rFonts w:ascii="Calibri" w:hAnsi="Calibri" w:eastAsia="Calibri" w:cs="Times New Roman"/>
-                <w:color w:val="00000A"/>
-                <w:lang w:val="en-GB" w:eastAsia="en-US" w:bidi="ar-SA"/>
-              </w:rPr>
-            </w:pPr>
-            <w:r>
-              <w:rPr>
-                <w:b/>
-                <w:sz w:val="22"/>
-                <w:szCs w:val="22"/>
-                <w:lang w:eastAsia="en-US"/>
-              </w:rPr>
-            </w:r>
-            <w:r/>
-          </w:p>
-          <w:p>
-            <w:pPr>
-              <w:pStyle w:val="Normal"/>
-              <w:spacing w:lineRule="auto" w:line="240" w:before="0" w:after="0"/>
-              <w:rPr>
-                <w:sz w:val="22"/>
-                <w:b/>
-                <w:sz w:val="22"/>
-                <w:b/>
-                <w:szCs w:val="22"/>
-                <w:rFonts w:ascii="Calibri" w:hAnsi="Calibri" w:eastAsia="Calibri" w:cs="Times New Roman"/>
-                <w:color w:val="00000A"/>
-                <w:lang w:val="en-GB" w:eastAsia="en-US" w:bidi="ar-SA"/>
-              </w:rPr>
-            </w:pPr>
-            <w:r>
-              <w:rPr>
-                <w:b/>
-                <w:sz w:val="22"/>
-                <w:szCs w:val="22"/>
-                <w:lang w:eastAsia="en-US"/>
-              </w:rPr>
-            </w:r>
-            <w:r/>
-          </w:p>
-        </w:tc>
-      </w:tr>
-      <w:tr>
-        <w:trPr>
-          <w:trHeight w:val="294" w:hRule="atLeast"/>
-        </w:trPr>
-        <w:tc>
-          <w:tcPr>
-            <w:tcW w:w="1707" w:type="dxa"/>
+        </w:tc>
+        <w:tc>
+          <w:tcPr>
+            <w:tcW w:w="1037" w:type="dxa"/>
             <w:tcBorders>
               <w:top w:val="single" w:sz="4" w:space="0" w:color="000001"/>
               <w:left w:val="single" w:sz="4" w:space="0" w:color="000001"/>
@@ -5221,79 +5749,6 @@
             <w:pPr>
               <w:pStyle w:val="Normal"/>
               <w:spacing w:lineRule="auto" w:line="240" w:before="0" w:after="0"/>
-              <w:rPr>
-                <w:b/>
-                <w:b/>
-              </w:rPr>
-            </w:pPr>
-            <w:r>
-              <w:rPr>
-                <w:b/>
-              </w:rPr>
-              <w:t>Target date:</w:t>
-            </w:r>
-            <w:r/>
-          </w:p>
-        </w:tc>
-        <w:tc>
-          <w:tcPr>
-            <w:tcW w:w="2962" w:type="dxa"/>
-            <w:tcBorders>
-              <w:top w:val="single" w:sz="4" w:space="0" w:color="000001"/>
-              <w:left w:val="single" w:sz="4" w:space="0" w:color="000001"/>
-              <w:bottom w:val="single" w:sz="4" w:space="0" w:color="000001"/>
-              <w:right w:val="single" w:sz="4" w:space="0" w:color="000001"/>
-              <w:insideH w:val="single" w:sz="4" w:space="0" w:color="000001"/>
-              <w:insideV w:val="single" w:sz="4" w:space="0" w:color="000001"/>
-            </w:tcBorders>
-            <w:shd w:color="auto" w:fill="D9D9D9" w:val="clear"/>
-            <w:tcMar>
-              <w:left w:w="103" w:type="dxa"/>
-            </w:tcMar>
-          </w:tcPr>
-          <w:p>
-            <w:pPr>
-              <w:pStyle w:val="Normal"/>
-              <w:spacing w:lineRule="auto" w:line="240" w:before="0" w:after="0"/>
-              <w:rPr>
-                <w:b/>
-                <w:b/>
-              </w:rPr>
-            </w:pPr>
-            <w:r>
-              <w:rPr>
-                <w:b w:val="false"/>
-                <w:bCs w:val="false"/>
-              </w:rPr>
-              <w:t>LimFIRE burnt area completed by early 2017.</w:t>
-            </w:r>
-            <w:r/>
-          </w:p>
-        </w:tc>
-        <w:tc>
-          <w:tcPr>
-            <w:tcW w:w="1037" w:type="dxa"/>
-            <w:tcBorders>
-              <w:top w:val="single" w:sz="4" w:space="0" w:color="000001"/>
-              <w:left w:val="single" w:sz="4" w:space="0" w:color="000001"/>
-              <w:bottom w:val="single" w:sz="4" w:space="0" w:color="000001"/>
-              <w:right w:val="single" w:sz="4" w:space="0" w:color="000001"/>
-              <w:insideH w:val="single" w:sz="4" w:space="0" w:color="000001"/>
-              <w:insideV w:val="single" w:sz="4" w:space="0" w:color="000001"/>
-            </w:tcBorders>
-            <w:shd w:color="auto" w:fill="D9D9D9" w:val="clear"/>
-            <w:tcMar>
-              <w:left w:w="103" w:type="dxa"/>
-            </w:tcMar>
-          </w:tcPr>
-          <w:p>
-            <w:pPr>
-              <w:pStyle w:val="Normal"/>
-              <w:spacing w:lineRule="auto" w:line="240" w:before="0" w:after="0"/>
-              <w:rPr>
-                <w:b/>
-                <w:b/>
-              </w:rPr>
             </w:pPr>
             <w:r>
               <w:rPr>
@@ -5486,25 +5941,13 @@
             <w:pPr>
               <w:pStyle w:val="Normal"/>
               <w:spacing w:lineRule="auto" w:line="240" w:before="0" w:after="0"/>
-            </w:pPr>
-            <w:r>
-              <w:rPr>
-                <w:b/>
-              </w:rPr>
-              <w:t>Submission for publication.</w:t>
-            </w:r>
-            <w:r/>
-          </w:p>
-          <w:p>
-            <w:pPr>
-              <w:pStyle w:val="Normal"/>
-              <w:spacing w:lineRule="auto" w:line="240" w:before="0" w:after="0"/>
-              <w:rPr>
-                <w:sz w:val="22"/>
-                <w:b/>
-                <w:sz w:val="22"/>
-                <w:b/>
-                <w:szCs w:val="22"/>
+              <w:rPr>
+                <w:sz w:val="22"/>
+                <w:b w:val="false"/>
+                <w:sz w:val="22"/>
+                <w:b w:val="false"/>
+                <w:szCs w:val="22"/>
+                <w:bCs w:val="false"/>
                 <w:rFonts w:ascii="Calibri" w:hAnsi="Calibri" w:eastAsia="Calibri" w:cs="Times New Roman"/>
                 <w:color w:val="00000A"/>
                 <w:lang w:val="en-GB" w:eastAsia="en-US" w:bidi="ar-SA"/>
@@ -5512,21 +5955,53 @@
             </w:pPr>
             <w:r>
               <w:rPr>
-                <w:b/>
-              </w:rPr>
-            </w:r>
-            <w:r/>
-          </w:p>
-          <w:p>
-            <w:pPr>
-              <w:pStyle w:val="Normal"/>
-              <w:spacing w:lineRule="auto" w:line="240" w:before="0" w:after="0"/>
-              <w:rPr>
-                <w:sz w:val="22"/>
-                <w:b/>
-                <w:sz w:val="22"/>
-                <w:b/>
-                <w:szCs w:val="22"/>
+                <w:b w:val="false"/>
+                <w:bCs w:val="false"/>
+              </w:rPr>
+              <w:t>Submission for publication:</w:t>
+            </w:r>
+            <w:r/>
+          </w:p>
+          <w:p>
+            <w:pPr>
+              <w:pStyle w:val="Normal"/>
+              <w:numPr>
+                <w:ilvl w:val="0"/>
+                <w:numId w:val="8"/>
+              </w:numPr>
+              <w:spacing w:lineRule="auto" w:line="240" w:before="0" w:after="0"/>
+            </w:pPr>
+            <w:r>
+              <w:rPr>
+                <w:b w:val="false"/>
+                <w:bCs w:val="false"/>
+              </w:rPr>
+              <w:t xml:space="preserve">LimFIRE landuse effects on burnt area </w:t>
+            </w:r>
+            <w:r>
+              <w:rPr>
+                <w:b w:val="false"/>
+                <w:bCs w:val="false"/>
+              </w:rPr>
+              <w:t>(as lead author)</w:t>
+            </w:r>
+            <w:r/>
+          </w:p>
+          <w:p>
+            <w:pPr>
+              <w:pStyle w:val="Normal"/>
+              <w:numPr>
+                <w:ilvl w:val="0"/>
+                <w:numId w:val="8"/>
+              </w:numPr>
+              <w:spacing w:lineRule="auto" w:line="240" w:before="0" w:after="0"/>
+              <w:rPr>
+                <w:sz w:val="22"/>
+                <w:b w:val="false"/>
+                <w:sz w:val="22"/>
+                <w:b w:val="false"/>
+                <w:szCs w:val="22"/>
+                <w:bCs w:val="false"/>
                 <w:rFonts w:ascii="Calibri" w:hAnsi="Calibri" w:eastAsia="Calibri" w:cs="Times New Roman"/>
                 <w:color w:val="00000A"/>
                 <w:lang w:val="en-GB" w:eastAsia="en-US" w:bidi="ar-SA"/>
@@ -5534,21 +6009,28 @@
             </w:pPr>
             <w:r>
               <w:rPr>
-                <w:b/>
-              </w:rPr>
-            </w:r>
-            <w:r/>
-          </w:p>
-          <w:p>
-            <w:pPr>
-              <w:pStyle w:val="Normal"/>
-              <w:spacing w:lineRule="auto" w:line="240" w:before="0" w:after="0"/>
-              <w:rPr>
-                <w:sz w:val="22"/>
-                <w:b/>
-                <w:sz w:val="22"/>
-                <w:b/>
-                <w:szCs w:val="22"/>
+                <w:b w:val="false"/>
+                <w:bCs w:val="false"/>
+              </w:rPr>
+              <w:t>LimFIRE fire regimes</w:t>
+            </w:r>
+            <w:r/>
+          </w:p>
+          <w:p>
+            <w:pPr>
+              <w:pStyle w:val="Normal"/>
+              <w:numPr>
+                <w:ilvl w:val="0"/>
+                <w:numId w:val="8"/>
+              </w:numPr>
+              <w:spacing w:lineRule="auto" w:line="240" w:before="0" w:after="0"/>
+              <w:rPr>
+                <w:sz w:val="22"/>
+                <w:b w:val="false"/>
+                <w:sz w:val="22"/>
+                <w:b w:val="false"/>
+                <w:szCs w:val="22"/>
+                <w:bCs w:val="false"/>
                 <w:rFonts w:ascii="Calibri" w:hAnsi="Calibri" w:eastAsia="Calibri" w:cs="Times New Roman"/>
                 <w:color w:val="00000A"/>
                 <w:lang w:val="en-GB" w:eastAsia="en-US" w:bidi="ar-SA"/>
@@ -5556,74 +6038,10 @@
             </w:pPr>
             <w:r>
               <w:rPr>
-                <w:b/>
-              </w:rPr>
-            </w:r>
-            <w:r/>
-          </w:p>
-          <w:p>
-            <w:pPr>
-              <w:pStyle w:val="Normal"/>
-              <w:spacing w:lineRule="auto" w:line="240" w:before="0" w:after="0"/>
-              <w:rPr>
-                <w:sz w:val="22"/>
-                <w:b/>
-                <w:sz w:val="22"/>
-                <w:b/>
-                <w:szCs w:val="22"/>
-                <w:rFonts w:ascii="Calibri" w:hAnsi="Calibri" w:eastAsia="Calibri" w:cs="Times New Roman"/>
-                <w:color w:val="00000A"/>
-                <w:lang w:val="en-GB" w:eastAsia="en-US" w:bidi="ar-SA"/>
-              </w:rPr>
-            </w:pPr>
-            <w:r>
-              <w:rPr>
-                <w:b/>
-              </w:rPr>
-            </w:r>
-            <w:r/>
-          </w:p>
-          <w:p>
-            <w:pPr>
-              <w:pStyle w:val="Normal"/>
-              <w:spacing w:lineRule="auto" w:line="240" w:before="0" w:after="0"/>
-              <w:rPr>
-                <w:sz w:val="22"/>
-                <w:b/>
-                <w:sz w:val="22"/>
-                <w:b/>
-                <w:szCs w:val="22"/>
-                <w:rFonts w:ascii="Calibri" w:hAnsi="Calibri" w:eastAsia="Calibri" w:cs="Times New Roman"/>
-                <w:color w:val="00000A"/>
-                <w:lang w:val="en-GB" w:eastAsia="en-US" w:bidi="ar-SA"/>
-              </w:rPr>
-            </w:pPr>
-            <w:r>
-              <w:rPr>
-                <w:b/>
-              </w:rPr>
-            </w:r>
-            <w:r/>
-          </w:p>
-          <w:p>
-            <w:pPr>
-              <w:pStyle w:val="Normal"/>
-              <w:spacing w:lineRule="auto" w:line="240" w:before="0" w:after="0"/>
-              <w:rPr>
-                <w:sz w:val="22"/>
-                <w:b/>
-                <w:sz w:val="22"/>
-                <w:b/>
-                <w:szCs w:val="22"/>
-                <w:rFonts w:ascii="Calibri" w:hAnsi="Calibri" w:eastAsia="Calibri" w:cs="Times New Roman"/>
-                <w:color w:val="00000A"/>
-                <w:lang w:val="en-GB" w:eastAsia="en-US" w:bidi="ar-SA"/>
-              </w:rPr>
-            </w:pPr>
-            <w:r>
-              <w:rPr>
-                <w:b/>
-              </w:rPr>
+                <w:b w:val="false"/>
+                <w:bCs w:val="false"/>
+              </w:rPr>
+              <w:t>INFERNO fire regimes</w:t>
             </w:r>
             <w:r/>
           </w:p>
@@ -6393,7 +6811,7 @@
             </w:pPr>
             <w:r>
               <w:rPr/>
-              <w:t>Amazon Tipping points (Chantelle Burton/Gerd Folberth. Possibly post-fire and UKESM2)</w:t>
+              <w:t>Emergent constraints (Terrestrial UKESM group)</w:t>
             </w:r>
             <w:r/>
           </w:p>
@@ -6416,7 +6834,7 @@
             </w:pPr>
             <w:r>
               <w:rPr/>
-              <w:t>Emergent constraints (Terrestrial UKESM group)</w:t>
+              <w:t>Analysis of extremes ( Terrestrial UKESM group)</w:t>
             </w:r>
             <w:r/>
           </w:p>
@@ -6432,14 +6850,12 @@
                 <w:sz w:val="22"/>
                 <w:sz w:val="22"/>
                 <w:szCs w:val="22"/>
-                <w:rFonts w:ascii="Calibri" w:hAnsi="Calibri" w:eastAsia="Calibri" w:cs="Times New Roman"/>
-                <w:color w:val="00000A"/>
-                <w:lang w:val="en-GB" w:eastAsia="en-US" w:bidi="ar-SA"/>
+                <w:lang w:eastAsia="en-US"/>
               </w:rPr>
             </w:pPr>
             <w:r>
               <w:rPr/>
-              <w:t>Analysis of extremes ( Terrestrial UKESM group)</w:t>
+              <w:t xml:space="preserve">State-space trajectories (Toby) </w:t>
             </w:r>
             <w:r/>
           </w:p>
@@ -6455,12 +6871,14 @@
                 <w:sz w:val="22"/>
                 <w:sz w:val="22"/>
                 <w:szCs w:val="22"/>
-                <w:lang w:eastAsia="en-US"/>
+                <w:rFonts w:ascii="Calibri" w:hAnsi="Calibri" w:eastAsia="Calibri" w:cs="Times New Roman"/>
+                <w:color w:val="00000A"/>
+                <w:lang w:val="en-GB" w:eastAsia="en-US" w:bidi="ar-SA"/>
               </w:rPr>
             </w:pPr>
             <w:r>
               <w:rPr/>
-              <w:t xml:space="preserve">State-space trajectories (Toby) </w:t>
+              <w:t>Land surface measures of non-land surface properties (Flood risk, air quality, Mosquito spread)</w:t>
             </w:r>
             <w:r/>
           </w:p>
@@ -6472,16 +6890,38 @@
                 <w:numId w:val="5"/>
               </w:numPr>
               <w:spacing w:lineRule="auto" w:line="240" w:before="0" w:after="0"/>
-              <w:rPr>
-                <w:sz w:val="22"/>
+            </w:pPr>
+            <w:r>
+              <w:rPr>
                 <w:sz w:val="22"/>
                 <w:szCs w:val="22"/>
                 <w:lang w:eastAsia="en-US"/>
               </w:rPr>
-            </w:pPr>
-            <w:r>
-              <w:rPr/>
-              <w:t>Land surface measures of non-land surface properties (Flood risk, air quality, Mosquito spread)</w:t>
+              <w:t xml:space="preserve">Mortality attribution &amp; </w:t>
+            </w:r>
+            <w:r>
+              <w:rPr>
+                <w:sz w:val="22"/>
+                <w:szCs w:val="22"/>
+                <w:lang w:eastAsia="en-US"/>
+              </w:rPr>
+              <w:t xml:space="preserve">Amazon Tipping points (Chantelle Burton/Gerd Folberth. </w:t>
+            </w:r>
+            <w:r>
+              <w:rPr>
+                <w:sz w:val="22"/>
+                <w:szCs w:val="22"/>
+                <w:lang w:eastAsia="en-US"/>
+              </w:rPr>
+              <w:t>p</w:t>
+            </w:r>
+            <w:r>
+              <w:rPr>
+                <w:sz w:val="22"/>
+                <w:szCs w:val="22"/>
+                <w:lang w:eastAsia="en-US"/>
+              </w:rPr>
+              <w:t>ost-fire and UKESM2)</w:t>
             </w:r>
             <w:r/>
           </w:p>
@@ -6507,16 +6947,6 @@
                 <w:szCs w:val="22"/>
                 <w:lang w:eastAsia="en-US"/>
               </w:rPr>
-            </w:r>
-            <w:r/>
-          </w:p>
-          <w:p>
-            <w:pPr>
-              <w:pStyle w:val="Normal"/>
-            </w:pPr>
-            <w:r>
-              <w:rPr/>
-              <w:t>Emergent constraints were thought to be an exciting possibility, but no detailed discussion.</w:t>
             </w:r>
             <w:r/>
           </w:p>
@@ -6546,7 +6976,7 @@
       </w:tr>
       <w:tr>
         <w:trPr>
-          <w:trHeight w:val="294" w:hRule="atLeast"/>
+          <w:trHeight w:val="240" w:hRule="atLeast"/>
         </w:trPr>
         <w:tc>
           <w:tcPr>
@@ -6604,10 +7034,11 @@
               <w:spacing w:lineRule="auto" w:line="240" w:before="0" w:after="0"/>
               <w:rPr>
                 <w:sz w:val="22"/>
-                <w:b/>
-                <w:sz w:val="22"/>
-                <w:b/>
-                <w:szCs w:val="22"/>
+                <w:b w:val="false"/>
+                <w:sz w:val="22"/>
+                <w:b w:val="false"/>
+                <w:szCs w:val="22"/>
+                <w:bCs w:val="false"/>
                 <w:rFonts w:ascii="Calibri" w:hAnsi="Calibri" w:eastAsia="Calibri" w:cs="Times New Roman"/>
                 <w:color w:val="00000A"/>
                 <w:lang w:val="en-GB" w:eastAsia="en-US" w:bidi="ar-SA"/>
@@ -6615,11 +7046,13 @@
             </w:pPr>
             <w:r>
               <w:rPr>
-                <w:b/>
+                <w:b w:val="false"/>
+                <w:bCs w:val="false"/>
                 <w:sz w:val="22"/>
                 <w:szCs w:val="22"/>
                 <w:lang w:eastAsia="en-US"/>
               </w:rPr>
+              <w:t>Mar 2017</w:t>
             </w:r>
             <w:r/>
           </w:p>
@@ -6644,10 +7077,6 @@
             <w:pPr>
               <w:pStyle w:val="Normal"/>
               <w:spacing w:lineRule="auto" w:line="240" w:before="0" w:after="0"/>
-              <w:rPr>
-                <w:b/>
-                <w:b/>
-              </w:rPr>
             </w:pPr>
             <w:r>
               <w:rPr>
@@ -6689,7 +7118,8 @@
             </w:pPr>
             <w:r>
               <w:rPr>
-                <w:b/>
+                <w:b w:val="false"/>
+                <w:bCs w:val="false"/>
               </w:rPr>
               <w:t>25</w:t>
             </w:r>
@@ -6840,16 +7270,34 @@
             <w:pPr>
               <w:pStyle w:val="Normal"/>
               <w:spacing w:lineRule="auto" w:line="240" w:before="0" w:after="0"/>
-              <w:rPr>
-                <w:b/>
-                <w:b/>
-              </w:rPr>
-            </w:pPr>
-            <w:r>
-              <w:rPr>
-                <w:b/>
-              </w:rPr>
-              <w:t>A list of UKESM science applications, and UKESM team members/outside collaborates set to work on them.</w:t>
+            </w:pPr>
+            <w:r>
+              <w:rPr>
+                <w:b w:val="false"/>
+                <w:bCs w:val="false"/>
+              </w:rPr>
+              <w:t xml:space="preserve">A list of UKESM science applications, and </w:t>
+            </w:r>
+            <w:r>
+              <w:rPr>
+                <w:b w:val="false"/>
+                <w:bCs w:val="false"/>
+              </w:rPr>
+              <w:t xml:space="preserve">possible </w:t>
+            </w:r>
+            <w:r>
+              <w:rPr>
+                <w:b w:val="false"/>
+                <w:bCs w:val="false"/>
+              </w:rPr>
+              <w:t xml:space="preserve">UKESM team members/outside collaborates </w:t>
+            </w:r>
+            <w:r>
+              <w:rPr>
+                <w:b w:val="false"/>
+                <w:bCs w:val="false"/>
+              </w:rPr>
+              <w:t>to work one them</w:t>
             </w:r>
             <w:r/>
           </w:p>
@@ -7690,10 +8138,6 @@
             <w:pPr>
               <w:pStyle w:val="Normal"/>
               <w:spacing w:lineRule="auto" w:line="240" w:before="0" w:after="0"/>
-              <w:rPr>
-                <w:b/>
-                <w:b/>
-              </w:rPr>
             </w:pPr>
             <w:r>
               <w:rPr>
@@ -7720,20 +8164,409 @@
               <w:left w:w="103" w:type="dxa"/>
             </w:tcMar>
           </w:tcPr>
-          <w:p>
-            <w:pPr>
-              <w:pStyle w:val="Normal"/>
-              <w:spacing w:lineRule="auto" w:line="240" w:before="0" w:after="0"/>
-              <w:rPr>
-                <w:sz w:val="22"/>
+          <w:tbl>
+            <w:tblPr>
+              <w:tblW w:w="2735" w:type="dxa"/>
+              <w:jc w:val="left"/>
+              <w:tblInd w:w="0" w:type="dxa"/>
+              <w:tblBorders>
+                <w:top w:val="single" w:sz="2" w:space="0" w:color="000000"/>
+                <w:left w:val="single" w:sz="2" w:space="0" w:color="000000"/>
+                <w:bottom w:val="single" w:sz="2" w:space="0" w:color="000000"/>
+                <w:insideH w:val="single" w:sz="2" w:space="0" w:color="000000"/>
+              </w:tblBorders>
+              <w:tblCellMar>
+                <w:top w:w="55" w:type="dxa"/>
+                <w:left w:w="54" w:type="dxa"/>
+                <w:bottom w:w="55" w:type="dxa"/>
+                <w:right w:w="55" w:type="dxa"/>
+              </w:tblCellMar>
+            </w:tblPr>
+            <w:tblGrid>
+              <w:gridCol w:w="2116"/>
+              <w:gridCol w:w="619"/>
+            </w:tblGrid>
+            <w:tr>
+              <w:trPr/>
+              <w:tc>
+                <w:tcPr>
+                  <w:tcW w:w="2116" w:type="dxa"/>
+                  <w:tcBorders>
+                    <w:top w:val="single" w:sz="2" w:space="0" w:color="000000"/>
+                    <w:left w:val="single" w:sz="2" w:space="0" w:color="000000"/>
+                    <w:bottom w:val="single" w:sz="2" w:space="0" w:color="000000"/>
+                    <w:insideH w:val="single" w:sz="2" w:space="0" w:color="000000"/>
+                  </w:tcBorders>
+                  <w:shd w:fill="auto" w:val="clear"/>
+                  <w:tcMar>
+                    <w:left w:w="54" w:type="dxa"/>
+                  </w:tcMar>
+                </w:tcPr>
+                <w:p>
+                  <w:pPr>
+                    <w:pStyle w:val="Normal"/>
+                    <w:spacing w:lineRule="auto" w:line="240" w:before="0" w:after="0"/>
+                    <w:rPr>
+                      <w:sz w:val="22"/>
+                      <w:sz w:val="22"/>
+                      <w:szCs w:val="22"/>
+                      <w:rFonts w:ascii="Calibri" w:hAnsi="Calibri" w:eastAsia="Calibri" w:cs="Times New Roman"/>
+                      <w:color w:val="00000A"/>
+                      <w:lang w:val="en-GB" w:eastAsia="en-US" w:bidi="ar-SA"/>
+                    </w:rPr>
+                  </w:pPr>
+                  <w:r>
+                    <w:rPr/>
+                    <w:t>Phendulum in Australian Savannah</w:t>
+                  </w:r>
+                  <w:r/>
+                </w:p>
+              </w:tc>
+              <w:tc>
+                <w:tcPr>
+                  <w:tcW w:w="619" w:type="dxa"/>
+                  <w:tcBorders>
+                    <w:top w:val="single" w:sz="2" w:space="0" w:color="000000"/>
+                    <w:left w:val="single" w:sz="2" w:space="0" w:color="000000"/>
+                    <w:bottom w:val="single" w:sz="2" w:space="0" w:color="000000"/>
+                    <w:right w:val="single" w:sz="2" w:space="0" w:color="000000"/>
+                    <w:insideH w:val="single" w:sz="2" w:space="0" w:color="000000"/>
+                    <w:insideV w:val="single" w:sz="2" w:space="0" w:color="000000"/>
+                  </w:tcBorders>
+                  <w:shd w:fill="auto" w:val="clear"/>
+                  <w:tcMar>
+                    <w:left w:w="54" w:type="dxa"/>
+                  </w:tcMar>
+                </w:tcPr>
+                <w:p>
+                  <w:pPr>
+                    <w:pStyle w:val="Normal"/>
+                    <w:spacing w:lineRule="auto" w:line="240" w:before="0" w:after="0"/>
+                    <w:rPr>
+                      <w:sz w:val="22"/>
+                      <w:sz w:val="22"/>
+                      <w:szCs w:val="22"/>
+                      <w:rFonts w:ascii="Calibri" w:hAnsi="Calibri" w:eastAsia="Calibri" w:cs="Times New Roman"/>
+                      <w:color w:val="00000A"/>
+                      <w:lang w:val="en-GB" w:eastAsia="en-US" w:bidi="ar-SA"/>
+                    </w:rPr>
+                  </w:pPr>
+                  <w:r>
+                    <w:rPr/>
+                    <w:t>Dec 2016</w:t>
+                  </w:r>
+                  <w:r/>
+                </w:p>
+              </w:tc>
+            </w:tr>
+            <w:tr>
+              <w:trPr/>
+              <w:tc>
+                <w:tcPr>
+                  <w:tcW w:w="2116" w:type="dxa"/>
+                  <w:tcBorders>
+                    <w:left w:val="single" w:sz="2" w:space="0" w:color="000000"/>
+                    <w:bottom w:val="single" w:sz="2" w:space="0" w:color="000000"/>
+                    <w:insideH w:val="single" w:sz="2" w:space="0" w:color="000000"/>
+                  </w:tcBorders>
+                  <w:shd w:fill="auto" w:val="clear"/>
+                  <w:tcMar>
+                    <w:left w:w="54" w:type="dxa"/>
+                  </w:tcMar>
+                </w:tcPr>
+                <w:p>
+                  <w:pPr>
+                    <w:pStyle w:val="Normal"/>
+                    <w:spacing w:lineRule="auto" w:line="240" w:before="0" w:after="0"/>
+                    <w:rPr>
+                      <w:sz w:val="22"/>
+                      <w:sz w:val="22"/>
+                      <w:szCs w:val="22"/>
+                      <w:rFonts w:ascii="Calibri" w:hAnsi="Calibri" w:eastAsia="Calibri" w:cs="Times New Roman"/>
+                      <w:color w:val="00000A"/>
+                      <w:lang w:val="en-GB" w:eastAsia="en-US" w:bidi="ar-SA"/>
+                    </w:rPr>
+                  </w:pPr>
+                  <w:r>
+                    <w:rPr/>
+                    <w:t>Phendulum with light/temp drivers</w:t>
+                  </w:r>
+                  <w:r/>
+                </w:p>
+              </w:tc>
+              <w:tc>
+                <w:tcPr>
+                  <w:tcW w:w="619" w:type="dxa"/>
+                  <w:tcBorders>
+                    <w:left w:val="single" w:sz="2" w:space="0" w:color="000000"/>
+                    <w:bottom w:val="single" w:sz="2" w:space="0" w:color="000000"/>
+                    <w:right w:val="single" w:sz="2" w:space="0" w:color="000000"/>
+                    <w:insideH w:val="single" w:sz="2" w:space="0" w:color="000000"/>
+                    <w:insideV w:val="single" w:sz="2" w:space="0" w:color="000000"/>
+                  </w:tcBorders>
+                  <w:shd w:fill="auto" w:val="clear"/>
+                  <w:tcMar>
+                    <w:left w:w="54" w:type="dxa"/>
+                  </w:tcMar>
+                </w:tcPr>
+                <w:p>
+                  <w:pPr>
+                    <w:pStyle w:val="Normal"/>
+                    <w:spacing w:lineRule="auto" w:line="240" w:before="0" w:after="0"/>
+                    <w:rPr>
+                      <w:sz w:val="22"/>
+                      <w:sz w:val="22"/>
+                      <w:szCs w:val="22"/>
+                      <w:rFonts w:ascii="Calibri" w:hAnsi="Calibri" w:eastAsia="Calibri" w:cs="Times New Roman"/>
+                      <w:color w:val="00000A"/>
+                      <w:lang w:val="en-GB" w:eastAsia="en-US" w:bidi="ar-SA"/>
+                    </w:rPr>
+                  </w:pPr>
+                  <w:r>
+                    <w:rPr/>
+                    <w:t>Dec 2017</w:t>
+                  </w:r>
+                  <w:r/>
+                </w:p>
+              </w:tc>
+            </w:tr>
+            <w:tr>
+              <w:trPr/>
+              <w:tc>
+                <w:tcPr>
+                  <w:tcW w:w="2116" w:type="dxa"/>
+                  <w:tcBorders>
+                    <w:left w:val="single" w:sz="2" w:space="0" w:color="000000"/>
+                    <w:bottom w:val="single" w:sz="2" w:space="0" w:color="000000"/>
+                    <w:insideH w:val="single" w:sz="2" w:space="0" w:color="000000"/>
+                  </w:tcBorders>
+                  <w:shd w:fill="auto" w:val="clear"/>
+                  <w:tcMar>
+                    <w:left w:w="54" w:type="dxa"/>
+                  </w:tcMar>
+                </w:tcPr>
+                <w:p>
+                  <w:pPr>
+                    <w:pStyle w:val="Normal"/>
+                    <w:spacing w:lineRule="auto" w:line="240" w:before="0" w:after="0"/>
+                    <w:rPr>
+                      <w:sz w:val="22"/>
+                      <w:sz w:val="22"/>
+                      <w:szCs w:val="22"/>
+                      <w:rFonts w:ascii="Calibri" w:hAnsi="Calibri" w:eastAsia="Calibri" w:cs="Times New Roman"/>
+                      <w:color w:val="00000A"/>
+                      <w:lang w:val="en-GB" w:eastAsia="en-US" w:bidi="ar-SA"/>
+                    </w:rPr>
+                  </w:pPr>
+                  <w:r>
+                    <w:rPr/>
+                    <w:t>ET/Australian fire</w:t>
+                  </w:r>
+                  <w:r/>
+                </w:p>
+              </w:tc>
+              <w:tc>
+                <w:tcPr>
+                  <w:tcW w:w="619" w:type="dxa"/>
+                  <w:tcBorders>
+                    <w:left w:val="single" w:sz="2" w:space="0" w:color="000000"/>
+                    <w:bottom w:val="single" w:sz="2" w:space="0" w:color="000000"/>
+                    <w:right w:val="single" w:sz="2" w:space="0" w:color="000000"/>
+                    <w:insideH w:val="single" w:sz="2" w:space="0" w:color="000000"/>
+                    <w:insideV w:val="single" w:sz="2" w:space="0" w:color="000000"/>
+                  </w:tcBorders>
+                  <w:shd w:fill="auto" w:val="clear"/>
+                  <w:tcMar>
+                    <w:left w:w="54" w:type="dxa"/>
+                  </w:tcMar>
+                </w:tcPr>
+                <w:p>
+                  <w:pPr>
+                    <w:pStyle w:val="Normal"/>
+                    <w:spacing w:lineRule="auto" w:line="240" w:before="0" w:after="0"/>
+                    <w:rPr>
+                      <w:sz w:val="22"/>
+                      <w:sz w:val="22"/>
+                      <w:szCs w:val="22"/>
+                      <w:rFonts w:ascii="Calibri" w:hAnsi="Calibri" w:eastAsia="Calibri" w:cs="Times New Roman"/>
+                      <w:color w:val="00000A"/>
+                      <w:lang w:val="en-GB" w:eastAsia="en-US" w:bidi="ar-SA"/>
+                    </w:rPr>
+                  </w:pPr>
+                  <w:r>
+                    <w:rPr/>
+                    <w:t>Dec 2016</w:t>
+                  </w:r>
+                  <w:r/>
+                </w:p>
+              </w:tc>
+            </w:tr>
+            <w:tr>
+              <w:trPr/>
+              <w:tc>
+                <w:tcPr>
+                  <w:tcW w:w="2116" w:type="dxa"/>
+                  <w:tcBorders>
+                    <w:left w:val="single" w:sz="2" w:space="0" w:color="000000"/>
+                    <w:bottom w:val="single" w:sz="2" w:space="0" w:color="000000"/>
+                    <w:insideH w:val="single" w:sz="2" w:space="0" w:color="000000"/>
+                  </w:tcBorders>
+                  <w:shd w:fill="auto" w:val="clear"/>
+                  <w:tcMar>
+                    <w:left w:w="54" w:type="dxa"/>
+                  </w:tcMar>
+                </w:tcPr>
+                <w:p>
+                  <w:pPr>
+                    <w:pStyle w:val="Normal"/>
+                    <w:spacing w:lineRule="auto" w:line="240" w:before="0" w:after="0"/>
+                    <w:rPr>
+                      <w:sz w:val="22"/>
+                      <w:sz w:val="22"/>
+                      <w:szCs w:val="22"/>
+                      <w:rFonts w:ascii="Calibri" w:hAnsi="Calibri" w:eastAsia="Calibri" w:cs="Times New Roman"/>
+                      <w:color w:val="00000A"/>
+                      <w:lang w:val="en-GB" w:eastAsia="en-US" w:bidi="ar-SA"/>
+                    </w:rPr>
+                  </w:pPr>
+                  <w:r>
+                    <w:rPr/>
+                    <w:t>FireMIP initial benchmarking</w:t>
+                  </w:r>
+                  <w:r/>
+                </w:p>
+              </w:tc>
+              <w:tc>
+                <w:tcPr>
+                  <w:tcW w:w="619" w:type="dxa"/>
+                  <w:tcBorders>
+                    <w:left w:val="single" w:sz="2" w:space="0" w:color="000000"/>
+                    <w:bottom w:val="single" w:sz="2" w:space="0" w:color="000000"/>
+                    <w:right w:val="single" w:sz="2" w:space="0" w:color="000000"/>
+                    <w:insideH w:val="single" w:sz="2" w:space="0" w:color="000000"/>
+                    <w:insideV w:val="single" w:sz="2" w:space="0" w:color="000000"/>
+                  </w:tcBorders>
+                  <w:shd w:fill="auto" w:val="clear"/>
+                  <w:tcMar>
+                    <w:left w:w="54" w:type="dxa"/>
+                  </w:tcMar>
+                </w:tcPr>
+                <w:p>
+                  <w:pPr>
+                    <w:pStyle w:val="Normal"/>
+                    <w:spacing w:lineRule="auto" w:line="240" w:before="0" w:after="0"/>
+                    <w:rPr>
+                      <w:sz w:val="22"/>
+                      <w:sz w:val="22"/>
+                      <w:szCs w:val="22"/>
+                      <w:rFonts w:ascii="Calibri" w:hAnsi="Calibri" w:eastAsia="Calibri" w:cs="Times New Roman"/>
+                      <w:color w:val="00000A"/>
+                      <w:lang w:val="en-GB" w:eastAsia="en-US" w:bidi="ar-SA"/>
+                    </w:rPr>
+                  </w:pPr>
+                  <w:r>
+                    <w:rPr/>
+                    <w:t>Oct 2016</w:t>
+                  </w:r>
+                  <w:r/>
+                </w:p>
+              </w:tc>
+            </w:tr>
+            <w:tr>
+              <w:trPr/>
+              <w:tc>
+                <w:tcPr>
+                  <w:tcW w:w="2116" w:type="dxa"/>
+                  <w:tcBorders>
+                    <w:left w:val="single" w:sz="2" w:space="0" w:color="000000"/>
+                    <w:bottom w:val="single" w:sz="2" w:space="0" w:color="000000"/>
+                    <w:insideH w:val="single" w:sz="2" w:space="0" w:color="000000"/>
+                  </w:tcBorders>
+                  <w:shd w:fill="auto" w:val="clear"/>
+                  <w:tcMar>
+                    <w:left w:w="54" w:type="dxa"/>
+                  </w:tcMar>
+                </w:tcPr>
+                <w:p>
+                  <w:pPr>
+                    <w:pStyle w:val="Normal"/>
+                    <w:spacing w:lineRule="auto" w:line="240" w:before="0" w:after="0"/>
+                    <w:rPr>
+                      <w:sz w:val="22"/>
+                      <w:sz w:val="22"/>
+                      <w:szCs w:val="22"/>
+                      <w:rFonts w:ascii="Calibri" w:hAnsi="Calibri" w:eastAsia="Calibri" w:cs="Times New Roman"/>
+                      <w:color w:val="00000A"/>
+                      <w:lang w:val="en-GB" w:eastAsia="en-US" w:bidi="ar-SA"/>
+                    </w:rPr>
+                  </w:pPr>
+                  <w:r>
+                    <w:rPr/>
+                    <w:t>FireMIP benchmarking paper</w:t>
+                  </w:r>
+                  <w:r/>
+                </w:p>
+              </w:tc>
+              <w:tc>
+                <w:tcPr>
+                  <w:tcW w:w="619" w:type="dxa"/>
+                  <w:tcBorders>
+                    <w:left w:val="single" w:sz="2" w:space="0" w:color="000000"/>
+                    <w:bottom w:val="single" w:sz="2" w:space="0" w:color="000000"/>
+                    <w:right w:val="single" w:sz="2" w:space="0" w:color="000000"/>
+                    <w:insideH w:val="single" w:sz="2" w:space="0" w:color="000000"/>
+                    <w:insideV w:val="single" w:sz="2" w:space="0" w:color="000000"/>
+                  </w:tcBorders>
+                  <w:shd w:fill="auto" w:val="clear"/>
+                  <w:tcMar>
+                    <w:left w:w="54" w:type="dxa"/>
+                  </w:tcMar>
+                </w:tcPr>
+                <w:p>
+                  <w:pPr>
+                    <w:pStyle w:val="Normal"/>
+                    <w:spacing w:lineRule="auto" w:line="240" w:before="0" w:after="0"/>
+                    <w:rPr>
+                      <w:sz w:val="22"/>
+                      <w:sz w:val="22"/>
+                      <w:szCs w:val="22"/>
+                      <w:rFonts w:ascii="Calibri" w:hAnsi="Calibri" w:eastAsia="Calibri" w:cs="Times New Roman"/>
+                      <w:color w:val="00000A"/>
+                      <w:lang w:val="en-GB" w:eastAsia="en-US" w:bidi="ar-SA"/>
+                    </w:rPr>
+                  </w:pPr>
+                  <w:r>
+                    <w:rPr/>
+                    <w:t>Mar 2017</w:t>
+                  </w:r>
+                  <w:r/>
+                </w:p>
+              </w:tc>
+            </w:tr>
+          </w:tbl>
+          <w:p>
+            <w:pPr>
+              <w:pStyle w:val="Normal"/>
+              <w:spacing w:lineRule="auto" w:line="240" w:before="0" w:after="0"/>
+              <w:jc w:val="center"/>
+              <w:rPr>
+                <w:sz w:val="22"/>
+                <w:b/>
+                <w:sz w:val="22"/>
+                <w:b/>
+                <w:szCs w:val="22"/>
+                <w:rFonts w:ascii="Calibri" w:hAnsi="Calibri" w:eastAsia="Calibri" w:cs="Times New Roman"/>
+                <w:color w:val="00000A"/>
+                <w:lang w:val="en-GB" w:eastAsia="en-US" w:bidi="ar-SA"/>
+              </w:rPr>
+            </w:pPr>
+            <w:r>
+              <w:rPr>
+                <w:b/>
                 <w:sz w:val="22"/>
                 <w:szCs w:val="22"/>
                 <w:lang w:eastAsia="en-US"/>
               </w:rPr>
-            </w:pPr>
-            <w:r>
-              <w:rPr/>
-              <w:t>See “success criteria”</w:t>
             </w:r>
             <w:r/>
           </w:p>
@@ -7758,10 +8591,6 @@
             <w:pPr>
               <w:pStyle w:val="Normal"/>
               <w:spacing w:lineRule="auto" w:line="240" w:before="0" w:after="0"/>
-              <w:rPr>
-                <w:b/>
-                <w:b/>
-              </w:rPr>
             </w:pPr>
             <w:r>
               <w:rPr>
@@ -7797,15 +8626,53 @@
               <w:pStyle w:val="Normal"/>
               <w:spacing w:lineRule="auto" w:line="240" w:before="0" w:after="0"/>
               <w:rPr>
-                <w:b/>
-                <w:b/>
-              </w:rPr>
-            </w:pPr>
-            <w:r>
-              <w:rPr>
-                <w:b/>
-              </w:rPr>
+                <w:sz w:val="22"/>
+                <w:sz w:val="22"/>
+                <w:szCs w:val="22"/>
+                <w:rFonts w:ascii="Calibri" w:hAnsi="Calibri" w:eastAsia="Calibri" w:cs="Times New Roman"/>
+                <w:color w:val="00000A"/>
+                <w:lang w:val="en-GB" w:eastAsia="en-US" w:bidi="ar-SA"/>
+              </w:rPr>
+            </w:pPr>
+            <w:r>
+              <w:rPr/>
               <w:t>10</w:t>
+            </w:r>
+            <w:r/>
+          </w:p>
+          <w:p>
+            <w:pPr>
+              <w:pStyle w:val="Normal"/>
+              <w:spacing w:lineRule="auto" w:line="240" w:before="0" w:after="0"/>
+              <w:rPr>
+                <w:sz w:val="22"/>
+                <w:sz w:val="22"/>
+                <w:szCs w:val="22"/>
+                <w:rFonts w:ascii="Calibri" w:hAnsi="Calibri" w:eastAsia="Calibri" w:cs="Times New Roman"/>
+                <w:color w:val="00000A"/>
+                <w:lang w:val="en-GB" w:eastAsia="en-US" w:bidi="ar-SA"/>
+              </w:rPr>
+            </w:pPr>
+            <w:r>
+              <w:rPr/>
+            </w:r>
+            <w:r/>
+          </w:p>
+          <w:p>
+            <w:pPr>
+              <w:pStyle w:val="Normal"/>
+              <w:spacing w:lineRule="auto" w:line="240" w:before="0" w:after="0"/>
+              <w:rPr>
+                <w:sz w:val="22"/>
+                <w:sz w:val="22"/>
+                <w:szCs w:val="22"/>
+                <w:rFonts w:ascii="Calibri" w:hAnsi="Calibri" w:eastAsia="Calibri" w:cs="Times New Roman"/>
+                <w:color w:val="00000A"/>
+                <w:lang w:val="en-GB" w:eastAsia="en-US" w:bidi="ar-SA"/>
+              </w:rPr>
+            </w:pPr>
+            <w:r>
+              <w:rPr/>
             </w:r>
             <w:r/>
           </w:p>
@@ -7958,134 +8825,48 @@
                 <w:sz w:val="22"/>
                 <w:sz w:val="22"/>
                 <w:szCs w:val="22"/>
+                <w:rFonts w:ascii="Calibri" w:hAnsi="Calibri" w:eastAsia="Calibri" w:cs="Times New Roman"/>
+                <w:color w:val="00000A"/>
+                <w:lang w:val="en-GB" w:eastAsia="en-US" w:bidi="ar-SA"/>
+              </w:rPr>
+            </w:pPr>
+            <w:r>
+              <w:rPr/>
+              <w:t>ET/Australian fire: Published papers</w:t>
+            </w:r>
+            <w:r/>
+          </w:p>
+          <w:p>
+            <w:pPr>
+              <w:pStyle w:val="Normal"/>
+              <w:spacing w:lineRule="auto" w:line="240" w:before="0" w:after="0"/>
+              <w:rPr>
+                <w:sz w:val="22"/>
+                <w:sz w:val="22"/>
+                <w:szCs w:val="22"/>
+                <w:rFonts w:ascii="Calibri" w:hAnsi="Calibri" w:eastAsia="Calibri" w:cs="Times New Roman"/>
+                <w:color w:val="00000A"/>
+                <w:lang w:val="en-GB" w:eastAsia="en-US" w:bidi="ar-SA"/>
+              </w:rPr>
+            </w:pPr>
+            <w:r>
+              <w:rPr/>
+              <w:t>Phendulum: Submitted paper for Australian Savannah</w:t>
+            </w:r>
+            <w:r/>
+          </w:p>
+          <w:p>
+            <w:pPr>
+              <w:pStyle w:val="Normal"/>
+              <w:spacing w:lineRule="auto" w:line="240" w:before="0" w:after="0"/>
+            </w:pPr>
+            <w:r>
+              <w:rPr>
+                <w:sz w:val="22"/>
+                <w:szCs w:val="22"/>
                 <w:lang w:eastAsia="en-US"/>
               </w:rPr>
-            </w:pPr>
-            <w:r>
-              <w:rPr/>
-              <w:t>Phendulum</w:t>
-            </w:r>
-            <w:r/>
-          </w:p>
-          <w:p>
-            <w:pPr>
-              <w:pStyle w:val="ListParagraph"/>
-              <w:numPr>
-                <w:ilvl w:val="0"/>
-                <w:numId w:val="6"/>
-              </w:numPr>
-              <w:spacing w:lineRule="auto" w:line="240" w:before="0" w:after="0"/>
-              <w:rPr>
-                <w:sz w:val="22"/>
-                <w:sz w:val="22"/>
-                <w:szCs w:val="22"/>
-                <w:lang w:eastAsia="en-US"/>
-              </w:rPr>
-            </w:pPr>
-            <w:r>
-              <w:rPr/>
-              <w:t>Initial paper submitted (Dec 2016)</w:t>
-            </w:r>
-            <w:r/>
-          </w:p>
-          <w:p>
-            <w:pPr>
-              <w:pStyle w:val="ListParagraph"/>
-              <w:numPr>
-                <w:ilvl w:val="0"/>
-                <w:numId w:val="6"/>
-              </w:numPr>
-              <w:spacing w:lineRule="auto" w:line="240" w:before="0" w:after="0"/>
-              <w:rPr>
-                <w:sz w:val="22"/>
-                <w:sz w:val="22"/>
-                <w:szCs w:val="22"/>
-                <w:lang w:eastAsia="en-US"/>
-              </w:rPr>
-            </w:pPr>
-            <w:r>
-              <w:rPr/>
-              <w:t>Model incorporating other drivers (May 2017)</w:t>
-            </w:r>
-            <w:r/>
-          </w:p>
-          <w:p>
-            <w:pPr>
-              <w:pStyle w:val="Normal"/>
-              <w:spacing w:lineRule="auto" w:line="240" w:before="0" w:after="0"/>
-              <w:rPr>
-                <w:sz w:val="22"/>
-                <w:sz w:val="22"/>
-                <w:szCs w:val="22"/>
-                <w:lang w:eastAsia="en-US"/>
-              </w:rPr>
-            </w:pPr>
-            <w:r>
-              <w:rPr/>
-              <w:t>ET and fire: Publication of papers for each (Dec 2016)</w:t>
-            </w:r>
-            <w:r/>
-          </w:p>
-          <w:p>
-            <w:pPr>
-              <w:pStyle w:val="Normal"/>
-              <w:spacing w:lineRule="auto" w:line="240" w:before="0" w:after="0"/>
-              <w:rPr>
-                <w:sz w:val="22"/>
-                <w:sz w:val="22"/>
-                <w:szCs w:val="22"/>
-                <w:lang w:eastAsia="en-US"/>
-              </w:rPr>
-            </w:pPr>
-            <w:r>
-              <w:rPr/>
-              <w:t>FireMIP:</w:t>
-            </w:r>
-            <w:r/>
-          </w:p>
-          <w:p>
-            <w:pPr>
-              <w:pStyle w:val="Normal"/>
-              <w:numPr>
-                <w:ilvl w:val="0"/>
-                <w:numId w:val="9"/>
-              </w:numPr>
-              <w:spacing w:lineRule="auto" w:line="240" w:before="0" w:after="0"/>
-            </w:pPr>
-            <w:r>
-              <w:rPr/>
-              <w:t>Completed Benchmark comparisons (initial for fireMIP meeting 20</w:t>
-            </w:r>
-            <w:r>
-              <w:rPr>
-                <w:vertAlign w:val="superscript"/>
-              </w:rPr>
-              <w:t>th</w:t>
-            </w:r>
-            <w:r>
-              <w:rPr/>
-              <w:t xml:space="preserve"> September; Completed benchmarking Jan 2017)</w:t>
-            </w:r>
-            <w:r/>
-          </w:p>
-          <w:p>
-            <w:pPr>
-              <w:pStyle w:val="Normal"/>
-              <w:numPr>
-                <w:ilvl w:val="0"/>
-                <w:numId w:val="9"/>
-              </w:numPr>
-              <w:spacing w:lineRule="auto" w:line="240" w:before="0" w:after="0"/>
-              <w:rPr>
-                <w:sz w:val="22"/>
-                <w:sz w:val="22"/>
-                <w:szCs w:val="22"/>
-                <w:lang w:eastAsia="en-US"/>
-              </w:rPr>
-            </w:pPr>
-            <w:r>
-              <w:rPr/>
-              <w:t>Model inter-comparison paper: Sep 2017.</w:t>
+              <w:t>FireMIP: Submitted paper</w:t>
             </w:r>
             <w:r/>
           </w:p>
@@ -14932,6 +15713,9 @@
       <w:lvlText w:val=""/>
       <w:lvlJc w:val="left"/>
       <w:pPr>
+        <w:tabs>
+          <w:tab w:val="num" w:pos="720"/>
+        </w:tabs>
         <w:ind w:left="720" w:hanging="360"/>
       </w:pPr>
       <w:rPr>
@@ -14941,25 +15725,31 @@
     <w:lvl w:ilvl="1">
       <w:start w:val="1"/>
       <w:numFmt w:val="bullet"/>
-      <w:lvlText w:val="o"/>
+      <w:lvlText w:val="◦"/>
       <w:lvlJc w:val="left"/>
       <w:pPr>
-        <w:ind w:left="1440" w:hanging="360"/>
+        <w:tabs>
+          <w:tab w:val="num" w:pos="1080"/>
+        </w:tabs>
+        <w:ind w:left="1080" w:hanging="360"/>
       </w:pPr>
       <w:rPr>
-        <w:rFonts w:ascii="Courier New" w:hAnsi="Courier New" w:cs="Courier New" w:hint="default"/>
+        <w:rFonts w:ascii="OpenSymbol" w:hAnsi="OpenSymbol" w:cs="OpenSymbol" w:hint="default"/>
       </w:rPr>
     </w:lvl>
     <w:lvl w:ilvl="2">
       <w:start w:val="1"/>
       <w:numFmt w:val="bullet"/>
-      <w:lvlText w:val=""/>
+      <w:lvlText w:val="▪"/>
       <w:lvlJc w:val="left"/>
       <w:pPr>
-        <w:ind w:left="2160" w:hanging="360"/>
+        <w:tabs>
+          <w:tab w:val="num" w:pos="1440"/>
+        </w:tabs>
+        <w:ind w:left="1440" w:hanging="360"/>
       </w:pPr>
       <w:rPr>
-        <w:rFonts w:ascii="Wingdings" w:hAnsi="Wingdings" w:cs="Wingdings" w:hint="default"/>
+        <w:rFonts w:ascii="OpenSymbol" w:hAnsi="OpenSymbol" w:cs="OpenSymbol" w:hint="default"/>
       </w:rPr>
     </w:lvl>
     <w:lvl w:ilvl="3">
@@ -14968,7 +15758,10 @@
       <w:lvlText w:val=""/>
       <w:lvlJc w:val="left"/>
       <w:pPr>
-        <w:ind w:left="2880" w:hanging="360"/>
+        <w:tabs>
+          <w:tab w:val="num" w:pos="1800"/>
+        </w:tabs>
+        <w:ind w:left="1800" w:hanging="360"/>
       </w:pPr>
       <w:rPr>
         <w:rFonts w:ascii="Symbol" w:hAnsi="Symbol" w:cs="Symbol" w:hint="default"/>
@@ -14977,25 +15770,31 @@
     <w:lvl w:ilvl="4">
       <w:start w:val="1"/>
       <w:numFmt w:val="bullet"/>
-      <w:lvlText w:val="o"/>
+      <w:lvlText w:val="◦"/>
       <w:lvlJc w:val="left"/>
       <w:pPr>
-        <w:ind w:left="3600" w:hanging="360"/>
+        <w:tabs>
+          <w:tab w:val="num" w:pos="2160"/>
+        </w:tabs>
+        <w:ind w:left="2160" w:hanging="360"/>
       </w:pPr>
       <w:rPr>
-        <w:rFonts w:ascii="Courier New" w:hAnsi="Courier New" w:cs="Courier New" w:hint="default"/>
+        <w:rFonts w:ascii="OpenSymbol" w:hAnsi="OpenSymbol" w:cs="OpenSymbol" w:hint="default"/>
       </w:rPr>
     </w:lvl>
     <w:lvl w:ilvl="5">
       <w:start w:val="1"/>
       <w:numFmt w:val="bullet"/>
-      <w:lvlText w:val=""/>
+      <w:lvlText w:val="▪"/>
       <w:lvlJc w:val="left"/>
       <w:pPr>
-        <w:ind w:left="4320" w:hanging="360"/>
+        <w:tabs>
+          <w:tab w:val="num" w:pos="2520"/>
+        </w:tabs>
+        <w:ind w:left="2520" w:hanging="360"/>
       </w:pPr>
       <w:rPr>
-        <w:rFonts w:ascii="Wingdings" w:hAnsi="Wingdings" w:cs="Wingdings" w:hint="default"/>
+        <w:rFonts w:ascii="OpenSymbol" w:hAnsi="OpenSymbol" w:cs="OpenSymbol" w:hint="default"/>
       </w:rPr>
     </w:lvl>
     <w:lvl w:ilvl="6">
@@ -15004,7 +15803,10 @@
       <w:lvlText w:val=""/>
       <w:lvlJc w:val="left"/>
       <w:pPr>
-        <w:ind w:left="5040" w:hanging="360"/>
+        <w:tabs>
+          <w:tab w:val="num" w:pos="2880"/>
+        </w:tabs>
+        <w:ind w:left="2880" w:hanging="360"/>
       </w:pPr>
       <w:rPr>
         <w:rFonts w:ascii="Symbol" w:hAnsi="Symbol" w:cs="Symbol" w:hint="default"/>
@@ -15013,25 +15815,31 @@
     <w:lvl w:ilvl="7">
       <w:start w:val="1"/>
       <w:numFmt w:val="bullet"/>
-      <w:lvlText w:val="o"/>
+      <w:lvlText w:val="◦"/>
       <w:lvlJc w:val="left"/>
       <w:pPr>
-        <w:ind w:left="5760" w:hanging="360"/>
+        <w:tabs>
+          <w:tab w:val="num" w:pos="3240"/>
+        </w:tabs>
+        <w:ind w:left="3240" w:hanging="360"/>
       </w:pPr>
       <w:rPr>
-        <w:rFonts w:ascii="Courier New" w:hAnsi="Courier New" w:cs="Courier New" w:hint="default"/>
+        <w:rFonts w:ascii="OpenSymbol" w:hAnsi="OpenSymbol" w:cs="OpenSymbol" w:hint="default"/>
       </w:rPr>
     </w:lvl>
     <w:lvl w:ilvl="8">
       <w:start w:val="1"/>
       <w:numFmt w:val="bullet"/>
-      <w:lvlText w:val=""/>
+      <w:lvlText w:val="▪"/>
       <w:lvlJc w:val="left"/>
       <w:pPr>
-        <w:ind w:left="6480" w:hanging="360"/>
+        <w:tabs>
+          <w:tab w:val="num" w:pos="3600"/>
+        </w:tabs>
+        <w:ind w:left="3600" w:hanging="360"/>
       </w:pPr>
       <w:rPr>
-        <w:rFonts w:ascii="Wingdings" w:hAnsi="Wingdings" w:cs="Wingdings" w:hint="default"/>
+        <w:rFonts w:ascii="OpenSymbol" w:hAnsi="OpenSymbol" w:cs="OpenSymbol" w:hint="default"/>
       </w:rPr>
     </w:lvl>
   </w:abstractNum>
@@ -15312,138 +16120,120 @@
   <w:abstractNum w:abstractNumId="9">
     <w:lvl w:ilvl="0">
       <w:start w:val="1"/>
-      <w:numFmt w:val="bullet"/>
-      <w:lvlText w:val=""/>
+      <w:numFmt w:val="decimal"/>
+      <w:lvlText w:val="%1."/>
       <w:lvlJc w:val="left"/>
       <w:pPr>
         <w:tabs>
-          <w:tab w:val="num" w:pos="720"/>
+          <w:tab w:val="num" w:pos="774"/>
         </w:tabs>
-        <w:ind w:left="720" w:hanging="360"/>
+        <w:ind w:left="774" w:hanging="360"/>
       </w:pPr>
-      <w:rPr>
-        <w:rFonts w:ascii="Symbol" w:hAnsi="Symbol" w:cs="Symbol" w:hint="default"/>
-      </w:rPr>
+      <w:rPr/>
     </w:lvl>
     <w:lvl w:ilvl="1">
       <w:start w:val="1"/>
-      <w:numFmt w:val="bullet"/>
-      <w:lvlText w:val="◦"/>
+      <w:numFmt w:val="decimal"/>
+      <w:lvlText w:val="%2."/>
       <w:lvlJc w:val="left"/>
       <w:pPr>
         <w:tabs>
-          <w:tab w:val="num" w:pos="1080"/>
+          <w:tab w:val="num" w:pos="1134"/>
         </w:tabs>
-        <w:ind w:left="1080" w:hanging="360"/>
+        <w:ind w:left="1134" w:hanging="360"/>
       </w:pPr>
-      <w:rPr>
-        <w:rFonts w:ascii="OpenSymbol" w:hAnsi="OpenSymbol" w:cs="OpenSymbol" w:hint="default"/>
-      </w:rPr>
+      <w:rPr/>
     </w:lvl>
     <w:lvl w:ilvl="2">
       <w:start w:val="1"/>
-      <w:numFmt w:val="bullet"/>
-      <w:lvlText w:val="▪"/>
+      <w:numFmt w:val="decimal"/>
+      <w:lvlText w:val="%3."/>
       <w:lvlJc w:val="left"/>
       <w:pPr>
         <w:tabs>
-          <w:tab w:val="num" w:pos="1440"/>
+          <w:tab w:val="num" w:pos="1494"/>
         </w:tabs>
-        <w:ind w:left="1440" w:hanging="360"/>
+        <w:ind w:left="1494" w:hanging="360"/>
       </w:pPr>
-      <w:rPr>
-        <w:rFonts w:ascii="OpenSymbol" w:hAnsi="OpenSymbol" w:cs="OpenSymbol" w:hint="default"/>
-      </w:rPr>
+      <w:rPr/>
     </w:lvl>
     <w:lvl w:ilvl="3">
       <w:start w:val="1"/>
-      <w:numFmt w:val="bullet"/>
-      <w:lvlText w:val=""/>
+      <w:numFmt w:val="decimal"/>
+      <w:lvlText w:val="%4."/>
       <w:lvlJc w:val="left"/>
       <w:pPr>
         <w:tabs>
-          <w:tab w:val="num" w:pos="1800"/>
+          <w:tab w:val="num" w:pos="1854"/>
         </w:tabs>
-        <w:ind w:left="1800" w:hanging="360"/>
+        <w:ind w:left="1854" w:hanging="360"/>
       </w:pPr>
-      <w:rPr>
-        <w:rFonts w:ascii="Symbol" w:hAnsi="Symbol" w:cs="Symbol" w:hint="default"/>
-      </w:rPr>
+      <w:rPr/>
     </w:lvl>
     <w:lvl w:ilvl="4">
       <w:start w:val="1"/>
-      <w:numFmt w:val="bullet"/>
-      <w:lvlText w:val="◦"/>
+      <w:numFmt w:val="decimal"/>
+      <w:lvlText w:val="%5."/>
       <w:lvlJc w:val="left"/>
       <w:pPr>
         <w:tabs>
-          <w:tab w:val="num" w:pos="2160"/>
+          <w:tab w:val="num" w:pos="2214"/>
         </w:tabs>
-        <w:ind w:left="2160" w:hanging="360"/>
+        <w:ind w:left="2214" w:hanging="360"/>
       </w:pPr>
-      <w:rPr>
-        <w:rFonts w:ascii="OpenSymbol" w:hAnsi="OpenSymbol" w:cs="OpenSymbol" w:hint="default"/>
-      </w:rPr>
+      <w:rPr/>
     </w:lvl>
     <w:lvl w:ilvl="5">
       <w:start w:val="1"/>
-      <w:numFmt w:val="bullet"/>
-      <w:lvlText w:val="▪"/>
+      <w:numFmt w:val="decimal"/>
+      <w:lvlText w:val="%6."/>
       <w:lvlJc w:val="left"/>
       <w:pPr>
         <w:tabs>
-          <w:tab w:val="num" w:pos="2520"/>
+          <w:tab w:val="num" w:pos="2574"/>
         </w:tabs>
-        <w:ind w:left="2520" w:hanging="360"/>
+        <w:ind w:left="2574" w:hanging="360"/>
       </w:pPr>
-      <w:rPr>
-        <w:rFonts w:ascii="OpenSymbol" w:hAnsi="OpenSymbol" w:cs="OpenSymbol" w:hint="default"/>
-      </w:rPr>
+      <w:rPr/>
     </w:lvl>
     <w:lvl w:ilvl="6">
       <w:start w:val="1"/>
-      <w:numFmt w:val="bullet"/>
-      <w:lvlText w:val=""/>
+      <w:numFmt w:val="decimal"/>
+      <w:lvlText w:val="%7."/>
       <w:lvlJc w:val="left"/>
       <w:pPr>
         <w:tabs>
-          <w:tab w:val="num" w:pos="2880"/>
+          <w:tab w:val="num" w:pos="2934"/>
         </w:tabs>
-        <w:ind w:left="2880" w:hanging="360"/>
+        <w:ind w:left="2934" w:hanging="360"/>
       </w:pPr>
-      <w:rPr>
-        <w:rFonts w:ascii="Symbol" w:hAnsi="Symbol" w:cs="Symbol" w:hint="default"/>
-      </w:rPr>
+      <w:rPr/>
     </w:lvl>
     <w:lvl w:ilvl="7">
       <w:start w:val="1"/>
-      <w:numFmt w:val="bullet"/>
-      <w:lvlText w:val="◦"/>
+      <w:numFmt w:val="decimal"/>
+      <w:lvlText w:val="%8."/>
       <w:lvlJc w:val="left"/>
       <w:pPr>
         <w:tabs>
-          <w:tab w:val="num" w:pos="3240"/>
+          <w:tab w:val="num" w:pos="3294"/>
         </w:tabs>
-        <w:ind w:left="3240" w:hanging="360"/>
+        <w:ind w:left="3294" w:hanging="360"/>
       </w:pPr>
-      <w:rPr>
-        <w:rFonts w:ascii="OpenSymbol" w:hAnsi="OpenSymbol" w:cs="OpenSymbol" w:hint="default"/>
-      </w:rPr>
+      <w:rPr/>
     </w:lvl>
     <w:lvl w:ilvl="8">
       <w:start w:val="1"/>
-      <w:numFmt w:val="bullet"/>
-      <w:lvlText w:val="▪"/>
+      <w:numFmt w:val="decimal"/>
+      <w:lvlText w:val="%9."/>
       <w:lvlJc w:val="left"/>
       <w:pPr>
         <w:tabs>
-          <w:tab w:val="num" w:pos="3600"/>
+          <w:tab w:val="num" w:pos="3654"/>
         </w:tabs>
-        <w:ind w:left="3600" w:hanging="360"/>
+        <w:ind w:left="3654" w:hanging="360"/>
       </w:pPr>
-      <w:rPr>
-        <w:rFonts w:ascii="OpenSymbol" w:hAnsi="OpenSymbol" w:cs="OpenSymbol" w:hint="default"/>
-      </w:rPr>
+      <w:rPr/>
     </w:lvl>
   </w:abstractNum>
   <w:abstractNum w:abstractNumId="10">
@@ -16195,6 +16985,10 @@
       <w:rFonts w:cs="OpenSymbol"/>
     </w:rPr>
   </w:style>
+  <w:style w:type="character" w:styleId="NumberingSymbols">
+    <w:name w:val="Numbering Symbols"/>
+    <w:rPr/>
+  </w:style>
   <w:style w:type="paragraph" w:styleId="Heading">
     <w:name w:val="Heading"/>
     <w:basedOn w:val="Normal"/>
@@ -16383,6 +17177,20 @@
       <w:szCs w:val="24"/>
       <w:lang w:val="en-US" w:eastAsia="en-GB" w:bidi="ar-SA"/>
     </w:rPr>
+  </w:style>
+  <w:style w:type="paragraph" w:styleId="TableContents">
+    <w:name w:val="Table Contents"/>
+    <w:basedOn w:val="Normal"/>
+    <w:pPr>
+      <w:spacing w:lineRule="auto" w:line="240"/>
+    </w:pPr>
+    <w:rPr/>
+  </w:style>
+  <w:style w:type="paragraph" w:styleId="TableHeading">
+    <w:name w:val="Table Heading"/>
+    <w:basedOn w:val="TableContents"/>
+    <w:pPr/>
+    <w:rPr/>
   </w:style>
   <w:style w:type="numbering" w:styleId="NoList" w:default="1">
     <w:name w:val="No List"/>

</xml_diff>

<commit_message>
adding some more apprasial detail
</commit_message>
<xml_diff>
--- a/Appraisal2016.docx
+++ b/Appraisal2016.docx
@@ -3415,36 +3415,28 @@
           <w:p>
             <w:pPr>
               <w:pStyle w:val="Normal"/>
-              <w:rPr>
-                <w:sz w:val="22"/>
-                <w:sz w:val="22"/>
-                <w:szCs w:val="22"/>
-                <w:lang w:eastAsia="en-US"/>
-              </w:rPr>
             </w:pPr>
             <w:r>
               <w:rPr/>
-              <w:t xml:space="preserve">UKESM will need an assessment protocol to evaluate model performance against observations. This will help justify model use, quantify uncertainties when applying the model (see Objective 3) and help target development for UKESM2 (objective 1). </w:t>
-            </w:r>
-            <w:r/>
-          </w:p>
-          <w:p>
-            <w:pPr>
-              <w:pStyle w:val="Normal"/>
-            </w:pPr>
+              <w:t xml:space="preserve">UKESM will need an assessment protocol to evaluate model performance against observations. This will help justify model use, quantify uncertainties when applying the model (see Objective </w:t>
+            </w:r>
             <w:r>
               <w:rPr/>
-              <w:t>Evaluation system for the land surface component and land-atmosphere feedback will probably combine iLAMB, the land-surface benchmarking system, and ESMValTool, an evaluation tool for Earth System Models. There is the possibility of combining these systems with observations from the Obs4MIPS project, and site based  observations from e.g. fluxnet.</w:t>
-            </w:r>
-            <w:r/>
-          </w:p>
-          <w:p>
-            <w:pPr>
-              <w:pStyle w:val="Normal"/>
-            </w:pPr>
+              <w:t>4</w:t>
+            </w:r>
             <w:r>
               <w:rPr/>
-              <w:t>The protocol should prioritise datasets that are closely linked to a model process and contain more “real information” (i.e. minimal model input).</w:t>
+              <w:t xml:space="preserve">) and help target development for UKESM2 (objective 1). </w:t>
+            </w:r>
+            <w:r/>
+          </w:p>
+          <w:p>
+            <w:pPr>
+              <w:pStyle w:val="Normal"/>
+            </w:pPr>
+            <w:r>
+              <w:rPr/>
+              <w:t>Evaluation system for the land surface component and land-atmosphere feedback will probably combine iLAMB, the land-surface benchmarking system, and ESMValTool, an evaluation tool for Earth System Models. There is the possibility of combining these systems with observations from the Obs4MIPS project, and site based  observations from e.g. fluxnet. The protocol should prioritise datasets that are closely linked to a model process and contain more “real information” (i.e. minimal model input).</w:t>
             </w:r>
             <w:r/>
           </w:p>
@@ -3477,16 +3469,68 @@
               <w:spacing w:before="0" w:after="200"/>
             </w:pPr>
             <w:r>
+              <w:rPr>
+                <w:i/>
+                <w:iCs/>
+              </w:rPr>
+              <w:t>“</w:t>
+            </w:r>
+            <w:r>
+              <w:rPr>
+                <w:i/>
+                <w:iCs/>
+              </w:rPr>
+              <w:t>land-only” runs</w:t>
+            </w:r>
+            <w:r>
               <w:rPr/>
-              <w:t>“</w:t>
+              <w:t xml:space="preserve"> (i.e offline Jules) to control for uncertainty associated with other components of UKESM. This will allow also allow us to perform computational less expensive runs that will allow for extra output and examination of parameter space etc. This will also help attribute errors in model performance when evaluating coupled runs. </w:t>
             </w:r>
             <w:r>
               <w:rPr/>
-              <w:t xml:space="preserve">land-only” runs (i.e offline Jules) to control for uncertainty associated with other components of UKESM. It may also involve decoupling individual JULES components. This will allow also allow us to perform computational less expensive runs that will allow for extra output and examination of parameter space etc. This will also help attribute errors in model performance when evaluating coupled runs. </w:t>
-            </w:r>
+              <w:t>Additional benchmark studies with offline runs could include:</w:t>
+            </w:r>
+            <w:r/>
+          </w:p>
+          <w:p>
+            <w:pPr>
+              <w:pStyle w:val="Normal"/>
+              <w:numPr>
+                <w:ilvl w:val="1"/>
+                <w:numId w:val="9"/>
+              </w:numPr>
+              <w:spacing w:before="0" w:after="200"/>
+            </w:pPr>
             <w:r>
               <w:rPr/>
-              <w:t>Land only runs could also be conducted with inputs form different sources to test uncertainty associated with observations of climate/land/soil properties etc.</w:t>
+              <w:t>D</w:t>
+            </w:r>
+            <w:r>
+              <w:rPr/>
+              <w:t xml:space="preserve">ecoupling individual JULES components </w:t>
+            </w:r>
+            <w:r>
+              <w:rPr/>
+              <w:t>for direct process assessment</w:t>
+            </w:r>
+            <w:r>
+              <w:rPr/>
+              <w:t>.</w:t>
+            </w:r>
+            <w:r/>
+          </w:p>
+          <w:p>
+            <w:pPr>
+              <w:pStyle w:val="Normal"/>
+              <w:numPr>
+                <w:ilvl w:val="1"/>
+                <w:numId w:val="9"/>
+              </w:numPr>
+              <w:spacing w:before="0" w:after="200"/>
+            </w:pPr>
+            <w:r>
+              <w:rPr/>
+              <w:t>Inputs  form different sources to test uncertainty associated with observations of climate/land/soil properties etc.</w:t>
             </w:r>
             <w:r/>
           </w:p>
@@ -3498,18 +3542,27 @@
                 <w:numId w:val="9"/>
               </w:numPr>
               <w:spacing w:before="0" w:after="200"/>
-              <w:rPr>
-                <w:sz w:val="22"/>
-                <w:sz w:val="22"/>
-                <w:szCs w:val="22"/>
-                <w:rFonts w:ascii="Calibri" w:hAnsi="Calibri" w:eastAsia="Calibri" w:cs="Times New Roman"/>
-                <w:color w:val="00000A"/>
-                <w:lang w:val="en-GB" w:eastAsia="en-US" w:bidi="ar-SA"/>
-              </w:rPr>
-            </w:pPr>
-            <w:r>
-              <w:rPr/>
+            </w:pPr>
+            <w:r>
+              <w:rPr>
+                <w:i/>
+                <w:iCs/>
+              </w:rPr>
               <w:t>HadGEM climatology</w:t>
+            </w:r>
+            <w:r>
+              <w:rPr>
+                <w:i w:val="false"/>
+                <w:iCs w:val="false"/>
+              </w:rPr>
+              <w:t xml:space="preserve"> </w:t>
+            </w:r>
+            <w:r>
+              <w:rPr>
+                <w:i w:val="false"/>
+                <w:iCs w:val="false"/>
+              </w:rPr>
+              <w:t>would allow test of ESM coupling, controlling for boundry conditions</w:t>
             </w:r>
             <w:r/>
           </w:p>
@@ -3521,18 +3574,20 @@
                 <w:numId w:val="9"/>
               </w:numPr>
               <w:spacing w:before="0" w:after="200"/>
-              <w:rPr>
-                <w:sz w:val="22"/>
-                <w:sz w:val="22"/>
-                <w:szCs w:val="22"/>
-                <w:rFonts w:ascii="Calibri" w:hAnsi="Calibri" w:eastAsia="Calibri" w:cs="Times New Roman"/>
-                <w:color w:val="00000A"/>
-                <w:lang w:val="en-GB" w:eastAsia="en-US" w:bidi="ar-SA"/>
-              </w:rPr>
-            </w:pPr>
-            <w:r>
-              <w:rPr/>
-              <w:t>Coupled</w:t>
+            </w:pPr>
+            <w:r>
+              <w:rPr>
+                <w:i/>
+                <w:iCs/>
+              </w:rPr>
+              <w:t xml:space="preserve">Full coupled </w:t>
+            </w:r>
+            <w:r>
+              <w:rPr>
+                <w:i w:val="false"/>
+                <w:iCs w:val="false"/>
+              </w:rPr>
+              <w:t xml:space="preserve"> to assess overall performance of the model.</w:t>
             </w:r>
             <w:r/>
           </w:p>
@@ -3666,18 +3721,14 @@
                   <w:pPr>
                     <w:pStyle w:val="TableContents"/>
                     <w:spacing w:before="0" w:after="0"/>
-                    <w:rPr>
-                      <w:sz w:val="22"/>
-                      <w:sz w:val="22"/>
-                      <w:szCs w:val="22"/>
-                      <w:rFonts w:ascii="Calibri" w:hAnsi="Calibri" w:eastAsia="Calibri" w:cs="Times New Roman"/>
-                      <w:color w:val="00000A"/>
-                      <w:lang w:val="en-GB" w:eastAsia="en-US" w:bidi="ar-SA"/>
-                    </w:rPr>
                   </w:pPr>
                   <w:r>
                     <w:rPr/>
-                    <w:t>Feb 2017</w:t>
+                    <w:t>Apr</w:t>
+                  </w:r>
+                  <w:r>
+                    <w:rPr/>
+                    <w:t xml:space="preserve"> 2017</w:t>
                   </w:r>
                   <w:r/>
                 </w:p>
@@ -3737,17 +3788,14 @@
                   <w:pPr>
                     <w:pStyle w:val="TableContents"/>
                     <w:spacing w:before="0" w:after="0"/>
-                    <w:rPr>
-                      <w:sz w:val="22"/>
-                      <w:sz w:val="22"/>
-                      <w:szCs w:val="22"/>
-                      <w:rFonts w:ascii="Calibri" w:hAnsi="Calibri" w:eastAsia="Calibri" w:cs="Times New Roman"/>
-                      <w:color w:val="00000A"/>
-                      <w:lang w:val="en-GB" w:eastAsia="en-US" w:bidi="ar-SA"/>
-                    </w:rPr>
                   </w:pPr>
                   <w:r>
                     <w:rPr/>
+                    <w:t>May</w:t>
+                  </w:r>
+                  <w:r>
+                    <w:rPr/>
+                    <w:t xml:space="preserve"> 2017</w:t>
                   </w:r>
                   <w:r/>
                 </w:p>
@@ -3818,6 +3866,7 @@
                   </w:pPr>
                   <w:r>
                     <w:rPr/>
+                    <w:t>Jun 2016</w:t>
                   </w:r>
                   <w:r/>
                 </w:p>
@@ -4770,152 +4819,16 @@
               <w:spacing w:lineRule="auto" w:line="240" w:before="0" w:after="0"/>
             </w:pPr>
             <w:r>
-              <w:rPr>
-                <w:b/>
-                <w:bCs/>
-              </w:rPr>
-              <w:t>LimFIRE assessment tool</w:t>
-            </w:r>
-            <w:r/>
-          </w:p>
-          <w:p>
-            <w:pPr>
-              <w:pStyle w:val="Normal"/>
-              <w:spacing w:lineRule="auto" w:line="240" w:before="0" w:after="0"/>
-              <w:rPr>
-                <w:sz w:val="22"/>
-                <w:sz w:val="22"/>
-                <w:szCs w:val="22"/>
-                <w:rFonts w:ascii="Calibri" w:hAnsi="Calibri" w:eastAsia="Calibri" w:cs="Times New Roman"/>
-                <w:color w:val="00000A"/>
-                <w:lang w:val="en-GB" w:eastAsia="en-US" w:bidi="ar-SA"/>
-              </w:rPr>
-            </w:pPr>
-            <w:r>
               <w:rPr/>
-              <w:t>I have already began work on a simple framework which uses remote sensed observations to assess natural and anthropogenic controls on fire (LimFIRE) which will be expanded to aid development of fire impacts within JULES and parametrization of feedbacks fir UKESM. Further work on LimFIRE is likely to include collaborators within CEH, with UKESM science team members and other external collaborators:</w:t>
-            </w:r>
-            <w:r/>
-          </w:p>
-          <w:p>
-            <w:pPr>
-              <w:pStyle w:val="Normal"/>
-              <w:spacing w:lineRule="auto" w:line="240" w:before="0" w:after="0"/>
-              <w:rPr>
-                <w:sz w:val="22"/>
-                <w:sz w:val="22"/>
-                <w:szCs w:val="22"/>
-                <w:rFonts w:ascii="Calibri" w:hAnsi="Calibri" w:eastAsia="Calibri" w:cs="Times New Roman"/>
-                <w:color w:val="00000A"/>
-                <w:lang w:val="en-GB" w:eastAsia="en-US" w:bidi="ar-SA"/>
-              </w:rPr>
-            </w:pPr>
+              <w:t xml:space="preserve">I have already began work on a simple framework which uses remote sensed observations to assess natural and anthropogenic controls on fire (LimFIRE) which will be expanded to aid development of fire impacts within JULES and parametrization of feedbacks </w:t>
+            </w:r>
             <w:r>
               <w:rPr/>
-            </w:r>
-            <w:r/>
-          </w:p>
-          <w:p>
-            <w:pPr>
-              <w:pStyle w:val="Normal"/>
-              <w:spacing w:lineRule="auto" w:line="240" w:before="0" w:after="0"/>
-            </w:pPr>
-            <w:r>
-              <w:rPr>
-                <w:b/>
-                <w:bCs/>
-              </w:rPr>
-              <w:t>Fire in UKESM</w:t>
-            </w:r>
-            <w:r/>
-          </w:p>
-          <w:p>
-            <w:pPr>
-              <w:pStyle w:val="Normal"/>
-              <w:spacing w:lineRule="auto" w:line="240" w:before="0" w:after="0"/>
-            </w:pPr>
-            <w:r>
-              <w:rPr>
-                <w:b w:val="false"/>
-                <w:bCs w:val="false"/>
-                <w:sz w:val="22"/>
-                <w:szCs w:val="22"/>
-                <w:lang w:eastAsia="en-US"/>
-              </w:rPr>
-              <w:t xml:space="preserve">Fire impatcs on vegetation in JULES will require incorporation of other aspects of fire </w:t>
-            </w:r>
-            <w:r/>
-          </w:p>
-          <w:p>
-            <w:pPr>
-              <w:pStyle w:val="Normal"/>
-              <w:spacing w:lineRule="auto" w:line="240" w:before="0" w:after="0"/>
-              <w:rPr>
-                <w:sz w:val="22"/>
-                <w:b w:val="false"/>
-                <w:sz w:val="22"/>
-                <w:b w:val="false"/>
-                <w:szCs w:val="22"/>
-                <w:bCs w:val="false"/>
-                <w:lang w:eastAsia="en-US"/>
-              </w:rPr>
-            </w:pPr>
+              <w:t>fo</w:t>
+            </w:r>
             <w:r>
               <w:rPr/>
-            </w:r>
-            <w:r/>
-          </w:p>
-          <w:p>
-            <w:pPr>
-              <w:pStyle w:val="Normal"/>
-              <w:spacing w:lineRule="auto" w:line="240" w:before="0" w:after="0"/>
-              <w:rPr>
-                <w:sz w:val="22"/>
-                <w:sz w:val="22"/>
-                <w:szCs w:val="22"/>
-                <w:rFonts w:ascii="Calibri" w:hAnsi="Calibri" w:eastAsia="Calibri" w:cs="Times New Roman"/>
-                <w:color w:val="00000A"/>
-                <w:lang w:val="en-GB" w:eastAsia="en-US" w:bidi="ar-SA"/>
-              </w:rPr>
-            </w:pPr>
-            <w:r>
-              <w:rPr/>
-              <w:t>LimFIRE co-authors (from met-office, GFED observations team, fireMIP etc)</w:t>
-            </w:r>
-            <w:r/>
-          </w:p>
-          <w:p>
-            <w:pPr>
-              <w:pStyle w:val="Normal"/>
-              <w:spacing w:lineRule="auto" w:line="240" w:before="0" w:after="0"/>
-              <w:rPr>
-                <w:sz w:val="22"/>
-                <w:sz w:val="22"/>
-                <w:szCs w:val="22"/>
-                <w:rFonts w:ascii="Calibri" w:hAnsi="Calibri" w:eastAsia="Calibri" w:cs="Times New Roman"/>
-                <w:color w:val="00000A"/>
-                <w:lang w:val="en-GB" w:eastAsia="en-US" w:bidi="ar-SA"/>
-              </w:rPr>
-            </w:pPr>
-            <w:r>
-              <w:rPr/>
-            </w:r>
-            <w:r/>
-          </w:p>
-          <w:p>
-            <w:pPr>
-              <w:pStyle w:val="Normal"/>
-              <w:spacing w:lineRule="auto" w:line="240" w:before="0" w:after="0"/>
-            </w:pPr>
-            <w:r>
-              <w:rPr>
-                <w:b w:val="false"/>
-                <w:bCs w:val="false"/>
-                <w:sz w:val="22"/>
-                <w:szCs w:val="22"/>
-                <w:lang w:eastAsia="en-US"/>
-              </w:rPr>
-              <w:t>JULES fire impact team (Chantelle Burton, Stacey ????)</w:t>
+              <w:t>r UKESM. Further work on LimFIRE is likely to include collaborators within CEH, with UKESM science team members and other external collaborators.</w:t>
             </w:r>
             <w:r/>
           </w:p>
@@ -6024,24 +5937,38 @@
                 <w:numId w:val="8"/>
               </w:numPr>
               <w:spacing w:lineRule="auto" w:line="240" w:before="0" w:after="0"/>
-              <w:rPr>
-                <w:sz w:val="22"/>
-                <w:b w:val="false"/>
-                <w:sz w:val="22"/>
-                <w:b w:val="false"/>
-                <w:szCs w:val="22"/>
-                <w:bCs w:val="false"/>
-                <w:rFonts w:ascii="Calibri" w:hAnsi="Calibri" w:eastAsia="Calibri" w:cs="Times New Roman"/>
-                <w:color w:val="00000A"/>
-                <w:lang w:val="en-GB" w:eastAsia="en-US" w:bidi="ar-SA"/>
-              </w:rPr>
             </w:pPr>
             <w:r>
               <w:rPr>
                 <w:b w:val="false"/>
                 <w:bCs w:val="false"/>
               </w:rPr>
-              <w:t>INFERNO fire regimes</w:t>
+              <w:t xml:space="preserve">INFERNO fire regimes </w:t>
+            </w:r>
+            <w:r>
+              <w:rPr>
+                <w:b w:val="false"/>
+                <w:bCs w:val="false"/>
+              </w:rPr>
+              <w:t>(as co-author, by end of 2017)</w:t>
+            </w:r>
+            <w:r/>
+          </w:p>
+          <w:p>
+            <w:pPr>
+              <w:pStyle w:val="Normal"/>
+              <w:numPr>
+                <w:ilvl w:val="0"/>
+                <w:numId w:val="8"/>
+              </w:numPr>
+              <w:spacing w:lineRule="auto" w:line="240" w:before="0" w:after="0"/>
+            </w:pPr>
+            <w:r>
+              <w:rPr>
+                <w:b w:val="false"/>
+                <w:bCs w:val="false"/>
+              </w:rPr>
+              <w:t>JULES land use impacts on fire (as co-author, by end of 2017)</w:t>
             </w:r>
             <w:r/>
           </w:p>
@@ -6720,28 +6647,6 @@
                 <w:sz w:val="22"/>
                 <w:sz w:val="22"/>
                 <w:szCs w:val="22"/>
-                <w:rFonts w:ascii="Calibri" w:hAnsi="Calibri" w:eastAsia="Calibri" w:cs="Times New Roman"/>
-                <w:color w:val="00000A"/>
-                <w:lang w:val="en-GB" w:eastAsia="en-US" w:bidi="ar-SA"/>
-              </w:rPr>
-            </w:pPr>
-            <w:r>
-              <w:rPr>
-                <w:sz w:val="22"/>
-                <w:szCs w:val="22"/>
-                <w:lang w:eastAsia="en-US"/>
-              </w:rPr>
-            </w:r>
-            <w:r/>
-          </w:p>
-          <w:p>
-            <w:pPr>
-              <w:pStyle w:val="Normal"/>
-              <w:spacing w:lineRule="auto" w:line="240" w:before="0" w:after="0"/>
-              <w:rPr>
-                <w:sz w:val="22"/>
-                <w:sz w:val="22"/>
-                <w:szCs w:val="22"/>
                 <w:lang w:eastAsia="en-US"/>
               </w:rPr>
             </w:pPr>
@@ -8020,7 +7925,49 @@
                 <w:b w:val="false"/>
                 <w:bCs w:val="false"/>
               </w:rPr>
-              <w:t xml:space="preserve"> A first principles model of describing grassland phenology. At the moment, this is designed for drought-driven phenology, but plans are to include light and temperature driven phenelogical signals to be used to aid diagnosing changes in grassland production at &lt;&lt;UK sites&gt;&gt;</w:t>
+              <w:t xml:space="preserve"> A first principles model of describing </w:t>
+            </w:r>
+            <w:r>
+              <w:rPr>
+                <w:b w:val="false"/>
+                <w:bCs w:val="false"/>
+              </w:rPr>
+              <w:t xml:space="preserve">tropical </w:t>
+            </w:r>
+            <w:r>
+              <w:rPr>
+                <w:b w:val="false"/>
+                <w:bCs w:val="false"/>
+              </w:rPr>
+              <w:t xml:space="preserve">grassland phenology. At the moment, this is designed for drought-driven phenology, but </w:t>
+            </w:r>
+            <w:r>
+              <w:rPr>
+                <w:b w:val="false"/>
+                <w:bCs w:val="false"/>
+              </w:rPr>
+              <w:t>will be expanded</w:t>
+            </w:r>
+            <w:r>
+              <w:rPr>
+                <w:b w:val="false"/>
+                <w:bCs w:val="false"/>
+              </w:rPr>
+              <w:t xml:space="preserve"> include light and temperature driven phenelogical </w:t>
+            </w:r>
+            <w:r>
+              <w:rPr>
+                <w:b w:val="false"/>
+                <w:bCs w:val="false"/>
+              </w:rPr>
+              <w:t>drivers, so as</w:t>
+            </w:r>
+            <w:r>
+              <w:rPr>
+                <w:b w:val="false"/>
+                <w:bCs w:val="false"/>
+              </w:rPr>
+              <w:t xml:space="preserve"> to be used to aid diagnosing changes in grassland production at &lt;&lt;UK sites&gt;&gt;</w:t>
             </w:r>
             <w:r/>
           </w:p>
@@ -8253,7 +8200,7 @@
                   </w:pPr>
                   <w:r>
                     <w:rPr/>
-                    <w:t>Dec 2016</w:t>
+                    <w:t>Mar 2017</w:t>
                   </w:r>
                   <w:r/>
                 </w:p>
@@ -16120,8 +16067,8 @@
   <w:abstractNum w:abstractNumId="9">
     <w:lvl w:ilvl="0">
       <w:start w:val="1"/>
-      <w:numFmt w:val="decimal"/>
-      <w:lvlText w:val="%1."/>
+      <w:numFmt w:val="bullet"/>
+      <w:lvlText w:val=""/>
       <w:lvlJc w:val="left"/>
       <w:pPr>
         <w:tabs>
@@ -16129,12 +16076,14 @@
         </w:tabs>
         <w:ind w:left="774" w:hanging="360"/>
       </w:pPr>
-      <w:rPr/>
+      <w:rPr>
+        <w:rFonts w:ascii="Symbol" w:hAnsi="Symbol" w:cs="Symbol" w:hint="default"/>
+      </w:rPr>
     </w:lvl>
     <w:lvl w:ilvl="1">
       <w:start w:val="1"/>
-      <w:numFmt w:val="decimal"/>
-      <w:lvlText w:val="%2."/>
+      <w:numFmt w:val="bullet"/>
+      <w:lvlText w:val="◦"/>
       <w:lvlJc w:val="left"/>
       <w:pPr>
         <w:tabs>
@@ -16142,12 +16091,14 @@
         </w:tabs>
         <w:ind w:left="1134" w:hanging="360"/>
       </w:pPr>
-      <w:rPr/>
+      <w:rPr>
+        <w:rFonts w:ascii="OpenSymbol" w:hAnsi="OpenSymbol" w:cs="OpenSymbol" w:hint="default"/>
+      </w:rPr>
     </w:lvl>
     <w:lvl w:ilvl="2">
       <w:start w:val="1"/>
-      <w:numFmt w:val="decimal"/>
-      <w:lvlText w:val="%3."/>
+      <w:numFmt w:val="bullet"/>
+      <w:lvlText w:val="▪"/>
       <w:lvlJc w:val="left"/>
       <w:pPr>
         <w:tabs>
@@ -16155,12 +16106,14 @@
         </w:tabs>
         <w:ind w:left="1494" w:hanging="360"/>
       </w:pPr>
-      <w:rPr/>
+      <w:rPr>
+        <w:rFonts w:ascii="OpenSymbol" w:hAnsi="OpenSymbol" w:cs="OpenSymbol" w:hint="default"/>
+      </w:rPr>
     </w:lvl>
     <w:lvl w:ilvl="3">
       <w:start w:val="1"/>
-      <w:numFmt w:val="decimal"/>
-      <w:lvlText w:val="%4."/>
+      <w:numFmt w:val="bullet"/>
+      <w:lvlText w:val=""/>
       <w:lvlJc w:val="left"/>
       <w:pPr>
         <w:tabs>
@@ -16168,12 +16121,14 @@
         </w:tabs>
         <w:ind w:left="1854" w:hanging="360"/>
       </w:pPr>
-      <w:rPr/>
+      <w:rPr>
+        <w:rFonts w:ascii="Symbol" w:hAnsi="Symbol" w:cs="Symbol" w:hint="default"/>
+      </w:rPr>
     </w:lvl>
     <w:lvl w:ilvl="4">
       <w:start w:val="1"/>
-      <w:numFmt w:val="decimal"/>
-      <w:lvlText w:val="%5."/>
+      <w:numFmt w:val="bullet"/>
+      <w:lvlText w:val="◦"/>
       <w:lvlJc w:val="left"/>
       <w:pPr>
         <w:tabs>
@@ -16181,12 +16136,14 @@
         </w:tabs>
         <w:ind w:left="2214" w:hanging="360"/>
       </w:pPr>
-      <w:rPr/>
+      <w:rPr>
+        <w:rFonts w:ascii="OpenSymbol" w:hAnsi="OpenSymbol" w:cs="OpenSymbol" w:hint="default"/>
+      </w:rPr>
     </w:lvl>
     <w:lvl w:ilvl="5">
       <w:start w:val="1"/>
-      <w:numFmt w:val="decimal"/>
-      <w:lvlText w:val="%6."/>
+      <w:numFmt w:val="bullet"/>
+      <w:lvlText w:val="▪"/>
       <w:lvlJc w:val="left"/>
       <w:pPr>
         <w:tabs>
@@ -16194,12 +16151,14 @@
         </w:tabs>
         <w:ind w:left="2574" w:hanging="360"/>
       </w:pPr>
-      <w:rPr/>
+      <w:rPr>
+        <w:rFonts w:ascii="OpenSymbol" w:hAnsi="OpenSymbol" w:cs="OpenSymbol" w:hint="default"/>
+      </w:rPr>
     </w:lvl>
     <w:lvl w:ilvl="6">
       <w:start w:val="1"/>
-      <w:numFmt w:val="decimal"/>
-      <w:lvlText w:val="%7."/>
+      <w:numFmt w:val="bullet"/>
+      <w:lvlText w:val=""/>
       <w:lvlJc w:val="left"/>
       <w:pPr>
         <w:tabs>
@@ -16207,12 +16166,14 @@
         </w:tabs>
         <w:ind w:left="2934" w:hanging="360"/>
       </w:pPr>
-      <w:rPr/>
+      <w:rPr>
+        <w:rFonts w:ascii="Symbol" w:hAnsi="Symbol" w:cs="Symbol" w:hint="default"/>
+      </w:rPr>
     </w:lvl>
     <w:lvl w:ilvl="7">
       <w:start w:val="1"/>
-      <w:numFmt w:val="decimal"/>
-      <w:lvlText w:val="%8."/>
+      <w:numFmt w:val="bullet"/>
+      <w:lvlText w:val="◦"/>
       <w:lvlJc w:val="left"/>
       <w:pPr>
         <w:tabs>
@@ -16220,12 +16181,14 @@
         </w:tabs>
         <w:ind w:left="3294" w:hanging="360"/>
       </w:pPr>
-      <w:rPr/>
+      <w:rPr>
+        <w:rFonts w:ascii="OpenSymbol" w:hAnsi="OpenSymbol" w:cs="OpenSymbol" w:hint="default"/>
+      </w:rPr>
     </w:lvl>
     <w:lvl w:ilvl="8">
       <w:start w:val="1"/>
-      <w:numFmt w:val="decimal"/>
-      <w:lvlText w:val="%9."/>
+      <w:numFmt w:val="bullet"/>
+      <w:lvlText w:val="▪"/>
       <w:lvlJc w:val="left"/>
       <w:pPr>
         <w:tabs>
@@ -16233,7 +16196,9 @@
         </w:tabs>
         <w:ind w:left="3654" w:hanging="360"/>
       </w:pPr>
-      <w:rPr/>
+      <w:rPr>
+        <w:rFonts w:ascii="OpenSymbol" w:hAnsi="OpenSymbol" w:cs="OpenSymbol" w:hint="default"/>
+      </w:rPr>
     </w:lvl>
   </w:abstractNum>
   <w:abstractNum w:abstractNumId="10">

</xml_diff>

<commit_message>
updating tasks for the year including some precies of Apriasial
</commit_message>
<xml_diff>
--- a/Appraisal2016.docx
+++ b/Appraisal2016.docx
@@ -158,7 +158,7 @@
       <w:tblPr>
         <w:tblW w:w="9242" w:type="dxa"/>
         <w:jc w:val="left"/>
-        <w:tblInd w:w="-20" w:type="dxa"/>
+        <w:tblInd w:w="-25" w:type="dxa"/>
         <w:tblBorders>
           <w:top w:val="single" w:sz="4" w:space="0" w:color="000001"/>
           <w:left w:val="single" w:sz="4" w:space="0" w:color="000001"/>
@@ -169,17 +169,17 @@
         </w:tblBorders>
         <w:tblCellMar>
           <w:top w:w="0" w:type="dxa"/>
-          <w:left w:w="88" w:type="dxa"/>
+          <w:left w:w="83" w:type="dxa"/>
           <w:bottom w:w="0" w:type="dxa"/>
           <w:right w:w="108" w:type="dxa"/>
         </w:tblCellMar>
       </w:tblPr>
       <w:tblGrid>
-        <w:gridCol w:w="1135"/>
-        <w:gridCol w:w="584"/>
+        <w:gridCol w:w="1134"/>
+        <w:gridCol w:w="585"/>
         <w:gridCol w:w="268"/>
-        <w:gridCol w:w="709"/>
-        <w:gridCol w:w="1542"/>
+        <w:gridCol w:w="708"/>
+        <w:gridCol w:w="1543"/>
         <w:gridCol w:w="2674"/>
         <w:gridCol w:w="2329"/>
       </w:tblGrid>
@@ -189,7 +189,7 @@
         </w:trPr>
         <w:tc>
           <w:tcPr>
-            <w:tcW w:w="1135" w:type="dxa"/>
+            <w:tcW w:w="1134" w:type="dxa"/>
             <w:tcBorders>
               <w:top w:val="single" w:sz="4" w:space="0" w:color="000001"/>
               <w:left w:val="single" w:sz="4" w:space="0" w:color="000001"/>
@@ -200,7 +200,7 @@
             </w:tcBorders>
             <w:shd w:color="auto" w:fill="D9D9D9" w:val="clear"/>
             <w:tcMar>
-              <w:left w:w="88" w:type="dxa"/>
+              <w:left w:w="83" w:type="dxa"/>
             </w:tcMar>
           </w:tcPr>
           <w:p>
@@ -228,7 +228,7 @@
         </w:tc>
         <w:tc>
           <w:tcPr>
-            <w:tcW w:w="8106" w:type="dxa"/>
+            <w:tcW w:w="8107" w:type="dxa"/>
             <w:gridSpan w:val="6"/>
             <w:tcBorders>
               <w:top w:val="single" w:sz="4" w:space="0" w:color="000001"/>
@@ -240,7 +240,7 @@
             </w:tcBorders>
             <w:shd w:color="auto" w:fill="D9D9D9" w:val="clear"/>
             <w:tcMar>
-              <w:left w:w="88" w:type="dxa"/>
+              <w:left w:w="83" w:type="dxa"/>
             </w:tcMar>
           </w:tcPr>
           <w:p>
@@ -270,7 +270,7 @@
         </w:trPr>
         <w:tc>
           <w:tcPr>
-            <w:tcW w:w="1135" w:type="dxa"/>
+            <w:tcW w:w="1134" w:type="dxa"/>
             <w:tcBorders>
               <w:top w:val="single" w:sz="4" w:space="0" w:color="000001"/>
               <w:left w:val="single" w:sz="4" w:space="0" w:color="000001"/>
@@ -281,7 +281,7 @@
             </w:tcBorders>
             <w:shd w:color="auto" w:fill="D9D9D9" w:val="clear"/>
             <w:tcMar>
-              <w:left w:w="88" w:type="dxa"/>
+              <w:left w:w="83" w:type="dxa"/>
             </w:tcMar>
           </w:tcPr>
           <w:p>
@@ -309,7 +309,7 @@
         </w:tc>
         <w:tc>
           <w:tcPr>
-            <w:tcW w:w="8106" w:type="dxa"/>
+            <w:tcW w:w="8107" w:type="dxa"/>
             <w:gridSpan w:val="6"/>
             <w:tcBorders>
               <w:top w:val="single" w:sz="4" w:space="0" w:color="000001"/>
@@ -321,7 +321,7 @@
             </w:tcBorders>
             <w:shd w:color="auto" w:fill="D9D9D9" w:val="clear"/>
             <w:tcMar>
-              <w:left w:w="88" w:type="dxa"/>
+              <w:left w:w="83" w:type="dxa"/>
             </w:tcMar>
           </w:tcPr>
           <w:p>
@@ -351,7 +351,7 @@
         </w:trPr>
         <w:tc>
           <w:tcPr>
-            <w:tcW w:w="1135" w:type="dxa"/>
+            <w:tcW w:w="1134" w:type="dxa"/>
             <w:tcBorders>
               <w:top w:val="single" w:sz="4" w:space="0" w:color="000001"/>
               <w:left w:val="single" w:sz="4" w:space="0" w:color="000001"/>
@@ -362,7 +362,7 @@
             </w:tcBorders>
             <w:shd w:color="auto" w:fill="D9D9D9" w:val="clear"/>
             <w:tcMar>
-              <w:left w:w="88" w:type="dxa"/>
+              <w:left w:w="83" w:type="dxa"/>
             </w:tcMar>
           </w:tcPr>
           <w:p>
@@ -390,7 +390,7 @@
         </w:tc>
         <w:tc>
           <w:tcPr>
-            <w:tcW w:w="8106" w:type="dxa"/>
+            <w:tcW w:w="8107" w:type="dxa"/>
             <w:gridSpan w:val="6"/>
             <w:tcBorders>
               <w:top w:val="single" w:sz="4" w:space="0" w:color="000001"/>
@@ -402,7 +402,7 @@
             </w:tcBorders>
             <w:shd w:color="auto" w:fill="D9D9D9" w:val="clear"/>
             <w:tcMar>
-              <w:left w:w="88" w:type="dxa"/>
+              <w:left w:w="83" w:type="dxa"/>
             </w:tcMar>
           </w:tcPr>
           <w:p>
@@ -446,7 +446,7 @@
             </w:tcBorders>
             <w:shd w:color="auto" w:fill="D9D9D9" w:val="clear"/>
             <w:tcMar>
-              <w:left w:w="88" w:type="dxa"/>
+              <w:left w:w="83" w:type="dxa"/>
             </w:tcMar>
           </w:tcPr>
           <w:p>
@@ -486,7 +486,7 @@
             </w:tcBorders>
             <w:shd w:color="auto" w:fill="D9D9D9" w:val="clear"/>
             <w:tcMar>
-              <w:left w:w="88" w:type="dxa"/>
+              <w:left w:w="83" w:type="dxa"/>
             </w:tcMar>
           </w:tcPr>
           <w:p>
@@ -528,7 +528,7 @@
             </w:tcBorders>
             <w:shd w:color="auto" w:fill="D9D9D9" w:val="clear"/>
             <w:tcMar>
-              <w:left w:w="88" w:type="dxa"/>
+              <w:left w:w="83" w:type="dxa"/>
             </w:tcMar>
           </w:tcPr>
           <w:p>
@@ -568,7 +568,7 @@
             </w:tcBorders>
             <w:shd w:color="auto" w:fill="D9D9D9" w:val="clear"/>
             <w:tcMar>
-              <w:left w:w="88" w:type="dxa"/>
+              <w:left w:w="83" w:type="dxa"/>
             </w:tcMar>
           </w:tcPr>
           <w:p>
@@ -598,7 +598,7 @@
         </w:trPr>
         <w:tc>
           <w:tcPr>
-            <w:tcW w:w="2696" w:type="dxa"/>
+            <w:tcW w:w="2695" w:type="dxa"/>
             <w:gridSpan w:val="4"/>
             <w:tcBorders>
               <w:top w:val="single" w:sz="4" w:space="0" w:color="000001"/>
@@ -610,7 +610,7 @@
             </w:tcBorders>
             <w:shd w:color="auto" w:fill="D9D9D9" w:val="clear"/>
             <w:tcMar>
-              <w:left w:w="88" w:type="dxa"/>
+              <w:left w:w="83" w:type="dxa"/>
             </w:tcMar>
           </w:tcPr>
           <w:p>
@@ -638,7 +638,7 @@
         </w:tc>
         <w:tc>
           <w:tcPr>
-            <w:tcW w:w="6545" w:type="dxa"/>
+            <w:tcW w:w="6546" w:type="dxa"/>
             <w:gridSpan w:val="3"/>
             <w:tcBorders>
               <w:top w:val="single" w:sz="4" w:space="0" w:color="000001"/>
@@ -650,7 +650,7 @@
             </w:tcBorders>
             <w:shd w:color="auto" w:fill="D9D9D9" w:val="clear"/>
             <w:tcMar>
-              <w:left w:w="88" w:type="dxa"/>
+              <w:left w:w="83" w:type="dxa"/>
             </w:tcMar>
           </w:tcPr>
           <w:p>
@@ -687,7 +687,7 @@
             </w:tcBorders>
             <w:shd w:color="auto" w:fill="D9D9D9" w:val="clear"/>
             <w:tcMar>
-              <w:left w:w="88" w:type="dxa"/>
+              <w:left w:w="83" w:type="dxa"/>
             </w:tcMar>
           </w:tcPr>
           <w:p>
@@ -727,7 +727,7 @@
             </w:tcBorders>
             <w:shd w:color="auto" w:fill="D9D9D9" w:val="clear"/>
             <w:tcMar>
-              <w:left w:w="88" w:type="dxa"/>
+              <w:left w:w="83" w:type="dxa"/>
             </w:tcMar>
           </w:tcPr>
           <w:p>
@@ -763,7 +763,7 @@
             </w:tcBorders>
             <w:shd w:color="auto" w:fill="D9D9D9" w:val="clear"/>
             <w:tcMar>
-              <w:left w:w="88" w:type="dxa"/>
+              <w:left w:w="83" w:type="dxa"/>
             </w:tcMar>
           </w:tcPr>
           <w:p>
@@ -802,7 +802,7 @@
             </w:tcBorders>
             <w:shd w:color="auto" w:fill="D9D9D9" w:val="clear"/>
             <w:tcMar>
-              <w:left w:w="88" w:type="dxa"/>
+              <w:left w:w="83" w:type="dxa"/>
             </w:tcMar>
           </w:tcPr>
           <w:p>
@@ -857,7 +857,7 @@
       <w:tblPr>
         <w:tblW w:w="9242" w:type="dxa"/>
         <w:jc w:val="left"/>
-        <w:tblInd w:w="-20" w:type="dxa"/>
+        <w:tblInd w:w="-25" w:type="dxa"/>
         <w:tblBorders>
           <w:top w:val="single" w:sz="4" w:space="0" w:color="000001"/>
           <w:left w:val="single" w:sz="4" w:space="0" w:color="000001"/>
@@ -868,7 +868,7 @@
         </w:tblBorders>
         <w:tblCellMar>
           <w:top w:w="0" w:type="dxa"/>
-          <w:left w:w="88" w:type="dxa"/>
+          <w:left w:w="83" w:type="dxa"/>
           <w:bottom w:w="0" w:type="dxa"/>
           <w:right w:w="108" w:type="dxa"/>
         </w:tblCellMar>
@@ -896,7 +896,7 @@
             </w:tcBorders>
             <w:shd w:color="auto" w:fill="D9D9D9" w:val="clear"/>
             <w:tcMar>
-              <w:left w:w="88" w:type="dxa"/>
+              <w:left w:w="83" w:type="dxa"/>
             </w:tcMar>
           </w:tcPr>
           <w:p>
@@ -934,7 +934,7 @@
             </w:tcBorders>
             <w:shd w:color="auto" w:fill="D9D9D9" w:val="clear"/>
             <w:tcMar>
-              <w:left w:w="88" w:type="dxa"/>
+              <w:left w:w="83" w:type="dxa"/>
             </w:tcMar>
           </w:tcPr>
           <w:p>
@@ -968,7 +968,7 @@
             </w:tcBorders>
             <w:shd w:color="auto" w:fill="D9D9D9" w:val="clear"/>
             <w:tcMar>
-              <w:left w:w="88" w:type="dxa"/>
+              <w:left w:w="83" w:type="dxa"/>
             </w:tcMar>
           </w:tcPr>
           <w:p>
@@ -1002,7 +1002,7 @@
             </w:tcBorders>
             <w:shd w:color="auto" w:fill="D9D9D9" w:val="clear"/>
             <w:tcMar>
-              <w:left w:w="88" w:type="dxa"/>
+              <w:left w:w="83" w:type="dxa"/>
             </w:tcMar>
           </w:tcPr>
           <w:p>
@@ -1056,7 +1056,7 @@
       <w:tblPr>
         <w:tblW w:w="9242" w:type="dxa"/>
         <w:jc w:val="left"/>
-        <w:tblInd w:w="-20" w:type="dxa"/>
+        <w:tblInd w:w="-25" w:type="dxa"/>
         <w:tblBorders>
           <w:top w:val="single" w:sz="4" w:space="0" w:color="000001"/>
           <w:left w:val="single" w:sz="4" w:space="0" w:color="000001"/>
@@ -1067,7 +1067,7 @@
         </w:tblBorders>
         <w:tblCellMar>
           <w:top w:w="0" w:type="dxa"/>
-          <w:left w:w="88" w:type="dxa"/>
+          <w:left w:w="83" w:type="dxa"/>
           <w:bottom w:w="0" w:type="dxa"/>
           <w:right w:w="108" w:type="dxa"/>
         </w:tblCellMar>
@@ -1092,7 +1092,7 @@
             </w:tcBorders>
             <w:shd w:color="auto" w:fill="D9D9D9" w:val="clear"/>
             <w:tcMar>
-              <w:left w:w="88" w:type="dxa"/>
+              <w:left w:w="83" w:type="dxa"/>
             </w:tcMar>
           </w:tcPr>
           <w:p>
@@ -1137,7 +1137,7 @@
             </w:tcBorders>
             <w:shd w:color="auto" w:fill="D9D9D9" w:val="clear"/>
             <w:tcMar>
-              <w:left w:w="88" w:type="dxa"/>
+              <w:left w:w="83" w:type="dxa"/>
             </w:tcMar>
           </w:tcPr>
           <w:p>
@@ -1217,7 +1217,7 @@
       <w:tblPr>
         <w:tblW w:w="9242" w:type="dxa"/>
         <w:jc w:val="left"/>
-        <w:tblInd w:w="-20" w:type="dxa"/>
+        <w:tblInd w:w="-25" w:type="dxa"/>
         <w:tblBorders>
           <w:top w:val="single" w:sz="4" w:space="0" w:color="000001"/>
           <w:left w:val="single" w:sz="4" w:space="0" w:color="000001"/>
@@ -1228,7 +1228,7 @@
         </w:tblBorders>
         <w:tblCellMar>
           <w:top w:w="0" w:type="dxa"/>
-          <w:left w:w="88" w:type="dxa"/>
+          <w:left w:w="83" w:type="dxa"/>
           <w:bottom w:w="0" w:type="dxa"/>
           <w:right w:w="108" w:type="dxa"/>
         </w:tblCellMar>
@@ -1253,7 +1253,7 @@
             </w:tcBorders>
             <w:shd w:color="auto" w:fill="D9D9D9" w:val="clear"/>
             <w:tcMar>
-              <w:left w:w="88" w:type="dxa"/>
+              <w:left w:w="83" w:type="dxa"/>
             </w:tcMar>
           </w:tcPr>
           <w:p>
@@ -1304,7 +1304,7 @@
             </w:tcBorders>
             <w:shd w:color="auto" w:fill="D9D9D9" w:val="clear"/>
             <w:tcMar>
-              <w:left w:w="88" w:type="dxa"/>
+              <w:left w:w="83" w:type="dxa"/>
             </w:tcMar>
           </w:tcPr>
           <w:p>
@@ -1384,7 +1384,7 @@
       <w:tblPr>
         <w:tblW w:w="9242" w:type="dxa"/>
         <w:jc w:val="left"/>
-        <w:tblInd w:w="-20" w:type="dxa"/>
+        <w:tblInd w:w="-25" w:type="dxa"/>
         <w:tblBorders>
           <w:top w:val="single" w:sz="4" w:space="0" w:color="000001"/>
           <w:left w:val="single" w:sz="4" w:space="0" w:color="000001"/>
@@ -1395,7 +1395,7 @@
         </w:tblBorders>
         <w:tblCellMar>
           <w:top w:w="0" w:type="dxa"/>
-          <w:left w:w="88" w:type="dxa"/>
+          <w:left w:w="83" w:type="dxa"/>
           <w:bottom w:w="0" w:type="dxa"/>
           <w:right w:w="108" w:type="dxa"/>
         </w:tblCellMar>
@@ -1420,7 +1420,7 @@
             </w:tcBorders>
             <w:shd w:color="auto" w:fill="D9D9D9" w:val="clear"/>
             <w:tcMar>
-              <w:left w:w="88" w:type="dxa"/>
+              <w:left w:w="83" w:type="dxa"/>
             </w:tcMar>
           </w:tcPr>
           <w:p>
@@ -1466,7 +1466,7 @@
             </w:tcBorders>
             <w:shd w:color="auto" w:fill="D9D9D9" w:val="clear"/>
             <w:tcMar>
-              <w:left w:w="88" w:type="dxa"/>
+              <w:left w:w="83" w:type="dxa"/>
             </w:tcMar>
           </w:tcPr>
           <w:p>
@@ -1617,7 +1617,7 @@
             </w:tcBorders>
             <w:shd w:color="auto" w:fill="D9D9D9" w:val="clear"/>
             <w:tcMar>
-              <w:left w:w="88" w:type="dxa"/>
+              <w:left w:w="83" w:type="dxa"/>
             </w:tcMar>
           </w:tcPr>
           <w:p>
@@ -1839,7 +1839,7 @@
       <w:tblPr>
         <w:tblW w:w="9242" w:type="dxa"/>
         <w:jc w:val="left"/>
-        <w:tblInd w:w="-20" w:type="dxa"/>
+        <w:tblInd w:w="-25" w:type="dxa"/>
         <w:tblBorders>
           <w:top w:val="single" w:sz="4" w:space="0" w:color="000001"/>
           <w:left w:val="single" w:sz="4" w:space="0" w:color="000001"/>
@@ -1850,7 +1850,7 @@
         </w:tblBorders>
         <w:tblCellMar>
           <w:top w:w="0" w:type="dxa"/>
-          <w:left w:w="88" w:type="dxa"/>
+          <w:left w:w="83" w:type="dxa"/>
           <w:bottom w:w="0" w:type="dxa"/>
           <w:right w:w="108" w:type="dxa"/>
         </w:tblCellMar>
@@ -1875,7 +1875,7 @@
             </w:tcBorders>
             <w:shd w:fill="auto" w:val="clear"/>
             <w:tcMar>
-              <w:left w:w="88" w:type="dxa"/>
+              <w:left w:w="83" w:type="dxa"/>
             </w:tcMar>
           </w:tcPr>
           <w:p>
@@ -2049,7 +2049,7 @@
       <w:tblPr>
         <w:tblW w:w="9242" w:type="dxa"/>
         <w:jc w:val="left"/>
-        <w:tblInd w:w="-20" w:type="dxa"/>
+        <w:tblInd w:w="-25" w:type="dxa"/>
         <w:tblBorders>
           <w:top w:val="single" w:sz="4" w:space="0" w:color="000001"/>
           <w:left w:val="single" w:sz="4" w:space="0" w:color="000001"/>
@@ -2060,16 +2060,16 @@
         </w:tblBorders>
         <w:tblCellMar>
           <w:top w:w="0" w:type="dxa"/>
-          <w:left w:w="88" w:type="dxa"/>
+          <w:left w:w="83" w:type="dxa"/>
           <w:bottom w:w="0" w:type="dxa"/>
           <w:right w:w="108" w:type="dxa"/>
         </w:tblCellMar>
       </w:tblPr>
       <w:tblGrid>
-        <w:gridCol w:w="1685"/>
+        <w:gridCol w:w="1684"/>
         <w:gridCol w:w="2962"/>
         <w:gridCol w:w="1028"/>
-        <w:gridCol w:w="3566"/>
+        <w:gridCol w:w="3567"/>
       </w:tblGrid>
       <w:tr>
         <w:trPr>
@@ -2089,7 +2089,7 @@
             </w:tcBorders>
             <w:shd w:color="auto" w:fill="17365D" w:val="clear"/>
             <w:tcMar>
-              <w:left w:w="88" w:type="dxa"/>
+              <w:left w:w="83" w:type="dxa"/>
             </w:tcMar>
           </w:tcPr>
           <w:p>
@@ -2131,7 +2131,7 @@
             </w:tcBorders>
             <w:shd w:color="auto" w:fill="D9D9D9" w:val="clear"/>
             <w:tcMar>
-              <w:left w:w="88" w:type="dxa"/>
+              <w:left w:w="83" w:type="dxa"/>
             </w:tcMar>
           </w:tcPr>
           <w:p>
@@ -2168,7 +2168,7 @@
             </w:tcBorders>
             <w:shd w:color="auto" w:fill="365F91" w:val="clear"/>
             <w:tcMar>
-              <w:left w:w="88" w:type="dxa"/>
+              <w:left w:w="83" w:type="dxa"/>
             </w:tcMar>
           </w:tcPr>
           <w:p>
@@ -2210,7 +2210,7 @@
             </w:tcBorders>
             <w:shd w:color="auto" w:fill="D9D9D9" w:val="clear"/>
             <w:tcMar>
-              <w:left w:w="88" w:type="dxa"/>
+              <w:left w:w="83" w:type="dxa"/>
             </w:tcMar>
           </w:tcPr>
           <w:p>
@@ -2250,7 +2250,6 @@
             </w:r>
             <w:r>
               <w:rPr>
-                <w:rFonts w:ascii="Calibri" w:hAnsi="Calibri"/>
                 <w:b w:val="false"/>
                 <w:bCs w:val="false"/>
                 <w:color w:val="000000"/>
@@ -2259,14 +2258,23 @@
             </w:r>
             <w:r>
               <w:rPr>
-                <w:rFonts w:ascii="Calibri" w:hAnsi="Calibri"/>
                 <w:b w:val="false"/>
                 <w:bCs w:val="false"/>
                 <w:color w:val="000000"/>
                 <w:sz w:val="22"/>
                 <w:szCs w:val="22"/>
               </w:rPr>
-              <w:t>ed vegetation.</w:t>
+              <w:t xml:space="preserve">ed vegetation </w:t>
+            </w:r>
+            <w:r>
+              <w:rPr>
+                <w:b w:val="false"/>
+                <w:bCs w:val="false"/>
+                <w:color w:val="000000"/>
+                <w:sz w:val="22"/>
+                <w:szCs w:val="22"/>
+              </w:rPr>
+              <w:t>(September – October).</w:t>
             </w:r>
             <w:r/>
           </w:p>
@@ -2281,14 +2289,23 @@
             </w:pPr>
             <w:r>
               <w:rPr>
-                <w:rFonts w:ascii="Calibri" w:hAnsi="Calibri"/>
                 <w:b w:val="false"/>
                 <w:bCs w:val="false"/>
                 <w:color w:val="000000"/>
                 <w:sz w:val="22"/>
                 <w:szCs w:val="22"/>
               </w:rPr>
-              <w:t>Checking re-distribution and response time of PFT growth when switching between 8 and 13 tiles.</w:t>
+              <w:t xml:space="preserve">Checking re-distribution and response time of PFT growth when switching between 8 and 13 tiles </w:t>
+            </w:r>
+            <w:r>
+              <w:rPr>
+                <w:b w:val="false"/>
+                <w:bCs w:val="false"/>
+                <w:color w:val="000000"/>
+                <w:sz w:val="22"/>
+                <w:szCs w:val="22"/>
+              </w:rPr>
+              <w:t>(September – October).</w:t>
             </w:r>
             <w:r/>
           </w:p>
@@ -2303,7 +2320,6 @@
             </w:pPr>
             <w:r>
               <w:rPr>
-                <w:rFonts w:ascii="Calibri" w:hAnsi="Calibri"/>
                 <w:b w:val="false"/>
                 <w:bCs w:val="false"/>
                 <w:color w:val="000000"/>
@@ -2316,7 +2332,6 @@
               <w:r>
                 <w:rPr>
                   <w:rStyle w:val="InternetLink"/>
-                  <w:rFonts w:ascii="Calibri" w:hAnsi="Calibri"/>
                   <w:b w:val="false"/>
                   <w:bCs w:val="false"/>
                   <w:color w:val="000000"/>
@@ -2328,25 +2343,13 @@
             </w:hyperlink>
             <w:r>
               <w:rPr>
-                <w:rFonts w:ascii="Calibri" w:hAnsi="Calibri"/>
                 <w:b w:val="false"/>
                 <w:bCs w:val="false"/>
                 <w:color w:val="000000"/>
                 <w:sz w:val="22"/>
                 <w:szCs w:val="22"/>
               </w:rPr>
-              <w:t xml:space="preserve">) </w:t>
-            </w:r>
-            <w:r>
-              <w:rPr>
-                <w:rFonts w:ascii="Calibri" w:hAnsi="Calibri"/>
-                <w:b w:val="false"/>
-                <w:bCs w:val="false"/>
-                <w:color w:val="000000"/>
-                <w:sz w:val="22"/>
-                <w:szCs w:val="22"/>
-              </w:rPr>
-              <w:t>(October)</w:t>
+              <w:t>) (October)</w:t>
             </w:r>
             <w:r/>
           </w:p>
@@ -2361,25 +2364,13 @@
             </w:pPr>
             <w:r>
               <w:rPr>
-                <w:rFonts w:ascii="Calibri" w:hAnsi="Calibri"/>
                 <w:b w:val="false"/>
                 <w:bCs w:val="false"/>
                 <w:color w:val="000000"/>
                 <w:sz w:val="22"/>
                 <w:szCs w:val="22"/>
               </w:rPr>
-              <w:t xml:space="preserve">Carbon conservation and evaluation of CO2 in emission-driven runs </w:t>
-            </w:r>
-            <w:r>
-              <w:rPr>
-                <w:rFonts w:ascii="Calibri" w:hAnsi="Calibri"/>
-                <w:b w:val="false"/>
-                <w:bCs w:val="false"/>
-                <w:color w:val="000000"/>
-                <w:sz w:val="22"/>
-                <w:szCs w:val="22"/>
-              </w:rPr>
-              <w:t>(October-November)</w:t>
+              <w:t>Carbon conservation and evaluation of CO2 in emission-driven runs (October-November)</w:t>
             </w:r>
             <w:r/>
           </w:p>
@@ -2394,58 +2385,13 @@
             </w:pPr>
             <w:r>
               <w:rPr>
-                <w:rFonts w:ascii="Calibri" w:hAnsi="Calibri"/>
                 <w:b w:val="false"/>
                 <w:bCs w:val="false"/>
                 <w:color w:val="000000"/>
                 <w:sz w:val="22"/>
                 <w:szCs w:val="22"/>
               </w:rPr>
-              <w:t xml:space="preserve">Model component </w:t>
-            </w:r>
-            <w:r>
-              <w:rPr>
-                <w:rFonts w:ascii="Calibri" w:hAnsi="Calibri"/>
-                <w:b w:val="false"/>
-                <w:bCs w:val="false"/>
-                <w:color w:val="000000"/>
-                <w:sz w:val="22"/>
-                <w:szCs w:val="22"/>
-              </w:rPr>
-              <w:t xml:space="preserve">carbon uptake e.g. using a CO2 perturbation in a spun-up run </w:t>
-            </w:r>
-            <w:r>
-              <w:rPr>
-                <w:rFonts w:ascii="Calibri" w:hAnsi="Calibri"/>
-                <w:b w:val="false"/>
-                <w:bCs w:val="false"/>
-                <w:color w:val="000000"/>
-                <w:sz w:val="22"/>
-                <w:szCs w:val="22"/>
-              </w:rPr>
-              <w:t xml:space="preserve">to evalute carbon uptakes in </w:t>
-            </w:r>
-            <w:r>
-              <w:rPr>
-                <w:rFonts w:ascii="Calibri" w:hAnsi="Calibri"/>
-                <w:b w:val="false"/>
-                <w:bCs w:val="false"/>
-                <w:color w:val="000000"/>
-                <w:sz w:val="22"/>
-                <w:szCs w:val="22"/>
-              </w:rPr>
-              <w:t xml:space="preserve"> Land/ocean </w:t>
-            </w:r>
-            <w:r>
-              <w:rPr>
-                <w:rFonts w:ascii="Calibri" w:hAnsi="Calibri"/>
-                <w:b w:val="false"/>
-                <w:bCs w:val="false"/>
-                <w:color w:val="000000"/>
-                <w:sz w:val="22"/>
-                <w:szCs w:val="22"/>
-              </w:rPr>
-              <w:t>(This year)</w:t>
+              <w:t>Model component carbon uptake e.g. using a CO2 perturbation in a spun-up run to evalute carbon uptakes in  Land/ocean (This year)</w:t>
             </w:r>
             <w:r/>
           </w:p>
@@ -2460,58 +2406,13 @@
             </w:pPr>
             <w:r>
               <w:rPr>
-                <w:rFonts w:ascii="Calibri" w:hAnsi="Calibri"/>
                 <w:b w:val="false"/>
                 <w:bCs w:val="false"/>
                 <w:color w:val="000000"/>
                 <w:sz w:val="22"/>
                 <w:szCs w:val="22"/>
               </w:rPr>
-              <w:t xml:space="preserve">Implementing </w:t>
-            </w:r>
-            <w:r>
-              <w:rPr>
-                <w:rFonts w:ascii="Calibri" w:hAnsi="Calibri"/>
-                <w:b w:val="false"/>
-                <w:bCs w:val="false"/>
-                <w:color w:val="000000"/>
-                <w:sz w:val="22"/>
-                <w:szCs w:val="22"/>
-              </w:rPr>
-              <w:t xml:space="preserve">an scientifically testing </w:t>
-            </w:r>
-            <w:r>
-              <w:rPr>
-                <w:rFonts w:ascii="Calibri" w:hAnsi="Calibri"/>
-                <w:b w:val="false"/>
-                <w:bCs w:val="false"/>
-                <w:color w:val="000000"/>
-                <w:sz w:val="22"/>
-                <w:szCs w:val="22"/>
-              </w:rPr>
-              <w:t>d</w:t>
-            </w:r>
-            <w:r>
-              <w:rPr>
-                <w:rFonts w:ascii="Calibri" w:hAnsi="Calibri"/>
-                <w:b w:val="false"/>
-                <w:bCs w:val="false"/>
-                <w:color w:val="000000"/>
-                <w:sz w:val="22"/>
-                <w:szCs w:val="22"/>
-              </w:rPr>
-              <w:t xml:space="preserve">iffuse fraction code </w:t>
-            </w:r>
-            <w:r>
-              <w:rPr>
-                <w:rFonts w:ascii="Calibri" w:hAnsi="Calibri"/>
-                <w:b w:val="false"/>
-                <w:bCs w:val="false"/>
-                <w:color w:val="000000"/>
-                <w:sz w:val="22"/>
-                <w:szCs w:val="22"/>
-              </w:rPr>
-              <w:t>(By January)</w:t>
+              <w:t>Implementing an scientifically testing diffuse fraction code ( January)</w:t>
             </w:r>
             <w:r/>
           </w:p>
@@ -2526,7 +2427,6 @@
             </w:pPr>
             <w:r>
               <w:rPr>
-                <w:rFonts w:ascii="Calibri" w:hAnsi="Calibri"/>
                 <w:b w:val="false"/>
                 <w:bCs w:val="false"/>
                 <w:color w:val="000000"/>
@@ -2544,29 +2444,7 @@
                 <w:sz w:val="20"/>
                 <w:szCs w:val="22"/>
               </w:rPr>
-              <w:t xml:space="preserve">(Perhaps for version 2, </w:t>
-            </w:r>
-            <w:r>
-              <w:rPr>
-                <w:rFonts w:ascii="Arial;sans-serif" w:hAnsi="Arial;sans-serif"/>
-                <w:b w:val="false"/>
-                <w:bCs w:val="false"/>
-                <w:color w:val="000000"/>
-                <w:sz w:val="20"/>
-                <w:szCs w:val="22"/>
-              </w:rPr>
-              <w:t>see</w:t>
-            </w:r>
-            <w:r>
-              <w:rPr>
-                <w:rFonts w:ascii="Arial;sans-serif" w:hAnsi="Arial;sans-serif"/>
-                <w:b w:val="false"/>
-                <w:bCs w:val="false"/>
-                <w:color w:val="000000"/>
-                <w:sz w:val="20"/>
-                <w:szCs w:val="22"/>
-              </w:rPr>
-              <w:t xml:space="preserve"> below)</w:t>
+              <w:t>(Perhaps for version 2, see below)</w:t>
             </w:r>
             <w:r/>
           </w:p>
@@ -2581,7 +2459,6 @@
             </w:pPr>
             <w:r>
               <w:rPr>
-                <w:rFonts w:ascii="Calibri" w:hAnsi="Calibri"/>
                 <w:b w:val="false"/>
                 <w:bCs w:val="false"/>
                 <w:color w:val="000000"/>
@@ -2605,7 +2482,7 @@
             <w:pPr>
               <w:pStyle w:val="ListParagraph"/>
               <w:spacing w:lineRule="auto" w:line="240" w:before="0" w:after="0"/>
-              <w:ind w:hanging="0"/>
+              <w:ind w:left="720" w:hanging="0"/>
               <w:rPr>
                 <w:sz w:val="22"/>
                 <w:b w:val="false"/>
@@ -2613,10 +2490,18 @@
                 <w:b w:val="false"/>
                 <w:szCs w:val="22"/>
                 <w:bCs w:val="false"/>
-              </w:rPr>
-            </w:pPr>
-            <w:r>
-              <w:rPr/>
+                <w:rFonts w:ascii="Calibri" w:hAnsi="Calibri" w:eastAsia="Calibri" w:cs="Times New Roman"/>
+                <w:color w:val="00000A"/>
+                <w:lang w:val="en-GB" w:eastAsia="en-US" w:bidi="ar-SA"/>
+              </w:rPr>
+            </w:pPr>
+            <w:r>
+              <w:rPr>
+                <w:b w:val="false"/>
+                <w:bCs w:val="false"/>
+                <w:sz w:val="22"/>
+                <w:szCs w:val="22"/>
+              </w:rPr>
             </w:r>
             <w:r/>
           </w:p>
@@ -2735,7 +2620,7 @@
         </w:trPr>
         <w:tc>
           <w:tcPr>
-            <w:tcW w:w="1685" w:type="dxa"/>
+            <w:tcW w:w="1684" w:type="dxa"/>
             <w:tcBorders>
               <w:top w:val="single" w:sz="4" w:space="0" w:color="000001"/>
               <w:left w:val="single" w:sz="4" w:space="0" w:color="000001"/>
@@ -2746,7 +2631,7 @@
             </w:tcBorders>
             <w:shd w:color="auto" w:fill="D9D9D9" w:val="clear"/>
             <w:tcMar>
-              <w:left w:w="88" w:type="dxa"/>
+              <w:left w:w="83" w:type="dxa"/>
             </w:tcMar>
           </w:tcPr>
           <w:p>
@@ -2780,7 +2665,7 @@
             </w:tcBorders>
             <w:shd w:color="auto" w:fill="D9D9D9" w:val="clear"/>
             <w:tcMar>
-              <w:left w:w="88" w:type="dxa"/>
+              <w:left w:w="83" w:type="dxa"/>
             </w:tcMar>
           </w:tcPr>
           <w:p>
@@ -2840,7 +2725,7 @@
             </w:tcBorders>
             <w:shd w:color="auto" w:fill="D9D9D9" w:val="clear"/>
             <w:tcMar>
-              <w:left w:w="88" w:type="dxa"/>
+              <w:left w:w="83" w:type="dxa"/>
             </w:tcMar>
           </w:tcPr>
           <w:p>
@@ -2867,7 +2752,7 @@
         </w:tc>
         <w:tc>
           <w:tcPr>
-            <w:tcW w:w="3566" w:type="dxa"/>
+            <w:tcW w:w="3567" w:type="dxa"/>
             <w:tcBorders>
               <w:top w:val="single" w:sz="4" w:space="0" w:color="000001"/>
               <w:left w:val="single" w:sz="4" w:space="0" w:color="000001"/>
@@ -2878,7 +2763,7 @@
             </w:tcBorders>
             <w:shd w:color="auto" w:fill="D9D9D9" w:val="clear"/>
             <w:tcMar>
-              <w:left w:w="88" w:type="dxa"/>
+              <w:left w:w="83" w:type="dxa"/>
             </w:tcMar>
           </w:tcPr>
           <w:p>
@@ -2906,7 +2791,7 @@
         </w:trPr>
         <w:tc>
           <w:tcPr>
-            <w:tcW w:w="1685" w:type="dxa"/>
+            <w:tcW w:w="1684" w:type="dxa"/>
             <w:tcBorders>
               <w:top w:val="single" w:sz="4" w:space="0" w:color="000001"/>
               <w:left w:val="single" w:sz="4" w:space="0" w:color="000001"/>
@@ -2917,7 +2802,7 @@
             </w:tcBorders>
             <w:shd w:color="auto" w:fill="D9D9D9" w:val="clear"/>
             <w:tcMar>
-              <w:left w:w="88" w:type="dxa"/>
+              <w:left w:w="83" w:type="dxa"/>
             </w:tcMar>
           </w:tcPr>
           <w:p>
@@ -2944,7 +2829,7 @@
         </w:tc>
         <w:tc>
           <w:tcPr>
-            <w:tcW w:w="7556" w:type="dxa"/>
+            <w:tcW w:w="7557" w:type="dxa"/>
             <w:gridSpan w:val="3"/>
             <w:tcBorders>
               <w:top w:val="single" w:sz="4" w:space="0" w:color="000001"/>
@@ -2956,7 +2841,7 @@
             </w:tcBorders>
             <w:shd w:color="auto" w:fill="D9D9D9" w:val="clear"/>
             <w:tcMar>
-              <w:left w:w="88" w:type="dxa"/>
+              <w:left w:w="83" w:type="dxa"/>
             </w:tcMar>
           </w:tcPr>
           <w:p>
@@ -2992,7 +2877,7 @@
         <w:trPr/>
         <w:tc>
           <w:tcPr>
-            <w:tcW w:w="1685" w:type="dxa"/>
+            <w:tcW w:w="1684" w:type="dxa"/>
             <w:tcBorders>
               <w:top w:val="single" w:sz="4" w:space="0" w:color="000001"/>
               <w:left w:val="single" w:sz="4" w:space="0" w:color="000001"/>
@@ -3003,7 +2888,7 @@
             </w:tcBorders>
             <w:shd w:color="auto" w:fill="D9D9D9" w:val="clear"/>
             <w:tcMar>
-              <w:left w:w="88" w:type="dxa"/>
+              <w:left w:w="83" w:type="dxa"/>
             </w:tcMar>
           </w:tcPr>
           <w:p>
@@ -3026,7 +2911,7 @@
         </w:tc>
         <w:tc>
           <w:tcPr>
-            <w:tcW w:w="7556" w:type="dxa"/>
+            <w:tcW w:w="7557" w:type="dxa"/>
             <w:gridSpan w:val="3"/>
             <w:tcBorders>
               <w:top w:val="single" w:sz="4" w:space="0" w:color="000001"/>
@@ -3038,7 +2923,7 @@
             </w:tcBorders>
             <w:shd w:color="auto" w:fill="D9D9D9" w:val="clear"/>
             <w:tcMar>
-              <w:left w:w="88" w:type="dxa"/>
+              <w:left w:w="83" w:type="dxa"/>
             </w:tcMar>
           </w:tcPr>
           <w:p>
@@ -3083,7 +2968,7 @@
         <w:trPr/>
         <w:tc>
           <w:tcPr>
-            <w:tcW w:w="1685" w:type="dxa"/>
+            <w:tcW w:w="1684" w:type="dxa"/>
             <w:tcBorders>
               <w:top w:val="single" w:sz="4" w:space="0" w:color="000001"/>
               <w:left w:val="single" w:sz="4" w:space="0" w:color="000001"/>
@@ -3094,7 +2979,7 @@
             </w:tcBorders>
             <w:shd w:color="auto" w:fill="D9D9D9" w:val="clear"/>
             <w:tcMar>
-              <w:left w:w="88" w:type="dxa"/>
+              <w:left w:w="83" w:type="dxa"/>
             </w:tcMar>
           </w:tcPr>
           <w:p>
@@ -3117,7 +3002,7 @@
         </w:tc>
         <w:tc>
           <w:tcPr>
-            <w:tcW w:w="7556" w:type="dxa"/>
+            <w:tcW w:w="7557" w:type="dxa"/>
             <w:gridSpan w:val="3"/>
             <w:tcBorders>
               <w:top w:val="single" w:sz="4" w:space="0" w:color="000001"/>
@@ -3129,7 +3014,7 @@
             </w:tcBorders>
             <w:shd w:color="auto" w:fill="D9D9D9" w:val="clear"/>
             <w:tcMar>
-              <w:left w:w="88" w:type="dxa"/>
+              <w:left w:w="83" w:type="dxa"/>
             </w:tcMar>
           </w:tcPr>
           <w:p>
@@ -3167,7 +3052,7 @@
         </w:trPr>
         <w:tc>
           <w:tcPr>
-            <w:tcW w:w="1685" w:type="dxa"/>
+            <w:tcW w:w="1684" w:type="dxa"/>
             <w:tcBorders>
               <w:top w:val="single" w:sz="36" w:space="0" w:color="000001"/>
               <w:left w:val="single" w:sz="4" w:space="0" w:color="000001"/>
@@ -3178,7 +3063,7 @@
             </w:tcBorders>
             <w:shd w:fill="auto" w:val="clear"/>
             <w:tcMar>
-              <w:left w:w="88" w:type="dxa"/>
+              <w:left w:w="83" w:type="dxa"/>
             </w:tcMar>
           </w:tcPr>
           <w:p>
@@ -3201,7 +3086,7 @@
         </w:tc>
         <w:tc>
           <w:tcPr>
-            <w:tcW w:w="7556" w:type="dxa"/>
+            <w:tcW w:w="7557" w:type="dxa"/>
             <w:gridSpan w:val="3"/>
             <w:tcBorders>
               <w:top w:val="single" w:sz="36" w:space="0" w:color="000001"/>
@@ -3213,7 +3098,7 @@
             </w:tcBorders>
             <w:shd w:fill="auto" w:val="clear"/>
             <w:tcMar>
-              <w:left w:w="88" w:type="dxa"/>
+              <w:left w:w="83" w:type="dxa"/>
             </w:tcMar>
           </w:tcPr>
           <w:p>
@@ -3263,7 +3148,7 @@
             </w:tcBorders>
             <w:shd w:color="auto" w:fill="365F91" w:val="clear"/>
             <w:tcMar>
-              <w:left w:w="88" w:type="dxa"/>
+              <w:left w:w="83" w:type="dxa"/>
             </w:tcMar>
           </w:tcPr>
           <w:p>
@@ -3305,7 +3190,7 @@
             </w:tcBorders>
             <w:shd w:fill="auto" w:val="clear"/>
             <w:tcMar>
-              <w:left w:w="88" w:type="dxa"/>
+              <w:left w:w="83" w:type="dxa"/>
             </w:tcMar>
           </w:tcPr>
           <w:p>
@@ -3355,7 +3240,7 @@
             </w:tcBorders>
             <w:shd w:fill="auto" w:val="clear"/>
             <w:tcMar>
-              <w:left w:w="88" w:type="dxa"/>
+              <w:left w:w="83" w:type="dxa"/>
             </w:tcMar>
           </w:tcPr>
           <w:p>
@@ -3373,13 +3258,7 @@
               <w:rPr>
                 <w:i/>
               </w:rPr>
-              <w:t>Completed by main appraiser</w:t>
-            </w:r>
-            <w:r>
-              <w:rPr>
-                <w:i/>
-              </w:rPr>
-              <w:t>Tha</w:t>
+              <w:t>Completed by main appraiserTha</w:t>
             </w:r>
             <w:r/>
           </w:p>
@@ -3403,7 +3282,7 @@
             </w:tcBorders>
             <w:shd w:fill="auto" w:val="clear"/>
             <w:tcMar>
-              <w:left w:w="88" w:type="dxa"/>
+              <w:left w:w="83" w:type="dxa"/>
             </w:tcMar>
           </w:tcPr>
           <w:p>
@@ -3453,7 +3332,7 @@
             </w:tcBorders>
             <w:shd w:fill="auto" w:val="clear"/>
             <w:tcMar>
-              <w:left w:w="88" w:type="dxa"/>
+              <w:left w:w="83" w:type="dxa"/>
             </w:tcMar>
           </w:tcPr>
           <w:p>
@@ -3500,7 +3379,7 @@
             </w:tcBorders>
             <w:shd w:fill="auto" w:val="clear"/>
             <w:tcMar>
-              <w:left w:w="88" w:type="dxa"/>
+              <w:left w:w="83" w:type="dxa"/>
             </w:tcMar>
           </w:tcPr>
           <w:p>
@@ -3594,7 +3473,7 @@
       <w:tblPr>
         <w:tblW w:w="9242" w:type="dxa"/>
         <w:jc w:val="left"/>
-        <w:tblInd w:w="-20" w:type="dxa"/>
+        <w:tblInd w:w="-25" w:type="dxa"/>
         <w:tblBorders>
           <w:top w:val="single" w:sz="4" w:space="0" w:color="000001"/>
           <w:left w:val="single" w:sz="4" w:space="0" w:color="000001"/>
@@ -3605,7 +3484,7 @@
         </w:tblBorders>
         <w:tblCellMar>
           <w:top w:w="0" w:type="dxa"/>
-          <w:left w:w="88" w:type="dxa"/>
+          <w:left w:w="83" w:type="dxa"/>
           <w:bottom w:w="0" w:type="dxa"/>
           <w:right w:w="108" w:type="dxa"/>
         </w:tblCellMar>
@@ -3613,8 +3492,8 @@
       <w:tblGrid>
         <w:gridCol w:w="1692"/>
         <w:gridCol w:w="2929"/>
-        <w:gridCol w:w="1028"/>
-        <w:gridCol w:w="3592"/>
+        <w:gridCol w:w="1027"/>
+        <w:gridCol w:w="3593"/>
       </w:tblGrid>
       <w:tr>
         <w:trPr>
@@ -3634,7 +3513,7 @@
             </w:tcBorders>
             <w:shd w:color="auto" w:fill="17365D" w:val="clear"/>
             <w:tcMar>
-              <w:left w:w="88" w:type="dxa"/>
+              <w:left w:w="83" w:type="dxa"/>
             </w:tcMar>
           </w:tcPr>
           <w:p>
@@ -3677,7 +3556,7 @@
             </w:tcBorders>
             <w:shd w:color="auto" w:fill="D9D9D9" w:val="clear"/>
             <w:tcMar>
-              <w:left w:w="88" w:type="dxa"/>
+              <w:left w:w="83" w:type="dxa"/>
             </w:tcMar>
           </w:tcPr>
           <w:p>
@@ -3719,7 +3598,7 @@
             </w:tcBorders>
             <w:shd w:color="auto" w:fill="365F91" w:val="clear"/>
             <w:tcMar>
-              <w:left w:w="88" w:type="dxa"/>
+              <w:left w:w="83" w:type="dxa"/>
             </w:tcMar>
           </w:tcPr>
           <w:p>
@@ -3761,7 +3640,7 @@
             </w:tcBorders>
             <w:shd w:color="auto" w:fill="D9D9D9" w:val="clear"/>
             <w:tcMar>
-              <w:left w:w="88" w:type="dxa"/>
+              <w:left w:w="83" w:type="dxa"/>
             </w:tcMar>
           </w:tcPr>
           <w:p>
@@ -3770,15 +3649,7 @@
             </w:pPr>
             <w:r>
               <w:rPr/>
-              <w:t xml:space="preserve">UKESM will need an assessment protocol </w:t>
-            </w:r>
-            <w:r>
-              <w:rPr/>
-              <w:t xml:space="preserve">to evaluate </w:t>
-            </w:r>
-            <w:r>
-              <w:rPr/>
-              <w:t xml:space="preserve">model performance against observations. This will help justify model use, quantify uncertainties when applying the model (see Objective 4) and help target development for UKESM2 (objective 1). </w:t>
+              <w:t xml:space="preserve">UKESM will need an assessment protocol to evaluate model performance against observations. This will help justify model use, quantify uncertainties when applying the model (see Objective 4) and help target development for UKESM2 (objective 1). </w:t>
             </w:r>
             <w:r/>
           </w:p>
@@ -3836,7 +3707,15 @@
             </w:r>
             <w:r>
               <w:rPr/>
-              <w:t xml:space="preserve"> (i.e offline Jules) to control for uncertainty associated with other components of UKESM. This will allow also enable collection of extra output and examination of parameter space etc without performing computationally expensive full model runs. This will also help attribute errors in model performance when evaluating coupled runs. Additional benchmark studies with offline runs could include:</w:t>
+              <w:t xml:space="preserve"> (i.e. </w:t>
+            </w:r>
+            <w:r>
+              <w:rPr/>
+              <w:t>off-line</w:t>
+            </w:r>
+            <w:r>
+              <w:rPr/>
+              <w:t xml:space="preserve"> Jules) to control for uncertainty associated with other components of UKESM. This will allow also enable collection of extra output and examination of parameter space etc. without performing computationally expensive full model runs. This will also help attribute errors in model performance when evaluating coupled runs. Additional benchmark studies with offline runs could include:</w:t>
             </w:r>
             <w:r/>
           </w:p>
@@ -3955,7 +3834,7 @@
             </w:tcBorders>
             <w:shd w:color="auto" w:fill="D9D9D9" w:val="clear"/>
             <w:tcMar>
-              <w:left w:w="88" w:type="dxa"/>
+              <w:left w:w="83" w:type="dxa"/>
             </w:tcMar>
           </w:tcPr>
           <w:p>
@@ -3985,7 +3864,7 @@
             </w:tcBorders>
             <w:shd w:color="auto" w:fill="D9D9D9" w:val="clear"/>
             <w:tcMar>
-              <w:left w:w="88" w:type="dxa"/>
+              <w:left w:w="83" w:type="dxa"/>
             </w:tcMar>
           </w:tcPr>
           <w:tbl>
@@ -4001,7 +3880,7 @@
               </w:tblBorders>
               <w:tblCellMar>
                 <w:top w:w="55" w:type="dxa"/>
-                <w:left w:w="45" w:type="dxa"/>
+                <w:left w:w="42" w:type="dxa"/>
                 <w:bottom w:w="55" w:type="dxa"/>
                 <w:right w:w="55" w:type="dxa"/>
               </w:tblCellMar>
@@ -4023,7 +3902,7 @@
                   </w:tcBorders>
                   <w:shd w:fill="auto" w:val="clear"/>
                   <w:tcMar>
-                    <w:left w:w="45" w:type="dxa"/>
+                    <w:left w:w="42" w:type="dxa"/>
                   </w:tcMar>
                 </w:tcPr>
                 <w:p>
@@ -4059,7 +3938,7 @@
                   </w:tcBorders>
                   <w:shd w:fill="auto" w:val="clear"/>
                   <w:tcMar>
-                    <w:left w:w="45" w:type="dxa"/>
+                    <w:left w:w="42" w:type="dxa"/>
                   </w:tcMar>
                 </w:tcPr>
                 <w:p>
@@ -4096,7 +3975,7 @@
                   </w:tcBorders>
                   <w:shd w:fill="auto" w:val="clear"/>
                   <w:tcMar>
-                    <w:left w:w="45" w:type="dxa"/>
+                    <w:left w:w="42" w:type="dxa"/>
                   </w:tcMar>
                 </w:tcPr>
                 <w:p>
@@ -4132,7 +4011,7 @@
                   </w:tcBorders>
                   <w:shd w:fill="auto" w:val="clear"/>
                   <w:tcMar>
-                    <w:left w:w="45" w:type="dxa"/>
+                    <w:left w:w="42" w:type="dxa"/>
                   </w:tcMar>
                 </w:tcPr>
                 <w:p>
@@ -4169,7 +4048,7 @@
                   </w:tcBorders>
                   <w:shd w:fill="auto" w:val="clear"/>
                   <w:tcMar>
-                    <w:left w:w="45" w:type="dxa"/>
+                    <w:left w:w="42" w:type="dxa"/>
                   </w:tcMar>
                 </w:tcPr>
                 <w:p>
@@ -4205,7 +4084,7 @@
                   </w:tcBorders>
                   <w:shd w:fill="auto" w:val="clear"/>
                   <w:tcMar>
-                    <w:left w:w="45" w:type="dxa"/>
+                    <w:left w:w="42" w:type="dxa"/>
                   </w:tcMar>
                 </w:tcPr>
                 <w:p>
@@ -4261,7 +4140,7 @@
         </w:tc>
         <w:tc>
           <w:tcPr>
-            <w:tcW w:w="1028" w:type="dxa"/>
+            <w:tcW w:w="1027" w:type="dxa"/>
             <w:tcBorders>
               <w:top w:val="single" w:sz="4" w:space="0" w:color="000001"/>
               <w:left w:val="single" w:sz="4" w:space="0" w:color="000001"/>
@@ -4272,7 +4151,7 @@
             </w:tcBorders>
             <w:shd w:color="auto" w:fill="D9D9D9" w:val="clear"/>
             <w:tcMar>
-              <w:left w:w="88" w:type="dxa"/>
+              <w:left w:w="83" w:type="dxa"/>
             </w:tcMar>
           </w:tcPr>
           <w:p>
@@ -4299,7 +4178,7 @@
         </w:tc>
         <w:tc>
           <w:tcPr>
-            <w:tcW w:w="3592" w:type="dxa"/>
+            <w:tcW w:w="3593" w:type="dxa"/>
             <w:tcBorders>
               <w:top w:val="single" w:sz="4" w:space="0" w:color="000001"/>
               <w:left w:val="single" w:sz="4" w:space="0" w:color="000001"/>
@@ -4310,7 +4189,7 @@
             </w:tcBorders>
             <w:shd w:color="auto" w:fill="D9D9D9" w:val="clear"/>
             <w:tcMar>
-              <w:left w:w="88" w:type="dxa"/>
+              <w:left w:w="83" w:type="dxa"/>
             </w:tcMar>
           </w:tcPr>
           <w:p>
@@ -4350,7 +4229,7 @@
             </w:tcBorders>
             <w:shd w:color="auto" w:fill="D9D9D9" w:val="clear"/>
             <w:tcMar>
-              <w:left w:w="88" w:type="dxa"/>
+              <w:left w:w="83" w:type="dxa"/>
             </w:tcMar>
           </w:tcPr>
           <w:p>
@@ -4389,7 +4268,7 @@
             </w:tcBorders>
             <w:shd w:color="auto" w:fill="D9D9D9" w:val="clear"/>
             <w:tcMar>
-              <w:left w:w="88" w:type="dxa"/>
+              <w:left w:w="83" w:type="dxa"/>
             </w:tcMar>
           </w:tcPr>
           <w:p>
@@ -4436,7 +4315,7 @@
             </w:tcBorders>
             <w:shd w:color="auto" w:fill="D9D9D9" w:val="clear"/>
             <w:tcMar>
-              <w:left w:w="88" w:type="dxa"/>
+              <w:left w:w="83" w:type="dxa"/>
             </w:tcMar>
           </w:tcPr>
           <w:p>
@@ -4471,7 +4350,7 @@
             </w:tcBorders>
             <w:shd w:color="auto" w:fill="D9D9D9" w:val="clear"/>
             <w:tcMar>
-              <w:left w:w="88" w:type="dxa"/>
+              <w:left w:w="83" w:type="dxa"/>
             </w:tcMar>
           </w:tcPr>
           <w:p>
@@ -4547,7 +4426,7 @@
             </w:tcBorders>
             <w:shd w:color="auto" w:fill="D9D9D9" w:val="clear"/>
             <w:tcMar>
-              <w:left w:w="88" w:type="dxa"/>
+              <w:left w:w="83" w:type="dxa"/>
             </w:tcMar>
           </w:tcPr>
           <w:p>
@@ -4582,7 +4461,7 @@
             </w:tcBorders>
             <w:shd w:color="auto" w:fill="D9D9D9" w:val="clear"/>
             <w:tcMar>
-              <w:left w:w="88" w:type="dxa"/>
+              <w:left w:w="83" w:type="dxa"/>
             </w:tcMar>
           </w:tcPr>
           <w:p>
@@ -4631,7 +4510,7 @@
             </w:tcBorders>
             <w:shd w:fill="auto" w:val="clear"/>
             <w:tcMar>
-              <w:left w:w="88" w:type="dxa"/>
+              <w:left w:w="83" w:type="dxa"/>
             </w:tcMar>
           </w:tcPr>
           <w:p>
@@ -4666,7 +4545,7 @@
             </w:tcBorders>
             <w:shd w:fill="auto" w:val="clear"/>
             <w:tcMar>
-              <w:left w:w="88" w:type="dxa"/>
+              <w:left w:w="83" w:type="dxa"/>
             </w:tcMar>
           </w:tcPr>
           <w:p>
@@ -4716,7 +4595,7 @@
             </w:tcBorders>
             <w:shd w:color="auto" w:fill="365F91" w:val="clear"/>
             <w:tcMar>
-              <w:left w:w="88" w:type="dxa"/>
+              <w:left w:w="83" w:type="dxa"/>
             </w:tcMar>
           </w:tcPr>
           <w:p>
@@ -4758,7 +4637,7 @@
             </w:tcBorders>
             <w:shd w:fill="auto" w:val="clear"/>
             <w:tcMar>
-              <w:left w:w="88" w:type="dxa"/>
+              <w:left w:w="83" w:type="dxa"/>
             </w:tcMar>
           </w:tcPr>
           <w:p>
@@ -4808,7 +4687,7 @@
             </w:tcBorders>
             <w:shd w:fill="auto" w:val="clear"/>
             <w:tcMar>
-              <w:left w:w="88" w:type="dxa"/>
+              <w:left w:w="83" w:type="dxa"/>
             </w:tcMar>
           </w:tcPr>
           <w:p>
@@ -4854,7 +4733,7 @@
             </w:tcBorders>
             <w:shd w:fill="auto" w:val="clear"/>
             <w:tcMar>
-              <w:left w:w="88" w:type="dxa"/>
+              <w:left w:w="83" w:type="dxa"/>
             </w:tcMar>
           </w:tcPr>
           <w:p>
@@ -4904,7 +4783,7 @@
             </w:tcBorders>
             <w:shd w:fill="auto" w:val="clear"/>
             <w:tcMar>
-              <w:left w:w="88" w:type="dxa"/>
+              <w:left w:w="83" w:type="dxa"/>
             </w:tcMar>
           </w:tcPr>
           <w:p>
@@ -4951,7 +4830,7 @@
             </w:tcBorders>
             <w:shd w:fill="auto" w:val="clear"/>
             <w:tcMar>
-              <w:left w:w="88" w:type="dxa"/>
+              <w:left w:w="83" w:type="dxa"/>
             </w:tcMar>
           </w:tcPr>
           <w:p>
@@ -5018,7 +4897,7 @@
       <w:tblPr>
         <w:tblW w:w="9242" w:type="dxa"/>
         <w:jc w:val="left"/>
-        <w:tblInd w:w="-20" w:type="dxa"/>
+        <w:tblInd w:w="-25" w:type="dxa"/>
         <w:tblBorders>
           <w:top w:val="single" w:sz="4" w:space="0" w:color="000001"/>
           <w:left w:val="single" w:sz="4" w:space="0" w:color="000001"/>
@@ -5029,7 +4908,7 @@
         </w:tblBorders>
         <w:tblCellMar>
           <w:top w:w="0" w:type="dxa"/>
-          <w:left w:w="88" w:type="dxa"/>
+          <w:left w:w="83" w:type="dxa"/>
           <w:bottom w:w="0" w:type="dxa"/>
           <w:right w:w="108" w:type="dxa"/>
         </w:tblCellMar>
@@ -5058,7 +4937,7 @@
             </w:tcBorders>
             <w:shd w:color="auto" w:fill="17365D" w:val="clear"/>
             <w:tcMar>
-              <w:left w:w="88" w:type="dxa"/>
+              <w:left w:w="83" w:type="dxa"/>
             </w:tcMar>
           </w:tcPr>
           <w:p>
@@ -5096,7 +4975,7 @@
             </w:tcBorders>
             <w:shd w:color="auto" w:fill="D9D9D9" w:val="clear"/>
             <w:tcMar>
-              <w:left w:w="88" w:type="dxa"/>
+              <w:left w:w="83" w:type="dxa"/>
             </w:tcMar>
           </w:tcPr>
           <w:p>
@@ -5138,7 +5017,7 @@
             </w:tcBorders>
             <w:shd w:color="auto" w:fill="365F91" w:val="clear"/>
             <w:tcMar>
-              <w:left w:w="88" w:type="dxa"/>
+              <w:left w:w="83" w:type="dxa"/>
             </w:tcMar>
           </w:tcPr>
           <w:p>
@@ -5180,41 +5059,25 @@
             </w:tcBorders>
             <w:shd w:color="auto" w:fill="D9D9D9" w:val="clear"/>
             <w:tcMar>
-              <w:left w:w="88" w:type="dxa"/>
-            </w:tcMar>
-          </w:tcPr>
-          <w:p>
-            <w:pPr>
-              <w:pStyle w:val="Normal"/>
-              <w:spacing w:lineRule="auto" w:line="240" w:before="0" w:after="0"/>
+              <w:left w:w="83" w:type="dxa"/>
+            </w:tcMar>
+          </w:tcPr>
+          <w:p>
+            <w:pPr>
+              <w:pStyle w:val="Normal"/>
+              <w:spacing w:lineRule="auto" w:line="240" w:before="0" w:after="0"/>
+              <w:rPr>
+                <w:sz w:val="22"/>
+                <w:sz w:val="22"/>
+                <w:szCs w:val="22"/>
+                <w:rFonts w:ascii="Calibri" w:hAnsi="Calibri" w:eastAsia="Calibri" w:cs="Times New Roman"/>
+                <w:color w:val="00000A"/>
+                <w:lang w:val="en-GB" w:eastAsia="en-US" w:bidi="ar-SA"/>
+              </w:rPr>
             </w:pPr>
             <w:r>
               <w:rPr/>
-              <w:t xml:space="preserve">Fire has a number of </w:t>
-            </w:r>
-            <w:r>
-              <w:rPr/>
-              <w:t xml:space="preserve">important </w:t>
-            </w:r>
-            <w:r>
-              <w:rPr/>
-              <w:t>feedback</w:t>
-            </w:r>
-            <w:r>
-              <w:rPr/>
-              <w:t>s</w:t>
-            </w:r>
-            <w:r>
-              <w:rPr/>
-              <w:t xml:space="preserve"> in the Earth System.  GHG/aerosols emissions and changes in surface albedo directly affect radiative forcing, whilst vegetation responses to fire also affect the ability of the land surface re-absorb lost carbon, and impact on heat and water fluxes. In many parts of the world, future changes in fire regime could cause substantial and rapid shifts in vegetation and land surface composition. A better understanding of potential changes to fire regimes is therefore essential in order to assess feedbacks to the Earth System and localised impact</w:t>
-            </w:r>
-            <w:r>
-              <w:rPr/>
-              <w:t>s</w:t>
-            </w:r>
-            <w:r>
-              <w:rPr/>
-              <w:t xml:space="preserve"> of climate change on ecosystem composition and services.</w:t>
+              <w:t>Fire has a number of important feedbacks in the Earth System.  GHG/aerosols emissions and changes in surface albedo directly affect radiative forcing, whilst vegetation responses to fire also affect the ability of the land surface re-absorb lost carbon, and impact on heat and water fluxes. In many parts of the world, future changes in fire regime could cause substantial and rapid shifts in vegetation and land surface composition. A better understanding of potential changes to fire regimes is therefore essential in order to assess feedbacks to the Earth System and localised impacts of climate change on ecosystem composition and services.</w:t>
             </w:r>
             <w:r/>
           </w:p>
@@ -5296,11 +5159,27 @@
             </w:r>
             <w:r>
               <w:rPr/>
-              <w:t>In collaboration with collegues already working on fire within JULES, this</w:t>
+              <w:t>T</w:t>
             </w:r>
             <w:r>
               <w:rPr/>
-              <w:t xml:space="preserve"> will be expanded to aid development of fire impacts within JULES and parametrization of feedbacks for UKESM. </w:t>
+              <w:t xml:space="preserve">his will be expanded to aid development of fire impacts within JULES and parametrization of feedbacks for UKESM </w:t>
+            </w:r>
+            <w:r>
+              <w:rPr/>
+              <w:t>i</w:t>
+            </w:r>
+            <w:r>
+              <w:rPr/>
+              <w:t xml:space="preserve">n collaboration with </w:t>
+            </w:r>
+            <w:r>
+              <w:rPr/>
+              <w:t>colleagues</w:t>
+            </w:r>
+            <w:r>
+              <w:rPr/>
+              <w:t xml:space="preserve"> already working on fire within JULES.</w:t>
             </w:r>
             <w:r/>
           </w:p>
@@ -5343,13 +5222,13 @@
               </w:tblBorders>
               <w:tblCellMar>
                 <w:top w:w="0" w:type="dxa"/>
-                <w:left w:w="83" w:type="dxa"/>
+                <w:left w:w="78" w:type="dxa"/>
                 <w:bottom w:w="0" w:type="dxa"/>
                 <w:right w:w="108" w:type="dxa"/>
               </w:tblCellMar>
             </w:tblPr>
             <w:tblGrid>
-              <w:gridCol w:w="4163"/>
+              <w:gridCol w:w="4162"/>
               <w:gridCol w:w="4737"/>
             </w:tblGrid>
             <w:tr>
@@ -5358,7 +5237,7 @@
               </w:trPr>
               <w:tc>
                 <w:tcPr>
-                  <w:tcW w:w="4163" w:type="dxa"/>
+                  <w:tcW w:w="4162" w:type="dxa"/>
                   <w:tcBorders>
                     <w:top w:val="single" w:sz="4" w:space="0" w:color="00000A"/>
                     <w:left w:val="single" w:sz="4" w:space="0" w:color="00000A"/>
@@ -5369,7 +5248,7 @@
                   </w:tcBorders>
                   <w:shd w:fill="auto" w:val="clear"/>
                   <w:tcMar>
-                    <w:left w:w="83" w:type="dxa"/>
+                    <w:left w:w="78" w:type="dxa"/>
                   </w:tcMar>
                 </w:tcPr>
                 <w:p>
@@ -5399,7 +5278,7 @@
                   </w:tcBorders>
                   <w:shd w:fill="auto" w:val="clear"/>
                   <w:tcMar>
-                    <w:left w:w="83" w:type="dxa"/>
+                    <w:left w:w="78" w:type="dxa"/>
                   </w:tcMar>
                 </w:tcPr>
                 <w:p>
@@ -5423,7 +5302,7 @@
               </w:trPr>
               <w:tc>
                 <w:tcPr>
-                  <w:tcW w:w="4163" w:type="dxa"/>
+                  <w:tcW w:w="4162" w:type="dxa"/>
                   <w:tcBorders>
                     <w:top w:val="single" w:sz="4" w:space="0" w:color="00000A"/>
                     <w:left w:val="single" w:sz="4" w:space="0" w:color="00000A"/>
@@ -5434,7 +5313,7 @@
                   </w:tcBorders>
                   <w:shd w:fill="auto" w:val="clear"/>
                   <w:tcMar>
-                    <w:left w:w="83" w:type="dxa"/>
+                    <w:left w:w="78" w:type="dxa"/>
                   </w:tcMar>
                 </w:tcPr>
                 <w:p>
@@ -5470,7 +5349,7 @@
                   </w:tcBorders>
                   <w:shd w:fill="auto" w:val="clear"/>
                   <w:tcMar>
-                    <w:left w:w="83" w:type="dxa"/>
+                    <w:left w:w="78" w:type="dxa"/>
                   </w:tcMar>
                 </w:tcPr>
                 <w:p>
@@ -5539,7 +5418,7 @@
               </w:trPr>
               <w:tc>
                 <w:tcPr>
-                  <w:tcW w:w="4163" w:type="dxa"/>
+                  <w:tcW w:w="4162" w:type="dxa"/>
                   <w:tcBorders>
                     <w:top w:val="single" w:sz="4" w:space="0" w:color="00000A"/>
                     <w:left w:val="single" w:sz="4" w:space="0" w:color="00000A"/>
@@ -5550,7 +5429,7 @@
                   </w:tcBorders>
                   <w:shd w:fill="auto" w:val="clear"/>
                   <w:tcMar>
-                    <w:left w:w="83" w:type="dxa"/>
+                    <w:left w:w="78" w:type="dxa"/>
                   </w:tcMar>
                 </w:tcPr>
                 <w:p>
@@ -5584,7 +5463,7 @@
                   </w:tcBorders>
                   <w:shd w:fill="auto" w:val="clear"/>
                   <w:tcMar>
-                    <w:left w:w="83" w:type="dxa"/>
+                    <w:left w:w="78" w:type="dxa"/>
                   </w:tcMar>
                 </w:tcPr>
                 <w:p>
@@ -5653,7 +5532,7 @@
               </w:trPr>
               <w:tc>
                 <w:tcPr>
-                  <w:tcW w:w="4163" w:type="dxa"/>
+                  <w:tcW w:w="4162" w:type="dxa"/>
                   <w:tcBorders>
                     <w:top w:val="single" w:sz="4" w:space="0" w:color="00000A"/>
                     <w:left w:val="single" w:sz="4" w:space="0" w:color="00000A"/>
@@ -5664,7 +5543,7 @@
                   </w:tcBorders>
                   <w:shd w:fill="auto" w:val="clear"/>
                   <w:tcMar>
-                    <w:left w:w="83" w:type="dxa"/>
+                    <w:left w:w="78" w:type="dxa"/>
                   </w:tcMar>
                 </w:tcPr>
                 <w:p>
@@ -5696,7 +5575,7 @@
                   </w:tcBorders>
                   <w:shd w:fill="auto" w:val="clear"/>
                   <w:tcMar>
-                    <w:left w:w="83" w:type="dxa"/>
+                    <w:left w:w="78" w:type="dxa"/>
                   </w:tcMar>
                 </w:tcPr>
                 <w:p>
@@ -5798,7 +5677,7 @@
             </w:tcBorders>
             <w:shd w:color="auto" w:fill="D9D9D9" w:val="clear"/>
             <w:tcMar>
-              <w:left w:w="88" w:type="dxa"/>
+              <w:left w:w="83" w:type="dxa"/>
             </w:tcMar>
           </w:tcPr>
           <w:p>
@@ -5828,7 +5707,7 @@
             </w:tcBorders>
             <w:shd w:color="auto" w:fill="D9D9D9" w:val="clear"/>
             <w:tcMar>
-              <w:left w:w="88" w:type="dxa"/>
+              <w:left w:w="83" w:type="dxa"/>
             </w:tcMar>
           </w:tcPr>
           <w:tbl>
@@ -5844,7 +5723,7 @@
               </w:tblBorders>
               <w:tblCellMar>
                 <w:top w:w="55" w:type="dxa"/>
-                <w:left w:w="45" w:type="dxa"/>
+                <w:left w:w="42" w:type="dxa"/>
                 <w:bottom w:w="55" w:type="dxa"/>
                 <w:right w:w="55" w:type="dxa"/>
               </w:tblCellMar>
@@ -5866,7 +5745,7 @@
                   </w:tcBorders>
                   <w:shd w:fill="auto" w:val="clear"/>
                   <w:tcMar>
-                    <w:left w:w="45" w:type="dxa"/>
+                    <w:left w:w="42" w:type="dxa"/>
                   </w:tcMar>
                 </w:tcPr>
                 <w:p>
@@ -5902,7 +5781,7 @@
                   </w:tcBorders>
                   <w:shd w:fill="auto" w:val="clear"/>
                   <w:tcMar>
-                    <w:left w:w="45" w:type="dxa"/>
+                    <w:left w:w="42" w:type="dxa"/>
                   </w:tcMar>
                 </w:tcPr>
                 <w:p>
@@ -5939,7 +5818,7 @@
                   </w:tcBorders>
                   <w:shd w:fill="auto" w:val="clear"/>
                   <w:tcMar>
-                    <w:left w:w="45" w:type="dxa"/>
+                    <w:left w:w="42" w:type="dxa"/>
                   </w:tcMar>
                 </w:tcPr>
                 <w:p>
@@ -5975,7 +5854,7 @@
                   </w:tcBorders>
                   <w:shd w:fill="auto" w:val="clear"/>
                   <w:tcMar>
-                    <w:left w:w="45" w:type="dxa"/>
+                    <w:left w:w="42" w:type="dxa"/>
                   </w:tcMar>
                 </w:tcPr>
                 <w:p>
@@ -6012,7 +5891,7 @@
                   </w:tcBorders>
                   <w:shd w:fill="auto" w:val="clear"/>
                   <w:tcMar>
-                    <w:left w:w="45" w:type="dxa"/>
+                    <w:left w:w="42" w:type="dxa"/>
                   </w:tcMar>
                 </w:tcPr>
                 <w:p>
@@ -6048,7 +5927,7 @@
                   </w:tcBorders>
                   <w:shd w:fill="auto" w:val="clear"/>
                   <w:tcMar>
-                    <w:left w:w="45" w:type="dxa"/>
+                    <w:left w:w="42" w:type="dxa"/>
                   </w:tcMar>
                 </w:tcPr>
                 <w:p>
@@ -6085,7 +5964,7 @@
                   </w:tcBorders>
                   <w:shd w:fill="auto" w:val="clear"/>
                   <w:tcMar>
-                    <w:left w:w="45" w:type="dxa"/>
+                    <w:left w:w="42" w:type="dxa"/>
                   </w:tcMar>
                 </w:tcPr>
                 <w:p>
@@ -6121,7 +6000,7 @@
                   </w:tcBorders>
                   <w:shd w:fill="auto" w:val="clear"/>
                   <w:tcMar>
-                    <w:left w:w="45" w:type="dxa"/>
+                    <w:left w:w="42" w:type="dxa"/>
                   </w:tcMar>
                 </w:tcPr>
                 <w:p>
@@ -6188,7 +6067,7 @@
             </w:tcBorders>
             <w:shd w:color="auto" w:fill="D9D9D9" w:val="clear"/>
             <w:tcMar>
-              <w:left w:w="88" w:type="dxa"/>
+              <w:left w:w="83" w:type="dxa"/>
             </w:tcMar>
           </w:tcPr>
           <w:p>
@@ -6222,7 +6101,7 @@
             </w:tcBorders>
             <w:shd w:color="auto" w:fill="D9D9D9" w:val="clear"/>
             <w:tcMar>
-              <w:left w:w="88" w:type="dxa"/>
+              <w:left w:w="83" w:type="dxa"/>
             </w:tcMar>
           </w:tcPr>
           <w:p>
@@ -6261,7 +6140,7 @@
             </w:tcBorders>
             <w:shd w:color="auto" w:fill="D9D9D9" w:val="clear"/>
             <w:tcMar>
-              <w:left w:w="88" w:type="dxa"/>
+              <w:left w:w="83" w:type="dxa"/>
             </w:tcMar>
           </w:tcPr>
           <w:p>
@@ -6300,7 +6179,7 @@
             </w:tcBorders>
             <w:shd w:color="auto" w:fill="D9D9D9" w:val="clear"/>
             <w:tcMar>
-              <w:left w:w="88" w:type="dxa"/>
+              <w:left w:w="83" w:type="dxa"/>
             </w:tcMar>
           </w:tcPr>
           <w:p>
@@ -6347,7 +6226,7 @@
             </w:tcBorders>
             <w:shd w:color="auto" w:fill="D9D9D9" w:val="clear"/>
             <w:tcMar>
-              <w:left w:w="88" w:type="dxa"/>
+              <w:left w:w="83" w:type="dxa"/>
             </w:tcMar>
           </w:tcPr>
           <w:p>
@@ -6382,7 +6261,7 @@
             </w:tcBorders>
             <w:shd w:color="auto" w:fill="D9D9D9" w:val="clear"/>
             <w:tcMar>
-              <w:left w:w="88" w:type="dxa"/>
+              <w:left w:w="83" w:type="dxa"/>
             </w:tcMar>
           </w:tcPr>
           <w:p>
@@ -6499,7 +6378,7 @@
             </w:tcBorders>
             <w:shd w:color="auto" w:fill="D9D9D9" w:val="clear"/>
             <w:tcMar>
-              <w:left w:w="88" w:type="dxa"/>
+              <w:left w:w="83" w:type="dxa"/>
             </w:tcMar>
           </w:tcPr>
           <w:p>
@@ -6534,7 +6413,7 @@
             </w:tcBorders>
             <w:shd w:color="auto" w:fill="D9D9D9" w:val="clear"/>
             <w:tcMar>
-              <w:left w:w="88" w:type="dxa"/>
+              <w:left w:w="83" w:type="dxa"/>
             </w:tcMar>
           </w:tcPr>
           <w:p>
@@ -6583,7 +6462,7 @@
             </w:tcBorders>
             <w:shd w:fill="auto" w:val="clear"/>
             <w:tcMar>
-              <w:left w:w="88" w:type="dxa"/>
+              <w:left w:w="83" w:type="dxa"/>
             </w:tcMar>
           </w:tcPr>
           <w:p>
@@ -6618,7 +6497,7 @@
             </w:tcBorders>
             <w:shd w:fill="auto" w:val="clear"/>
             <w:tcMar>
-              <w:left w:w="88" w:type="dxa"/>
+              <w:left w:w="83" w:type="dxa"/>
             </w:tcMar>
           </w:tcPr>
           <w:p>
@@ -6668,7 +6547,7 @@
             </w:tcBorders>
             <w:shd w:color="auto" w:fill="365F91" w:val="clear"/>
             <w:tcMar>
-              <w:left w:w="88" w:type="dxa"/>
+              <w:left w:w="83" w:type="dxa"/>
             </w:tcMar>
           </w:tcPr>
           <w:p>
@@ -6710,7 +6589,7 @@
             </w:tcBorders>
             <w:shd w:fill="auto" w:val="clear"/>
             <w:tcMar>
-              <w:left w:w="88" w:type="dxa"/>
+              <w:left w:w="83" w:type="dxa"/>
             </w:tcMar>
           </w:tcPr>
           <w:p>
@@ -6760,7 +6639,7 @@
             </w:tcBorders>
             <w:shd w:fill="auto" w:val="clear"/>
             <w:tcMar>
-              <w:left w:w="88" w:type="dxa"/>
+              <w:left w:w="83" w:type="dxa"/>
             </w:tcMar>
           </w:tcPr>
           <w:p>
@@ -6806,7 +6685,7 @@
             </w:tcBorders>
             <w:shd w:fill="auto" w:val="clear"/>
             <w:tcMar>
-              <w:left w:w="88" w:type="dxa"/>
+              <w:left w:w="83" w:type="dxa"/>
             </w:tcMar>
           </w:tcPr>
           <w:p>
@@ -6856,7 +6735,7 @@
             </w:tcBorders>
             <w:shd w:fill="auto" w:val="clear"/>
             <w:tcMar>
-              <w:left w:w="88" w:type="dxa"/>
+              <w:left w:w="83" w:type="dxa"/>
             </w:tcMar>
           </w:tcPr>
           <w:p>
@@ -6903,7 +6782,7 @@
             </w:tcBorders>
             <w:shd w:fill="auto" w:val="clear"/>
             <w:tcMar>
-              <w:left w:w="88" w:type="dxa"/>
+              <w:left w:w="83" w:type="dxa"/>
             </w:tcMar>
           </w:tcPr>
           <w:p>
@@ -6997,7 +6876,7 @@
       <w:tblPr>
         <w:tblW w:w="9242" w:type="dxa"/>
         <w:jc w:val="left"/>
-        <w:tblInd w:w="-20" w:type="dxa"/>
+        <w:tblInd w:w="-25" w:type="dxa"/>
         <w:tblBorders>
           <w:top w:val="single" w:sz="4" w:space="0" w:color="000001"/>
           <w:left w:val="single" w:sz="4" w:space="0" w:color="000001"/>
@@ -7008,16 +6887,16 @@
         </w:tblBorders>
         <w:tblCellMar>
           <w:top w:w="0" w:type="dxa"/>
-          <w:left w:w="88" w:type="dxa"/>
+          <w:left w:w="83" w:type="dxa"/>
           <w:bottom w:w="0" w:type="dxa"/>
           <w:right w:w="108" w:type="dxa"/>
         </w:tblCellMar>
       </w:tblPr>
       <w:tblGrid>
-        <w:gridCol w:w="1686"/>
-        <w:gridCol w:w="2934"/>
-        <w:gridCol w:w="1034"/>
-        <w:gridCol w:w="3587"/>
+        <w:gridCol w:w="1685"/>
+        <w:gridCol w:w="2935"/>
+        <w:gridCol w:w="1033"/>
+        <w:gridCol w:w="3588"/>
       </w:tblGrid>
       <w:tr>
         <w:trPr>
@@ -7037,7 +6916,7 @@
             </w:tcBorders>
             <w:shd w:color="auto" w:fill="17365D" w:val="clear"/>
             <w:tcMar>
-              <w:left w:w="88" w:type="dxa"/>
+              <w:left w:w="83" w:type="dxa"/>
             </w:tcMar>
           </w:tcPr>
           <w:p>
@@ -7080,7 +6959,7 @@
             </w:tcBorders>
             <w:shd w:color="auto" w:fill="D9D9D9" w:val="clear"/>
             <w:tcMar>
-              <w:left w:w="88" w:type="dxa"/>
+              <w:left w:w="83" w:type="dxa"/>
             </w:tcMar>
           </w:tcPr>
           <w:p>
@@ -7117,7 +6996,7 @@
             </w:tcBorders>
             <w:shd w:color="auto" w:fill="365F91" w:val="clear"/>
             <w:tcMar>
-              <w:left w:w="88" w:type="dxa"/>
+              <w:left w:w="83" w:type="dxa"/>
             </w:tcMar>
           </w:tcPr>
           <w:p>
@@ -7159,7 +7038,7 @@
             </w:tcBorders>
             <w:shd w:color="auto" w:fill="D9D9D9" w:val="clear"/>
             <w:tcMar>
-              <w:left w:w="88" w:type="dxa"/>
+              <w:left w:w="83" w:type="dxa"/>
             </w:tcMar>
           </w:tcPr>
           <w:p>
@@ -7169,15 +7048,15 @@
             </w:pPr>
             <w:r>
               <w:rPr/>
-              <w:t xml:space="preserve">UKESM will provide a powerful tool to answer all sorts of super science questions. UKESM applications will also help promote the model, </w:t>
+              <w:t xml:space="preserve">Model applications </w:t>
             </w:r>
             <w:r>
               <w:rPr/>
-              <w:t>justifying</w:t>
+              <w:t>could</w:t>
             </w:r>
             <w:r>
               <w:rPr/>
-              <w:t xml:space="preserve"> further work. </w:t>
+              <w:t xml:space="preserve"> take advantage of the wealth of MIP outputs UKESM is already committed to producing. As with model benchmarking (objective 2), there will also be the opportunity to perform additional land-only/HadGEM driven experiments. There will also be the opportunity to use MIP ensembles.</w:t>
             </w:r>
             <w:r/>
           </w:p>
@@ -7209,61 +7088,26 @@
             <w:pPr>
               <w:pStyle w:val="Normal"/>
               <w:spacing w:lineRule="auto" w:line="240" w:before="0" w:after="0"/>
-              <w:rPr>
-                <w:sz w:val="22"/>
-                <w:sz w:val="22"/>
-                <w:szCs w:val="22"/>
-                <w:rFonts w:ascii="Calibri" w:hAnsi="Calibri" w:eastAsia="Calibri" w:cs="Times New Roman"/>
-                <w:color w:val="00000A"/>
-                <w:lang w:val="en-GB" w:eastAsia="en-US" w:bidi="ar-SA"/>
-              </w:rPr>
             </w:pPr>
             <w:r>
               <w:rPr/>
-              <w:t>Model applications can take advantage of the wealth of MIP outputs UKESM is already committed to producing. As with model benchmarking (objective 2), there will also be the opportunity to perform additional land-only/HadGEM driven experiments. There will also be the opportunity to use MIP ensembles.</w:t>
-            </w:r>
-            <w:r/>
-          </w:p>
-          <w:p>
-            <w:pPr>
-              <w:pStyle w:val="Normal"/>
-              <w:spacing w:lineRule="auto" w:line="240" w:before="0" w:after="0"/>
-              <w:rPr>
-                <w:sz w:val="22"/>
-                <w:sz w:val="22"/>
-                <w:szCs w:val="22"/>
-                <w:rFonts w:ascii="Calibri" w:hAnsi="Calibri" w:eastAsia="Calibri" w:cs="Times New Roman"/>
-                <w:color w:val="00000A"/>
-                <w:lang w:val="en-GB" w:eastAsia="en-US" w:bidi="ar-SA"/>
-              </w:rPr>
-            </w:pPr>
-            <w:r>
-              <w:rPr>
-                <w:rFonts w:eastAsia="Calibri" w:cs="Times New Roman"/>
-                <w:color w:val="00000A"/>
-                <w:sz w:val="22"/>
-                <w:szCs w:val="22"/>
-                <w:lang w:val="en-GB" w:eastAsia="en-US" w:bidi="ar-SA"/>
-              </w:rPr>
-            </w:r>
-            <w:r/>
-          </w:p>
-          <w:p>
-            <w:pPr>
-              <w:pStyle w:val="Normal"/>
-              <w:spacing w:lineRule="auto" w:line="240" w:before="0" w:after="0"/>
-              <w:rPr>
-                <w:sz w:val="22"/>
-                <w:sz w:val="22"/>
-                <w:szCs w:val="22"/>
-                <w:rFonts w:ascii="Calibri" w:hAnsi="Calibri" w:eastAsia="Calibri" w:cs="Times New Roman"/>
-                <w:color w:val="00000A"/>
-                <w:lang w:val="en-GB" w:eastAsia="en-US" w:bidi="ar-SA"/>
-              </w:rPr>
-            </w:pPr>
+              <w:t xml:space="preserve">Many JULES users are developing research </w:t>
+            </w:r>
             <w:r>
               <w:rPr/>
-              <w:t>Many JULES developers and users are developing research strands that could be expanded to.... These include:</w:t>
+              <w:t>land surface research</w:t>
+            </w:r>
+            <w:r>
+              <w:rPr/>
+              <w:t xml:space="preserve"> strands that could be expanded to </w:t>
+            </w:r>
+            <w:r>
+              <w:rPr/>
+              <w:t>explore Earth System impacts and/or future environmental change.</w:t>
+            </w:r>
+            <w:r>
+              <w:rPr/>
+              <w:t xml:space="preserve"> These include:</w:t>
             </w:r>
             <w:r/>
           </w:p>
@@ -7275,18 +7119,18 @@
                 <w:numId w:val="5"/>
               </w:numPr>
               <w:spacing w:lineRule="auto" w:line="240" w:before="0" w:after="0"/>
-              <w:rPr>
-                <w:sz w:val="22"/>
-                <w:sz w:val="22"/>
-                <w:szCs w:val="22"/>
-                <w:rFonts w:ascii="Calibri" w:hAnsi="Calibri" w:eastAsia="Calibri" w:cs="Times New Roman"/>
-                <w:color w:val="00000A"/>
-                <w:lang w:val="en-GB" w:eastAsia="en-US" w:bidi="ar-SA"/>
-              </w:rPr>
             </w:pPr>
             <w:r>
               <w:rPr/>
-              <w:t>Emergent constraints (Terrestrial UKESM group)</w:t>
+              <w:t xml:space="preserve">State-space trajectories </w:t>
+            </w:r>
+            <w:r>
+              <w:rPr/>
+              <w:t>of draught indices, including present day and future attribution between anthropogenic climate change, land use change and natural variations</w:t>
+            </w:r>
+            <w:r>
+              <w:rPr/>
+              <w:t xml:space="preserve"> (Toby) </w:t>
             </w:r>
             <w:r/>
           </w:p>
@@ -7298,18 +7142,22 @@
                 <w:numId w:val="5"/>
               </w:numPr>
               <w:spacing w:lineRule="auto" w:line="240" w:before="0" w:after="0"/>
-              <w:rPr>
-                <w:sz w:val="22"/>
-                <w:sz w:val="22"/>
-                <w:szCs w:val="22"/>
-                <w:rFonts w:ascii="Calibri" w:hAnsi="Calibri" w:eastAsia="Calibri" w:cs="Times New Roman"/>
-                <w:color w:val="00000A"/>
-                <w:lang w:val="en-GB" w:eastAsia="en-US" w:bidi="ar-SA"/>
-              </w:rPr>
             </w:pPr>
             <w:r>
               <w:rPr/>
-              <w:t>Analysis of extremes ( Terrestrial UKESM group)</w:t>
+              <w:t>Coupling to associated bioclimate impacts</w:t>
+            </w:r>
+            <w:r>
+              <w:rPr/>
+              <w:t xml:space="preserve"> (Flood risk, air quality, </w:t>
+            </w:r>
+            <w:r>
+              <w:rPr/>
+              <w:t>disease</w:t>
+            </w:r>
+            <w:r>
+              <w:rPr/>
+              <w:t xml:space="preserve"> spread)</w:t>
             </w:r>
             <w:r/>
           </w:p>
@@ -7321,16 +7169,67 @@
                 <w:numId w:val="5"/>
               </w:numPr>
               <w:spacing w:lineRule="auto" w:line="240" w:before="0" w:after="0"/>
-              <w:rPr>
-                <w:sz w:val="22"/>
+            </w:pPr>
+            <w:r>
+              <w:rPr>
                 <w:sz w:val="22"/>
                 <w:szCs w:val="22"/>
                 <w:lang w:eastAsia="en-US"/>
               </w:rPr>
+              <w:t>Mortality attribution &amp; Amazon Tipping points (Chantelle Burton. post-fire and UKESM2)</w:t>
+            </w:r>
+            <w:r/>
+          </w:p>
+          <w:p>
+            <w:pPr>
+              <w:pStyle w:val="Normal"/>
+              <w:spacing w:lineRule="auto" w:line="240" w:before="0" w:after="0"/>
+              <w:rPr>
+                <w:sz w:val="22"/>
+                <w:sz w:val="22"/>
+                <w:szCs w:val="22"/>
+                <w:rFonts w:ascii="Calibri" w:hAnsi="Calibri" w:eastAsia="Calibri" w:cs="Times New Roman"/>
+                <w:color w:val="00000A"/>
+                <w:lang w:val="en-GB" w:eastAsia="en-US" w:bidi="ar-SA"/>
+              </w:rPr>
             </w:pPr>
             <w:r>
               <w:rPr/>
-              <w:t xml:space="preserve">State-space trajectories (Toby) </w:t>
+            </w:r>
+            <w:r/>
+          </w:p>
+          <w:p>
+            <w:pPr>
+              <w:pStyle w:val="Normal"/>
+              <w:spacing w:lineRule="auto" w:line="240" w:before="0" w:after="0"/>
+            </w:pPr>
+            <w:r>
+              <w:rPr/>
+              <w:t>T</w:t>
+            </w:r>
+            <w:r>
+              <w:rPr/>
+              <w:t xml:space="preserve">here was also a number of possible </w:t>
+            </w:r>
+            <w:r>
+              <w:rPr>
+                <w:sz w:val="22"/>
+                <w:szCs w:val="22"/>
+                <w:lang w:eastAsia="en-US"/>
+              </w:rPr>
+              <w:t xml:space="preserve">Terrestrial  </w:t>
+            </w:r>
+            <w:r>
+              <w:rPr/>
+              <w:t>application identified by at a recent UKESM users meeting</w:t>
+            </w:r>
+            <w:r>
+              <w:rPr>
+                <w:sz w:val="22"/>
+                <w:szCs w:val="22"/>
+                <w:lang w:eastAsia="en-US"/>
+              </w:rPr>
+              <w:t>:</w:t>
             </w:r>
             <w:r/>
           </w:p>
@@ -7342,18 +7241,26 @@
                 <w:numId w:val="5"/>
               </w:numPr>
               <w:spacing w:lineRule="auto" w:line="240" w:before="0" w:after="0"/>
-              <w:rPr>
-                <w:sz w:val="22"/>
-                <w:sz w:val="22"/>
-                <w:szCs w:val="22"/>
-                <w:rFonts w:ascii="Calibri" w:hAnsi="Calibri" w:eastAsia="Calibri" w:cs="Times New Roman"/>
-                <w:color w:val="00000A"/>
-                <w:lang w:val="en-GB" w:eastAsia="en-US" w:bidi="ar-SA"/>
-              </w:rPr>
             </w:pPr>
             <w:r>
               <w:rPr/>
-              <w:t>Land surface measures of non-land surface properties (Flood risk, air quality, Mosquito spread)</w:t>
+              <w:t xml:space="preserve">Emergent constraints </w:t>
+            </w:r>
+            <w:r>
+              <w:rPr/>
+              <w:t>of purtubation ensambled to assess inter-model connections</w:t>
+            </w:r>
+            <w:r>
+              <w:rPr/>
+              <w:t>(Terrestrial UKESM group -</w:t>
+            </w:r>
+            <w:r>
+              <w:rPr/>
+              <w:t>could be combined with objective 2 to trace areas of weak model performance introduced with coupling</w:t>
+            </w:r>
+            <w:r>
+              <w:rPr/>
+              <w:t>)</w:t>
             </w:r>
             <w:r/>
           </w:p>
@@ -7372,19 +7279,50 @@
                 <w:szCs w:val="22"/>
                 <w:lang w:eastAsia="en-US"/>
               </w:rPr>
-              <w:t>Mortality attribution &amp; Amazon Tipping points (Chantelle Burton. post-fire and UKESM2)</w:t>
-            </w:r>
-            <w:r/>
-          </w:p>
-          <w:p>
-            <w:pPr>
-              <w:pStyle w:val="Normal"/>
-              <w:spacing w:lineRule="auto" w:line="240" w:before="0" w:after="0"/>
-              <w:rPr>
-                <w:sz w:val="22"/>
-                <w:b/>
-                <w:sz w:val="22"/>
-                <w:b/>
+              <w:t xml:space="preserve">Analysis of </w:t>
+            </w:r>
+            <w:r>
+              <w:rPr>
+                <w:sz w:val="22"/>
+                <w:szCs w:val="22"/>
+                <w:lang w:eastAsia="en-US"/>
+              </w:rPr>
+              <w:t xml:space="preserve">and changes in </w:t>
+            </w:r>
+            <w:r>
+              <w:rPr>
+                <w:sz w:val="22"/>
+                <w:szCs w:val="22"/>
+                <w:lang w:eastAsia="en-US"/>
+              </w:rPr>
+              <w:t>extremes</w:t>
+            </w:r>
+            <w:r/>
+          </w:p>
+          <w:p>
+            <w:pPr>
+              <w:pStyle w:val="ListParagraph"/>
+              <w:spacing w:lineRule="auto" w:line="240" w:before="0" w:after="0"/>
+              <w:ind w:hanging="0"/>
+              <w:rPr>
+                <w:sz w:val="22"/>
+                <w:sz w:val="22"/>
+                <w:szCs w:val="22"/>
+                <w:lang w:eastAsia="en-US"/>
+              </w:rPr>
+            </w:pPr>
+            <w:r>
+              <w:rPr/>
+            </w:r>
+            <w:r/>
+          </w:p>
+          <w:p>
+            <w:pPr>
+              <w:pStyle w:val="Normal"/>
+              <w:spacing w:lineRule="auto" w:line="240" w:before="0" w:after="0"/>
+              <w:rPr>
+                <w:sz w:val="22"/>
+                <w:sz w:val="22"/>
                 <w:szCs w:val="22"/>
                 <w:rFonts w:ascii="Calibri" w:hAnsi="Calibri" w:eastAsia="Calibri" w:cs="Times New Roman"/>
                 <w:color w:val="00000A"/>
@@ -7392,36 +7330,7 @@
               </w:rPr>
             </w:pPr>
             <w:r>
-              <w:rPr>
-                <w:rFonts w:eastAsia="Calibri" w:cs="Times New Roman"/>
-                <w:b/>
-                <w:color w:val="00000A"/>
-                <w:sz w:val="22"/>
-                <w:szCs w:val="22"/>
-                <w:lang w:val="en-GB" w:eastAsia="en-US" w:bidi="ar-SA"/>
-              </w:rPr>
-            </w:r>
-            <w:r/>
-          </w:p>
-          <w:p>
-            <w:pPr>
-              <w:pStyle w:val="Normal"/>
-              <w:widowControl/>
-              <w:bidi w:val="0"/>
-              <w:spacing w:lineRule="auto" w:line="276" w:before="0" w:after="200"/>
-              <w:jc w:val="left"/>
-              <w:rPr>
-                <w:sz w:val="22"/>
-                <w:sz w:val="22"/>
-                <w:szCs w:val="22"/>
-                <w:rFonts w:ascii="Calibri" w:hAnsi="Calibri" w:eastAsia="Calibri" w:cs="Times New Roman"/>
-                <w:color w:val="00000A"/>
-                <w:lang w:val="en-GB" w:eastAsia="en-US" w:bidi="ar-SA"/>
-              </w:rPr>
-            </w:pPr>
-            <w:r>
               <w:rPr/>
-              <w:t>In separate discussions there was mention of analysis of extremes.</w:t>
             </w:r>
             <w:r/>
           </w:p>
@@ -7433,7 +7342,7 @@
         </w:trPr>
         <w:tc>
           <w:tcPr>
-            <w:tcW w:w="1686" w:type="dxa"/>
+            <w:tcW w:w="1685" w:type="dxa"/>
             <w:tcBorders>
               <w:top w:val="single" w:sz="4" w:space="0" w:color="000001"/>
               <w:left w:val="single" w:sz="4" w:space="0" w:color="000001"/>
@@ -7444,7 +7353,7 @@
             </w:tcBorders>
             <w:shd w:color="auto" w:fill="D9D9D9" w:val="clear"/>
             <w:tcMar>
-              <w:left w:w="88" w:type="dxa"/>
+              <w:left w:w="83" w:type="dxa"/>
             </w:tcMar>
           </w:tcPr>
           <w:p>
@@ -7467,7 +7376,7 @@
         </w:tc>
         <w:tc>
           <w:tcPr>
-            <w:tcW w:w="2934" w:type="dxa"/>
+            <w:tcW w:w="2935" w:type="dxa"/>
             <w:tcBorders>
               <w:top w:val="single" w:sz="4" w:space="0" w:color="000001"/>
               <w:left w:val="single" w:sz="4" w:space="0" w:color="000001"/>
@@ -7478,24 +7387,13 @@
             </w:tcBorders>
             <w:shd w:color="auto" w:fill="D9D9D9" w:val="clear"/>
             <w:tcMar>
-              <w:left w:w="88" w:type="dxa"/>
-            </w:tcMar>
-          </w:tcPr>
-          <w:p>
-            <w:pPr>
-              <w:pStyle w:val="Normal"/>
-              <w:spacing w:lineRule="auto" w:line="240" w:before="0" w:after="0"/>
-              <w:rPr>
-                <w:sz w:val="22"/>
-                <w:b w:val="false"/>
-                <w:sz w:val="22"/>
-                <w:b w:val="false"/>
-                <w:szCs w:val="22"/>
-                <w:bCs w:val="false"/>
-                <w:rFonts w:ascii="Calibri" w:hAnsi="Calibri" w:eastAsia="Calibri" w:cs="Times New Roman"/>
-                <w:color w:val="00000A"/>
-                <w:lang w:val="en-GB" w:eastAsia="en-US" w:bidi="ar-SA"/>
-              </w:rPr>
+              <w:left w:w="83" w:type="dxa"/>
+            </w:tcMar>
+          </w:tcPr>
+          <w:p>
+            <w:pPr>
+              <w:pStyle w:val="Normal"/>
+              <w:spacing w:lineRule="auto" w:line="240" w:before="0" w:after="0"/>
             </w:pPr>
             <w:r>
               <w:rPr>
@@ -7505,14 +7403,24 @@
                 <w:szCs w:val="22"/>
                 <w:lang w:eastAsia="en-US"/>
               </w:rPr>
-              <w:t>Mar 2017</w:t>
-            </w:r>
-            <w:r/>
-          </w:p>
-        </w:tc>
-        <w:tc>
-          <w:tcPr>
-            <w:tcW w:w="1034" w:type="dxa"/>
+              <w:t>Mid</w:t>
+            </w:r>
+            <w:r>
+              <w:rPr>
+                <w:b w:val="false"/>
+                <w:bCs w:val="false"/>
+                <w:sz w:val="22"/>
+                <w:szCs w:val="22"/>
+                <w:lang w:eastAsia="en-US"/>
+              </w:rPr>
+              <w:t xml:space="preserve"> 2017</w:t>
+            </w:r>
+            <w:r/>
+          </w:p>
+        </w:tc>
+        <w:tc>
+          <w:tcPr>
+            <w:tcW w:w="1033" w:type="dxa"/>
             <w:tcBorders>
               <w:top w:val="single" w:sz="4" w:space="0" w:color="000001"/>
               <w:left w:val="single" w:sz="4" w:space="0" w:color="000001"/>
@@ -7523,7 +7431,7 @@
             </w:tcBorders>
             <w:shd w:color="auto" w:fill="D9D9D9" w:val="clear"/>
             <w:tcMar>
-              <w:left w:w="88" w:type="dxa"/>
+              <w:left w:w="83" w:type="dxa"/>
             </w:tcMar>
           </w:tcPr>
           <w:p>
@@ -7546,7 +7454,7 @@
         </w:tc>
         <w:tc>
           <w:tcPr>
-            <w:tcW w:w="3587" w:type="dxa"/>
+            <w:tcW w:w="3588" w:type="dxa"/>
             <w:tcBorders>
               <w:top w:val="single" w:sz="4" w:space="0" w:color="000001"/>
               <w:left w:val="single" w:sz="4" w:space="0" w:color="000001"/>
@@ -7557,7 +7465,7 @@
             </w:tcBorders>
             <w:shd w:color="auto" w:fill="D9D9D9" w:val="clear"/>
             <w:tcMar>
-              <w:left w:w="88" w:type="dxa"/>
+              <w:left w:w="83" w:type="dxa"/>
             </w:tcMar>
           </w:tcPr>
           <w:p>
@@ -7586,7 +7494,7 @@
         </w:trPr>
         <w:tc>
           <w:tcPr>
-            <w:tcW w:w="1686" w:type="dxa"/>
+            <w:tcW w:w="1685" w:type="dxa"/>
             <w:tcBorders>
               <w:top w:val="single" w:sz="4" w:space="0" w:color="000001"/>
               <w:left w:val="single" w:sz="4" w:space="0" w:color="000001"/>
@@ -7597,7 +7505,7 @@
             </w:tcBorders>
             <w:shd w:color="auto" w:fill="D9D9D9" w:val="clear"/>
             <w:tcMar>
-              <w:left w:w="88" w:type="dxa"/>
+              <w:left w:w="83" w:type="dxa"/>
             </w:tcMar>
           </w:tcPr>
           <w:p>
@@ -7624,7 +7532,7 @@
         </w:tc>
         <w:tc>
           <w:tcPr>
-            <w:tcW w:w="7555" w:type="dxa"/>
+            <w:tcW w:w="7556" w:type="dxa"/>
             <w:gridSpan w:val="3"/>
             <w:tcBorders>
               <w:top w:val="single" w:sz="4" w:space="0" w:color="000001"/>
@@ -7636,7 +7544,7 @@
             </w:tcBorders>
             <w:shd w:color="auto" w:fill="D9D9D9" w:val="clear"/>
             <w:tcMar>
-              <w:left w:w="88" w:type="dxa"/>
+              <w:left w:w="83" w:type="dxa"/>
             </w:tcMar>
           </w:tcPr>
           <w:p>
@@ -7672,7 +7580,7 @@
         <w:trPr/>
         <w:tc>
           <w:tcPr>
-            <w:tcW w:w="1686" w:type="dxa"/>
+            <w:tcW w:w="1685" w:type="dxa"/>
             <w:tcBorders>
               <w:top w:val="single" w:sz="4" w:space="0" w:color="000001"/>
               <w:left w:val="single" w:sz="4" w:space="0" w:color="000001"/>
@@ -7683,7 +7591,7 @@
             </w:tcBorders>
             <w:shd w:color="auto" w:fill="D9D9D9" w:val="clear"/>
             <w:tcMar>
-              <w:left w:w="88" w:type="dxa"/>
+              <w:left w:w="83" w:type="dxa"/>
             </w:tcMar>
           </w:tcPr>
           <w:p>
@@ -7706,7 +7614,7 @@
         </w:tc>
         <w:tc>
           <w:tcPr>
-            <w:tcW w:w="7555" w:type="dxa"/>
+            <w:tcW w:w="7556" w:type="dxa"/>
             <w:gridSpan w:val="3"/>
             <w:tcBorders>
               <w:top w:val="single" w:sz="4" w:space="0" w:color="000001"/>
@@ -7718,7 +7626,7 @@
             </w:tcBorders>
             <w:shd w:color="auto" w:fill="D9D9D9" w:val="clear"/>
             <w:tcMar>
-              <w:left w:w="88" w:type="dxa"/>
+              <w:left w:w="83" w:type="dxa"/>
             </w:tcMar>
           </w:tcPr>
           <w:p>
@@ -7731,7 +7639,14 @@
                 <w:b w:val="false"/>
                 <w:bCs w:val="false"/>
               </w:rPr>
-              <w:t>A list of UKESM science applications, and possible UKESM team members/outside collaborates to work one them</w:t>
+              <w:t xml:space="preserve">A list of UKESM science applications, </w:t>
+            </w:r>
+            <w:r>
+              <w:rPr>
+                <w:b w:val="false"/>
+                <w:bCs w:val="false"/>
+              </w:rPr>
+              <w:t>collabroates and timetables.</w:t>
             </w:r>
             <w:r/>
           </w:p>
@@ -7741,7 +7656,7 @@
         <w:trPr/>
         <w:tc>
           <w:tcPr>
-            <w:tcW w:w="1686" w:type="dxa"/>
+            <w:tcW w:w="1685" w:type="dxa"/>
             <w:tcBorders>
               <w:top w:val="single" w:sz="4" w:space="0" w:color="000001"/>
               <w:left w:val="single" w:sz="4" w:space="0" w:color="000001"/>
@@ -7752,7 +7667,7 @@
             </w:tcBorders>
             <w:shd w:color="auto" w:fill="D9D9D9" w:val="clear"/>
             <w:tcMar>
-              <w:left w:w="88" w:type="dxa"/>
+              <w:left w:w="83" w:type="dxa"/>
             </w:tcMar>
           </w:tcPr>
           <w:p>
@@ -7775,7 +7690,7 @@
         </w:tc>
         <w:tc>
           <w:tcPr>
-            <w:tcW w:w="7555" w:type="dxa"/>
+            <w:tcW w:w="7556" w:type="dxa"/>
             <w:gridSpan w:val="3"/>
             <w:tcBorders>
               <w:top w:val="single" w:sz="4" w:space="0" w:color="000001"/>
@@ -7787,7 +7702,7 @@
             </w:tcBorders>
             <w:shd w:color="auto" w:fill="D9D9D9" w:val="clear"/>
             <w:tcMar>
-              <w:left w:w="88" w:type="dxa"/>
+              <w:left w:w="83" w:type="dxa"/>
             </w:tcMar>
           </w:tcPr>
           <w:p>
@@ -7825,7 +7740,7 @@
         </w:trPr>
         <w:tc>
           <w:tcPr>
-            <w:tcW w:w="1686" w:type="dxa"/>
+            <w:tcW w:w="1685" w:type="dxa"/>
             <w:tcBorders>
               <w:top w:val="single" w:sz="36" w:space="0" w:color="000001"/>
               <w:left w:val="single" w:sz="4" w:space="0" w:color="000001"/>
@@ -7836,7 +7751,7 @@
             </w:tcBorders>
             <w:shd w:fill="auto" w:val="clear"/>
             <w:tcMar>
-              <w:left w:w="88" w:type="dxa"/>
+              <w:left w:w="83" w:type="dxa"/>
             </w:tcMar>
           </w:tcPr>
           <w:p>
@@ -7859,7 +7774,7 @@
         </w:tc>
         <w:tc>
           <w:tcPr>
-            <w:tcW w:w="7555" w:type="dxa"/>
+            <w:tcW w:w="7556" w:type="dxa"/>
             <w:gridSpan w:val="3"/>
             <w:tcBorders>
               <w:top w:val="single" w:sz="36" w:space="0" w:color="000001"/>
@@ -7871,7 +7786,7 @@
             </w:tcBorders>
             <w:shd w:fill="auto" w:val="clear"/>
             <w:tcMar>
-              <w:left w:w="88" w:type="dxa"/>
+              <w:left w:w="83" w:type="dxa"/>
             </w:tcMar>
           </w:tcPr>
           <w:p>
@@ -7921,7 +7836,7 @@
             </w:tcBorders>
             <w:shd w:color="auto" w:fill="365F91" w:val="clear"/>
             <w:tcMar>
-              <w:left w:w="88" w:type="dxa"/>
+              <w:left w:w="83" w:type="dxa"/>
             </w:tcMar>
           </w:tcPr>
           <w:p>
@@ -7963,7 +7878,7 @@
             </w:tcBorders>
             <w:shd w:fill="auto" w:val="clear"/>
             <w:tcMar>
-              <w:left w:w="88" w:type="dxa"/>
+              <w:left w:w="83" w:type="dxa"/>
             </w:tcMar>
           </w:tcPr>
           <w:p>
@@ -8013,7 +7928,7 @@
             </w:tcBorders>
             <w:shd w:fill="auto" w:val="clear"/>
             <w:tcMar>
-              <w:left w:w="88" w:type="dxa"/>
+              <w:left w:w="83" w:type="dxa"/>
             </w:tcMar>
           </w:tcPr>
           <w:p>
@@ -8059,7 +7974,7 @@
             </w:tcBorders>
             <w:shd w:fill="auto" w:val="clear"/>
             <w:tcMar>
-              <w:left w:w="88" w:type="dxa"/>
+              <w:left w:w="83" w:type="dxa"/>
             </w:tcMar>
           </w:tcPr>
           <w:p>
@@ -8109,7 +8024,7 @@
             </w:tcBorders>
             <w:shd w:fill="auto" w:val="clear"/>
             <w:tcMar>
-              <w:left w:w="88" w:type="dxa"/>
+              <w:left w:w="83" w:type="dxa"/>
             </w:tcMar>
           </w:tcPr>
           <w:p>
@@ -8156,7 +8071,7 @@
             </w:tcBorders>
             <w:shd w:fill="auto" w:val="clear"/>
             <w:tcMar>
-              <w:left w:w="88" w:type="dxa"/>
+              <w:left w:w="83" w:type="dxa"/>
             </w:tcMar>
           </w:tcPr>
           <w:p>
@@ -8250,7 +8165,7 @@
       <w:tblPr>
         <w:tblW w:w="9242" w:type="dxa"/>
         <w:jc w:val="left"/>
-        <w:tblInd w:w="-20" w:type="dxa"/>
+        <w:tblInd w:w="-25" w:type="dxa"/>
         <w:tblBorders>
           <w:top w:val="single" w:sz="4" w:space="0" w:color="000001"/>
           <w:left w:val="single" w:sz="4" w:space="0" w:color="000001"/>
@@ -8261,16 +8176,16 @@
         </w:tblBorders>
         <w:tblCellMar>
           <w:top w:w="0" w:type="dxa"/>
-          <w:left w:w="88" w:type="dxa"/>
+          <w:left w:w="83" w:type="dxa"/>
           <w:bottom w:w="0" w:type="dxa"/>
           <w:right w:w="108" w:type="dxa"/>
         </w:tblCellMar>
       </w:tblPr>
       <w:tblGrid>
-        <w:gridCol w:w="1687"/>
+        <w:gridCol w:w="1686"/>
         <w:gridCol w:w="2951"/>
         <w:gridCol w:w="1028"/>
-        <w:gridCol w:w="3575"/>
+        <w:gridCol w:w="3576"/>
       </w:tblGrid>
       <w:tr>
         <w:trPr>
@@ -8290,7 +8205,7 @@
             </w:tcBorders>
             <w:shd w:color="auto" w:fill="17365D" w:val="clear"/>
             <w:tcMar>
-              <w:left w:w="88" w:type="dxa"/>
+              <w:left w:w="83" w:type="dxa"/>
             </w:tcMar>
           </w:tcPr>
           <w:p>
@@ -8333,7 +8248,7 @@
             </w:tcBorders>
             <w:shd w:color="auto" w:fill="D9D9D9" w:val="clear"/>
             <w:tcMar>
-              <w:left w:w="88" w:type="dxa"/>
+              <w:left w:w="83" w:type="dxa"/>
             </w:tcMar>
           </w:tcPr>
           <w:p>
@@ -8375,7 +8290,7 @@
             </w:tcBorders>
             <w:shd w:color="auto" w:fill="365F91" w:val="clear"/>
             <w:tcMar>
-              <w:left w:w="88" w:type="dxa"/>
+              <w:left w:w="83" w:type="dxa"/>
             </w:tcMar>
           </w:tcPr>
           <w:p>
@@ -8417,25 +8332,29 @@
             </w:tcBorders>
             <w:shd w:color="auto" w:fill="D9D9D9" w:val="clear"/>
             <w:tcMar>
-              <w:left w:w="88" w:type="dxa"/>
-            </w:tcMar>
-          </w:tcPr>
-          <w:p>
-            <w:pPr>
-              <w:pStyle w:val="Normal"/>
-              <w:spacing w:lineRule="auto" w:line="240" w:before="0" w:after="0"/>
-              <w:rPr>
-                <w:sz w:val="22"/>
-                <w:sz w:val="22"/>
-                <w:szCs w:val="22"/>
-                <w:rFonts w:ascii="Calibri" w:hAnsi="Calibri" w:eastAsia="Calibri" w:cs="Times New Roman"/>
-                <w:color w:val="00000A"/>
-                <w:lang w:val="en-GB" w:eastAsia="en-US" w:bidi="ar-SA"/>
-              </w:rPr>
+              <w:left w:w="83" w:type="dxa"/>
+            </w:tcMar>
+          </w:tcPr>
+          <w:p>
+            <w:pPr>
+              <w:pStyle w:val="Normal"/>
+              <w:spacing w:lineRule="auto" w:line="240" w:before="0" w:after="0"/>
             </w:pPr>
             <w:r>
               <w:rPr/>
-              <w:t>There are external collaborations on continuing projects, some of which may provide useful to other CEH projects.</w:t>
+              <w:t xml:space="preserve">There are a number of proects I am working on from my time before CEH </w:t>
+            </w:r>
+            <w:r>
+              <w:rPr/>
+              <w:t xml:space="preserve">which may provide useful to </w:t>
+            </w:r>
+            <w:r>
+              <w:rPr/>
+              <w:t>other group members</w:t>
+            </w:r>
+            <w:r>
+              <w:rPr/>
+              <w:t>.</w:t>
             </w:r>
             <w:r/>
           </w:p>
@@ -8467,28 +8386,63 @@
                 <w:b w:val="false"/>
                 <w:bCs w:val="false"/>
               </w:rPr>
-              <w:t xml:space="preserve"> A first principles model for describing tropical grassland phenology. At the moment, Phendulum is designed for drought-driven phenology, but will be expanded include light and temperature driven phenelogical drivers, which could be used to aid diagnosing changes </w:t>
+              <w:t xml:space="preserve"> A first principles model for describing tropical grassland phenology. At the moment, Phendulum is designed for drought-driven phenology, but will be expanded include light and temperature driven </w:t>
             </w:r>
             <w:r>
               <w:rPr>
                 <w:b w:val="false"/>
                 <w:bCs w:val="false"/>
               </w:rPr>
-              <w:t xml:space="preserve">th </w:t>
+              <w:t>phrenological</w:t>
             </w:r>
             <w:r>
               <w:rPr>
                 <w:b w:val="false"/>
                 <w:bCs w:val="false"/>
               </w:rPr>
-              <w:t xml:space="preserve">in grassland production at  </w:t>
+              <w:t xml:space="preserve"> drivers, which could be used </w:t>
             </w:r>
             <w:r>
               <w:rPr>
                 <w:b w:val="false"/>
                 <w:bCs w:val="false"/>
               </w:rPr>
-              <w:t>COSMOS sites.</w:t>
+              <w:t xml:space="preserve">by others in the group </w:t>
+            </w:r>
+            <w:r>
+              <w:rPr>
+                <w:b w:val="false"/>
+                <w:bCs w:val="false"/>
+              </w:rPr>
+              <w:t xml:space="preserve">to aid diagnosing </w:t>
+            </w:r>
+            <w:r>
+              <w:rPr>
+                <w:b w:val="false"/>
+                <w:bCs w:val="false"/>
+              </w:rPr>
+              <w:t xml:space="preserve">automate </w:t>
+            </w:r>
+            <w:r>
+              <w:rPr>
+                <w:b w:val="false"/>
+                <w:bCs w:val="false"/>
+              </w:rPr>
+              <w:t>assignment</w:t>
+            </w:r>
+            <w:r>
+              <w:rPr>
+                <w:b w:val="false"/>
+                <w:bCs w:val="false"/>
+              </w:rPr>
+              <w:t xml:space="preserve"> of changes in cover</w:t>
+            </w:r>
+            <w:r>
+              <w:rPr>
+                <w:b w:val="false"/>
+                <w:bCs w:val="false"/>
+              </w:rPr>
+              <w:t xml:space="preserve"> at COSMOS sites.</w:t>
             </w:r>
             <w:r/>
           </w:p>
@@ -8513,21 +8467,42 @@
                 <w:b w:val="false"/>
                 <w:bCs w:val="false"/>
               </w:rPr>
-              <w:t>I am performing benchmarking for 9 fire-vegetetion models as parrt of the fireMIP project. Involvement in this project may prove useful for work on UKESM model evaluation (</w:t>
+              <w:t xml:space="preserve">I am performing benchmarking </w:t>
             </w:r>
             <w:r>
               <w:rPr>
                 <w:b w:val="false"/>
                 <w:bCs w:val="false"/>
               </w:rPr>
-              <w:t>objective</w:t>
+              <w:t xml:space="preserve">of coupled </w:t>
             </w:r>
             <w:r>
               <w:rPr>
                 <w:b w:val="false"/>
                 <w:bCs w:val="false"/>
               </w:rPr>
-              <w:t xml:space="preserve"> 2) and fire development (objective 3)</w:t>
+              <w:t>v</w:t>
+            </w:r>
+            <w:r>
+              <w:rPr>
+                <w:b w:val="false"/>
+                <w:bCs w:val="false"/>
+              </w:rPr>
+              <w:t xml:space="preserve">egetation-fire models </w:t>
+            </w:r>
+            <w:r>
+              <w:rPr>
+                <w:b w:val="false"/>
+                <w:bCs w:val="false"/>
+              </w:rPr>
+              <w:t xml:space="preserve">fir the </w:t>
+            </w:r>
+            <w:r>
+              <w:rPr>
+                <w:b w:val="false"/>
+                <w:bCs w:val="false"/>
+              </w:rPr>
+              <w:t xml:space="preserve"> fireMIP project. Involvement in this project may prove useful for work on UKESM model evaluation (objective 2) and fire development (objective 3). </w:t>
             </w:r>
             <w:r/>
           </w:p>
@@ -8602,7 +8577,7 @@
         </w:trPr>
         <w:tc>
           <w:tcPr>
-            <w:tcW w:w="1687" w:type="dxa"/>
+            <w:tcW w:w="1686" w:type="dxa"/>
             <w:tcBorders>
               <w:top w:val="single" w:sz="4" w:space="0" w:color="000001"/>
               <w:left w:val="single" w:sz="4" w:space="0" w:color="000001"/>
@@ -8613,7 +8588,7 @@
             </w:tcBorders>
             <w:shd w:color="auto" w:fill="D9D9D9" w:val="clear"/>
             <w:tcMar>
-              <w:left w:w="88" w:type="dxa"/>
+              <w:left w:w="83" w:type="dxa"/>
             </w:tcMar>
           </w:tcPr>
           <w:p>
@@ -8643,7 +8618,7 @@
             </w:tcBorders>
             <w:shd w:color="auto" w:fill="D9D9D9" w:val="clear"/>
             <w:tcMar>
-              <w:left w:w="88" w:type="dxa"/>
+              <w:left w:w="83" w:type="dxa"/>
             </w:tcMar>
           </w:tcPr>
           <w:tbl>
@@ -8659,7 +8634,7 @@
               </w:tblBorders>
               <w:tblCellMar>
                 <w:top w:w="55" w:type="dxa"/>
-                <w:left w:w="45" w:type="dxa"/>
+                <w:left w:w="42" w:type="dxa"/>
                 <w:bottom w:w="55" w:type="dxa"/>
                 <w:right w:w="55" w:type="dxa"/>
               </w:tblCellMar>
@@ -8681,7 +8656,7 @@
                   </w:tcBorders>
                   <w:shd w:fill="auto" w:val="clear"/>
                   <w:tcMar>
-                    <w:left w:w="45" w:type="dxa"/>
+                    <w:left w:w="42" w:type="dxa"/>
                   </w:tcMar>
                 </w:tcPr>
                 <w:p>
@@ -8717,7 +8692,7 @@
                   </w:tcBorders>
                   <w:shd w:fill="auto" w:val="clear"/>
                   <w:tcMar>
-                    <w:left w:w="45" w:type="dxa"/>
+                    <w:left w:w="42" w:type="dxa"/>
                   </w:tcMar>
                 </w:tcPr>
                 <w:p>
@@ -8754,7 +8729,7 @@
                   </w:tcBorders>
                   <w:shd w:fill="auto" w:val="clear"/>
                   <w:tcMar>
-                    <w:left w:w="45" w:type="dxa"/>
+                    <w:left w:w="42" w:type="dxa"/>
                   </w:tcMar>
                 </w:tcPr>
                 <w:p>
@@ -8790,7 +8765,7 @@
                   </w:tcBorders>
                   <w:shd w:fill="auto" w:val="clear"/>
                   <w:tcMar>
-                    <w:left w:w="45" w:type="dxa"/>
+                    <w:left w:w="42" w:type="dxa"/>
                   </w:tcMar>
                 </w:tcPr>
                 <w:p>
@@ -8827,7 +8802,7 @@
                   </w:tcBorders>
                   <w:shd w:fill="auto" w:val="clear"/>
                   <w:tcMar>
-                    <w:left w:w="45" w:type="dxa"/>
+                    <w:left w:w="42" w:type="dxa"/>
                   </w:tcMar>
                 </w:tcPr>
                 <w:p>
@@ -8863,7 +8838,7 @@
                   </w:tcBorders>
                   <w:shd w:fill="auto" w:val="clear"/>
                   <w:tcMar>
-                    <w:left w:w="45" w:type="dxa"/>
+                    <w:left w:w="42" w:type="dxa"/>
                   </w:tcMar>
                 </w:tcPr>
                 <w:p>
@@ -8900,7 +8875,7 @@
                   </w:tcBorders>
                   <w:shd w:fill="auto" w:val="clear"/>
                   <w:tcMar>
-                    <w:left w:w="45" w:type="dxa"/>
+                    <w:left w:w="42" w:type="dxa"/>
                   </w:tcMar>
                 </w:tcPr>
                 <w:p>
@@ -8936,7 +8911,7 @@
                   </w:tcBorders>
                   <w:shd w:fill="auto" w:val="clear"/>
                   <w:tcMar>
-                    <w:left w:w="45" w:type="dxa"/>
+                    <w:left w:w="42" w:type="dxa"/>
                   </w:tcMar>
                 </w:tcPr>
                 <w:p>
@@ -8961,6 +8936,77 @@
               </w:tc>
             </w:tr>
             <w:tr>
+              <w:trPr/>
+              <w:tc>
+                <w:tcPr>
+                  <w:tcW w:w="2115" w:type="dxa"/>
+                  <w:tcBorders>
+                    <w:left w:val="single" w:sz="2" w:space="0" w:color="000001"/>
+                    <w:bottom w:val="single" w:sz="2" w:space="0" w:color="000001"/>
+                    <w:insideH w:val="single" w:sz="2" w:space="0" w:color="000001"/>
+                  </w:tcBorders>
+                  <w:shd w:fill="auto" w:val="clear"/>
+                  <w:tcMar>
+                    <w:left w:w="42" w:type="dxa"/>
+                  </w:tcMar>
+                </w:tcPr>
+                <w:p>
+                  <w:pPr>
+                    <w:pStyle w:val="Normal"/>
+                    <w:spacing w:lineRule="auto" w:line="240" w:before="0" w:after="0"/>
+                  </w:pPr>
+                  <w:r>
+                    <w:rPr/>
+                    <w:t xml:space="preserve">FireMIP model process </w:t>
+                  </w:r>
+                  <w:r>
+                    <w:rPr/>
+                    <w:t>evaluation</w:t>
+                  </w:r>
+                  <w:r>
+                    <w:rPr/>
+                    <w:t xml:space="preserve"> (including INFERNO)</w:t>
+                  </w:r>
+                  <w:r/>
+                </w:p>
+              </w:tc>
+              <w:tc>
+                <w:tcPr>
+                  <w:tcW w:w="619" w:type="dxa"/>
+                  <w:tcBorders>
+                    <w:left w:val="single" w:sz="2" w:space="0" w:color="000001"/>
+                    <w:bottom w:val="single" w:sz="2" w:space="0" w:color="000001"/>
+                    <w:right w:val="single" w:sz="2" w:space="0" w:color="000001"/>
+                    <w:insideH w:val="single" w:sz="2" w:space="0" w:color="000001"/>
+                    <w:insideV w:val="single" w:sz="2" w:space="0" w:color="000001"/>
+                  </w:tcBorders>
+                  <w:shd w:fill="auto" w:val="clear"/>
+                  <w:tcMar>
+                    <w:left w:w="42" w:type="dxa"/>
+                  </w:tcMar>
+                </w:tcPr>
+                <w:p>
+                  <w:pPr>
+                    <w:pStyle w:val="Normal"/>
+                    <w:spacing w:lineRule="auto" w:line="240" w:before="0" w:after="0"/>
+                    <w:rPr>
+                      <w:sz w:val="22"/>
+                      <w:sz w:val="22"/>
+                      <w:szCs w:val="22"/>
+                      <w:rFonts w:ascii="Calibri" w:hAnsi="Calibri" w:eastAsia="Calibri" w:cs="Times New Roman"/>
+                      <w:color w:val="00000A"/>
+                      <w:lang w:val="en-GB" w:eastAsia="en-US" w:bidi="ar-SA"/>
+                    </w:rPr>
+                  </w:pPr>
+                  <w:r>
+                    <w:rPr/>
+                    <w:t>Sep 2017</w:t>
+                  </w:r>
+                  <w:r/>
+                </w:p>
+              </w:tc>
+            </w:tr>
+            <w:tr>
               <w:trPr>
                 <w:trHeight w:val="338" w:hRule="atLeast"/>
               </w:trPr>
@@ -8975,7 +9021,7 @@
                   </w:tcBorders>
                   <w:shd w:fill="auto" w:val="clear"/>
                   <w:tcMar>
-                    <w:left w:w="45" w:type="dxa"/>
+                    <w:left w:w="42" w:type="dxa"/>
                   </w:tcMar>
                 </w:tcPr>
                 <w:p>
@@ -9011,7 +9057,7 @@
                   </w:tcBorders>
                   <w:shd w:fill="auto" w:val="clear"/>
                   <w:tcMar>
-                    <w:left w:w="45" w:type="dxa"/>
+                    <w:left w:w="42" w:type="dxa"/>
                   </w:tcMar>
                 </w:tcPr>
                 <w:p>
@@ -9078,7 +9124,7 @@
             </w:tcBorders>
             <w:shd w:color="auto" w:fill="D9D9D9" w:val="clear"/>
             <w:tcMar>
-              <w:left w:w="88" w:type="dxa"/>
+              <w:left w:w="83" w:type="dxa"/>
             </w:tcMar>
           </w:tcPr>
           <w:p>
@@ -9101,7 +9147,7 @@
         </w:tc>
         <w:tc>
           <w:tcPr>
-            <w:tcW w:w="3575" w:type="dxa"/>
+            <w:tcW w:w="3576" w:type="dxa"/>
             <w:tcBorders>
               <w:top w:val="single" w:sz="4" w:space="0" w:color="000001"/>
               <w:left w:val="single" w:sz="4" w:space="0" w:color="000001"/>
@@ -9112,7 +9158,7 @@
             </w:tcBorders>
             <w:shd w:color="auto" w:fill="D9D9D9" w:val="clear"/>
             <w:tcMar>
-              <w:left w:w="88" w:type="dxa"/>
+              <w:left w:w="83" w:type="dxa"/>
             </w:tcMar>
           </w:tcPr>
           <w:p>
@@ -9190,7 +9236,7 @@
         </w:trPr>
         <w:tc>
           <w:tcPr>
-            <w:tcW w:w="1687" w:type="dxa"/>
+            <w:tcW w:w="1686" w:type="dxa"/>
             <w:tcBorders>
               <w:top w:val="single" w:sz="4" w:space="0" w:color="000001"/>
               <w:left w:val="single" w:sz="4" w:space="0" w:color="000001"/>
@@ -9201,7 +9247,7 @@
             </w:tcBorders>
             <w:shd w:color="auto" w:fill="D9D9D9" w:val="clear"/>
             <w:tcMar>
-              <w:left w:w="88" w:type="dxa"/>
+              <w:left w:w="83" w:type="dxa"/>
             </w:tcMar>
           </w:tcPr>
           <w:p>
@@ -9228,7 +9274,7 @@
         </w:tc>
         <w:tc>
           <w:tcPr>
-            <w:tcW w:w="7554" w:type="dxa"/>
+            <w:tcW w:w="7555" w:type="dxa"/>
             <w:gridSpan w:val="3"/>
             <w:tcBorders>
               <w:top w:val="single" w:sz="4" w:space="0" w:color="000001"/>
@@ -9240,7 +9286,7 @@
             </w:tcBorders>
             <w:shd w:color="auto" w:fill="D9D9D9" w:val="clear"/>
             <w:tcMar>
-              <w:left w:w="88" w:type="dxa"/>
+              <w:left w:w="83" w:type="dxa"/>
             </w:tcMar>
           </w:tcPr>
           <w:p>
@@ -9276,7 +9322,7 @@
         <w:trPr/>
         <w:tc>
           <w:tcPr>
-            <w:tcW w:w="1687" w:type="dxa"/>
+            <w:tcW w:w="1686" w:type="dxa"/>
             <w:tcBorders>
               <w:top w:val="single" w:sz="4" w:space="0" w:color="000001"/>
               <w:left w:val="single" w:sz="4" w:space="0" w:color="000001"/>
@@ -9287,7 +9333,7 @@
             </w:tcBorders>
             <w:shd w:color="auto" w:fill="D9D9D9" w:val="clear"/>
             <w:tcMar>
-              <w:left w:w="88" w:type="dxa"/>
+              <w:left w:w="83" w:type="dxa"/>
             </w:tcMar>
           </w:tcPr>
           <w:p>
@@ -9310,7 +9356,7 @@
         </w:tc>
         <w:tc>
           <w:tcPr>
-            <w:tcW w:w="7554" w:type="dxa"/>
+            <w:tcW w:w="7555" w:type="dxa"/>
             <w:gridSpan w:val="3"/>
             <w:tcBorders>
               <w:top w:val="single" w:sz="4" w:space="0" w:color="000001"/>
@@ -9322,7 +9368,7 @@
             </w:tcBorders>
             <w:shd w:color="auto" w:fill="D9D9D9" w:val="clear"/>
             <w:tcMar>
-              <w:left w:w="88" w:type="dxa"/>
+              <w:left w:w="83" w:type="dxa"/>
             </w:tcMar>
           </w:tcPr>
           <w:p>
@@ -9384,7 +9430,7 @@
         <w:trPr/>
         <w:tc>
           <w:tcPr>
-            <w:tcW w:w="1687" w:type="dxa"/>
+            <w:tcW w:w="1686" w:type="dxa"/>
             <w:tcBorders>
               <w:top w:val="single" w:sz="4" w:space="0" w:color="000001"/>
               <w:left w:val="single" w:sz="4" w:space="0" w:color="000001"/>
@@ -9395,7 +9441,7 @@
             </w:tcBorders>
             <w:shd w:color="auto" w:fill="D9D9D9" w:val="clear"/>
             <w:tcMar>
-              <w:left w:w="88" w:type="dxa"/>
+              <w:left w:w="83" w:type="dxa"/>
             </w:tcMar>
           </w:tcPr>
           <w:p>
@@ -9418,7 +9464,7 @@
         </w:tc>
         <w:tc>
           <w:tcPr>
-            <w:tcW w:w="7554" w:type="dxa"/>
+            <w:tcW w:w="7555" w:type="dxa"/>
             <w:gridSpan w:val="3"/>
             <w:tcBorders>
               <w:top w:val="single" w:sz="4" w:space="0" w:color="000001"/>
@@ -9430,7 +9476,7 @@
             </w:tcBorders>
             <w:shd w:color="auto" w:fill="D9D9D9" w:val="clear"/>
             <w:tcMar>
-              <w:left w:w="88" w:type="dxa"/>
+              <w:left w:w="83" w:type="dxa"/>
             </w:tcMar>
           </w:tcPr>
           <w:p>
@@ -9468,7 +9514,7 @@
         </w:trPr>
         <w:tc>
           <w:tcPr>
-            <w:tcW w:w="1687" w:type="dxa"/>
+            <w:tcW w:w="1686" w:type="dxa"/>
             <w:tcBorders>
               <w:top w:val="single" w:sz="36" w:space="0" w:color="000001"/>
               <w:left w:val="single" w:sz="4" w:space="0" w:color="000001"/>
@@ -9479,7 +9525,7 @@
             </w:tcBorders>
             <w:shd w:fill="auto" w:val="clear"/>
             <w:tcMar>
-              <w:left w:w="88" w:type="dxa"/>
+              <w:left w:w="83" w:type="dxa"/>
             </w:tcMar>
           </w:tcPr>
           <w:p>
@@ -9502,7 +9548,7 @@
         </w:tc>
         <w:tc>
           <w:tcPr>
-            <w:tcW w:w="7554" w:type="dxa"/>
+            <w:tcW w:w="7555" w:type="dxa"/>
             <w:gridSpan w:val="3"/>
             <w:tcBorders>
               <w:top w:val="single" w:sz="36" w:space="0" w:color="000001"/>
@@ -9514,7 +9560,7 @@
             </w:tcBorders>
             <w:shd w:fill="auto" w:val="clear"/>
             <w:tcMar>
-              <w:left w:w="88" w:type="dxa"/>
+              <w:left w:w="83" w:type="dxa"/>
             </w:tcMar>
           </w:tcPr>
           <w:p>
@@ -9564,7 +9610,7 @@
             </w:tcBorders>
             <w:shd w:color="auto" w:fill="365F91" w:val="clear"/>
             <w:tcMar>
-              <w:left w:w="88" w:type="dxa"/>
+              <w:left w:w="83" w:type="dxa"/>
             </w:tcMar>
           </w:tcPr>
           <w:p>
@@ -9606,7 +9652,7 @@
             </w:tcBorders>
             <w:shd w:fill="auto" w:val="clear"/>
             <w:tcMar>
-              <w:left w:w="88" w:type="dxa"/>
+              <w:left w:w="83" w:type="dxa"/>
             </w:tcMar>
           </w:tcPr>
           <w:p>
@@ -9656,7 +9702,7 @@
             </w:tcBorders>
             <w:shd w:fill="auto" w:val="clear"/>
             <w:tcMar>
-              <w:left w:w="88" w:type="dxa"/>
+              <w:left w:w="83" w:type="dxa"/>
             </w:tcMar>
           </w:tcPr>
           <w:p>
@@ -9702,7 +9748,7 @@
             </w:tcBorders>
             <w:shd w:fill="auto" w:val="clear"/>
             <w:tcMar>
-              <w:left w:w="88" w:type="dxa"/>
+              <w:left w:w="83" w:type="dxa"/>
             </w:tcMar>
           </w:tcPr>
           <w:p>
@@ -9752,7 +9798,7 @@
             </w:tcBorders>
             <w:shd w:fill="auto" w:val="clear"/>
             <w:tcMar>
-              <w:left w:w="88" w:type="dxa"/>
+              <w:left w:w="83" w:type="dxa"/>
             </w:tcMar>
           </w:tcPr>
           <w:p>
@@ -9799,7 +9845,7 @@
             </w:tcBorders>
             <w:shd w:fill="auto" w:val="clear"/>
             <w:tcMar>
-              <w:left w:w="88" w:type="dxa"/>
+              <w:left w:w="83" w:type="dxa"/>
             </w:tcMar>
           </w:tcPr>
           <w:p>
@@ -9893,7 +9939,7 @@
       <w:tblPr>
         <w:tblW w:w="9242" w:type="dxa"/>
         <w:jc w:val="left"/>
-        <w:tblInd w:w="-20" w:type="dxa"/>
+        <w:tblInd w:w="-25" w:type="dxa"/>
         <w:tblBorders>
           <w:top w:val="single" w:sz="4" w:space="0" w:color="000001"/>
           <w:left w:val="single" w:sz="4" w:space="0" w:color="000001"/>
@@ -9904,16 +9950,16 @@
         </w:tblBorders>
         <w:tblCellMar>
           <w:top w:w="0" w:type="dxa"/>
-          <w:left w:w="88" w:type="dxa"/>
+          <w:left w:w="83" w:type="dxa"/>
           <w:bottom w:w="0" w:type="dxa"/>
           <w:right w:w="108" w:type="dxa"/>
         </w:tblCellMar>
       </w:tblPr>
       <w:tblGrid>
         <w:gridCol w:w="1692"/>
-        <w:gridCol w:w="2933"/>
+        <w:gridCol w:w="2932"/>
         <w:gridCol w:w="1029"/>
-        <w:gridCol w:w="3587"/>
+        <w:gridCol w:w="3588"/>
       </w:tblGrid>
       <w:tr>
         <w:trPr>
@@ -9933,7 +9979,7 @@
             </w:tcBorders>
             <w:shd w:color="auto" w:fill="17365D" w:val="clear"/>
             <w:tcMar>
-              <w:left w:w="88" w:type="dxa"/>
+              <w:left w:w="83" w:type="dxa"/>
             </w:tcMar>
           </w:tcPr>
           <w:p>
@@ -9976,7 +10022,7 @@
             </w:tcBorders>
             <w:shd w:color="auto" w:fill="D9D9D9" w:val="clear"/>
             <w:tcMar>
-              <w:left w:w="88" w:type="dxa"/>
+              <w:left w:w="83" w:type="dxa"/>
             </w:tcMar>
           </w:tcPr>
           <w:p>
@@ -10026,7 +10072,7 @@
             </w:tcBorders>
             <w:shd w:color="auto" w:fill="365F91" w:val="clear"/>
             <w:tcMar>
-              <w:left w:w="88" w:type="dxa"/>
+              <w:left w:w="83" w:type="dxa"/>
             </w:tcMar>
           </w:tcPr>
           <w:p>
@@ -10068,7 +10114,7 @@
             </w:tcBorders>
             <w:shd w:color="auto" w:fill="D9D9D9" w:val="clear"/>
             <w:tcMar>
-              <w:left w:w="88" w:type="dxa"/>
+              <w:left w:w="83" w:type="dxa"/>
             </w:tcMar>
           </w:tcPr>
           <w:p>
@@ -10225,7 +10271,7 @@
             </w:tcBorders>
             <w:shd w:color="auto" w:fill="D9D9D9" w:val="clear"/>
             <w:tcMar>
-              <w:left w:w="88" w:type="dxa"/>
+              <w:left w:w="83" w:type="dxa"/>
             </w:tcMar>
           </w:tcPr>
           <w:p>
@@ -10248,7 +10294,7 @@
         </w:tc>
         <w:tc>
           <w:tcPr>
-            <w:tcW w:w="2933" w:type="dxa"/>
+            <w:tcW w:w="2932" w:type="dxa"/>
             <w:tcBorders>
               <w:top w:val="single" w:sz="4" w:space="0" w:color="000001"/>
               <w:left w:val="single" w:sz="4" w:space="0" w:color="000001"/>
@@ -10259,7 +10305,7 @@
             </w:tcBorders>
             <w:shd w:color="auto" w:fill="D9D9D9" w:val="clear"/>
             <w:tcMar>
-              <w:left w:w="88" w:type="dxa"/>
+              <w:left w:w="83" w:type="dxa"/>
             </w:tcMar>
           </w:tcPr>
           <w:p>
@@ -10303,7 +10349,7 @@
             </w:tcBorders>
             <w:shd w:color="auto" w:fill="D9D9D9" w:val="clear"/>
             <w:tcMar>
-              <w:left w:w="88" w:type="dxa"/>
+              <w:left w:w="83" w:type="dxa"/>
             </w:tcMar>
           </w:tcPr>
           <w:p>
@@ -10330,7 +10376,7 @@
         </w:tc>
         <w:tc>
           <w:tcPr>
-            <w:tcW w:w="3587" w:type="dxa"/>
+            <w:tcW w:w="3588" w:type="dxa"/>
             <w:tcBorders>
               <w:top w:val="single" w:sz="4" w:space="0" w:color="000001"/>
               <w:left w:val="single" w:sz="4" w:space="0" w:color="000001"/>
@@ -10341,7 +10387,7 @@
             </w:tcBorders>
             <w:shd w:color="auto" w:fill="D9D9D9" w:val="clear"/>
             <w:tcMar>
-              <w:left w:w="88" w:type="dxa"/>
+              <w:left w:w="83" w:type="dxa"/>
             </w:tcMar>
           </w:tcPr>
           <w:p>
@@ -10390,7 +10436,7 @@
             </w:tcBorders>
             <w:shd w:color="auto" w:fill="D9D9D9" w:val="clear"/>
             <w:tcMar>
-              <w:left w:w="88" w:type="dxa"/>
+              <w:left w:w="83" w:type="dxa"/>
             </w:tcMar>
           </w:tcPr>
           <w:p>
@@ -10429,7 +10475,7 @@
             </w:tcBorders>
             <w:shd w:color="auto" w:fill="D9D9D9" w:val="clear"/>
             <w:tcMar>
-              <w:left w:w="88" w:type="dxa"/>
+              <w:left w:w="83" w:type="dxa"/>
             </w:tcMar>
           </w:tcPr>
           <w:p>
@@ -10476,7 +10522,7 @@
             </w:tcBorders>
             <w:shd w:color="auto" w:fill="D9D9D9" w:val="clear"/>
             <w:tcMar>
-              <w:left w:w="88" w:type="dxa"/>
+              <w:left w:w="83" w:type="dxa"/>
             </w:tcMar>
           </w:tcPr>
           <w:p>
@@ -10511,7 +10557,7 @@
             </w:tcBorders>
             <w:shd w:color="auto" w:fill="D9D9D9" w:val="clear"/>
             <w:tcMar>
-              <w:left w:w="88" w:type="dxa"/>
+              <w:left w:w="83" w:type="dxa"/>
             </w:tcMar>
           </w:tcPr>
           <w:p>
@@ -10558,7 +10604,7 @@
             </w:tcBorders>
             <w:shd w:color="auto" w:fill="D9D9D9" w:val="clear"/>
             <w:tcMar>
-              <w:left w:w="88" w:type="dxa"/>
+              <w:left w:w="83" w:type="dxa"/>
             </w:tcMar>
           </w:tcPr>
           <w:p>
@@ -10593,7 +10639,7 @@
             </w:tcBorders>
             <w:shd w:color="auto" w:fill="D9D9D9" w:val="clear"/>
             <w:tcMar>
-              <w:left w:w="88" w:type="dxa"/>
+              <w:left w:w="83" w:type="dxa"/>
             </w:tcMar>
           </w:tcPr>
           <w:p>
@@ -10642,7 +10688,7 @@
             </w:tcBorders>
             <w:shd w:fill="auto" w:val="clear"/>
             <w:tcMar>
-              <w:left w:w="88" w:type="dxa"/>
+              <w:left w:w="83" w:type="dxa"/>
             </w:tcMar>
           </w:tcPr>
           <w:p>
@@ -10677,7 +10723,7 @@
             </w:tcBorders>
             <w:shd w:fill="auto" w:val="clear"/>
             <w:tcMar>
-              <w:left w:w="88" w:type="dxa"/>
+              <w:left w:w="83" w:type="dxa"/>
             </w:tcMar>
           </w:tcPr>
           <w:p>
@@ -10727,7 +10773,7 @@
             </w:tcBorders>
             <w:shd w:color="auto" w:fill="365F91" w:val="clear"/>
             <w:tcMar>
-              <w:left w:w="88" w:type="dxa"/>
+              <w:left w:w="83" w:type="dxa"/>
             </w:tcMar>
           </w:tcPr>
           <w:p>
@@ -10769,7 +10815,7 @@
             </w:tcBorders>
             <w:shd w:fill="auto" w:val="clear"/>
             <w:tcMar>
-              <w:left w:w="88" w:type="dxa"/>
+              <w:left w:w="83" w:type="dxa"/>
             </w:tcMar>
           </w:tcPr>
           <w:p>
@@ -10819,7 +10865,7 @@
             </w:tcBorders>
             <w:shd w:fill="auto" w:val="clear"/>
             <w:tcMar>
-              <w:left w:w="88" w:type="dxa"/>
+              <w:left w:w="83" w:type="dxa"/>
             </w:tcMar>
           </w:tcPr>
           <w:p>
@@ -10865,7 +10911,7 @@
             </w:tcBorders>
             <w:shd w:fill="auto" w:val="clear"/>
             <w:tcMar>
-              <w:left w:w="88" w:type="dxa"/>
+              <w:left w:w="83" w:type="dxa"/>
             </w:tcMar>
           </w:tcPr>
           <w:p>
@@ -10915,7 +10961,7 @@
             </w:tcBorders>
             <w:shd w:fill="auto" w:val="clear"/>
             <w:tcMar>
-              <w:left w:w="88" w:type="dxa"/>
+              <w:left w:w="83" w:type="dxa"/>
             </w:tcMar>
           </w:tcPr>
           <w:p>
@@ -10962,7 +11008,7 @@
             </w:tcBorders>
             <w:shd w:fill="auto" w:val="clear"/>
             <w:tcMar>
-              <w:left w:w="88" w:type="dxa"/>
+              <w:left w:w="83" w:type="dxa"/>
             </w:tcMar>
           </w:tcPr>
           <w:p>
@@ -11056,7 +11102,7 @@
       <w:tblPr>
         <w:tblW w:w="9242" w:type="dxa"/>
         <w:jc w:val="left"/>
-        <w:tblInd w:w="-20" w:type="dxa"/>
+        <w:tblInd w:w="-25" w:type="dxa"/>
         <w:tblBorders>
           <w:top w:val="single" w:sz="4" w:space="0" w:color="000001"/>
           <w:left w:val="single" w:sz="4" w:space="0" w:color="000001"/>
@@ -11067,7 +11113,7 @@
         </w:tblBorders>
         <w:tblCellMar>
           <w:top w:w="0" w:type="dxa"/>
-          <w:left w:w="88" w:type="dxa"/>
+          <w:left w:w="83" w:type="dxa"/>
           <w:bottom w:w="0" w:type="dxa"/>
           <w:right w:w="108" w:type="dxa"/>
         </w:tblCellMar>
@@ -11090,7 +11136,7 @@
             </w:tcBorders>
             <w:shd w:fill="auto" w:val="clear"/>
             <w:tcMar>
-              <w:left w:w="88" w:type="dxa"/>
+              <w:left w:w="83" w:type="dxa"/>
             </w:tcMar>
           </w:tcPr>
           <w:p>
@@ -11189,7 +11235,7 @@
       <w:tblPr>
         <w:tblW w:w="5000" w:type="pct"/>
         <w:jc w:val="left"/>
-        <w:tblInd w:w="-20" w:type="dxa"/>
+        <w:tblInd w:w="-25" w:type="dxa"/>
         <w:tblBorders>
           <w:top w:val="single" w:sz="4" w:space="0" w:color="000001"/>
           <w:left w:val="single" w:sz="4" w:space="0" w:color="000001"/>
@@ -11200,7 +11246,7 @@
         </w:tblBorders>
         <w:tblCellMar>
           <w:top w:w="0" w:type="dxa"/>
-          <w:left w:w="88" w:type="dxa"/>
+          <w:left w:w="83" w:type="dxa"/>
           <w:bottom w:w="0" w:type="dxa"/>
           <w:right w:w="108" w:type="dxa"/>
         </w:tblCellMar>
@@ -11229,7 +11275,7 @@
             </w:tcBorders>
             <w:shd w:color="auto" w:fill="17365D" w:val="clear"/>
             <w:tcMar>
-              <w:left w:w="88" w:type="dxa"/>
+              <w:left w:w="83" w:type="dxa"/>
             </w:tcMar>
           </w:tcPr>
           <w:p>
@@ -11266,7 +11312,7 @@
             </w:tcBorders>
             <w:shd w:color="auto" w:fill="D9D9D9" w:val="clear"/>
             <w:tcMar>
-              <w:left w:w="88" w:type="dxa"/>
+              <w:left w:w="83" w:type="dxa"/>
             </w:tcMar>
           </w:tcPr>
           <w:p>
@@ -11301,7 +11347,7 @@
             </w:tcBorders>
             <w:shd w:color="auto" w:fill="D9D9D9" w:val="clear"/>
             <w:tcMar>
-              <w:left w:w="88" w:type="dxa"/>
+              <w:left w:w="83" w:type="dxa"/>
             </w:tcMar>
           </w:tcPr>
           <w:p>
@@ -11336,7 +11382,7 @@
             </w:tcBorders>
             <w:shd w:color="auto" w:fill="D9D9D9" w:val="clear"/>
             <w:tcMar>
-              <w:left w:w="88" w:type="dxa"/>
+              <w:left w:w="83" w:type="dxa"/>
             </w:tcMar>
           </w:tcPr>
           <w:p>
@@ -11352,8 +11398,15 @@
                 <w:szCs w:val="24"/>
                 <w:lang w:val="en-US" w:eastAsia="en-GB"/>
               </w:rPr>
-              <w:t xml:space="preserve">Project </w:t>
-            </w:r>
+              <w:t>Making Meetings work</w:t>
+            </w:r>
+            <w:r/>
+          </w:p>
+          <w:p>
+            <w:pPr>
+              <w:pStyle w:val="Normal"/>
+              <w:spacing w:lineRule="auto" w:line="240" w:before="0" w:after="0"/>
+            </w:pPr>
             <w:r>
               <w:rPr>
                 <w:rFonts w:cs="Calibri"/>
@@ -11362,7 +11415,7 @@
                 <w:szCs w:val="24"/>
                 <w:lang w:val="en-US" w:eastAsia="en-GB"/>
               </w:rPr>
-              <w:t>Management</w:t>
+              <w:t>…</w:t>
             </w:r>
             <w:r>
               <w:rPr>
@@ -11372,7 +11425,7 @@
                 <w:szCs w:val="24"/>
                 <w:lang w:val="en-US" w:eastAsia="en-GB"/>
               </w:rPr>
-              <w:t xml:space="preserve"> training</w:t>
+              <w:t>.</w:t>
             </w:r>
             <w:r/>
           </w:p>
@@ -11396,7 +11449,7 @@
             </w:tcBorders>
             <w:shd w:color="auto" w:fill="D9D9D9" w:val="clear"/>
             <w:tcMar>
-              <w:left w:w="88" w:type="dxa"/>
+              <w:left w:w="83" w:type="dxa"/>
             </w:tcMar>
           </w:tcPr>
           <w:p>
@@ -11436,24 +11489,13 @@
             </w:tcBorders>
             <w:shd w:color="auto" w:fill="D9D9D9" w:val="clear"/>
             <w:tcMar>
-              <w:left w:w="88" w:type="dxa"/>
-            </w:tcMar>
-          </w:tcPr>
-          <w:p>
-            <w:pPr>
-              <w:pStyle w:val="Normal"/>
-              <w:spacing w:lineRule="auto" w:line="240" w:before="0" w:after="0"/>
-              <w:rPr>
-                <w:sz w:val="22"/>
-                <w:b w:val="false"/>
-                <w:sz w:val="22"/>
-                <w:b w:val="false"/>
-                <w:szCs w:val="22"/>
-                <w:bCs w:val="false"/>
-                <w:rFonts w:ascii="Calibri" w:hAnsi="Calibri" w:eastAsia="Calibri" w:cs="Times New Roman"/>
-                <w:color w:val="00000A"/>
-                <w:lang w:val="en-GB" w:eastAsia="en-US" w:bidi="ar-SA"/>
-              </w:rPr>
+              <w:left w:w="83" w:type="dxa"/>
+            </w:tcMar>
+          </w:tcPr>
+          <w:p>
+            <w:pPr>
+              <w:pStyle w:val="Normal"/>
+              <w:spacing w:lineRule="auto" w:line="240" w:before="0" w:after="0"/>
             </w:pPr>
             <w:r>
               <w:rPr>
@@ -11465,7 +11507,7 @@
                 <w:szCs w:val="22"/>
                 <w:lang w:val="en-GB" w:eastAsia="en-US" w:bidi="ar-SA"/>
               </w:rPr>
-              <w:t>As part of objectis 3 and 4, I maybe lead author on a snumber of papers and the fire project. This is a new role for me, and project management stuff would be great</w:t>
+              <w:t>I will be leading a couple if projects as parts of Objectives 3 and 4. Some training on how to do this effectively will be useful</w:t>
             </w:r>
             <w:r/>
           </w:p>
@@ -11487,7 +11529,7 @@
             </w:tcBorders>
             <w:shd w:color="auto" w:fill="D9D9D9" w:val="clear"/>
             <w:tcMar>
-              <w:left w:w="88" w:type="dxa"/>
+              <w:left w:w="83" w:type="dxa"/>
             </w:tcMar>
           </w:tcPr>
           <w:p>
@@ -11521,19 +11563,20 @@
             </w:tcBorders>
             <w:shd w:color="auto" w:fill="D9D9D9" w:val="clear"/>
             <w:tcMar>
-              <w:left w:w="88" w:type="dxa"/>
-            </w:tcMar>
-          </w:tcPr>
-          <w:p>
-            <w:pPr>
-              <w:pStyle w:val="Normal"/>
-              <w:spacing w:lineRule="auto" w:line="240" w:before="0" w:after="0"/>
-              <w:rPr>
-                <w:sz w:val="22"/>
-                <w:b/>
-                <w:sz w:val="22"/>
-                <w:b/>
-                <w:szCs w:val="22"/>
+              <w:left w:w="83" w:type="dxa"/>
+            </w:tcMar>
+          </w:tcPr>
+          <w:p>
+            <w:pPr>
+              <w:pStyle w:val="Normal"/>
+              <w:spacing w:lineRule="auto" w:line="240" w:before="0" w:after="0"/>
+              <w:rPr>
+                <w:sz w:val="22"/>
+                <w:b w:val="false"/>
+                <w:sz w:val="22"/>
+                <w:b w:val="false"/>
+                <w:szCs w:val="22"/>
+                <w:bCs w:val="false"/>
                 <w:rFonts w:ascii="Calibri" w:hAnsi="Calibri" w:eastAsia="Calibri" w:cs="Times New Roman"/>
                 <w:color w:val="00000A"/>
                 <w:lang w:val="en-GB" w:eastAsia="en-US" w:bidi="ar-SA"/>
@@ -11542,12 +11585,14 @@
             <w:r>
               <w:rPr>
                 <w:rFonts w:eastAsia="Calibri" w:cs="Times New Roman"/>
-                <w:b/>
-                <w:color w:val="00000A"/>
-                <w:sz w:val="22"/>
-                <w:szCs w:val="22"/>
-                <w:lang w:val="en-GB" w:eastAsia="en-US" w:bidi="ar-SA"/>
-              </w:rPr>
+                <w:b w:val="false"/>
+                <w:bCs w:val="false"/>
+                <w:color w:val="00000A"/>
+                <w:sz w:val="22"/>
+                <w:szCs w:val="22"/>
+                <w:lang w:val="en-GB" w:eastAsia="en-US" w:bidi="ar-SA"/>
+              </w:rPr>
+              <w:t>June 2017</w:t>
             </w:r>
             <w:r/>
           </w:p>
@@ -11569,7 +11614,7 @@
             </w:tcBorders>
             <w:shd w:color="auto" w:fill="365F91" w:val="clear"/>
             <w:tcMar>
-              <w:left w:w="88" w:type="dxa"/>
+              <w:left w:w="83" w:type="dxa"/>
             </w:tcMar>
           </w:tcPr>
           <w:p>
@@ -11611,7 +11656,7 @@
             </w:tcBorders>
             <w:shd w:fill="auto" w:val="clear"/>
             <w:tcMar>
-              <w:left w:w="88" w:type="dxa"/>
+              <w:left w:w="83" w:type="dxa"/>
             </w:tcMar>
           </w:tcPr>
           <w:p>
@@ -11659,7 +11704,7 @@
             </w:tcBorders>
             <w:shd w:fill="auto" w:val="clear"/>
             <w:tcMar>
-              <w:left w:w="88" w:type="dxa"/>
+              <w:left w:w="83" w:type="dxa"/>
             </w:tcMar>
           </w:tcPr>
           <w:p>
@@ -11705,7 +11750,7 @@
             </w:tcBorders>
             <w:shd w:fill="auto" w:val="clear"/>
             <w:tcMar>
-              <w:left w:w="88" w:type="dxa"/>
+              <w:left w:w="83" w:type="dxa"/>
             </w:tcMar>
           </w:tcPr>
           <w:p>
@@ -11753,7 +11798,7 @@
             </w:tcBorders>
             <w:shd w:fill="auto" w:val="clear"/>
             <w:tcMar>
-              <w:left w:w="88" w:type="dxa"/>
+              <w:left w:w="83" w:type="dxa"/>
             </w:tcMar>
           </w:tcPr>
           <w:p>
@@ -11800,7 +11845,7 @@
             </w:tcBorders>
             <w:shd w:fill="auto" w:val="clear"/>
             <w:tcMar>
-              <w:left w:w="88" w:type="dxa"/>
+              <w:left w:w="83" w:type="dxa"/>
             </w:tcMar>
           </w:tcPr>
           <w:p>
@@ -11891,7 +11936,7 @@
       <w:tblPr>
         <w:tblW w:w="5000" w:type="pct"/>
         <w:jc w:val="left"/>
-        <w:tblInd w:w="-20" w:type="dxa"/>
+        <w:tblInd w:w="-25" w:type="dxa"/>
         <w:tblBorders>
           <w:top w:val="single" w:sz="4" w:space="0" w:color="000001"/>
           <w:left w:val="single" w:sz="4" w:space="0" w:color="000001"/>
@@ -11902,7 +11947,7 @@
         </w:tblBorders>
         <w:tblCellMar>
           <w:top w:w="0" w:type="dxa"/>
-          <w:left w:w="88" w:type="dxa"/>
+          <w:left w:w="83" w:type="dxa"/>
           <w:bottom w:w="0" w:type="dxa"/>
           <w:right w:w="108" w:type="dxa"/>
         </w:tblCellMar>
@@ -11931,7 +11976,7 @@
             </w:tcBorders>
             <w:shd w:color="auto" w:fill="17365D" w:val="clear"/>
             <w:tcMar>
-              <w:left w:w="88" w:type="dxa"/>
+              <w:left w:w="83" w:type="dxa"/>
             </w:tcMar>
           </w:tcPr>
           <w:p>
@@ -11968,7 +12013,7 @@
             </w:tcBorders>
             <w:shd w:color="auto" w:fill="D9D9D9" w:val="clear"/>
             <w:tcMar>
-              <w:left w:w="88" w:type="dxa"/>
+              <w:left w:w="83" w:type="dxa"/>
             </w:tcMar>
           </w:tcPr>
           <w:p>
@@ -11992,6 +12037,7 @@
                 <w:szCs w:val="22"/>
                 <w:lang w:val="en-GB" w:eastAsia="en-US" w:bidi="ar-SA"/>
               </w:rPr>
+              <w:t>UKESM suite management system training</w:t>
             </w:r>
             <w:r/>
           </w:p>
@@ -12014,7 +12060,7 @@
             </w:tcBorders>
             <w:shd w:color="auto" w:fill="D9D9D9" w:val="clear"/>
             <w:tcMar>
-              <w:left w:w="88" w:type="dxa"/>
+              <w:left w:w="83" w:type="dxa"/>
             </w:tcMar>
           </w:tcPr>
           <w:p>
@@ -12049,7 +12095,7 @@
             </w:tcBorders>
             <w:shd w:color="auto" w:fill="D9D9D9" w:val="clear"/>
             <w:tcMar>
-              <w:left w:w="88" w:type="dxa"/>
+              <w:left w:w="83" w:type="dxa"/>
             </w:tcMar>
           </w:tcPr>
           <w:p>
@@ -12100,7 +12146,7 @@
             </w:tcBorders>
             <w:shd w:color="auto" w:fill="D9D9D9" w:val="clear"/>
             <w:tcMar>
-              <w:left w:w="88" w:type="dxa"/>
+              <w:left w:w="83" w:type="dxa"/>
             </w:tcMar>
           </w:tcPr>
           <w:p>
@@ -12140,7 +12186,7 @@
             </w:tcBorders>
             <w:shd w:color="auto" w:fill="D9D9D9" w:val="clear"/>
             <w:tcMar>
-              <w:left w:w="88" w:type="dxa"/>
+              <w:left w:w="83" w:type="dxa"/>
             </w:tcMar>
           </w:tcPr>
           <w:p>
@@ -12180,7 +12226,7 @@
             </w:tcBorders>
             <w:shd w:color="auto" w:fill="D9D9D9" w:val="clear"/>
             <w:tcMar>
-              <w:left w:w="88" w:type="dxa"/>
+              <w:left w:w="83" w:type="dxa"/>
             </w:tcMar>
           </w:tcPr>
           <w:p>
@@ -12210,7 +12256,7 @@
             </w:tcBorders>
             <w:shd w:color="auto" w:fill="D9D9D9" w:val="clear"/>
             <w:tcMar>
-              <w:left w:w="88" w:type="dxa"/>
+              <w:left w:w="83" w:type="dxa"/>
             </w:tcMar>
           </w:tcPr>
           <w:p>
@@ -12237,6 +12283,7 @@
                 <w:szCs w:val="22"/>
                 <w:lang w:val="en-GB" w:eastAsia="en-US" w:bidi="ar-SA"/>
               </w:rPr>
+              <w:t>Jan 2017</w:t>
             </w:r>
             <w:r/>
           </w:p>
@@ -12258,7 +12305,7 @@
             </w:tcBorders>
             <w:shd w:color="auto" w:fill="365F91" w:val="clear"/>
             <w:tcMar>
-              <w:left w:w="88" w:type="dxa"/>
+              <w:left w:w="83" w:type="dxa"/>
             </w:tcMar>
           </w:tcPr>
           <w:p>
@@ -12300,7 +12347,7 @@
             </w:tcBorders>
             <w:shd w:fill="auto" w:val="clear"/>
             <w:tcMar>
-              <w:left w:w="88" w:type="dxa"/>
+              <w:left w:w="83" w:type="dxa"/>
             </w:tcMar>
           </w:tcPr>
           <w:p>
@@ -12348,7 +12395,7 @@
             </w:tcBorders>
             <w:shd w:fill="auto" w:val="clear"/>
             <w:tcMar>
-              <w:left w:w="88" w:type="dxa"/>
+              <w:left w:w="83" w:type="dxa"/>
             </w:tcMar>
           </w:tcPr>
           <w:p>
@@ -12394,7 +12441,7 @@
             </w:tcBorders>
             <w:shd w:fill="auto" w:val="clear"/>
             <w:tcMar>
-              <w:left w:w="88" w:type="dxa"/>
+              <w:left w:w="83" w:type="dxa"/>
             </w:tcMar>
           </w:tcPr>
           <w:p>
@@ -12442,7 +12489,7 @@
             </w:tcBorders>
             <w:shd w:fill="auto" w:val="clear"/>
             <w:tcMar>
-              <w:left w:w="88" w:type="dxa"/>
+              <w:left w:w="83" w:type="dxa"/>
             </w:tcMar>
           </w:tcPr>
           <w:p>
@@ -12489,7 +12536,7 @@
             </w:tcBorders>
             <w:shd w:fill="auto" w:val="clear"/>
             <w:tcMar>
-              <w:left w:w="88" w:type="dxa"/>
+              <w:left w:w="83" w:type="dxa"/>
             </w:tcMar>
           </w:tcPr>
           <w:p>
@@ -12610,7 +12657,7 @@
       <w:tblPr>
         <w:tblW w:w="5000" w:type="pct"/>
         <w:jc w:val="left"/>
-        <w:tblInd w:w="-20" w:type="dxa"/>
+        <w:tblInd w:w="-25" w:type="dxa"/>
         <w:tblBorders>
           <w:top w:val="single" w:sz="4" w:space="0" w:color="000001"/>
           <w:left w:val="single" w:sz="4" w:space="0" w:color="000001"/>
@@ -12621,7 +12668,7 @@
         </w:tblBorders>
         <w:tblCellMar>
           <w:top w:w="0" w:type="dxa"/>
-          <w:left w:w="88" w:type="dxa"/>
+          <w:left w:w="83" w:type="dxa"/>
           <w:bottom w:w="0" w:type="dxa"/>
           <w:right w:w="108" w:type="dxa"/>
         </w:tblCellMar>
@@ -12650,7 +12697,7 @@
             </w:tcBorders>
             <w:shd w:color="auto" w:fill="17365D" w:val="clear"/>
             <w:tcMar>
-              <w:left w:w="88" w:type="dxa"/>
+              <w:left w:w="83" w:type="dxa"/>
             </w:tcMar>
           </w:tcPr>
           <w:p>
@@ -12688,7 +12735,7 @@
             </w:tcBorders>
             <w:shd w:color="auto" w:fill="D9D9D9" w:val="clear"/>
             <w:tcMar>
-              <w:left w:w="88" w:type="dxa"/>
+              <w:left w:w="83" w:type="dxa"/>
             </w:tcMar>
           </w:tcPr>
           <w:p>
@@ -12734,7 +12781,7 @@
             </w:tcBorders>
             <w:shd w:color="auto" w:fill="D9D9D9" w:val="clear"/>
             <w:tcMar>
-              <w:left w:w="88" w:type="dxa"/>
+              <w:left w:w="83" w:type="dxa"/>
             </w:tcMar>
           </w:tcPr>
           <w:p>
@@ -12769,7 +12816,7 @@
             </w:tcBorders>
             <w:shd w:color="auto" w:fill="D9D9D9" w:val="clear"/>
             <w:tcMar>
-              <w:left w:w="88" w:type="dxa"/>
+              <w:left w:w="83" w:type="dxa"/>
             </w:tcMar>
           </w:tcPr>
           <w:p>
@@ -12811,7 +12858,7 @@
             </w:tcBorders>
             <w:shd w:color="auto" w:fill="D9D9D9" w:val="clear"/>
             <w:tcMar>
-              <w:left w:w="88" w:type="dxa"/>
+              <w:left w:w="83" w:type="dxa"/>
             </w:tcMar>
           </w:tcPr>
           <w:p>
@@ -12851,24 +12898,13 @@
             </w:tcBorders>
             <w:shd w:color="auto" w:fill="D9D9D9" w:val="clear"/>
             <w:tcMar>
-              <w:left w:w="88" w:type="dxa"/>
-            </w:tcMar>
-          </w:tcPr>
-          <w:p>
-            <w:pPr>
-              <w:pStyle w:val="Normal"/>
-              <w:spacing w:lineRule="auto" w:line="240" w:before="0" w:after="0"/>
-              <w:rPr>
-                <w:sz w:val="22"/>
-                <w:b w:val="false"/>
-                <w:sz w:val="22"/>
-                <w:b w:val="false"/>
-                <w:szCs w:val="22"/>
-                <w:bCs w:val="false"/>
-                <w:rFonts w:ascii="Calibri" w:hAnsi="Calibri" w:eastAsia="Calibri" w:cs="Times New Roman"/>
-                <w:color w:val="00000A"/>
-                <w:lang w:val="en-GB" w:eastAsia="en-US" w:bidi="ar-SA"/>
-              </w:rPr>
+              <w:left w:w="83" w:type="dxa"/>
+            </w:tcMar>
+          </w:tcPr>
+          <w:p>
+            <w:pPr>
+              <w:pStyle w:val="Normal"/>
+              <w:spacing w:lineRule="auto" w:line="240" w:before="0" w:after="0"/>
             </w:pPr>
             <w:r>
               <w:rPr>
@@ -12880,7 +12916,182 @@
                 <w:szCs w:val="22"/>
                 <w:lang w:val="en-GB" w:eastAsia="en-US" w:bidi="ar-SA"/>
               </w:rPr>
-              <w:t>Analysis of model output within the core group is generally perfomed using iris, a metoffice  in-house python package. This is also much more approiate programming language then I have used In the past (I.e R) for the large geographic datasets I shsll be analysing. As I am new to irirs, and have less experience in python in general, this course will be useful...?</w:t>
+              <w:t xml:space="preserve">Analysis of model output within the core group is generally </w:t>
+            </w:r>
+            <w:r>
+              <w:rPr>
+                <w:rFonts w:eastAsia="Calibri" w:cs="Times New Roman"/>
+                <w:b w:val="false"/>
+                <w:bCs w:val="false"/>
+                <w:color w:val="00000A"/>
+                <w:sz w:val="22"/>
+                <w:szCs w:val="22"/>
+                <w:lang w:val="en-GB" w:eastAsia="en-US" w:bidi="ar-SA"/>
+              </w:rPr>
+              <w:t>performed</w:t>
+            </w:r>
+            <w:r>
+              <w:rPr>
+                <w:rFonts w:eastAsia="Calibri" w:cs="Times New Roman"/>
+                <w:b w:val="false"/>
+                <w:bCs w:val="false"/>
+                <w:color w:val="00000A"/>
+                <w:sz w:val="22"/>
+                <w:szCs w:val="22"/>
+                <w:lang w:val="en-GB" w:eastAsia="en-US" w:bidi="ar-SA"/>
+              </w:rPr>
+              <w:t xml:space="preserve"> using iris, a metoffice  in-house python package. </w:t>
+            </w:r>
+            <w:r>
+              <w:rPr>
+                <w:rFonts w:eastAsia="Calibri" w:cs="Times New Roman"/>
+                <w:b w:val="false"/>
+                <w:bCs w:val="false"/>
+                <w:color w:val="00000A"/>
+                <w:sz w:val="22"/>
+                <w:szCs w:val="22"/>
+                <w:lang w:val="en-GB" w:eastAsia="en-US" w:bidi="ar-SA"/>
+              </w:rPr>
+              <w:t>Python</w:t>
+            </w:r>
+            <w:r>
+              <w:rPr>
+                <w:rFonts w:eastAsia="Calibri" w:cs="Times New Roman"/>
+                <w:b w:val="false"/>
+                <w:bCs w:val="false"/>
+                <w:color w:val="00000A"/>
+                <w:sz w:val="22"/>
+                <w:szCs w:val="22"/>
+                <w:lang w:val="en-GB" w:eastAsia="en-US" w:bidi="ar-SA"/>
+              </w:rPr>
+              <w:t xml:space="preserve"> is also much more </w:t>
+            </w:r>
+            <w:r>
+              <w:rPr>
+                <w:rFonts w:eastAsia="Calibri" w:cs="Times New Roman"/>
+                <w:b w:val="false"/>
+                <w:bCs w:val="false"/>
+                <w:color w:val="00000A"/>
+                <w:sz w:val="22"/>
+                <w:szCs w:val="22"/>
+                <w:lang w:val="en-GB" w:eastAsia="en-US" w:bidi="ar-SA"/>
+              </w:rPr>
+              <w:t>appropriate</w:t>
+            </w:r>
+            <w:r>
+              <w:rPr>
+                <w:rFonts w:eastAsia="Calibri" w:cs="Times New Roman"/>
+                <w:b w:val="false"/>
+                <w:bCs w:val="false"/>
+                <w:color w:val="00000A"/>
+                <w:sz w:val="22"/>
+                <w:szCs w:val="22"/>
+                <w:lang w:val="en-GB" w:eastAsia="en-US" w:bidi="ar-SA"/>
+              </w:rPr>
+              <w:t xml:space="preserve"> programming language then I have used In the past (</w:t>
+            </w:r>
+            <w:r>
+              <w:rPr>
+                <w:rFonts w:eastAsia="Calibri" w:cs="Times New Roman"/>
+                <w:b w:val="false"/>
+                <w:bCs w:val="false"/>
+                <w:color w:val="00000A"/>
+                <w:sz w:val="22"/>
+                <w:szCs w:val="22"/>
+                <w:lang w:val="en-GB" w:eastAsia="en-US" w:bidi="ar-SA"/>
+              </w:rPr>
+              <w:t>i</w:t>
+            </w:r>
+            <w:r>
+              <w:rPr>
+                <w:rFonts w:eastAsia="Calibri" w:cs="Times New Roman"/>
+                <w:b w:val="false"/>
+                <w:bCs w:val="false"/>
+                <w:color w:val="00000A"/>
+                <w:sz w:val="22"/>
+                <w:szCs w:val="22"/>
+                <w:lang w:val="en-GB" w:eastAsia="en-US" w:bidi="ar-SA"/>
+              </w:rPr>
+              <w:t xml:space="preserve">.e R) for the large </w:t>
+            </w:r>
+            <w:r>
+              <w:rPr>
+                <w:rFonts w:eastAsia="Calibri" w:cs="Times New Roman"/>
+                <w:b w:val="false"/>
+                <w:bCs w:val="false"/>
+                <w:color w:val="00000A"/>
+                <w:sz w:val="22"/>
+                <w:szCs w:val="22"/>
+                <w:lang w:val="en-GB" w:eastAsia="en-US" w:bidi="ar-SA"/>
+              </w:rPr>
+              <w:t>climate and meteorlogical</w:t>
+            </w:r>
+            <w:r>
+              <w:rPr>
+                <w:rFonts w:eastAsia="Calibri" w:cs="Times New Roman"/>
+                <w:b w:val="false"/>
+                <w:bCs w:val="false"/>
+                <w:color w:val="00000A"/>
+                <w:sz w:val="22"/>
+                <w:szCs w:val="22"/>
+                <w:lang w:val="en-GB" w:eastAsia="en-US" w:bidi="ar-SA"/>
+              </w:rPr>
+              <w:t xml:space="preserve"> datasets I </w:t>
+            </w:r>
+            <w:r>
+              <w:rPr>
+                <w:rFonts w:eastAsia="Calibri" w:cs="Times New Roman"/>
+                <w:b w:val="false"/>
+                <w:bCs w:val="false"/>
+                <w:color w:val="00000A"/>
+                <w:sz w:val="22"/>
+                <w:szCs w:val="22"/>
+                <w:lang w:val="en-GB" w:eastAsia="en-US" w:bidi="ar-SA"/>
+              </w:rPr>
+              <w:t>shall</w:t>
+            </w:r>
+            <w:r>
+              <w:rPr>
+                <w:rFonts w:eastAsia="Calibri" w:cs="Times New Roman"/>
+                <w:b w:val="false"/>
+                <w:bCs w:val="false"/>
+                <w:color w:val="00000A"/>
+                <w:sz w:val="22"/>
+                <w:szCs w:val="22"/>
+                <w:lang w:val="en-GB" w:eastAsia="en-US" w:bidi="ar-SA"/>
+              </w:rPr>
+              <w:t xml:space="preserve"> be analysing. </w:t>
+            </w:r>
+            <w:r>
+              <w:rPr>
+                <w:rFonts w:eastAsia="Calibri" w:cs="Times New Roman"/>
+                <w:b w:val="false"/>
+                <w:bCs w:val="false"/>
+                <w:color w:val="00000A"/>
+                <w:sz w:val="22"/>
+                <w:szCs w:val="22"/>
+                <w:lang w:val="en-GB" w:eastAsia="en-US" w:bidi="ar-SA"/>
+              </w:rPr>
+              <w:t>Tjis course will help me write more efficient python code  to analysis UKESM model outputs.</w:t>
+            </w:r>
+            <w:r/>
+          </w:p>
+          <w:p>
+            <w:pPr>
+              <w:pStyle w:val="Normal"/>
+              <w:spacing w:lineRule="auto" w:line="240" w:before="0" w:after="0"/>
+            </w:pPr>
+            <w:r>
+              <w:rPr>
+                <w:rFonts w:eastAsia="Calibri" w:cs="Times New Roman"/>
+                <w:b w:val="false"/>
+                <w:bCs w:val="false"/>
+                <w:color w:val="00000A"/>
+                <w:sz w:val="22"/>
+                <w:szCs w:val="22"/>
+                <w:lang w:val="en-GB" w:eastAsia="en-US" w:bidi="ar-SA"/>
+              </w:rPr>
+              <w:t xml:space="preserve"> </w:t>
             </w:r>
             <w:r/>
           </w:p>
@@ -12956,7 +13167,7 @@
             </w:tcBorders>
             <w:shd w:color="auto" w:fill="D9D9D9" w:val="clear"/>
             <w:tcMar>
-              <w:left w:w="88" w:type="dxa"/>
+              <w:left w:w="83" w:type="dxa"/>
             </w:tcMar>
           </w:tcPr>
           <w:p>
@@ -12990,19 +13201,20 @@
             </w:tcBorders>
             <w:shd w:color="auto" w:fill="D9D9D9" w:val="clear"/>
             <w:tcMar>
-              <w:left w:w="88" w:type="dxa"/>
-            </w:tcMar>
-          </w:tcPr>
-          <w:p>
-            <w:pPr>
-              <w:pStyle w:val="Normal"/>
-              <w:spacing w:lineRule="auto" w:line="240" w:before="0" w:after="0"/>
-              <w:rPr>
-                <w:sz w:val="22"/>
-                <w:b/>
-                <w:sz w:val="22"/>
-                <w:b/>
-                <w:szCs w:val="22"/>
+              <w:left w:w="83" w:type="dxa"/>
+            </w:tcMar>
+          </w:tcPr>
+          <w:p>
+            <w:pPr>
+              <w:pStyle w:val="Normal"/>
+              <w:spacing w:lineRule="auto" w:line="240" w:before="0" w:after="0"/>
+              <w:rPr>
+                <w:sz w:val="22"/>
+                <w:b w:val="false"/>
+                <w:sz w:val="22"/>
+                <w:b w:val="false"/>
+                <w:szCs w:val="22"/>
+                <w:bCs w:val="false"/>
                 <w:rFonts w:ascii="Calibri" w:hAnsi="Calibri" w:eastAsia="Calibri" w:cs="Times New Roman"/>
                 <w:color w:val="00000A"/>
                 <w:lang w:val="en-GB" w:eastAsia="en-US" w:bidi="ar-SA"/>
@@ -13011,12 +13223,14 @@
             <w:r>
               <w:rPr>
                 <w:rFonts w:eastAsia="Calibri" w:cs="Times New Roman"/>
-                <w:b/>
-                <w:color w:val="00000A"/>
-                <w:sz w:val="22"/>
-                <w:szCs w:val="22"/>
-                <w:lang w:val="en-GB" w:eastAsia="en-US" w:bidi="ar-SA"/>
-              </w:rPr>
+                <w:b w:val="false"/>
+                <w:bCs w:val="false"/>
+                <w:color w:val="00000A"/>
+                <w:sz w:val="22"/>
+                <w:szCs w:val="22"/>
+                <w:lang w:val="en-GB" w:eastAsia="en-US" w:bidi="ar-SA"/>
+              </w:rPr>
+              <w:t>Oct 2017</w:t>
             </w:r>
             <w:r/>
           </w:p>
@@ -13038,7 +13252,7 @@
             </w:tcBorders>
             <w:shd w:color="auto" w:fill="365F91" w:val="clear"/>
             <w:tcMar>
-              <w:left w:w="88" w:type="dxa"/>
+              <w:left w:w="83" w:type="dxa"/>
             </w:tcMar>
           </w:tcPr>
           <w:p>
@@ -13080,20 +13294,28 @@
             </w:tcBorders>
             <w:shd w:fill="auto" w:val="clear"/>
             <w:tcMar>
-              <w:left w:w="88" w:type="dxa"/>
-            </w:tcMar>
-          </w:tcPr>
-          <w:p>
-            <w:pPr>
-              <w:pStyle w:val="Normal"/>
-              <w:spacing w:lineRule="auto" w:line="240" w:before="0" w:after="0"/>
-              <w:rPr>
-                <w:b/>
-                <w:b/>
-              </w:rPr>
-            </w:pPr>
-            <w:r>
-              <w:rPr/>
+              <w:left w:w="83" w:type="dxa"/>
+            </w:tcMar>
+          </w:tcPr>
+          <w:p>
+            <w:pPr>
+              <w:pStyle w:val="Normal"/>
+              <w:spacing w:lineRule="auto" w:line="240" w:before="0" w:after="0"/>
+              <w:rPr>
+                <w:sz w:val="22"/>
+                <w:b/>
+                <w:sz w:val="22"/>
+                <w:b/>
+                <w:szCs w:val="22"/>
+                <w:rFonts w:ascii="Calibri" w:hAnsi="Calibri" w:eastAsia="Calibri" w:cs="Times New Roman"/>
+                <w:color w:val="00000A"/>
+                <w:lang w:val="en-GB" w:eastAsia="en-US" w:bidi="ar-SA"/>
+              </w:rPr>
+            </w:pPr>
+            <w:r>
+              <w:rPr>
+                <w:b/>
+              </w:rPr>
             </w:r>
             <w:r/>
           </w:p>
@@ -13142,7 +13364,7 @@
             </w:tcBorders>
             <w:shd w:fill="auto" w:val="clear"/>
             <w:tcMar>
-              <w:left w:w="88" w:type="dxa"/>
+              <w:left w:w="83" w:type="dxa"/>
             </w:tcMar>
           </w:tcPr>
           <w:p>
@@ -13188,7 +13410,7 @@
             </w:tcBorders>
             <w:shd w:fill="auto" w:val="clear"/>
             <w:tcMar>
-              <w:left w:w="88" w:type="dxa"/>
+              <w:left w:w="83" w:type="dxa"/>
             </w:tcMar>
           </w:tcPr>
           <w:p>
@@ -13236,7 +13458,7 @@
             </w:tcBorders>
             <w:shd w:fill="auto" w:val="clear"/>
             <w:tcMar>
-              <w:left w:w="88" w:type="dxa"/>
+              <w:left w:w="83" w:type="dxa"/>
             </w:tcMar>
           </w:tcPr>
           <w:p>
@@ -13283,7 +13505,7 @@
             </w:tcBorders>
             <w:shd w:fill="auto" w:val="clear"/>
             <w:tcMar>
-              <w:left w:w="88" w:type="dxa"/>
+              <w:left w:w="83" w:type="dxa"/>
             </w:tcMar>
           </w:tcPr>
           <w:p>
@@ -13452,7 +13674,7 @@
       <w:tblPr>
         <w:tblW w:w="9242" w:type="dxa"/>
         <w:jc w:val="left"/>
-        <w:tblInd w:w="-20" w:type="dxa"/>
+        <w:tblInd w:w="-25" w:type="dxa"/>
         <w:tblBorders>
           <w:top w:val="single" w:sz="4" w:space="0" w:color="000001"/>
           <w:left w:val="single" w:sz="4" w:space="0" w:color="000001"/>
@@ -13463,7 +13685,7 @@
         </w:tblBorders>
         <w:tblCellMar>
           <w:top w:w="0" w:type="dxa"/>
-          <w:left w:w="88" w:type="dxa"/>
+          <w:left w:w="83" w:type="dxa"/>
           <w:bottom w:w="0" w:type="dxa"/>
           <w:right w:w="108" w:type="dxa"/>
         </w:tblCellMar>
@@ -13486,7 +13708,7 @@
             </w:tcBorders>
             <w:shd w:fill="auto" w:val="clear"/>
             <w:tcMar>
-              <w:left w:w="88" w:type="dxa"/>
+              <w:left w:w="83" w:type="dxa"/>
             </w:tcMar>
           </w:tcPr>
           <w:p>
@@ -13557,7 +13779,7 @@
       <w:tblPr>
         <w:tblW w:w="9242" w:type="dxa"/>
         <w:jc w:val="left"/>
-        <w:tblInd w:w="-20" w:type="dxa"/>
+        <w:tblInd w:w="-25" w:type="dxa"/>
         <w:tblBorders>
           <w:top w:val="single" w:sz="4" w:space="0" w:color="000001"/>
           <w:left w:val="single" w:sz="4" w:space="0" w:color="000001"/>
@@ -13568,7 +13790,7 @@
         </w:tblBorders>
         <w:tblCellMar>
           <w:top w:w="0" w:type="dxa"/>
-          <w:left w:w="88" w:type="dxa"/>
+          <w:left w:w="83" w:type="dxa"/>
           <w:bottom w:w="0" w:type="dxa"/>
           <w:right w:w="108" w:type="dxa"/>
         </w:tblCellMar>
@@ -13593,7 +13815,7 @@
             </w:tcBorders>
             <w:shd w:fill="auto" w:val="clear"/>
             <w:tcMar>
-              <w:left w:w="88" w:type="dxa"/>
+              <w:left w:w="83" w:type="dxa"/>
             </w:tcMar>
           </w:tcPr>
           <w:p>
@@ -13836,7 +14058,7 @@
       <w:tblPr>
         <w:tblW w:w="9242" w:type="dxa"/>
         <w:jc w:val="left"/>
-        <w:tblInd w:w="-20" w:type="dxa"/>
+        <w:tblInd w:w="-25" w:type="dxa"/>
         <w:tblBorders>
           <w:top w:val="single" w:sz="4" w:space="0" w:color="000001"/>
           <w:left w:val="single" w:sz="4" w:space="0" w:color="000001"/>
@@ -13847,7 +14069,7 @@
         </w:tblBorders>
         <w:tblCellMar>
           <w:top w:w="0" w:type="dxa"/>
-          <w:left w:w="88" w:type="dxa"/>
+          <w:left w:w="83" w:type="dxa"/>
           <w:bottom w:w="0" w:type="dxa"/>
           <w:right w:w="108" w:type="dxa"/>
         </w:tblCellMar>
@@ -13872,7 +14094,7 @@
             </w:tcBorders>
             <w:shd w:fill="auto" w:val="clear"/>
             <w:tcMar>
-              <w:left w:w="88" w:type="dxa"/>
+              <w:left w:w="83" w:type="dxa"/>
             </w:tcMar>
           </w:tcPr>
           <w:p>
@@ -14088,7 +14310,7 @@
       <w:tblPr>
         <w:tblW w:w="9242" w:type="dxa"/>
         <w:jc w:val="left"/>
-        <w:tblInd w:w="-20" w:type="dxa"/>
+        <w:tblInd w:w="-25" w:type="dxa"/>
         <w:tblBorders>
           <w:top w:val="single" w:sz="4" w:space="0" w:color="000001"/>
           <w:left w:val="single" w:sz="4" w:space="0" w:color="000001"/>
@@ -14099,7 +14321,7 @@
         </w:tblBorders>
         <w:tblCellMar>
           <w:top w:w="0" w:type="dxa"/>
-          <w:left w:w="88" w:type="dxa"/>
+          <w:left w:w="83" w:type="dxa"/>
           <w:bottom w:w="0" w:type="dxa"/>
           <w:right w:w="108" w:type="dxa"/>
         </w:tblCellMar>
@@ -14124,7 +14346,7 @@
             </w:tcBorders>
             <w:shd w:fill="auto" w:val="clear"/>
             <w:tcMar>
-              <w:left w:w="88" w:type="dxa"/>
+              <w:left w:w="83" w:type="dxa"/>
             </w:tcMar>
           </w:tcPr>
           <w:p>
@@ -14354,7 +14576,7 @@
       <w:tblPr>
         <w:tblW w:w="9242" w:type="dxa"/>
         <w:jc w:val="left"/>
-        <w:tblInd w:w="-20" w:type="dxa"/>
+        <w:tblInd w:w="-25" w:type="dxa"/>
         <w:tblBorders>
           <w:top w:val="single" w:sz="4" w:space="0" w:color="000001"/>
           <w:left w:val="single" w:sz="4" w:space="0" w:color="000001"/>
@@ -14365,15 +14587,15 @@
         </w:tblBorders>
         <w:tblCellMar>
           <w:top w:w="0" w:type="dxa"/>
-          <w:left w:w="88" w:type="dxa"/>
+          <w:left w:w="83" w:type="dxa"/>
           <w:bottom w:w="0" w:type="dxa"/>
           <w:right w:w="108" w:type="dxa"/>
         </w:tblCellMar>
       </w:tblPr>
       <w:tblGrid>
-        <w:gridCol w:w="6331"/>
+        <w:gridCol w:w="6330"/>
         <w:gridCol w:w="868"/>
-        <w:gridCol w:w="2043"/>
+        <w:gridCol w:w="2044"/>
       </w:tblGrid>
       <w:tr>
         <w:trPr/>
@@ -14391,7 +14613,7 @@
             </w:tcBorders>
             <w:shd w:fill="auto" w:val="clear"/>
             <w:tcMar>
-              <w:left w:w="88" w:type="dxa"/>
+              <w:left w:w="83" w:type="dxa"/>
             </w:tcMar>
           </w:tcPr>
           <w:p>
@@ -14417,7 +14639,7 @@
         <w:trPr/>
         <w:tc>
           <w:tcPr>
-            <w:tcW w:w="6331" w:type="dxa"/>
+            <w:tcW w:w="6330" w:type="dxa"/>
             <w:tcBorders>
               <w:top w:val="single" w:sz="4" w:space="0" w:color="000001"/>
               <w:left w:val="single" w:sz="4" w:space="0" w:color="000001"/>
@@ -14428,7 +14650,7 @@
             </w:tcBorders>
             <w:shd w:fill="auto" w:val="clear"/>
             <w:tcMar>
-              <w:left w:w="88" w:type="dxa"/>
+              <w:left w:w="83" w:type="dxa"/>
             </w:tcMar>
           </w:tcPr>
           <w:p>
@@ -14482,7 +14704,7 @@
         </w:tc>
         <w:tc>
           <w:tcPr>
-            <w:tcW w:w="2043" w:type="dxa"/>
+            <w:tcW w:w="2044" w:type="dxa"/>
             <w:tcBorders>
               <w:top w:val="single" w:sz="4" w:space="0" w:color="000001"/>
               <w:left w:val="single" w:sz="4" w:space="0" w:color="000001"/>
@@ -14493,7 +14715,7 @@
             </w:tcBorders>
             <w:shd w:fill="auto" w:val="clear"/>
             <w:tcMar>
-              <w:left w:w="88" w:type="dxa"/>
+              <w:left w:w="83" w:type="dxa"/>
             </w:tcMar>
           </w:tcPr>
           <w:p>
@@ -14529,7 +14751,7 @@
         <w:trPr/>
         <w:tc>
           <w:tcPr>
-            <w:tcW w:w="6331" w:type="dxa"/>
+            <w:tcW w:w="6330" w:type="dxa"/>
             <w:tcBorders>
               <w:top w:val="single" w:sz="4" w:space="0" w:color="000001"/>
               <w:left w:val="single" w:sz="4" w:space="0" w:color="000001"/>
@@ -14540,7 +14762,7 @@
             </w:tcBorders>
             <w:shd w:fill="auto" w:val="clear"/>
             <w:tcMar>
-              <w:left w:w="88" w:type="dxa"/>
+              <w:left w:w="83" w:type="dxa"/>
             </w:tcMar>
           </w:tcPr>
           <w:p>
@@ -14594,7 +14816,7 @@
         </w:tc>
         <w:tc>
           <w:tcPr>
-            <w:tcW w:w="2043" w:type="dxa"/>
+            <w:tcW w:w="2044" w:type="dxa"/>
             <w:tcBorders>
               <w:top w:val="single" w:sz="4" w:space="0" w:color="000001"/>
               <w:left w:val="single" w:sz="4" w:space="0" w:color="000001"/>
@@ -14605,7 +14827,7 @@
             </w:tcBorders>
             <w:shd w:fill="auto" w:val="clear"/>
             <w:tcMar>
-              <w:left w:w="88" w:type="dxa"/>
+              <w:left w:w="83" w:type="dxa"/>
             </w:tcMar>
           </w:tcPr>
           <w:p>
@@ -14641,7 +14863,7 @@
         <w:trPr/>
         <w:tc>
           <w:tcPr>
-            <w:tcW w:w="6331" w:type="dxa"/>
+            <w:tcW w:w="6330" w:type="dxa"/>
             <w:tcBorders>
               <w:top w:val="single" w:sz="4" w:space="0" w:color="000001"/>
               <w:left w:val="single" w:sz="4" w:space="0" w:color="000001"/>
@@ -14652,7 +14874,7 @@
             </w:tcBorders>
             <w:shd w:fill="auto" w:val="clear"/>
             <w:tcMar>
-              <w:left w:w="88" w:type="dxa"/>
+              <w:left w:w="83" w:type="dxa"/>
             </w:tcMar>
           </w:tcPr>
           <w:p>
@@ -14706,7 +14928,7 @@
         </w:tc>
         <w:tc>
           <w:tcPr>
-            <w:tcW w:w="2043" w:type="dxa"/>
+            <w:tcW w:w="2044" w:type="dxa"/>
             <w:tcBorders>
               <w:top w:val="single" w:sz="4" w:space="0" w:color="000001"/>
               <w:left w:val="single" w:sz="4" w:space="0" w:color="000001"/>
@@ -14717,7 +14939,7 @@
             </w:tcBorders>
             <w:shd w:fill="auto" w:val="clear"/>
             <w:tcMar>
-              <w:left w:w="88" w:type="dxa"/>
+              <w:left w:w="83" w:type="dxa"/>
             </w:tcMar>
           </w:tcPr>
           <w:p>
@@ -14753,7 +14975,7 @@
         <w:trPr/>
         <w:tc>
           <w:tcPr>
-            <w:tcW w:w="6331" w:type="dxa"/>
+            <w:tcW w:w="6330" w:type="dxa"/>
             <w:tcBorders>
               <w:top w:val="single" w:sz="4" w:space="0" w:color="000001"/>
               <w:left w:val="single" w:sz="4" w:space="0" w:color="000001"/>
@@ -14764,7 +14986,7 @@
             </w:tcBorders>
             <w:shd w:fill="auto" w:val="clear"/>
             <w:tcMar>
-              <w:left w:w="88" w:type="dxa"/>
+              <w:left w:w="83" w:type="dxa"/>
             </w:tcMar>
           </w:tcPr>
           <w:p>
@@ -14818,7 +15040,7 @@
         </w:tc>
         <w:tc>
           <w:tcPr>
-            <w:tcW w:w="2043" w:type="dxa"/>
+            <w:tcW w:w="2044" w:type="dxa"/>
             <w:tcBorders>
               <w:top w:val="single" w:sz="4" w:space="0" w:color="000001"/>
               <w:left w:val="single" w:sz="4" w:space="0" w:color="000001"/>
@@ -14829,7 +15051,7 @@
             </w:tcBorders>
             <w:shd w:fill="auto" w:val="clear"/>
             <w:tcMar>
-              <w:left w:w="88" w:type="dxa"/>
+              <w:left w:w="83" w:type="dxa"/>
             </w:tcMar>
           </w:tcPr>
           <w:p>
@@ -14893,7 +15115,7 @@
       <w:tblPr>
         <w:tblW w:w="9242" w:type="dxa"/>
         <w:jc w:val="left"/>
-        <w:tblInd w:w="-20" w:type="dxa"/>
+        <w:tblInd w:w="-25" w:type="dxa"/>
         <w:tblBorders>
           <w:top w:val="single" w:sz="4" w:space="0" w:color="000001"/>
           <w:left w:val="single" w:sz="4" w:space="0" w:color="000001"/>
@@ -14904,7 +15126,7 @@
         </w:tblBorders>
         <w:tblCellMar>
           <w:top w:w="0" w:type="dxa"/>
-          <w:left w:w="88" w:type="dxa"/>
+          <w:left w:w="83" w:type="dxa"/>
           <w:bottom w:w="0" w:type="dxa"/>
           <w:right w:w="108" w:type="dxa"/>
         </w:tblCellMar>
@@ -14927,7 +15149,7 @@
             </w:tcBorders>
             <w:shd w:fill="auto" w:val="clear"/>
             <w:tcMar>
-              <w:left w:w="88" w:type="dxa"/>
+              <w:left w:w="83" w:type="dxa"/>
             </w:tcMar>
           </w:tcPr>
           <w:p>
@@ -15156,7 +15378,7 @@
       <w:tblPr>
         <w:tblW w:w="9242" w:type="dxa"/>
         <w:jc w:val="left"/>
-        <w:tblInd w:w="-20" w:type="dxa"/>
+        <w:tblInd w:w="-25" w:type="dxa"/>
         <w:tblBorders>
           <w:top w:val="single" w:sz="4" w:space="0" w:color="000001"/>
           <w:left w:val="single" w:sz="4" w:space="0" w:color="000001"/>
@@ -15167,7 +15389,7 @@
         </w:tblBorders>
         <w:tblCellMar>
           <w:top w:w="0" w:type="dxa"/>
-          <w:left w:w="88" w:type="dxa"/>
+          <w:left w:w="83" w:type="dxa"/>
           <w:bottom w:w="0" w:type="dxa"/>
           <w:right w:w="108" w:type="dxa"/>
         </w:tblCellMar>
@@ -15194,7 +15416,7 @@
             </w:tcBorders>
             <w:shd w:fill="auto" w:val="clear"/>
             <w:tcMar>
-              <w:left w:w="88" w:type="dxa"/>
+              <w:left w:w="83" w:type="dxa"/>
             </w:tcMar>
           </w:tcPr>
           <w:p>
@@ -15251,7 +15473,7 @@
             </w:tcBorders>
             <w:shd w:fill="auto" w:val="clear"/>
             <w:tcMar>
-              <w:left w:w="88" w:type="dxa"/>
+              <w:left w:w="83" w:type="dxa"/>
             </w:tcMar>
           </w:tcPr>
           <w:p>
@@ -15301,7 +15523,7 @@
             </w:tcBorders>
             <w:shd w:fill="auto" w:val="clear"/>
             <w:tcMar>
-              <w:left w:w="88" w:type="dxa"/>
+              <w:left w:w="83" w:type="dxa"/>
             </w:tcMar>
           </w:tcPr>
           <w:p>
@@ -15341,7 +15563,7 @@
             </w:tcBorders>
             <w:shd w:fill="auto" w:val="clear"/>
             <w:tcMar>
-              <w:left w:w="88" w:type="dxa"/>
+              <w:left w:w="83" w:type="dxa"/>
             </w:tcMar>
           </w:tcPr>
           <w:p>
@@ -15398,7 +15620,7 @@
             </w:tcBorders>
             <w:shd w:fill="auto" w:val="clear"/>
             <w:tcMar>
-              <w:left w:w="88" w:type="dxa"/>
+              <w:left w:w="83" w:type="dxa"/>
             </w:tcMar>
           </w:tcPr>
           <w:p>
@@ -15448,7 +15670,7 @@
             </w:tcBorders>
             <w:shd w:fill="auto" w:val="clear"/>
             <w:tcMar>
-              <w:left w:w="88" w:type="dxa"/>
+              <w:left w:w="83" w:type="dxa"/>
             </w:tcMar>
           </w:tcPr>
           <w:p>
@@ -15487,7 +15709,7 @@
             </w:tcBorders>
             <w:shd w:fill="auto" w:val="clear"/>
             <w:tcMar>
-              <w:left w:w="88" w:type="dxa"/>
+              <w:left w:w="83" w:type="dxa"/>
             </w:tcMar>
           </w:tcPr>
           <w:p>
@@ -15548,7 +15770,7 @@
             </w:tcBorders>
             <w:shd w:fill="auto" w:val="clear"/>
             <w:tcMar>
-              <w:left w:w="88" w:type="dxa"/>
+              <w:left w:w="83" w:type="dxa"/>
             </w:tcMar>
           </w:tcPr>
           <w:p>
@@ -15588,7 +15810,7 @@
             </w:tcBorders>
             <w:shd w:fill="auto" w:val="clear"/>
             <w:tcMar>
-              <w:left w:w="88" w:type="dxa"/>
+              <w:left w:w="83" w:type="dxa"/>
             </w:tcMar>
           </w:tcPr>
           <w:p>
@@ -15628,7 +15850,7 @@
             </w:tcBorders>
             <w:shd w:fill="auto" w:val="clear"/>
             <w:tcMar>
-              <w:left w:w="88" w:type="dxa"/>
+              <w:left w:w="83" w:type="dxa"/>
             </w:tcMar>
           </w:tcPr>
           <w:p>
@@ -17745,6 +17967,33 @@
       <w:lang w:val="zxx" w:eastAsia="zxx" w:bidi="zxx"/>
     </w:rPr>
   </w:style>
+  <w:style w:type="character" w:styleId="ListLabel22">
+    <w:name w:val="ListLabel 22"/>
+    <w:rPr>
+      <w:rFonts w:cs="Courier New"/>
+      <w:b/>
+    </w:rPr>
+  </w:style>
+  <w:style w:type="character" w:styleId="ListLabel23">
+    <w:name w:val="ListLabel 23"/>
+    <w:rPr>
+      <w:rFonts w:cs="Wingdings"/>
+    </w:rPr>
+  </w:style>
+  <w:style w:type="character" w:styleId="ListLabel24">
+    <w:name w:val="ListLabel 24"/>
+    <w:rPr>
+      <w:rFonts w:cs="Symbol"/>
+      <w:b w:val="false"/>
+      <w:sz w:val="22"/>
+    </w:rPr>
+  </w:style>
+  <w:style w:type="character" w:styleId="ListLabel25">
+    <w:name w:val="ListLabel 25"/>
+    <w:rPr>
+      <w:rFonts w:cs="OpenSymbol"/>
+    </w:rPr>
+  </w:style>
   <w:style w:type="paragraph" w:styleId="Heading">
     <w:name w:val="Heading"/>
     <w:basedOn w:val="Normal"/>

</xml_diff>